<commit_message>
Intermediate Commit for DRH document
-Added new fields
-populated existing fields
Added Helper methods
</commit_message>
<xml_diff>
--- a/docker/docmosis/templates/CV-UNS-STD-ENG-01389.docx
+++ b/docker/docmosis/templates/CV-UNS-STD-ENG-01389.docx
@@ -20,9 +20,17 @@
         <w:rPr>
           <w:rFonts w:ascii="Arial" w:hAnsi="Arial" w:cs="Arial"/>
         </w:rPr>
-        <w:t>&lt;&lt;{</w:t>
+        <w:t>&lt;</w:t>
+      </w:r>
+      <w:proofErr w:type="gramStart"/>
+      <w:r>
+        <w:rPr>
+          <w:rFonts w:ascii="Arial" w:hAnsi="Arial" w:cs="Arial"/>
+        </w:rPr>
+        <w:t>&lt;{</w:t>
       </w:r>
       <w:proofErr w:type="spellStart"/>
+      <w:proofErr w:type="gramEnd"/>
       <w:r>
         <w:rPr>
           <w:rFonts w:ascii="Arial" w:hAnsi="Arial" w:cs="Arial"/>
@@ -443,7 +451,7 @@
               </wp:inline>
             </w:drawing>
           </mc:Choice>
-          <mc:Fallback xmlns:w16du="http://schemas.microsoft.com/office/word/2023/wordml/word16du" xmlns:a="http://schemas.openxmlformats.org/drawingml/2006/main" xmlns:pic="http://schemas.openxmlformats.org/drawingml/2006/picture">
+          <mc:Fallback xmlns:pic="http://schemas.openxmlformats.org/drawingml/2006/picture" xmlns:a="http://schemas.openxmlformats.org/drawingml/2006/main" xmlns:w16du="http://schemas.microsoft.com/office/word/2023/wordml/word16du">
             <w:pict w14:anchorId="02525EF3">
               <v:group id="Group 2791" style="width:467.95pt;height:68.75pt;mso-position-horizontal-relative:char;mso-position-vertical-relative:line" coordsize="59429,8731" o:spid="_x0000_s1026" w14:anchorId="6D56B9AB" o:gfxdata="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">
                 <v:shapetype id="_x0000_t75" coordsize="21600,21600" filled="f" stroked="f" o:spt="75" o:preferrelative="t" path="m@4@5l@4@11@9@11@9@5xe">
@@ -1035,7 +1043,7 @@
               </wp:inline>
             </w:drawing>
           </mc:Choice>
-          <mc:Fallback xmlns:w16du="http://schemas.microsoft.com/office/word/2023/wordml/word16du" xmlns:a="http://schemas.openxmlformats.org/drawingml/2006/main" xmlns:pic="http://schemas.openxmlformats.org/drawingml/2006/picture">
+          <mc:Fallback xmlns:pic="http://schemas.openxmlformats.org/drawingml/2006/picture" xmlns:a="http://schemas.openxmlformats.org/drawingml/2006/main" xmlns:w16du="http://schemas.microsoft.com/office/word/2023/wordml/word16du">
             <w:pict w14:anchorId="47815A15">
               <v:group id="Group 2792" style="width:467.95pt;height:.75pt;mso-position-horizontal-relative:char;mso-position-vertical-relative:line" coordsize="59429,95" o:spid="_x0000_s1026" w14:anchorId="0BA703C9" o:gfxdata="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">
                 <v:shape id="Shape 91" style="position:absolute;width:59429;height:0;visibility:visible;mso-wrap-style:square;v-text-anchor:top" coordsize="5942965,0" o:spid="_x0000_s1027" filled="f" path="m5942965,l,e" o:gfxdata="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">
@@ -1112,29 +1120,7 @@
           <w:szCs w:val="20"/>
           <w:lang w:val="en-US"/>
         </w:rPr>
-        <w:t xml:space="preserve">rder otherwise your claim or the </w:t>
-      </w:r>
-      <w:proofErr w:type="spellStart"/>
-      <w:r>
-        <w:rPr>
-          <w:rFonts w:ascii="Arial" w:hAnsi="Arial" w:cs="Arial"/>
-          <w:bCs/>
-          <w:snapToGrid w:val="0"/>
-          <w:szCs w:val="20"/>
-          <w:lang w:val="en-US"/>
-        </w:rPr>
-        <w:t>defence</w:t>
-      </w:r>
-      <w:proofErr w:type="spellEnd"/>
-      <w:r>
-        <w:rPr>
-          <w:rFonts w:ascii="Arial" w:hAnsi="Arial" w:cs="Arial"/>
-          <w:bCs/>
-          <w:snapToGrid w:val="0"/>
-          <w:szCs w:val="20"/>
-          <w:lang w:val="en-US"/>
-        </w:rPr>
-        <w:t xml:space="preserve"> of it is liable to be struck out or some other sanction imposed. If you cannot comply, you are expected to make</w:t>
+        <w:t>rder otherwise your claim or the defence of it is liable to be struck out or some other sanction imposed. If you cannot comply, you are expected to make</w:t>
       </w:r>
       <w:r>
         <w:rPr>
@@ -1431,13 +1417,23 @@
           <w:bCs/>
         </w:rPr>
       </w:pPr>
+      <w:proofErr w:type="gramStart"/>
       <w:r>
         <w:rPr>
           <w:rFonts w:ascii="Arial" w:hAnsi="Arial" w:cs="Arial"/>
           <w:b/>
           <w:bCs/>
         </w:rPr>
-        <w:t>Judges powers at Dispute Resolution Hearing</w:t>
+        <w:t>Judges</w:t>
+      </w:r>
+      <w:proofErr w:type="gramEnd"/>
+      <w:r>
+        <w:rPr>
+          <w:rFonts w:ascii="Arial" w:hAnsi="Arial" w:cs="Arial"/>
+          <w:b/>
+          <w:bCs/>
+        </w:rPr>
+        <w:t xml:space="preserve"> powers at Dispute Resolution Hearing</w:t>
       </w:r>
     </w:p>
     <w:p>
@@ -1626,9 +1622,6 @@
         <w:t>&lt;&lt;</w:t>
       </w:r>
       <w:r>
-        <w:t xml:space="preserve"> </w:t>
-      </w:r>
-      <w:r>
         <w:rPr>
           <w:rFonts w:ascii="Arial" w:hAnsi="Arial" w:cs="Arial"/>
         </w:rPr>
@@ -1925,8 +1918,18 @@
           <w:b/>
           <w:bCs/>
         </w:rPr>
-        <w:t>Parties shall endeavour to agree</w:t>
-      </w:r>
+        <w:t xml:space="preserve">Parties shall endeavour to </w:t>
+      </w:r>
+      <w:proofErr w:type="gramStart"/>
+      <w:r>
+        <w:rPr>
+          <w:rFonts w:ascii="Arial" w:hAnsi="Arial" w:cs="Arial"/>
+          <w:b/>
+          <w:bCs/>
+        </w:rPr>
+        <w:t>agree</w:t>
+      </w:r>
+      <w:proofErr w:type="gramEnd"/>
     </w:p>
     <w:p>
       <w:pPr>
@@ -1963,7 +1966,21 @@
         <w:rPr>
           <w:rFonts w:ascii="Arial" w:hAnsi="Arial" w:cs="Arial"/>
         </w:rPr>
-        <w:t>The principle sum claimed.</w:t>
+        <w:t xml:space="preserve">The </w:t>
+      </w:r>
+      <w:proofErr w:type="gramStart"/>
+      <w:r>
+        <w:rPr>
+          <w:rFonts w:ascii="Arial" w:hAnsi="Arial" w:cs="Arial"/>
+        </w:rPr>
+        <w:t>principle</w:t>
+      </w:r>
+      <w:proofErr w:type="gramEnd"/>
+      <w:r>
+        <w:rPr>
+          <w:rFonts w:ascii="Arial" w:hAnsi="Arial" w:cs="Arial"/>
+        </w:rPr>
+        <w:t xml:space="preserve"> sum claimed.</w:t>
       </w:r>
     </w:p>
     <w:p>
@@ -2039,14 +2056,7 @@
           <w:rFonts w:ascii="Arial" w:hAnsi="Arial" w:cs="Arial"/>
           <w:lang w:val="en-US"/>
         </w:rPr>
-        <w:t>has</w:t>
-      </w:r>
-      <w:r>
-        <w:rPr>
-          <w:rFonts w:ascii="Arial" w:hAnsi="Arial" w:cs="Arial"/>
-          <w:lang w:val="en-US"/>
-        </w:rPr>
-        <w:t>WitnessStatements</w:t>
+        <w:t>hasWitnessStatement</w:t>
       </w:r>
       <w:proofErr w:type="spellEnd"/>
       <w:r>
@@ -2084,6 +2094,7 @@
           <w:bCs/>
         </w:rPr>
       </w:pPr>
+      <w:proofErr w:type="gramStart"/>
       <w:r>
         <w:rPr>
           <w:rFonts w:ascii="Arial" w:hAnsi="Arial" w:cs="Arial"/>
@@ -2093,15 +2104,122 @@
       <w:r>
         <w:rPr>
           <w:rFonts w:ascii="Arial" w:hAnsi="Arial" w:cs="Arial"/>
-          <w:lang w:val="en-US"/>
-        </w:rPr>
-        <w:t>smallClaimsWitnessStatement.input1</w:t>
+        </w:rPr>
+        <w:t>sdoR2</w:t>
+      </w:r>
+      <w:r>
+        <w:rPr>
+          <w:rFonts w:ascii="Arial" w:hAnsi="Arial" w:cs="Arial"/>
+          <w:lang w:val="en-US"/>
+        </w:rPr>
+        <w:t>S</w:t>
+      </w:r>
+      <w:r>
+        <w:rPr>
+          <w:rFonts w:ascii="Arial" w:hAnsi="Arial" w:cs="Arial"/>
+          <w:lang w:val="en-US"/>
+        </w:rPr>
+        <w:t>mallClaimsWitnessStatement</w:t>
+      </w:r>
+      <w:r>
+        <w:rPr>
+          <w:rFonts w:ascii="Arial" w:hAnsi="Arial" w:cs="Arial"/>
+          <w:lang w:val="en-US"/>
+        </w:rPr>
+        <w:t>s.</w:t>
+      </w:r>
+      <w:r>
+        <w:rPr>
+          <w:rFonts w:ascii="Arial" w:hAnsi="Arial" w:cs="Arial"/>
+          <w:lang w:val="en-US"/>
+        </w:rPr>
+        <w:t>smallClaimsWitnessStatement.input</w:t>
+      </w:r>
+      <w:proofErr w:type="gramEnd"/>
+      <w:r>
+        <w:rPr>
+          <w:rFonts w:ascii="Arial" w:hAnsi="Arial" w:cs="Arial"/>
+          <w:lang w:val="en-US"/>
+        </w:rPr>
+        <w:t>1</w:t>
       </w:r>
       <w:r>
         <w:rPr>
           <w:rFonts w:ascii="Arial" w:hAnsi="Arial" w:cs="Arial"/>
         </w:rPr>
         <w:t>&gt;&gt;</w:t>
+      </w:r>
+    </w:p>
+    <w:p>
+      <w:pPr>
+        <w:pStyle w:val="ListParagraph"/>
+        <w:rPr>
+          <w:rFonts w:ascii="Arial" w:hAnsi="Arial" w:cs="Arial"/>
+        </w:rPr>
+      </w:pPr>
+      <w:r>
+        <w:rPr>
+          <w:rFonts w:ascii="Arial" w:hAnsi="Arial" w:cs="Arial"/>
+          <w:lang w:val="en-US"/>
+        </w:rPr>
+        <w:t>&lt;&lt;cs_{</w:t>
+      </w:r>
+      <w:r>
+        <w:rPr>
+          <w:rFonts w:ascii="Arial" w:hAnsi="Arial" w:cs="Arial"/>
+        </w:rPr>
+        <w:t>sdoR2</w:t>
+      </w:r>
+      <w:proofErr w:type="spellStart"/>
+      <w:r>
+        <w:rPr>
+          <w:rFonts w:ascii="Arial" w:hAnsi="Arial" w:cs="Arial"/>
+          <w:lang w:val="en-US"/>
+        </w:rPr>
+        <w:t>S</w:t>
+      </w:r>
+      <w:r>
+        <w:rPr>
+          <w:rFonts w:ascii="Arial" w:hAnsi="Arial" w:cs="Arial"/>
+          <w:lang w:val="en-US"/>
+        </w:rPr>
+        <w:t>mallClaimsWitnessStatement</w:t>
+      </w:r>
+      <w:r>
+        <w:rPr>
+          <w:rFonts w:ascii="Arial" w:hAnsi="Arial" w:cs="Arial"/>
+          <w:lang w:val="en-US"/>
+        </w:rPr>
+        <w:t>s</w:t>
+      </w:r>
+      <w:r>
+        <w:rPr>
+          <w:rFonts w:ascii="Arial" w:hAnsi="Arial" w:cs="Arial"/>
+          <w:lang w:val="en-US"/>
+        </w:rPr>
+        <w:t>.isRestric</w:t>
+      </w:r>
+      <w:r>
+        <w:rPr>
+          <w:rFonts w:ascii="Arial" w:hAnsi="Arial" w:cs="Arial"/>
+          <w:lang w:val="en-US"/>
+        </w:rPr>
+        <w:t>Witness</w:t>
+      </w:r>
+      <w:proofErr w:type="spellEnd"/>
+      <w:r>
+        <w:rPr>
+          <w:rFonts w:ascii="Arial" w:hAnsi="Arial" w:cs="Arial"/>
+          <w:lang w:val="en-US"/>
+        </w:rPr>
+        <w:t>=’Yes’</w:t>
+      </w:r>
+      <w:r>
+        <w:rPr>
+          <w:rFonts w:ascii="Arial" w:hAnsi="Arial" w:cs="Arial"/>
+          <w:lang w:val="en-US"/>
+        </w:rPr>
+        <w:t>}&gt;&gt;</w:t>
       </w:r>
     </w:p>
     <w:p>
@@ -2130,7 +2248,49 @@
         </w:rPr>
         <w:t>&lt;&lt;</w:t>
       </w:r>
-      <w:proofErr w:type="spellStart"/>
+      <w:r>
+        <w:rPr>
+          <w:rFonts w:ascii="Arial" w:hAnsi="Arial" w:cs="Arial"/>
+        </w:rPr>
+        <w:t>sdoR2</w:t>
+      </w:r>
+      <w:r>
+        <w:rPr>
+          <w:rFonts w:ascii="Arial" w:hAnsi="Arial" w:cs="Arial"/>
+          <w:lang w:val="en-US"/>
+        </w:rPr>
+        <w:t>S</w:t>
+      </w:r>
+      <w:r>
+        <w:rPr>
+          <w:rFonts w:ascii="Arial" w:hAnsi="Arial" w:cs="Arial"/>
+          <w:lang w:val="en-US"/>
+        </w:rPr>
+        <w:t>mallClaimsWitnessStatement</w:t>
+      </w:r>
+      <w:r>
+        <w:rPr>
+          <w:rFonts w:ascii="Arial" w:hAnsi="Arial" w:cs="Arial"/>
+          <w:lang w:val="en-US"/>
+        </w:rPr>
+        <w:t>s</w:t>
+      </w:r>
+      <w:r>
+        <w:rPr>
+          <w:rFonts w:ascii="Arial" w:hAnsi="Arial" w:cs="Arial"/>
+          <w:bCs/>
+          <w:lang w:val="en-US"/>
+        </w:rPr>
+        <w:t>.</w:t>
+      </w:r>
+      <w:r>
+        <w:rPr>
+          <w:rFonts w:ascii="Arial" w:hAnsi="Arial" w:cs="Arial"/>
+          <w:bCs/>
+          <w:lang w:val="en-US"/>
+        </w:rPr>
+        <w:t>sdoR2SmallClaimsRestricWitness.</w:t>
+      </w:r>
       <w:r>
         <w:rPr>
           <w:rFonts w:ascii="Arial" w:hAnsi="Arial" w:cs="Arial"/>
@@ -2139,7 +2299,6 @@
         </w:rPr>
         <w:t>numberOfWitnessesClaimant</w:t>
       </w:r>
-      <w:proofErr w:type="spellEnd"/>
       <w:r>
         <w:rPr>
           <w:rFonts w:ascii="Arial" w:hAnsi="Arial" w:cs="Arial"/>
@@ -2185,57 +2344,64 @@
       <w:r>
         <w:rPr>
           <w:rFonts w:ascii="Arial" w:hAnsi="Arial" w:cs="Arial"/>
-          <w:b/>
+          <w:bCs/>
         </w:rPr>
         <w:t>&lt;&lt;</w:t>
       </w:r>
       <w:r>
         <w:rPr>
           <w:rFonts w:ascii="Arial" w:hAnsi="Arial" w:cs="Arial"/>
-          <w:bCs/>
-          <w:lang w:val="en-US"/>
-        </w:rPr>
-        <w:t xml:space="preserve"> </w:t>
-      </w:r>
-      <w:proofErr w:type="spellStart"/>
-      <w:r>
-        <w:rPr>
-          <w:rFonts w:ascii="Arial" w:hAnsi="Arial" w:cs="Arial"/>
-          <w:bCs/>
-          <w:lang w:val="en-US"/>
-        </w:rPr>
-        <w:t>numberOfWitnesses</w:t>
-      </w:r>
-      <w:r>
-        <w:rPr>
-          <w:rFonts w:ascii="Arial" w:hAnsi="Arial" w:cs="Arial"/>
-          <w:bCs/>
-          <w:lang w:val="en-US"/>
-        </w:rPr>
-        <w:t>Defend</w:t>
-      </w:r>
-      <w:r>
-        <w:rPr>
-          <w:rFonts w:ascii="Arial" w:hAnsi="Arial" w:cs="Arial"/>
-          <w:bCs/>
-          <w:lang w:val="en-US"/>
-        </w:rPr>
-        <w:t>ant</w:t>
-      </w:r>
-      <w:proofErr w:type="spellEnd"/>
-      <w:r>
-        <w:rPr>
-          <w:rFonts w:ascii="Arial" w:hAnsi="Arial" w:cs="Arial"/>
-          <w:b/>
-          <w:bCs/>
-          <w:lang w:val="en-US"/>
-        </w:rPr>
-        <w:t xml:space="preserve"> </w:t>
-      </w:r>
-      <w:r>
-        <w:rPr>
-          <w:rFonts w:ascii="Arial" w:hAnsi="Arial" w:cs="Arial"/>
-          <w:b/>
+        </w:rPr>
+        <w:t>sdoR2</w:t>
+      </w:r>
+      <w:r>
+        <w:rPr>
+          <w:rFonts w:ascii="Arial" w:hAnsi="Arial" w:cs="Arial"/>
+          <w:lang w:val="en-US"/>
+        </w:rPr>
+        <w:t>S</w:t>
+      </w:r>
+      <w:r>
+        <w:rPr>
+          <w:rFonts w:ascii="Arial" w:hAnsi="Arial" w:cs="Arial"/>
+          <w:lang w:val="en-US"/>
+        </w:rPr>
+        <w:t>mallClaimsWitnessStatement</w:t>
+      </w:r>
+      <w:r>
+        <w:rPr>
+          <w:rFonts w:ascii="Arial" w:hAnsi="Arial" w:cs="Arial"/>
+          <w:lang w:val="en-US"/>
+        </w:rPr>
+        <w:t>s</w:t>
+      </w:r>
+      <w:r>
+        <w:rPr>
+          <w:rFonts w:ascii="Arial" w:hAnsi="Arial" w:cs="Arial"/>
+          <w:bCs/>
+          <w:lang w:val="en-US"/>
+        </w:rPr>
+        <w:t>.sdoR2SmallClaimsRestricWitness</w:t>
+      </w:r>
+      <w:r>
+        <w:rPr>
+          <w:rFonts w:ascii="Arial" w:hAnsi="Arial" w:cs="Arial"/>
+          <w:bCs/>
+          <w:lang w:val="en-US"/>
+        </w:rPr>
+        <w:t>.</w:t>
+      </w:r>
+      <w:r>
+        <w:rPr>
+          <w:rFonts w:ascii="Arial" w:hAnsi="Arial" w:cs="Arial"/>
+          <w:bCs/>
+          <w:lang w:val="en-US"/>
+        </w:rPr>
+        <w:t>numberOfWitnessesDefendant</w:t>
+      </w:r>
+      <w:r>
+        <w:rPr>
+          <w:rFonts w:ascii="Arial" w:hAnsi="Arial" w:cs="Arial"/>
           <w:bCs/>
           <w:lang w:val="en-US"/>
         </w:rPr>
@@ -2277,27 +2443,111 @@
       <w:r>
         <w:rPr>
           <w:rFonts w:ascii="Arial" w:hAnsi="Arial" w:cs="Arial"/>
-          <w:bCs/>
-        </w:rPr>
-        <w:t>doR2SmallClaimsWitnessStatements</w:t>
-      </w:r>
-      <w:r>
-        <w:rPr>
-          <w:rFonts w:ascii="Arial" w:hAnsi="Arial" w:cs="Arial"/>
-          <w:bCs/>
-        </w:rPr>
-        <w:t>.</w:t>
-      </w:r>
-      <w:r>
-        <w:t xml:space="preserve"> </w:t>
+        </w:rPr>
+        <w:t>doR2</w:t>
+      </w:r>
+      <w:r>
+        <w:rPr>
+          <w:rFonts w:ascii="Arial" w:hAnsi="Arial" w:cs="Arial"/>
+          <w:lang w:val="en-US"/>
+        </w:rPr>
+        <w:t>S</w:t>
+      </w:r>
+      <w:r>
+        <w:rPr>
+          <w:rFonts w:ascii="Arial" w:hAnsi="Arial" w:cs="Arial"/>
+          <w:lang w:val="en-US"/>
+        </w:rPr>
+        <w:t>mallClaimsWitnessStatement</w:t>
+      </w:r>
+      <w:r>
+        <w:rPr>
+          <w:rFonts w:ascii="Arial" w:hAnsi="Arial" w:cs="Arial"/>
+          <w:lang w:val="en-US"/>
+        </w:rPr>
+        <w:t>s</w:t>
+      </w:r>
+      <w:r>
+        <w:rPr>
+          <w:rFonts w:ascii="Arial" w:hAnsi="Arial" w:cs="Arial"/>
+          <w:bCs/>
+          <w:lang w:val="en-US"/>
+        </w:rPr>
+        <w:t>.sdoR2SmallClaimsRestricWitness.</w:t>
+      </w:r>
+      <w:r>
+        <w:rPr>
+          <w:rFonts w:ascii="Arial" w:hAnsi="Arial" w:cs="Arial"/>
+          <w:bCs/>
+          <w:lang w:val="en-US"/>
+        </w:rPr>
+        <w:t>partIsCountedAsWitnessTxt</w:t>
+      </w:r>
+      <w:r>
+        <w:rPr>
+          <w:rFonts w:ascii="Arial" w:hAnsi="Arial" w:cs="Arial"/>
+          <w:lang w:val="en-US"/>
+        </w:rPr>
+        <w:t>&gt;&gt;</w:t>
+      </w:r>
+    </w:p>
+    <w:p>
+      <w:pPr>
+        <w:pStyle w:val="ListParagraph"/>
+        <w:rPr>
+          <w:rFonts w:ascii="Arial" w:hAnsi="Arial" w:cs="Arial"/>
+          <w:bCs/>
+        </w:rPr>
+      </w:pPr>
+      <w:r>
+        <w:rPr>
+          <w:rFonts w:ascii="Arial" w:hAnsi="Arial" w:cs="Arial"/>
+          <w:bCs/>
+        </w:rPr>
+        <w:t>&lt;&lt;es_&gt;&gt;</w:t>
+      </w:r>
+    </w:p>
+    <w:p>
+      <w:pPr>
+        <w:pStyle w:val="ListParagraph"/>
+        <w:rPr>
+          <w:rFonts w:ascii="Arial" w:hAnsi="Arial" w:cs="Arial"/>
+        </w:rPr>
+      </w:pPr>
+      <w:r>
+        <w:rPr>
+          <w:rFonts w:ascii="Arial" w:hAnsi="Arial" w:cs="Arial"/>
+          <w:lang w:val="en-US"/>
+        </w:rPr>
+        <w:t>&lt;&lt;cs_{</w:t>
+      </w:r>
+      <w:r>
+        <w:rPr>
+          <w:rFonts w:ascii="Arial" w:hAnsi="Arial" w:cs="Arial"/>
+        </w:rPr>
+        <w:t>sdoR2</w:t>
       </w:r>
       <w:proofErr w:type="spellStart"/>
       <w:r>
         <w:rPr>
           <w:rFonts w:ascii="Arial" w:hAnsi="Arial" w:cs="Arial"/>
-          <w:bCs/>
-        </w:rPr>
-        <w:t>sdoStatementOfWitness</w:t>
+          <w:lang w:val="en-US"/>
+        </w:rPr>
+        <w:t>S</w:t>
+      </w:r>
+      <w:r>
+        <w:rPr>
+          <w:rFonts w:ascii="Arial" w:hAnsi="Arial" w:cs="Arial"/>
+          <w:lang w:val="en-US"/>
+        </w:rPr>
+        <w:t>mallClaimsWitnessStatement</w:t>
+      </w:r>
+      <w:r>
+        <w:rPr>
+          <w:rFonts w:ascii="Arial" w:hAnsi="Arial" w:cs="Arial"/>
+          <w:lang w:val="en-US"/>
+        </w:rPr>
+        <w:t>s.isRestricPages</w:t>
       </w:r>
       <w:proofErr w:type="spellEnd"/>
       <w:r>
@@ -2305,7 +2555,14 @@
           <w:rFonts w:ascii="Arial" w:hAnsi="Arial" w:cs="Arial"/>
           <w:lang w:val="en-US"/>
         </w:rPr>
-        <w:t>&gt;&gt;</w:t>
+        <w:t>=’Yes’</w:t>
+      </w:r>
+      <w:r>
+        <w:rPr>
+          <w:rFonts w:ascii="Arial" w:hAnsi="Arial" w:cs="Arial"/>
+          <w:lang w:val="en-US"/>
+        </w:rPr>
+        <w:t>}&gt;&gt;</w:t>
       </w:r>
     </w:p>
     <w:p>
@@ -2331,21 +2588,65 @@
         <w:rPr>
           <w:rFonts w:ascii="Arial" w:hAnsi="Arial" w:cs="Arial"/>
         </w:rPr>
+        <w:t>sdoR2</w:t>
+      </w:r>
+      <w:r>
+        <w:rPr>
+          <w:rFonts w:ascii="Arial" w:hAnsi="Arial" w:cs="Arial"/>
+          <w:lang w:val="en-US"/>
+        </w:rPr>
+        <w:t>S</w:t>
+      </w:r>
+      <w:r>
+        <w:rPr>
+          <w:rFonts w:ascii="Arial" w:hAnsi="Arial" w:cs="Arial"/>
+          <w:lang w:val="en-US"/>
+        </w:rPr>
+        <w:t>mallClaimsWitnessStatement</w:t>
+      </w:r>
+      <w:r>
+        <w:rPr>
+          <w:rFonts w:ascii="Arial" w:hAnsi="Arial" w:cs="Arial"/>
+          <w:lang w:val="en-US"/>
+        </w:rPr>
         <w:t>s</w:t>
       </w:r>
       <w:r>
         <w:rPr>
           <w:rFonts w:ascii="Arial" w:hAnsi="Arial" w:cs="Arial"/>
-          <w:bCs/>
-        </w:rPr>
-        <w:t>doR2SmallClaimsWitnessStatements.</w:t>
-      </w:r>
-      <w:r>
-        <w:rPr>
-          <w:rFonts w:ascii="Arial" w:hAnsi="Arial" w:cs="Arial"/>
-        </w:rPr>
-        <w:t>text</w:t>
-      </w:r>
+          <w:lang w:val="en-US"/>
+        </w:rPr>
+        <w:t>.sdoR2SmallClaims</w:t>
+      </w:r>
+      <w:r>
+        <w:rPr>
+          <w:rFonts w:ascii="Arial" w:hAnsi="Arial" w:cs="Arial"/>
+          <w:lang w:val="en-US"/>
+        </w:rPr>
+        <w:t>Restrict</w:t>
+      </w:r>
+      <w:r>
+        <w:rPr>
+          <w:rFonts w:ascii="Arial" w:hAnsi="Arial" w:cs="Arial"/>
+          <w:lang w:val="en-US"/>
+        </w:rPr>
+        <w:t>Pages</w:t>
+      </w:r>
+      <w:r>
+        <w:rPr>
+          <w:rFonts w:ascii="Arial" w:hAnsi="Arial" w:cs="Arial"/>
+          <w:bCs/>
+        </w:rPr>
+        <w:t>.</w:t>
+      </w:r>
+      <w:proofErr w:type="spellStart"/>
+      <w:r>
+        <w:rPr>
+          <w:rFonts w:ascii="Arial" w:hAnsi="Arial" w:cs="Arial"/>
+        </w:rPr>
+        <w:t>witnessShouldNotMoreThanTxt</w:t>
+      </w:r>
+      <w:proofErr w:type="spellEnd"/>
       <w:r>
         <w:rPr>
           <w:rFonts w:ascii="Arial" w:hAnsi="Arial" w:cs="Arial"/>
@@ -2387,15 +2688,47 @@
         </w:rPr>
         <w:t>&lt;&lt;</w:t>
       </w:r>
-      <w:proofErr w:type="spellStart"/>
-      <w:r>
-        <w:rPr>
-          <w:rFonts w:ascii="Arial" w:hAnsi="Arial" w:cs="Arial"/>
-          <w:lang w:val="en-US"/>
-        </w:rPr>
-        <w:t>witnessShouldNotMoreThanTxt</w:t>
-      </w:r>
-      <w:proofErr w:type="spellEnd"/>
+      <w:r>
+        <w:rPr>
+          <w:rFonts w:ascii="Arial" w:hAnsi="Arial" w:cs="Arial"/>
+        </w:rPr>
+        <w:t>sdoR2</w:t>
+      </w:r>
+      <w:r>
+        <w:rPr>
+          <w:rFonts w:ascii="Arial" w:hAnsi="Arial" w:cs="Arial"/>
+          <w:lang w:val="en-US"/>
+        </w:rPr>
+        <w:t>S</w:t>
+      </w:r>
+      <w:r>
+        <w:rPr>
+          <w:rFonts w:ascii="Arial" w:hAnsi="Arial" w:cs="Arial"/>
+          <w:lang w:val="en-US"/>
+        </w:rPr>
+        <w:t>mallClaimsWitnessStatement</w:t>
+      </w:r>
+      <w:r>
+        <w:rPr>
+          <w:rFonts w:ascii="Arial" w:hAnsi="Arial" w:cs="Arial"/>
+          <w:lang w:val="en-US"/>
+        </w:rPr>
+        <w:t>s.sdoR2SmallClaimsRestrictPages</w:t>
+      </w:r>
+      <w:r>
+        <w:rPr>
+          <w:rFonts w:ascii="Arial" w:hAnsi="Arial" w:cs="Arial"/>
+          <w:lang w:val="en-US"/>
+        </w:rPr>
+        <w:t>.</w:t>
+      </w:r>
+      <w:r>
+        <w:rPr>
+          <w:rFonts w:ascii="Arial" w:hAnsi="Arial" w:cs="Arial"/>
+          <w:lang w:val="en-US"/>
+        </w:rPr>
+        <w:t>noOfPages</w:t>
+      </w:r>
       <w:r>
         <w:rPr>
           <w:rFonts w:ascii="Arial" w:hAnsi="Arial" w:cs="Arial"/>
@@ -2410,15 +2743,40 @@
         </w:rPr>
         <w:t>&lt;&lt;</w:t>
       </w:r>
-      <w:proofErr w:type="spellStart"/>
-      <w:r>
-        <w:rPr>
-          <w:rFonts w:ascii="Arial" w:hAnsi="Arial" w:cs="Arial"/>
-          <w:lang w:val="en-US"/>
-        </w:rPr>
-        <w:t>noOfPages</w:t>
-      </w:r>
-      <w:proofErr w:type="spellEnd"/>
+      <w:r>
+        <w:rPr>
+          <w:rFonts w:ascii="Arial" w:hAnsi="Arial" w:cs="Arial"/>
+        </w:rPr>
+        <w:t>sdoR2</w:t>
+      </w:r>
+      <w:r>
+        <w:rPr>
+          <w:rFonts w:ascii="Arial" w:hAnsi="Arial" w:cs="Arial"/>
+          <w:lang w:val="en-US"/>
+        </w:rPr>
+        <w:t>S</w:t>
+      </w:r>
+      <w:r>
+        <w:rPr>
+          <w:rFonts w:ascii="Arial" w:hAnsi="Arial" w:cs="Arial"/>
+          <w:lang w:val="en-US"/>
+        </w:rPr>
+        <w:t>mallClaimsWitnessStatement</w:t>
+      </w:r>
+      <w:r>
+        <w:rPr>
+          <w:rFonts w:ascii="Arial" w:hAnsi="Arial" w:cs="Arial"/>
+          <w:lang w:val="en-US"/>
+        </w:rPr>
+        <w:t>s.sdoR2SmallClaimsRestrictPages.</w:t>
+      </w:r>
+      <w:r>
+        <w:rPr>
+          <w:rFonts w:ascii="Arial" w:hAnsi="Arial" w:cs="Arial"/>
+          <w:lang w:val="en-US"/>
+        </w:rPr>
+        <w:t>fontDetails</w:t>
+      </w:r>
       <w:r>
         <w:rPr>
           <w:rFonts w:ascii="Arial" w:hAnsi="Arial" w:cs="Arial"/>
@@ -2426,28 +2784,21 @@
         </w:rPr>
         <w:t>&gt;&gt;</w:t>
       </w:r>
-      <w:r>
-        <w:rPr>
-          <w:rFonts w:ascii="Arial" w:hAnsi="Arial" w:cs="Arial"/>
-          <w:bCs/>
-        </w:rPr>
-        <w:t>&lt;&lt;</w:t>
-      </w:r>
-      <w:proofErr w:type="spellStart"/>
-      <w:r>
-        <w:rPr>
-          <w:rFonts w:ascii="Arial" w:hAnsi="Arial" w:cs="Arial"/>
-          <w:lang w:val="en-US"/>
-        </w:rPr>
-        <w:t>fontDetails</w:t>
-      </w:r>
-      <w:proofErr w:type="spellEnd"/>
-      <w:r>
-        <w:rPr>
-          <w:rFonts w:ascii="Arial" w:hAnsi="Arial" w:cs="Arial"/>
-          <w:lang w:val="en-US"/>
-        </w:rPr>
-        <w:t>&gt;&gt;</w:t>
+    </w:p>
+    <w:p>
+      <w:pPr>
+        <w:pStyle w:val="ListParagraph"/>
+        <w:rPr>
+          <w:rFonts w:ascii="Arial" w:hAnsi="Arial" w:cs="Arial"/>
+          <w:bCs/>
+        </w:rPr>
+      </w:pPr>
+      <w:r>
+        <w:rPr>
+          <w:rFonts w:ascii="Arial" w:hAnsi="Arial" w:cs="Arial"/>
+          <w:lang w:val="en-US"/>
+        </w:rPr>
+        <w:t>&lt;&lt;es_&gt;&gt;</w:t>
       </w:r>
     </w:p>
     <w:p>
@@ -2585,7 +2936,15 @@
           <w:rFonts w:ascii="Arial" w:hAnsi="Arial" w:cs="Arial"/>
           <w:bCs/>
         </w:rPr>
-        <w:t>If a witness is unable to read the statement, there must be a certificate stating that it has been read or interpreted to the witness by a suitably qualified person, and that there must be an independent interpreter at the final hearing who will not be provided by the Court.</w:t>
+        <w:t xml:space="preserve">If a witness is unable to read the statement, there must be a certificate stating that it has been read or interpreted to the witness by a suitably qualified person, </w:t>
+      </w:r>
+      <w:r>
+        <w:rPr>
+          <w:rFonts w:ascii="Arial" w:hAnsi="Arial" w:cs="Arial"/>
+          <w:bCs/>
+        </w:rPr>
+        <w:lastRenderedPageBreak/>
+        <w:t>and that there must be an independent interpreter at the final hearing who will not be provided by the Court.</w:t>
       </w:r>
     </w:p>
     <w:p>
@@ -2662,14 +3021,7 @@
           <w:rFonts w:ascii="Arial" w:hAnsi="Arial" w:cs="Arial"/>
           <w:lang w:val="en-US"/>
         </w:rPr>
-        <w:t>has</w:t>
-      </w:r>
-      <w:r>
-        <w:rPr>
-          <w:rFonts w:ascii="Arial" w:hAnsi="Arial" w:cs="Arial"/>
-          <w:lang w:val="en-US"/>
-        </w:rPr>
-        <w:t>UploadOfDocuments</w:t>
+        <w:t>hasUploadDocToggle</w:t>
       </w:r>
       <w:proofErr w:type="spellEnd"/>
       <w:r>
@@ -2700,14 +3052,7 @@
           <w:rFonts w:ascii="Arial" w:hAnsi="Arial" w:cs="Arial"/>
           <w:b/>
         </w:rPr>
-        <w:t>Upload of d</w:t>
-      </w:r>
-      <w:r>
-        <w:rPr>
-          <w:rFonts w:ascii="Arial" w:hAnsi="Arial" w:cs="Arial"/>
-          <w:b/>
-        </w:rPr>
-        <w:t>ocuments</w:t>
+        <w:t>Upload of documents</w:t>
       </w:r>
     </w:p>
     <w:p>
@@ -2736,7 +3081,6 @@
         <w:rPr>
           <w:rFonts w:ascii="Arial" w:hAnsi="Arial" w:cs="Arial"/>
         </w:rPr>
-        <w:lastRenderedPageBreak/>
         <w:t>&lt;&lt;</w:t>
       </w:r>
       <w:r>
@@ -2744,7 +3088,14 @@
           <w:rFonts w:ascii="Arial" w:hAnsi="Arial" w:cs="Arial"/>
           <w:lang w:val="en-US"/>
         </w:rPr>
-        <w:t>smallClaimsDocuments.input1&gt;&gt;</w:t>
+        <w:t>sdoR2SmallClaimsUploadDoc.sdoUploadOfDoccumentsTxt</w:t>
+      </w:r>
+      <w:r>
+        <w:rPr>
+          <w:rFonts w:ascii="Arial" w:hAnsi="Arial" w:cs="Arial"/>
+          <w:lang w:val="en-US"/>
+        </w:rPr>
+        <w:t>&gt;&gt;</w:t>
       </w:r>
     </w:p>
     <w:p>
@@ -2783,14 +3134,7 @@
           <w:rFonts w:ascii="Arial" w:hAnsi="Arial" w:cs="Arial"/>
           <w:lang w:val="en-US"/>
         </w:rPr>
-        <w:t>has</w:t>
-      </w:r>
-      <w:r>
-        <w:rPr>
-          <w:rFonts w:ascii="Arial" w:hAnsi="Arial" w:cs="Arial"/>
-          <w:lang w:val="en-US"/>
-        </w:rPr>
-        <w:t>AddANewDirection</w:t>
+        <w:t>hasAddANewDirection</w:t>
       </w:r>
       <w:proofErr w:type="spellEnd"/>
       <w:r>
@@ -2827,8 +3171,19 @@
           <w:bCs/>
           <w:lang w:val="en-US"/>
         </w:rPr>
-        <w:t>Add a new direction</w:t>
-      </w:r>
+        <w:t xml:space="preserve">Add a new </w:t>
+      </w:r>
+      <w:proofErr w:type="gramStart"/>
+      <w:r>
+        <w:rPr>
+          <w:rFonts w:ascii="Arial" w:hAnsi="Arial" w:cs="Arial"/>
+          <w:b/>
+          <w:bCs/>
+          <w:lang w:val="en-US"/>
+        </w:rPr>
+        <w:t>direction</w:t>
+      </w:r>
+      <w:proofErr w:type="gramEnd"/>
     </w:p>
     <w:p>
       <w:pPr>
@@ -2852,14 +3207,7 @@
           <w:rFonts w:ascii="Arial" w:hAnsi="Arial" w:cs="Arial"/>
           <w:lang w:val="en-US"/>
         </w:rPr>
-        <w:t>addANewDirection</w:t>
-      </w:r>
-      <w:r>
-        <w:rPr>
-          <w:rFonts w:ascii="Arial" w:hAnsi="Arial" w:cs="Arial"/>
-          <w:lang w:val="en-US"/>
-        </w:rPr>
-        <w:t>.input1&gt;&gt;</w:t>
+        <w:t>addANewDirection.input1&gt;&gt;</w:t>
       </w:r>
     </w:p>
     <w:p>
@@ -2895,6 +3243,13 @@
         </w:rPr>
         <w:t>hasHearing</w:t>
       </w:r>
+      <w:r>
+        <w:rPr>
+          <w:rFonts w:ascii="Arial" w:hAnsi="Arial" w:cs="Arial"/>
+          <w:lang w:val="en-US"/>
+        </w:rPr>
+        <w:t>Toggle</w:t>
+      </w:r>
       <w:proofErr w:type="spellEnd"/>
       <w:r>
         <w:rPr>
@@ -2939,7 +3294,49 @@
           <w:bCs/>
           <w:lang w:val="en-US"/>
         </w:rPr>
-        <w:t>&lt;&lt;cs_{hasSdoR2TrialWindow = false}&gt;&gt;</w:t>
+        <w:t>&lt;&lt;cs</w:t>
+      </w:r>
+      <w:proofErr w:type="gramStart"/>
+      <w:r>
+        <w:rPr>
+          <w:rFonts w:ascii="Arial" w:hAnsi="Arial" w:cs="Arial"/>
+          <w:bCs/>
+          <w:lang w:val="en-US"/>
+        </w:rPr>
+        <w:t>_{</w:t>
+      </w:r>
+      <w:proofErr w:type="gramEnd"/>
+      <w:r>
+        <w:rPr>
+          <w:rFonts w:ascii="Arial" w:hAnsi="Arial" w:cs="Arial"/>
+          <w:bCs/>
+          <w:lang w:val="en-US"/>
+        </w:rPr>
+        <w:t>hasSdoR2</w:t>
+      </w:r>
+      <w:r>
+        <w:rPr>
+          <w:rFonts w:ascii="Arial" w:hAnsi="Arial" w:cs="Arial"/>
+          <w:bCs/>
+          <w:lang w:val="en-US"/>
+        </w:rPr>
+        <w:t>Hearing</w:t>
+      </w:r>
+      <w:r>
+        <w:rPr>
+          <w:rFonts w:ascii="Arial" w:hAnsi="Arial" w:cs="Arial"/>
+          <w:bCs/>
+          <w:lang w:val="en-US"/>
+        </w:rPr>
+        <w:t xml:space="preserve">TrialWindow </w:t>
+      </w:r>
+      <w:r>
+        <w:rPr>
+          <w:rFonts w:ascii="Arial" w:hAnsi="Arial" w:cs="Arial"/>
+          <w:bCs/>
+          <w:lang w:val="en-US"/>
+        </w:rPr>
+        <w:t>= false}&gt;&gt;</w:t>
       </w:r>
     </w:p>
     <w:p>
@@ -2959,7 +3356,21 @@
           <w:rFonts w:ascii="Arial" w:hAnsi="Arial" w:cs="Arial"/>
           <w:bCs/>
         </w:rPr>
-        <w:t xml:space="preserve">The trial will take place </w:t>
+        <w:t xml:space="preserve">The </w:t>
+      </w:r>
+      <w:r>
+        <w:rPr>
+          <w:rFonts w:ascii="Arial" w:hAnsi="Arial" w:cs="Arial"/>
+          <w:bCs/>
+        </w:rPr>
+        <w:t xml:space="preserve">hearing </w:t>
+      </w:r>
+      <w:r>
+        <w:rPr>
+          <w:rFonts w:ascii="Arial" w:hAnsi="Arial" w:cs="Arial"/>
+          <w:bCs/>
+        </w:rPr>
+        <w:t xml:space="preserve">will take place </w:t>
       </w:r>
       <w:r>
         <w:rPr>
@@ -2982,7 +3393,16 @@
           <w:bCs/>
           <w:lang w:val="en-US"/>
         </w:rPr>
-        <w:t>&lt;&lt;</w:t>
+        <w:t>&lt;</w:t>
+      </w:r>
+      <w:proofErr w:type="gramStart"/>
+      <w:r>
+        <w:rPr>
+          <w:rFonts w:ascii="Arial" w:hAnsi="Arial" w:cs="Arial"/>
+          <w:bCs/>
+          <w:lang w:val="en-US"/>
+        </w:rPr>
+        <w:t>&lt;</w:t>
       </w:r>
       <w:r>
         <w:rPr>
@@ -2992,6 +3412,7 @@
         <w:t>{</w:t>
       </w:r>
       <w:proofErr w:type="spellStart"/>
+      <w:proofErr w:type="gramEnd"/>
       <w:r>
         <w:rPr>
           <w:rFonts w:ascii="Arial" w:hAnsi="Arial" w:cs="Arial"/>
@@ -3013,7 +3434,63 @@
           <w:bCs/>
           <w:lang w:val="en-US"/>
         </w:rPr>
-        <w:t>sdoR2Trial.sdoR2TrialFirstOpenDateAfter.listFrom</w:t>
+        <w:t>sdoR2SmallC</w:t>
+      </w:r>
+      <w:r>
+        <w:rPr>
+          <w:rFonts w:ascii="Arial" w:hAnsi="Arial" w:cs="Arial"/>
+          <w:bCs/>
+          <w:lang w:val="en-US"/>
+        </w:rPr>
+        <w:t>laim</w:t>
+      </w:r>
+      <w:r>
+        <w:rPr>
+          <w:rFonts w:ascii="Arial" w:hAnsi="Arial" w:cs="Arial"/>
+          <w:bCs/>
+          <w:lang w:val="en-US"/>
+        </w:rPr>
+        <w:t>sHearing</w:t>
+      </w:r>
+      <w:r>
+        <w:rPr>
+          <w:rFonts w:ascii="Arial" w:hAnsi="Arial" w:cs="Arial"/>
+          <w:bCs/>
+          <w:lang w:val="en-US"/>
+        </w:rPr>
+        <w:t>.</w:t>
+      </w:r>
+      <w:r>
+        <w:rPr>
+          <w:rFonts w:ascii="Arial" w:hAnsi="Arial" w:cs="Arial"/>
+          <w:bCs/>
+          <w:lang w:val="en-US"/>
+        </w:rPr>
+        <w:t>sdoR2SmallC</w:t>
+      </w:r>
+      <w:r>
+        <w:rPr>
+          <w:rFonts w:ascii="Arial" w:hAnsi="Arial" w:cs="Arial"/>
+          <w:bCs/>
+          <w:lang w:val="en-US"/>
+        </w:rPr>
+        <w:t>laims</w:t>
+      </w:r>
+      <w:r>
+        <w:rPr>
+          <w:rFonts w:ascii="Arial" w:hAnsi="Arial" w:cs="Arial"/>
+          <w:bCs/>
+          <w:lang w:val="en-US"/>
+        </w:rPr>
+        <w:t>HearingFirstOpenDateAfter</w:t>
+      </w:r>
+      <w:r>
+        <w:rPr>
+          <w:rFonts w:ascii="Arial" w:hAnsi="Arial" w:cs="Arial"/>
+          <w:bCs/>
+          <w:lang w:val="en-US"/>
+        </w:rPr>
+        <w:t>.listFrom</w:t>
       </w:r>
       <w:r>
         <w:rPr>
@@ -3098,7 +3575,41 @@
           <w:bCs/>
           <w:lang w:val="en-US"/>
         </w:rPr>
-        <w:t>&lt;&lt;cs_{hasSdoR2TrialWindow =</w:t>
+        <w:t>&lt;&lt;cs</w:t>
+      </w:r>
+      <w:proofErr w:type="gramStart"/>
+      <w:r>
+        <w:rPr>
+          <w:rFonts w:ascii="Arial" w:hAnsi="Arial" w:cs="Arial"/>
+          <w:bCs/>
+          <w:lang w:val="en-US"/>
+        </w:rPr>
+        <w:t>_{</w:t>
+      </w:r>
+      <w:proofErr w:type="gramEnd"/>
+      <w:r>
+        <w:rPr>
+          <w:rFonts w:ascii="Arial" w:hAnsi="Arial" w:cs="Arial"/>
+          <w:bCs/>
+          <w:lang w:val="en-US"/>
+        </w:rPr>
+        <w:t>hasSdoR2</w:t>
+      </w:r>
+      <w:r>
+        <w:rPr>
+          <w:rFonts w:ascii="Arial" w:hAnsi="Arial" w:cs="Arial"/>
+          <w:bCs/>
+          <w:lang w:val="en-US"/>
+        </w:rPr>
+        <w:t>Hearing</w:t>
+      </w:r>
+      <w:r>
+        <w:rPr>
+          <w:rFonts w:ascii="Arial" w:hAnsi="Arial" w:cs="Arial"/>
+          <w:bCs/>
+          <w:lang w:val="en-US"/>
+        </w:rPr>
+        <w:t>TrialWindow =</w:t>
       </w:r>
       <w:r>
         <w:rPr>
@@ -3134,13 +3645,41 @@
           <w:rFonts w:ascii="Arial" w:hAnsi="Arial" w:cs="Arial"/>
           <w:bCs/>
         </w:rPr>
-        <w:t xml:space="preserve">The trial will take place </w:t>
-      </w:r>
-      <w:r>
-        <w:rPr>
-          <w:rFonts w:ascii="Arial" w:hAnsi="Arial" w:cs="Arial"/>
-          <w:bCs/>
-          <w:lang w:val="en-US"/>
+        <w:t xml:space="preserve">The </w:t>
+      </w:r>
+      <w:r>
+        <w:rPr>
+          <w:rFonts w:ascii="Arial" w:hAnsi="Arial" w:cs="Arial"/>
+          <w:bCs/>
+        </w:rPr>
+        <w:t>hearing</w:t>
+      </w:r>
+      <w:r>
+        <w:rPr>
+          <w:rFonts w:ascii="Arial" w:hAnsi="Arial" w:cs="Arial"/>
+          <w:bCs/>
+        </w:rPr>
+        <w:t xml:space="preserve"> will take </w:t>
+      </w:r>
+      <w:r>
+        <w:rPr>
+          <w:rFonts w:ascii="Arial" w:hAnsi="Arial" w:cs="Arial"/>
+          <w:bCs/>
+        </w:rPr>
+        <w:t xml:space="preserve">place </w:t>
+      </w:r>
+      <w:r>
+        <w:rPr>
+          <w:rFonts w:ascii="Arial" w:hAnsi="Arial" w:cs="Arial"/>
+          <w:bCs/>
+          <w:lang w:val="en-US"/>
+        </w:rPr>
+        <w:t>between</w:t>
+      </w:r>
+      <w:r>
+        <w:rPr>
+          <w:rFonts w:ascii="Arial" w:hAnsi="Arial" w:cs="Arial"/>
+          <w:bCs/>
         </w:rPr>
         <w:t xml:space="preserve"> </w:t>
       </w:r>
@@ -3148,16 +3687,18 @@
         <w:rPr>
           <w:rFonts w:ascii="Arial" w:hAnsi="Arial" w:cs="Arial"/>
           <w:bCs/>
-        </w:rPr>
-        <w:t xml:space="preserve">between </w:t>
-      </w:r>
-      <w:r>
-        <w:rPr>
-          <w:rFonts w:ascii="Arial" w:hAnsi="Arial" w:cs="Arial"/>
-          <w:bCs/>
-          <w:lang w:val="en-US"/>
-        </w:rPr>
-        <w:t>&lt;&lt;</w:t>
+          <w:lang w:val="en-US"/>
+        </w:rPr>
+        <w:t>&lt;</w:t>
+      </w:r>
+      <w:proofErr w:type="gramStart"/>
+      <w:r>
+        <w:rPr>
+          <w:rFonts w:ascii="Arial" w:hAnsi="Arial" w:cs="Arial"/>
+          <w:bCs/>
+          <w:lang w:val="en-US"/>
+        </w:rPr>
+        <w:t>&lt;</w:t>
       </w:r>
       <w:r>
         <w:rPr>
@@ -3167,6 +3708,7 @@
         <w:t>{</w:t>
       </w:r>
       <w:proofErr w:type="spellStart"/>
+      <w:proofErr w:type="gramEnd"/>
       <w:r>
         <w:rPr>
           <w:rFonts w:ascii="Arial" w:hAnsi="Arial" w:cs="Arial"/>
@@ -3188,7 +3730,79 @@
           <w:bCs/>
           <w:lang w:val="en-US"/>
         </w:rPr>
-        <w:t>sdoR2Trial.sdoR2TrialWindow.listFrom</w:t>
+        <w:t>sdoR2SmallC</w:t>
+      </w:r>
+      <w:r>
+        <w:rPr>
+          <w:rFonts w:ascii="Arial" w:hAnsi="Arial" w:cs="Arial"/>
+          <w:bCs/>
+          <w:lang w:val="en-US"/>
+        </w:rPr>
+        <w:t>laims</w:t>
+      </w:r>
+      <w:r>
+        <w:rPr>
+          <w:rFonts w:ascii="Arial" w:hAnsi="Arial" w:cs="Arial"/>
+          <w:bCs/>
+          <w:lang w:val="en-US"/>
+        </w:rPr>
+        <w:t>Hearing</w:t>
+      </w:r>
+      <w:r>
+        <w:rPr>
+          <w:rFonts w:ascii="Arial" w:hAnsi="Arial" w:cs="Arial"/>
+          <w:bCs/>
+          <w:lang w:val="en-US"/>
+        </w:rPr>
+        <w:t>.</w:t>
+      </w:r>
+      <w:r>
+        <w:rPr>
+          <w:rFonts w:ascii="Arial" w:hAnsi="Arial" w:cs="Arial"/>
+          <w:bCs/>
+          <w:lang w:val="en-US"/>
+        </w:rPr>
+        <w:t xml:space="preserve"> </w:t>
+      </w:r>
+      <w:r>
+        <w:rPr>
+          <w:rFonts w:ascii="Arial" w:hAnsi="Arial" w:cs="Arial"/>
+          <w:bCs/>
+          <w:lang w:val="en-US"/>
+        </w:rPr>
+        <w:t>sdoR2SmallC</w:t>
+      </w:r>
+      <w:r>
+        <w:rPr>
+          <w:rFonts w:ascii="Arial" w:hAnsi="Arial" w:cs="Arial"/>
+          <w:bCs/>
+          <w:lang w:val="en-US"/>
+        </w:rPr>
+        <w:t>laims</w:t>
+      </w:r>
+      <w:r>
+        <w:rPr>
+          <w:rFonts w:ascii="Arial" w:hAnsi="Arial" w:cs="Arial"/>
+          <w:bCs/>
+          <w:lang w:val="en-US"/>
+        </w:rPr>
+        <w:t>Hearing</w:t>
+      </w:r>
+      <w:r>
+        <w:rPr>
+          <w:rFonts w:ascii="Arial" w:hAnsi="Arial" w:cs="Arial"/>
+          <w:bCs/>
+          <w:lang w:val="en-US"/>
+        </w:rPr>
+        <w:t>Window</w:t>
+      </w:r>
+      <w:r>
+        <w:rPr>
+          <w:rFonts w:ascii="Arial" w:hAnsi="Arial" w:cs="Arial"/>
+          <w:bCs/>
+          <w:lang w:val="en-US"/>
+        </w:rPr>
+        <w:t>.listFrom</w:t>
       </w:r>
       <w:r>
         <w:rPr>
@@ -3227,9 +3841,18 @@
           <w:rFonts w:ascii="Arial" w:hAnsi="Arial" w:cs="Arial"/>
           <w:bCs/>
         </w:rPr>
-        <w:t>-MM-dd’)}&gt;&gt; and &lt;&lt;{</w:t>
+        <w:t>-MM-dd’)}&gt;&gt; and &lt;</w:t>
+      </w:r>
+      <w:proofErr w:type="gramStart"/>
+      <w:r>
+        <w:rPr>
+          <w:rFonts w:ascii="Arial" w:hAnsi="Arial" w:cs="Arial"/>
+          <w:bCs/>
+        </w:rPr>
+        <w:t>&lt;{</w:t>
       </w:r>
       <w:proofErr w:type="spellStart"/>
+      <w:proofErr w:type="gramEnd"/>
       <w:r>
         <w:rPr>
           <w:rFonts w:ascii="Arial" w:hAnsi="Arial" w:cs="Arial"/>
@@ -3243,7 +3866,62 @@
           <w:rFonts w:ascii="Arial" w:hAnsi="Arial" w:cs="Arial"/>
           <w:bCs/>
         </w:rPr>
-        <w:t xml:space="preserve">(sdoR2Trial.sdoR2TrialWindow.dateTo, ‘dd MMMM </w:t>
+        <w:t>(</w:t>
+      </w:r>
+      <w:r>
+        <w:rPr>
+          <w:rFonts w:ascii="Arial" w:hAnsi="Arial" w:cs="Arial"/>
+          <w:bCs/>
+          <w:lang w:val="en-US"/>
+        </w:rPr>
+        <w:t>sdoR2SmallClaimsHearing</w:t>
+      </w:r>
+      <w:r>
+        <w:rPr>
+          <w:rFonts w:ascii="Arial" w:hAnsi="Arial" w:cs="Arial"/>
+          <w:bCs/>
+          <w:lang w:val="en-US"/>
+        </w:rPr>
+        <w:t>.</w:t>
+      </w:r>
+      <w:r>
+        <w:rPr>
+          <w:rFonts w:ascii="Arial" w:hAnsi="Arial" w:cs="Arial"/>
+          <w:bCs/>
+          <w:lang w:val="en-US"/>
+        </w:rPr>
+        <w:t xml:space="preserve"> </w:t>
+      </w:r>
+      <w:r>
+        <w:rPr>
+          <w:rFonts w:ascii="Arial" w:hAnsi="Arial" w:cs="Arial"/>
+          <w:bCs/>
+          <w:lang w:val="en-US"/>
+        </w:rPr>
+        <w:t>sdoR2SmallClaimsHearingWindow</w:t>
+      </w:r>
+      <w:r>
+        <w:rPr>
+          <w:rFonts w:ascii="Arial" w:hAnsi="Arial" w:cs="Arial"/>
+          <w:bCs/>
+        </w:rPr>
+        <w:t>.</w:t>
+      </w:r>
+      <w:proofErr w:type="spellStart"/>
+      <w:r>
+        <w:rPr>
+          <w:rFonts w:ascii="Arial" w:hAnsi="Arial" w:cs="Arial"/>
+          <w:bCs/>
+        </w:rPr>
+        <w:t>dateTo</w:t>
+      </w:r>
+      <w:proofErr w:type="spellEnd"/>
+      <w:r>
+        <w:rPr>
+          <w:rFonts w:ascii="Arial" w:hAnsi="Arial" w:cs="Arial"/>
+          <w:bCs/>
+        </w:rPr>
+        <w:t xml:space="preserve">, ‘dd MMMM </w:t>
       </w:r>
       <w:proofErr w:type="spellStart"/>
       <w:r>
@@ -3316,6 +3994,7 @@
         </w:rPr>
         <w:t>&lt;&lt;</w:t>
       </w:r>
+      <w:proofErr w:type="spellStart"/>
       <w:r>
         <w:rPr>
           <w:rFonts w:ascii="Arial" w:hAnsi="Arial" w:cs="Arial"/>
@@ -3323,12 +4002,13 @@
         </w:rPr>
         <w:t>hearingTime</w:t>
       </w:r>
-      <w:r>
-        <w:rPr>
-          <w:rFonts w:ascii="Arial" w:hAnsi="Arial" w:cs="Arial"/>
-          <w:lang w:val="en-US"/>
-        </w:rPr>
-        <w:t>.input1&gt;&gt;</w:t>
+      <w:proofErr w:type="spellEnd"/>
+      <w:r>
+        <w:rPr>
+          <w:rFonts w:ascii="Arial" w:hAnsi="Arial" w:cs="Arial"/>
+          <w:lang w:val="en-US"/>
+        </w:rPr>
+        <w:t>&gt;&gt;</w:t>
       </w:r>
       <w:r>
         <w:rPr>
@@ -3369,7 +4049,23 @@
           <w:rFonts w:ascii="Arial" w:eastAsia="Times New Roman" w:hAnsi="Arial" w:cs="Arial"/>
           <w:lang w:eastAsia="en-GB"/>
         </w:rPr>
-        <w:t>&lt;&lt;cs_{hearingLocation.site_name!=null}&gt;&gt;&lt;&lt;hearingLocation.site_name&gt;&gt;, &lt;&lt;</w:t>
+        <w:t>&lt;&lt;cs_{hearingLocation.site_</w:t>
+      </w:r>
+      <w:proofErr w:type="gramStart"/>
+      <w:r>
+        <w:rPr>
+          <w:rFonts w:ascii="Arial" w:eastAsia="Times New Roman" w:hAnsi="Arial" w:cs="Arial"/>
+          <w:lang w:eastAsia="en-GB"/>
+        </w:rPr>
+        <w:t>name!=</w:t>
+      </w:r>
+      <w:proofErr w:type="gramEnd"/>
+      <w:r>
+        <w:rPr>
+          <w:rFonts w:ascii="Arial" w:eastAsia="Times New Roman" w:hAnsi="Arial" w:cs="Arial"/>
+          <w:lang w:eastAsia="en-GB"/>
+        </w:rPr>
+        <w:t>null}&gt;&gt;&lt;&lt;hearingLocation.site_name&gt;&gt;, &lt;&lt;</w:t>
       </w:r>
       <w:proofErr w:type="spellStart"/>
       <w:r>
@@ -3493,8 +4189,16 @@
         <w:rPr>
           <w:rFonts w:ascii="Arial" w:hAnsi="Arial" w:cs="Arial"/>
         </w:rPr>
-        <w:t>The hearing will take place by video</w:t>
-      </w:r>
+        <w:t xml:space="preserve">The hearing will take place by </w:t>
+      </w:r>
+      <w:proofErr w:type="gramStart"/>
+      <w:r>
+        <w:rPr>
+          <w:rFonts w:ascii="Arial" w:hAnsi="Arial" w:cs="Arial"/>
+        </w:rPr>
+        <w:t>video</w:t>
+      </w:r>
+      <w:proofErr w:type="gramEnd"/>
     </w:p>
     <w:p>
       <w:pPr>
@@ -3513,6 +4217,7 @@
           <w:szCs w:val="24"/>
           <w:lang w:eastAsia="en-GB"/>
         </w:rPr>
+        <w:lastRenderedPageBreak/>
         <w:t>&lt;&lt;es_&gt;&gt;</w:t>
       </w:r>
     </w:p>
@@ -3562,14 +4267,7 @@
           <w:rFonts w:ascii="Arial" w:hAnsi="Arial" w:cs="Arial"/>
           <w:lang w:val="en-US"/>
         </w:rPr>
-        <w:t>smallClaimsMethod</w:t>
-      </w:r>
-      <w:r>
-        <w:rPr>
-          <w:rFonts w:ascii="Arial" w:hAnsi="Arial" w:cs="Arial"/>
-          <w:lang w:val="en-US"/>
-        </w:rPr>
-        <w:t>Telephone</w:t>
+        <w:t>smallClaimsMethodTelephone</w:t>
       </w:r>
       <w:proofErr w:type="spellEnd"/>
       <w:r>
@@ -3596,8 +4294,16 @@
         <w:rPr>
           <w:rFonts w:ascii="Arial" w:hAnsi="Arial" w:cs="Arial"/>
         </w:rPr>
-        <w:t>The hearing will take place by telephone</w:t>
-      </w:r>
+        <w:t xml:space="preserve">The hearing will take place by </w:t>
+      </w:r>
+      <w:proofErr w:type="gramStart"/>
+      <w:r>
+        <w:rPr>
+          <w:rFonts w:ascii="Arial" w:hAnsi="Arial" w:cs="Arial"/>
+        </w:rPr>
+        <w:t>telephone</w:t>
+      </w:r>
+      <w:proofErr w:type="gramEnd"/>
     </w:p>
     <w:p>
       <w:pPr>
@@ -3683,20 +4389,16 @@
         <w:rPr>
           <w:rFonts w:ascii="Arial" w:hAnsi="Arial" w:cs="Arial"/>
         </w:rPr>
-        <w:t xml:space="preserve">The hearing will take place </w:t>
-      </w:r>
-      <w:r>
-        <w:rPr>
-          <w:rFonts w:ascii="Arial" w:hAnsi="Arial" w:cs="Arial"/>
-        </w:rPr>
-        <w:t>i</w:t>
-      </w:r>
-      <w:r>
-        <w:rPr>
-          <w:rFonts w:ascii="Arial" w:hAnsi="Arial" w:cs="Arial"/>
-        </w:rPr>
-        <w:t>n person</w:t>
-      </w:r>
+        <w:t xml:space="preserve">The hearing will take place in </w:t>
+      </w:r>
+      <w:proofErr w:type="gramStart"/>
+      <w:r>
+        <w:rPr>
+          <w:rFonts w:ascii="Arial" w:hAnsi="Arial" w:cs="Arial"/>
+        </w:rPr>
+        <w:t>person</w:t>
+      </w:r>
+      <w:proofErr w:type="gramEnd"/>
     </w:p>
     <w:p>
       <w:pPr>
@@ -3728,6 +4430,26 @@
           <w:lang w:eastAsia="en-GB"/>
         </w:rPr>
       </w:pPr>
+      <w:r>
+        <w:rPr>
+          <w:rFonts w:ascii="Arial" w:eastAsia="Times New Roman" w:hAnsi="Arial" w:cs="Arial"/>
+          <w:sz w:val="24"/>
+          <w:szCs w:val="24"/>
+          <w:lang w:eastAsia="en-GB"/>
+        </w:rPr>
+        <w:t>&lt;&lt;es_&gt;&gt;</w:t>
+      </w:r>
+    </w:p>
+    <w:p>
+      <w:pPr>
+        <w:spacing w:after="0" w:line="240" w:lineRule="auto"/>
+        <w:rPr>
+          <w:rFonts w:ascii="Arial" w:eastAsia="Times New Roman" w:hAnsi="Arial" w:cs="Arial"/>
+          <w:sz w:val="24"/>
+          <w:szCs w:val="24"/>
+          <w:lang w:eastAsia="en-GB"/>
+        </w:rPr>
+      </w:pPr>
     </w:p>
     <w:p>
       <w:pPr>
@@ -3744,122 +4466,6 @@
           <w:bCs/>
         </w:rPr>
         <w:t>Physical trial bundle</w:t>
-      </w:r>
-    </w:p>
-    <w:p>
-      <w:pPr>
-        <w:tabs>
-          <w:tab w:val="left" w:pos="2895"/>
-        </w:tabs>
-        <w:rPr>
-          <w:rFonts w:ascii="Arial" w:hAnsi="Arial" w:cs="Arial"/>
-        </w:rPr>
-      </w:pPr>
-      <w:r>
-        <w:rPr>
-          <w:rFonts w:ascii="Arial" w:hAnsi="Arial" w:cs="Arial"/>
-          <w:bCs/>
-        </w:rPr>
-        <w:t>&lt;&lt;cs_{</w:t>
-      </w:r>
-      <w:proofErr w:type="spellStart"/>
-      <w:r>
-        <w:rPr>
-          <w:rFonts w:ascii="Arial" w:hAnsi="Arial" w:cs="Arial"/>
-        </w:rPr>
-        <w:t>smallClaims</w:t>
-      </w:r>
-      <w:r>
-        <w:rPr>
-          <w:rFonts w:ascii="Arial" w:hAnsi="Arial" w:cs="Arial"/>
-        </w:rPr>
-        <w:t>PhysicalTrialBundle</w:t>
-      </w:r>
-      <w:proofErr w:type="spellEnd"/>
-      <w:r>
-        <w:rPr>
-          <w:rFonts w:ascii="Arial" w:hAnsi="Arial" w:cs="Arial"/>
-        </w:rPr>
-        <w:t>=</w:t>
-      </w:r>
-      <w:r>
-        <w:rPr>
-          <w:rFonts w:ascii="Arial" w:hAnsi="Arial" w:cs="Arial"/>
-        </w:rPr>
-        <w:t>false</w:t>
-      </w:r>
-      <w:r>
-        <w:rPr>
-          <w:rFonts w:ascii="Arial" w:hAnsi="Arial" w:cs="Arial"/>
-        </w:rPr>
-        <w:t>}&gt;&gt;</w:t>
-      </w:r>
-    </w:p>
-    <w:p>
-      <w:pPr>
-        <w:pStyle w:val="ListParagraph"/>
-        <w:numPr>
-          <w:ilvl w:val="0"/>
-          <w:numId w:val="43"/>
-        </w:numPr>
-        <w:rPr>
-          <w:rFonts w:ascii="Arial" w:hAnsi="Arial" w:cs="Arial"/>
-          <w:bCs/>
-        </w:rPr>
-      </w:pPr>
-      <w:r>
-        <w:rPr>
-          <w:rFonts w:ascii="Arial" w:hAnsi="Arial" w:cs="Arial"/>
-          <w:bCs/>
-        </w:rPr>
-        <w:t>None</w:t>
-      </w:r>
-    </w:p>
-    <w:p>
-      <w:pPr>
-        <w:rPr>
-          <w:rFonts w:ascii="Arial" w:hAnsi="Arial" w:cs="Arial"/>
-          <w:bCs/>
-        </w:rPr>
-      </w:pPr>
-      <w:r>
-        <w:rPr>
-          <w:rFonts w:ascii="Arial" w:hAnsi="Arial" w:cs="Arial"/>
-          <w:bCs/>
-        </w:rPr>
-        <w:lastRenderedPageBreak/>
-        <w:t>&lt;&lt;es_&gt;&gt;</w:t>
-      </w:r>
-    </w:p>
-    <w:p>
-      <w:pPr>
-        <w:tabs>
-          <w:tab w:val="left" w:pos="2895"/>
-        </w:tabs>
-        <w:rPr>
-          <w:rFonts w:ascii="Arial" w:hAnsi="Arial" w:cs="Arial"/>
-        </w:rPr>
-      </w:pPr>
-      <w:r>
-        <w:rPr>
-          <w:rFonts w:ascii="Arial" w:hAnsi="Arial" w:cs="Arial"/>
-          <w:bCs/>
-        </w:rPr>
-        <w:t>&lt;&lt;cs_{</w:t>
-      </w:r>
-      <w:proofErr w:type="spellStart"/>
-      <w:r>
-        <w:rPr>
-          <w:rFonts w:ascii="Arial" w:hAnsi="Arial" w:cs="Arial"/>
-        </w:rPr>
-        <w:t>smallClaimsPhysicalTrialBundle</w:t>
-      </w:r>
-      <w:proofErr w:type="spellEnd"/>
-      <w:r>
-        <w:rPr>
-          <w:rFonts w:ascii="Arial" w:hAnsi="Arial" w:cs="Arial"/>
-        </w:rPr>
-        <w:t>=true}&gt;&gt;</w:t>
       </w:r>
     </w:p>
     <w:p>
@@ -3879,29 +4485,20 @@
         </w:rPr>
         <w:t>&lt;&lt;</w:t>
       </w:r>
-      <w:proofErr w:type="spellStart"/>
-      <w:r>
-        <w:rPr>
-          <w:rFonts w:ascii="Arial" w:hAnsi="Arial" w:cs="Arial"/>
-          <w:lang w:val="en-US"/>
-        </w:rPr>
-        <w:t>smallClaims</w:t>
-      </w:r>
-      <w:r>
-        <w:rPr>
-          <w:rFonts w:ascii="Arial" w:hAnsi="Arial" w:cs="Arial"/>
-          <w:lang w:val="en-US"/>
-        </w:rPr>
-        <w:t>TrialBundle</w:t>
-      </w:r>
-      <w:r>
-        <w:rPr>
-          <w:rFonts w:ascii="Arial" w:hAnsi="Arial" w:cs="Arial"/>
-          <w:lang w:val="en-US"/>
-        </w:rPr>
-        <w:t>.input</w:t>
-      </w:r>
-      <w:proofErr w:type="spellEnd"/>
+      <w:r>
+        <w:rPr>
+          <w:rFonts w:ascii="Arial" w:hAnsi="Arial" w:cs="Arial"/>
+          <w:lang w:val="en-US"/>
+        </w:rPr>
+        <w:t>sdor2SmallClaimsPhysicalTrialBundle</w:t>
+      </w:r>
+      <w:r>
+        <w:rPr>
+          <w:rFonts w:ascii="Arial" w:hAnsi="Arial" w:cs="Arial"/>
+          <w:lang w:val="en-US"/>
+        </w:rPr>
+        <w:t>Txt</w:t>
+      </w:r>
       <w:r>
         <w:rPr>
           <w:rFonts w:ascii="Arial" w:hAnsi="Arial" w:cs="Arial"/>
@@ -3913,22 +4510,7 @@
       <w:pPr>
         <w:rPr>
           <w:rFonts w:ascii="Arial" w:hAnsi="Arial" w:cs="Arial"/>
-          <w:bCs/>
-        </w:rPr>
-      </w:pPr>
-      <w:r>
-        <w:rPr>
-          <w:rFonts w:ascii="Arial" w:hAnsi="Arial" w:cs="Arial"/>
-          <w:bCs/>
-        </w:rPr>
-        <w:t>&lt;&lt;es_&gt;&gt;</w:t>
-      </w:r>
-    </w:p>
-    <w:p>
-      <w:pPr>
-        <w:rPr>
-          <w:rFonts w:ascii="Arial" w:hAnsi="Arial" w:cs="Arial"/>
-          <w:bCs/>
+          <w:b/>
         </w:rPr>
       </w:pPr>
     </w:p>
@@ -3965,59 +4547,99 @@
         </w:rPr>
         <w:t>&lt;&lt;</w:t>
       </w:r>
+      <w:r>
+        <w:rPr>
+          <w:rFonts w:ascii="Arial" w:hAnsi="Arial" w:cs="Arial"/>
+          <w:lang w:val="en-US"/>
+        </w:rPr>
+        <w:t>sdoR2SmallClaimsI</w:t>
+      </w:r>
+      <w:r>
+        <w:rPr>
+          <w:rFonts w:ascii="Arial" w:hAnsi="Arial" w:cs="Arial"/>
+          <w:lang w:val="en-US"/>
+        </w:rPr>
+        <w:t>m</w:t>
+      </w:r>
+      <w:r>
+        <w:rPr>
+          <w:rFonts w:ascii="Arial" w:hAnsi="Arial" w:cs="Arial"/>
+          <w:lang w:val="en-US"/>
+        </w:rPr>
+        <w:t>pNotes</w:t>
+      </w:r>
+      <w:r>
+        <w:rPr>
+          <w:rFonts w:ascii="Arial" w:hAnsi="Arial" w:cs="Arial"/>
+          <w:lang w:val="en-US"/>
+        </w:rPr>
+        <w:t>.</w:t>
+      </w:r>
+      <w:r>
+        <w:rPr>
+          <w:rFonts w:ascii="Arial" w:hAnsi="Arial" w:cs="Arial"/>
+          <w:lang w:val="en-US"/>
+        </w:rPr>
+        <w:t>text</w:t>
+      </w:r>
+      <w:r>
+        <w:rPr>
+          <w:rFonts w:ascii="Arial" w:hAnsi="Arial" w:cs="Arial"/>
+        </w:rPr>
+        <w:t>&gt;&gt;</w:t>
+      </w:r>
+      <w:r>
+        <w:rPr>
+          <w:rFonts w:ascii="Arial" w:hAnsi="Arial" w:cs="Arial"/>
+          <w:bCs/>
+        </w:rPr>
+        <w:t>&lt;</w:t>
+      </w:r>
+      <w:proofErr w:type="gramStart"/>
+      <w:r>
+        <w:rPr>
+          <w:rFonts w:ascii="Arial" w:hAnsi="Arial" w:cs="Arial"/>
+          <w:bCs/>
+        </w:rPr>
+        <w:t>&lt;{</w:t>
+      </w:r>
       <w:proofErr w:type="spellStart"/>
-      <w:r>
-        <w:rPr>
-          <w:rFonts w:ascii="Arial" w:hAnsi="Arial" w:cs="Arial"/>
-          <w:lang w:val="en-US"/>
-        </w:rPr>
-        <w:t>smallClaimsNotes.input</w:t>
+      <w:proofErr w:type="gramEnd"/>
+      <w:r>
+        <w:rPr>
+          <w:rFonts w:ascii="Arial" w:hAnsi="Arial" w:cs="Arial"/>
+          <w:bCs/>
+        </w:rPr>
+        <w:t>dateFormat</w:t>
       </w:r>
       <w:proofErr w:type="spellEnd"/>
       <w:r>
         <w:rPr>
           <w:rFonts w:ascii="Arial" w:hAnsi="Arial" w:cs="Arial"/>
-        </w:rPr>
-        <w:t>&gt;&gt;</w:t>
-      </w:r>
-      <w:r>
-        <w:rPr>
-          <w:rFonts w:ascii="Arial" w:hAnsi="Arial" w:cs="Arial"/>
-          <w:bCs/>
-        </w:rPr>
-        <w:t>&lt;&lt;{</w:t>
-      </w:r>
-      <w:proofErr w:type="spellStart"/>
-      <w:r>
-        <w:rPr>
-          <w:rFonts w:ascii="Arial" w:hAnsi="Arial" w:cs="Arial"/>
-          <w:bCs/>
-        </w:rPr>
-        <w:t>dateFormat</w:t>
-      </w:r>
-      <w:proofErr w:type="spellEnd"/>
-      <w:r>
-        <w:rPr>
-          <w:rFonts w:ascii="Arial" w:hAnsi="Arial" w:cs="Arial"/>
           <w:bCs/>
         </w:rPr>
         <w:t>(</w:t>
       </w:r>
-      <w:proofErr w:type="spellStart"/>
-      <w:r>
-        <w:rPr>
-          <w:rFonts w:ascii="Arial" w:hAnsi="Arial" w:cs="Arial"/>
-          <w:lang w:val="en-US"/>
-        </w:rPr>
-        <w:t>smallClaimsNotes</w:t>
-      </w:r>
-      <w:proofErr w:type="spellEnd"/>
-      <w:r>
-        <w:rPr>
-          <w:rFonts w:ascii="Arial" w:hAnsi="Arial" w:cs="Arial"/>
-          <w:bCs/>
-        </w:rPr>
-        <w:t xml:space="preserve">.date, ‘dd MMMM </w:t>
+      <w:r>
+        <w:rPr>
+          <w:rFonts w:ascii="Arial" w:hAnsi="Arial" w:cs="Arial"/>
+          <w:lang w:val="en-US"/>
+        </w:rPr>
+        <w:t>sdoR2SmallClaimsImpNotes</w:t>
+      </w:r>
+      <w:r>
+        <w:rPr>
+          <w:rFonts w:ascii="Arial" w:hAnsi="Arial" w:cs="Arial"/>
+          <w:lang w:val="en-US"/>
+        </w:rPr>
+        <w:t>.</w:t>
+      </w:r>
+      <w:r>
+        <w:rPr>
+          <w:rFonts w:ascii="Arial" w:hAnsi="Arial" w:cs="Arial"/>
+          <w:bCs/>
+        </w:rPr>
+        <w:t xml:space="preserve">date, ‘dd MMMM </w:t>
       </w:r>
       <w:proofErr w:type="spellStart"/>
       <w:r>
@@ -9080,6 +9702,7 @@
   <w:style w:type="character" w:default="1" w:styleId="DefaultParagraphFont">
     <w:name w:val="Default Paragraph Font"/>
     <w:uiPriority w:val="1"/>
+    <w:semiHidden/>
     <w:unhideWhenUsed/>
   </w:style>
   <w:style w:type="table" w:default="1" w:styleId="TableNormal">
@@ -9613,40 +10236,6 @@
 </file>
 
 <file path=customXml/item1.xml><?xml version="1.0" encoding="utf-8"?>
-<p:properties xmlns:p="http://schemas.microsoft.com/office/2006/metadata/properties" xmlns:xsi="http://www.w3.org/2001/XMLSchema-instance" xmlns:pc="http://schemas.microsoft.com/office/infopath/2007/PartnerControls">
-  <documentManagement>
-    <Stage xmlns="f336f4fe-8719-4ea2-b5d6-29b3a580aeb4">In Approval</Stage>
-    <Next_x0020_Stage xmlns="f336f4fe-8719-4ea2-b5d6-29b3a580aeb4">ApproveOrReject</Next_x0020_Stage>
-    <Admin_x0020_Action xmlns="f336f4fe-8719-4ea2-b5d6-29b3a580aeb4" xsi:nil="true"/>
-    <Template_x0020_Category xmlns="f336f4fe-8719-4ea2-b5d6-29b3a580aeb4">Standard Direction - STD</Template_x0020_Category>
-    <Action xmlns="f336f4fe-8719-4ea2-b5d6-29b3a580aeb4" xsi:nil="true"/>
-    <Purpose1 xmlns="f336f4fe-8719-4ea2-b5d6-29b3a580aeb4">SDO</Purpose1>
-    <Template_x0020_Language xmlns="f336f4fe-8719-4ea2-b5d6-29b3a580aeb4">English - ENG</Template_x0020_Language>
-    <Rename xmlns="f336f4fe-8719-4ea2-b5d6-29b3a580aeb4">true</Rename>
-    <Tornado_x0020_Filename xmlns="f336f4fe-8719-4ea2-b5d6-29b3a580aeb4" xsi:nil="true"/>
-    <Approval_x0020_Request_x0020_Comment xmlns="f336f4fe-8719-4ea2-b5d6-29b3a580aeb4">Requesting approval for CIV-10335</Approval_x0020_Request_x0020_Comment>
-    <Publication_x0020_Date xmlns="f336f4fe-8719-4ea2-b5d6-29b3a580aeb4">2023-01-23T00:00:00+00:00</Publication_x0020_Date>
-    <SharedWithUsers xmlns="f336f4fe-8719-4ea2-b5d6-29b3a580aeb4">
-      <UserInfo>
-        <DisplayName>Robert Allright</DisplayName>
-        <AccountId>23</AccountId>
-        <AccountType/>
-      </UserInfo>
-    </SharedWithUsers>
-  </documentManagement>
-</p:properties>
-</file>
-
-<file path=customXml/item2.xml><?xml version="1.0" encoding="utf-8"?>
-<?mso-contentType ?>
-<FormTemplates xmlns="http://schemas.microsoft.com/sharepoint/v3/contenttype/forms">
-  <Display>DocumentLibraryForm</Display>
-  <Edit>DocumentLibraryForm</Edit>
-  <New>DocumentLibraryForm</New>
-</FormTemplates>
-</file>
-
-<file path=customXml/item3.xml><?xml version="1.0" encoding="utf-8"?>
 <ct:contentTypeSchema xmlns:ct="http://schemas.microsoft.com/office/2006/metadata/contentType" xmlns:ma="http://schemas.microsoft.com/office/2006/metadata/properties/metaAttributes" ct:_="" ma:_="" ma:contentTypeName="_CtTemplate" ma:contentTypeID="0x01010064A5FDCCFB03F540B94405305D7DE14F00A4F8B82F7CEF57469A8FE5CEAB7A0EE0" ma:contentTypeVersion="55" ma:contentTypeDescription="Part of Template Management with Site Columns representing custom attributes." ma:contentTypeScope="" ma:versionID="e48abcd8da7fe05ec90dabdfbb8c2749">
   <xsd:schema xmlns:xsd="http://www.w3.org/2001/XMLSchema" xmlns:xs="http://www.w3.org/2001/XMLSchema" xmlns:p="http://schemas.microsoft.com/office/2006/metadata/properties" xmlns:ns2="f336f4fe-8719-4ea2-b5d6-29b3a580aeb4" xmlns:ns3="b57b892a-dd61-4bba-b372-a8d93da2c7e6" targetNamespace="http://schemas.microsoft.com/office/2006/metadata/properties" ma:root="true" ma:fieldsID="4c733adc908683170864ffc34cec60fa" ns2:_="" ns3:_="">
     <xsd:import namespace="f336f4fe-8719-4ea2-b5d6-29b3a580aeb4"/>
@@ -9968,25 +10557,41 @@
 </ct:contentTypeSchema>
 </file>
 
-<file path=customXml/itemProps1.xml><?xml version="1.0" encoding="utf-8"?>
-<ds:datastoreItem xmlns:ds="http://schemas.openxmlformats.org/officeDocument/2006/customXml" ds:itemID="{465BA454-9CB8-4FFC-A2E1-57E06FB538DD}">
-  <ds:schemaRefs>
-    <ds:schemaRef ds:uri="http://schemas.microsoft.com/office/2006/metadata/properties"/>
-    <ds:schemaRef ds:uri="http://schemas.microsoft.com/office/infopath/2007/PartnerControls"/>
-    <ds:schemaRef ds:uri="f336f4fe-8719-4ea2-b5d6-29b3a580aeb4"/>
-  </ds:schemaRefs>
-</ds:datastoreItem>
+<file path=customXml/item2.xml><?xml version="1.0" encoding="utf-8"?>
+<?mso-contentType ?>
+<FormTemplates xmlns="http://schemas.microsoft.com/sharepoint/v3/contenttype/forms">
+  <Display>DocumentLibraryForm</Display>
+  <Edit>DocumentLibraryForm</Edit>
+  <New>DocumentLibraryForm</New>
+</FormTemplates>
 </file>
 
-<file path=customXml/itemProps2.xml><?xml version="1.0" encoding="utf-8"?>
-<ds:datastoreItem xmlns:ds="http://schemas.openxmlformats.org/officeDocument/2006/customXml" ds:itemID="{B583B4CC-35D2-469F-8442-D174E33954A3}">
-  <ds:schemaRefs>
-    <ds:schemaRef ds:uri="http://schemas.microsoft.com/sharepoint/v3/contenttype/forms"/>
-  </ds:schemaRefs>
-</ds:datastoreItem>
+<file path=customXml/item3.xml><?xml version="1.0" encoding="utf-8"?>
+<p:properties xmlns:p="http://schemas.microsoft.com/office/2006/metadata/properties" xmlns:xsi="http://www.w3.org/2001/XMLSchema-instance" xmlns:pc="http://schemas.microsoft.com/office/infopath/2007/PartnerControls">
+  <documentManagement>
+    <Stage xmlns="f336f4fe-8719-4ea2-b5d6-29b3a580aeb4">In Approval</Stage>
+    <Next_x0020_Stage xmlns="f336f4fe-8719-4ea2-b5d6-29b3a580aeb4">ApproveOrReject</Next_x0020_Stage>
+    <Admin_x0020_Action xmlns="f336f4fe-8719-4ea2-b5d6-29b3a580aeb4" xsi:nil="true"/>
+    <Template_x0020_Category xmlns="f336f4fe-8719-4ea2-b5d6-29b3a580aeb4">Standard Direction - STD</Template_x0020_Category>
+    <Action xmlns="f336f4fe-8719-4ea2-b5d6-29b3a580aeb4" xsi:nil="true"/>
+    <Purpose1 xmlns="f336f4fe-8719-4ea2-b5d6-29b3a580aeb4">SDO</Purpose1>
+    <Template_x0020_Language xmlns="f336f4fe-8719-4ea2-b5d6-29b3a580aeb4">English - ENG</Template_x0020_Language>
+    <Rename xmlns="f336f4fe-8719-4ea2-b5d6-29b3a580aeb4">true</Rename>
+    <Tornado_x0020_Filename xmlns="f336f4fe-8719-4ea2-b5d6-29b3a580aeb4" xsi:nil="true"/>
+    <Approval_x0020_Request_x0020_Comment xmlns="f336f4fe-8719-4ea2-b5d6-29b3a580aeb4">Requesting approval for CIV-10335</Approval_x0020_Request_x0020_Comment>
+    <Publication_x0020_Date xmlns="f336f4fe-8719-4ea2-b5d6-29b3a580aeb4">2023-01-23T00:00:00+00:00</Publication_x0020_Date>
+    <SharedWithUsers xmlns="f336f4fe-8719-4ea2-b5d6-29b3a580aeb4">
+      <UserInfo>
+        <DisplayName>Robert Allright</DisplayName>
+        <AccountId>23</AccountId>
+        <AccountType/>
+      </UserInfo>
+    </SharedWithUsers>
+  </documentManagement>
+</p:properties>
 </file>
 
-<file path=customXml/itemProps3.xml><?xml version="1.0" encoding="utf-8"?>
+<file path=customXml/itemProps1.xml><?xml version="1.0" encoding="utf-8"?>
 <ds:datastoreItem xmlns:ds="http://schemas.openxmlformats.org/officeDocument/2006/customXml" ds:itemID="{E1CB654C-2BA0-4A66-935D-E034A090D8A0}">
   <ds:schemaRefs>
     <ds:schemaRef ds:uri="http://schemas.microsoft.com/office/2006/metadata/contentType"/>
@@ -10005,6 +10610,24 @@
 </ds:datastoreItem>
 </file>
 
+<file path=customXml/itemProps2.xml><?xml version="1.0" encoding="utf-8"?>
+<ds:datastoreItem xmlns:ds="http://schemas.openxmlformats.org/officeDocument/2006/customXml" ds:itemID="{B583B4CC-35D2-469F-8442-D174E33954A3}">
+  <ds:schemaRefs>
+    <ds:schemaRef ds:uri="http://schemas.microsoft.com/sharepoint/v3/contenttype/forms"/>
+  </ds:schemaRefs>
+</ds:datastoreItem>
+</file>
+
+<file path=customXml/itemProps3.xml><?xml version="1.0" encoding="utf-8"?>
+<ds:datastoreItem xmlns:ds="http://schemas.openxmlformats.org/officeDocument/2006/customXml" ds:itemID="{465BA454-9CB8-4FFC-A2E1-57E06FB538DD}">
+  <ds:schemaRefs>
+    <ds:schemaRef ds:uri="http://schemas.microsoft.com/office/2006/metadata/properties"/>
+    <ds:schemaRef ds:uri="http://schemas.microsoft.com/office/infopath/2007/PartnerControls"/>
+    <ds:schemaRef ds:uri="f336f4fe-8719-4ea2-b5d6-29b3a580aeb4"/>
+  </ds:schemaRefs>
+</ds:datastoreItem>
+</file>
+
 <file path=docMetadata/LabelInfo.xml><?xml version="1.0" encoding="utf-8"?>
 <clbl:labelList xmlns:clbl="http://schemas.microsoft.com/office/2020/mipLabelMetadata">
   <clbl:label id="{fa22dce2-39a9-4bf4-a557-7a50b593b56a}" enabled="1" method="Privileged" siteId="{3e0088dc-0629-4ae6-aa8c-813e7a296f50}" contentBits="0" removed="0"/>

</xml_diff>

<commit_message>
CIV-8312 Add AddNewDirection variable
</commit_message>
<xml_diff>
--- a/docker/docmosis/templates/CV-UNS-STD-ENG-01389.docx
+++ b/docker/docmosis/templates/CV-UNS-STD-ENG-01389.docx
@@ -451,7 +451,7 @@
               </wp:inline>
             </w:drawing>
           </mc:Choice>
-          <mc:Fallback xmlns:pic="http://schemas.openxmlformats.org/drawingml/2006/picture" xmlns:a="http://schemas.openxmlformats.org/drawingml/2006/main" xmlns:w16du="http://schemas.microsoft.com/office/word/2023/wordml/word16du">
+          <mc:Fallback xmlns:w16du="http://schemas.microsoft.com/office/word/2023/wordml/word16du" xmlns:a="http://schemas.openxmlformats.org/drawingml/2006/main" xmlns:pic="http://schemas.openxmlformats.org/drawingml/2006/picture">
             <w:pict w14:anchorId="02525EF3">
               <v:group id="Group 2791" style="width:467.95pt;height:68.75pt;mso-position-horizontal-relative:char;mso-position-vertical-relative:line" coordsize="59429,8731" o:spid="_x0000_s1026" w14:anchorId="6D56B9AB" o:gfxdata="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">
                 <v:shapetype id="_x0000_t75" coordsize="21600,21600" filled="f" stroked="f" o:spt="75" o:preferrelative="t" path="m@4@5l@4@11@9@11@9@5xe">
@@ -1043,7 +1043,7 @@
               </wp:inline>
             </w:drawing>
           </mc:Choice>
-          <mc:Fallback xmlns:pic="http://schemas.openxmlformats.org/drawingml/2006/picture" xmlns:a="http://schemas.openxmlformats.org/drawingml/2006/main" xmlns:w16du="http://schemas.microsoft.com/office/word/2023/wordml/word16du">
+          <mc:Fallback xmlns:w16du="http://schemas.microsoft.com/office/word/2023/wordml/word16du" xmlns:a="http://schemas.openxmlformats.org/drawingml/2006/main" xmlns:pic="http://schemas.openxmlformats.org/drawingml/2006/picture">
             <w:pict w14:anchorId="47815A15">
               <v:group id="Group 2792" style="width:467.95pt;height:.75pt;mso-position-horizontal-relative:char;mso-position-vertical-relative:line" coordsize="59429,95" o:spid="_x0000_s1026" w14:anchorId="0BA703C9" o:gfxdata="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">
                 <v:shape id="Shape 91" style="position:absolute;width:59429;height:0;visibility:visible;mso-wrap-style:square;v-text-anchor:top" coordsize="5942965,0" o:spid="_x0000_s1027" filled="f" path="m5942965,l,e" o:gfxdata="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">
@@ -2190,14 +2190,7 @@
           <w:rFonts w:ascii="Arial" w:hAnsi="Arial" w:cs="Arial"/>
           <w:lang w:val="en-US"/>
         </w:rPr>
-        <w:t>s</w:t>
-      </w:r>
-      <w:r>
-        <w:rPr>
-          <w:rFonts w:ascii="Arial" w:hAnsi="Arial" w:cs="Arial"/>
-          <w:lang w:val="en-US"/>
-        </w:rPr>
-        <w:t>.isRestric</w:t>
+        <w:t>s.isRestric</w:t>
       </w:r>
       <w:r>
         <w:rPr>
@@ -2381,15 +2374,7 @@
           <w:bCs/>
           <w:lang w:val="en-US"/>
         </w:rPr>
-        <w:t>.sdoR2SmallClaimsRestricWitness</w:t>
-      </w:r>
-      <w:r>
-        <w:rPr>
-          <w:rFonts w:ascii="Arial" w:hAnsi="Arial" w:cs="Arial"/>
-          <w:bCs/>
-          <w:lang w:val="en-US"/>
-        </w:rPr>
-        <w:t>.</w:t>
+        <w:t>.sdoR2SmallClaimsRestricWitness.</w:t>
       </w:r>
       <w:r>
         <w:rPr>
@@ -2473,15 +2458,7 @@
           <w:bCs/>
           <w:lang w:val="en-US"/>
         </w:rPr>
-        <w:t>.sdoR2SmallClaimsRestricWitness.</w:t>
-      </w:r>
-      <w:r>
-        <w:rPr>
-          <w:rFonts w:ascii="Arial" w:hAnsi="Arial" w:cs="Arial"/>
-          <w:bCs/>
-          <w:lang w:val="en-US"/>
-        </w:rPr>
-        <w:t>partIsCountedAsWitnessTxt</w:t>
+        <w:t>.sdoR2SmallClaimsRestricWitness.partIsCountedAsWitnessTxt</w:t>
       </w:r>
       <w:r>
         <w:rPr>
@@ -2609,14 +2586,7 @@
           <w:rFonts w:ascii="Arial" w:hAnsi="Arial" w:cs="Arial"/>
           <w:lang w:val="en-US"/>
         </w:rPr>
-        <w:t>s</w:t>
-      </w:r>
-      <w:r>
-        <w:rPr>
-          <w:rFonts w:ascii="Arial" w:hAnsi="Arial" w:cs="Arial"/>
-          <w:lang w:val="en-US"/>
-        </w:rPr>
-        <w:t>.sdoR2SmallClaims</w:t>
+        <w:t>s.sdoR2SmallClaims</w:t>
       </w:r>
       <w:r>
         <w:rPr>
@@ -2713,14 +2683,7 @@
           <w:rFonts w:ascii="Arial" w:hAnsi="Arial" w:cs="Arial"/>
           <w:lang w:val="en-US"/>
         </w:rPr>
-        <w:t>s.sdoR2SmallClaimsRestrictPages</w:t>
-      </w:r>
-      <w:r>
-        <w:rPr>
-          <w:rFonts w:ascii="Arial" w:hAnsi="Arial" w:cs="Arial"/>
-          <w:lang w:val="en-US"/>
-        </w:rPr>
-        <w:t>.</w:t>
+        <w:t>s.sdoR2SmallClaimsRestrictPages.</w:t>
       </w:r>
       <w:r>
         <w:rPr>
@@ -2768,14 +2731,7 @@
           <w:rFonts w:ascii="Arial" w:hAnsi="Arial" w:cs="Arial"/>
           <w:lang w:val="en-US"/>
         </w:rPr>
-        <w:t>s.sdoR2SmallClaimsRestrictPages.</w:t>
-      </w:r>
-      <w:r>
-        <w:rPr>
-          <w:rFonts w:ascii="Arial" w:hAnsi="Arial" w:cs="Arial"/>
-          <w:lang w:val="en-US"/>
-        </w:rPr>
-        <w:t>fontDetails</w:t>
+        <w:t>s.sdoR2SmallClaimsRestrictPages.fontDetails</w:t>
       </w:r>
       <w:r>
         <w:rPr>
@@ -3187,6 +3143,24 @@
     </w:p>
     <w:p>
       <w:pPr>
+        <w:tabs>
+          <w:tab w:val="left" w:pos="2895"/>
+        </w:tabs>
+        <w:rPr>
+          <w:rFonts w:ascii="Arial" w:hAnsi="Arial" w:cs="Arial"/>
+          <w:lang w:val="en-US"/>
+        </w:rPr>
+      </w:pPr>
+      <w:r>
+        <w:rPr>
+          <w:rFonts w:ascii="Arial" w:hAnsi="Arial" w:cs="Arial"/>
+          <w:lang w:val="en-US"/>
+        </w:rPr>
+        <w:t>&lt;&lt;rs_sdoR2AddNewDirection&gt;&gt;</w:t>
+      </w:r>
+    </w:p>
+    <w:p>
+      <w:pPr>
         <w:pStyle w:val="ListParagraph"/>
         <w:numPr>
           <w:ilvl w:val="0"/>
@@ -3212,13 +3186,36 @@
     </w:p>
     <w:p>
       <w:pPr>
-        <w:rPr>
-          <w:rFonts w:ascii="Arial" w:hAnsi="Arial" w:cs="Arial"/>
-        </w:rPr>
-      </w:pPr>
-      <w:r>
-        <w:rPr>
-          <w:rFonts w:ascii="Arial" w:hAnsi="Arial" w:cs="Arial"/>
+        <w:tabs>
+          <w:tab w:val="left" w:pos="2895"/>
+        </w:tabs>
+        <w:rPr>
+          <w:rFonts w:ascii="Arial" w:hAnsi="Arial" w:cs="Arial"/>
+          <w:lang w:val="en-US"/>
+        </w:rPr>
+      </w:pPr>
+      <w:r>
+        <w:rPr>
+          <w:rFonts w:ascii="Arial" w:hAnsi="Arial" w:cs="Arial"/>
+          <w:lang w:val="en-US"/>
+        </w:rPr>
+        <w:t>&lt;&lt;es_sdoR2AddNewDirection&gt;&gt;</w:t>
+      </w:r>
+    </w:p>
+    <w:p>
+      <w:pPr>
+        <w:tabs>
+          <w:tab w:val="left" w:pos="2895"/>
+        </w:tabs>
+        <w:rPr>
+          <w:rFonts w:ascii="Arial" w:hAnsi="Arial" w:cs="Arial"/>
+          <w:lang w:val="en-US"/>
+        </w:rPr>
+      </w:pPr>
+      <w:r>
+        <w:rPr>
+          <w:rFonts w:ascii="Arial" w:hAnsi="Arial" w:cs="Arial"/>
+          <w:lang w:val="en-US"/>
         </w:rPr>
         <w:t>&lt;&lt;es_&gt;&gt;</w:t>
       </w:r>
@@ -4131,6 +4128,7 @@
           <w:rFonts w:ascii="Arial" w:hAnsi="Arial" w:cs="Arial"/>
           <w:lang w:val="en-US"/>
         </w:rPr>
+        <w:lastRenderedPageBreak/>
         <w:t>&lt;&lt;cs_{</w:t>
       </w:r>
       <w:proofErr w:type="spellStart"/>
@@ -4217,7 +4215,6 @@
           <w:szCs w:val="24"/>
           <w:lang w:eastAsia="en-GB"/>
         </w:rPr>
-        <w:lastRenderedPageBreak/>
         <w:t>&lt;&lt;es_&gt;&gt;</w:t>
       </w:r>
     </w:p>
@@ -4625,14 +4622,7 @@
           <w:rFonts w:ascii="Arial" w:hAnsi="Arial" w:cs="Arial"/>
           <w:lang w:val="en-US"/>
         </w:rPr>
-        <w:t>sdoR2SmallClaimsImpNotes</w:t>
-      </w:r>
-      <w:r>
-        <w:rPr>
-          <w:rFonts w:ascii="Arial" w:hAnsi="Arial" w:cs="Arial"/>
-          <w:lang w:val="en-US"/>
-        </w:rPr>
-        <w:t>.</w:t>
+        <w:t>sdoR2SmallClaimsImpNotes.</w:t>
       </w:r>
       <w:r>
         <w:rPr>
@@ -5098,6 +5088,95 @@
     </w:lvl>
   </w:abstractNum>
   <w:abstractNum w:abstractNumId="4" w15:restartNumberingAfterBreak="0">
+    <w:nsid w:val="06E23170"/>
+    <w:multiLevelType w:val="hybridMultilevel"/>
+    <w:tmpl w:val="EB2CB492"/>
+    <w:lvl w:ilvl="0" w:tplc="FFFFFFFF">
+      <w:start w:val="18"/>
+      <w:numFmt w:val="decimal"/>
+      <w:lvlText w:val="%1."/>
+      <w:lvlJc w:val="left"/>
+      <w:pPr>
+        <w:ind w:left="927" w:hanging="360"/>
+      </w:pPr>
+      <w:rPr>
+        <w:rFonts w:hint="default"/>
+      </w:rPr>
+    </w:lvl>
+    <w:lvl w:ilvl="1" w:tplc="FFFFFFFF" w:tentative="1">
+      <w:start w:val="1"/>
+      <w:numFmt w:val="lowerLetter"/>
+      <w:lvlText w:val="%2."/>
+      <w:lvlJc w:val="left"/>
+      <w:pPr>
+        <w:ind w:left="1647" w:hanging="360"/>
+      </w:pPr>
+    </w:lvl>
+    <w:lvl w:ilvl="2" w:tplc="FFFFFFFF" w:tentative="1">
+      <w:start w:val="1"/>
+      <w:numFmt w:val="lowerRoman"/>
+      <w:lvlText w:val="%3."/>
+      <w:lvlJc w:val="right"/>
+      <w:pPr>
+        <w:ind w:left="2367" w:hanging="180"/>
+      </w:pPr>
+    </w:lvl>
+    <w:lvl w:ilvl="3" w:tplc="FFFFFFFF" w:tentative="1">
+      <w:start w:val="1"/>
+      <w:numFmt w:val="decimal"/>
+      <w:lvlText w:val="%4."/>
+      <w:lvlJc w:val="left"/>
+      <w:pPr>
+        <w:ind w:left="3087" w:hanging="360"/>
+      </w:pPr>
+    </w:lvl>
+    <w:lvl w:ilvl="4" w:tplc="FFFFFFFF" w:tentative="1">
+      <w:start w:val="1"/>
+      <w:numFmt w:val="lowerLetter"/>
+      <w:lvlText w:val="%5."/>
+      <w:lvlJc w:val="left"/>
+      <w:pPr>
+        <w:ind w:left="3807" w:hanging="360"/>
+      </w:pPr>
+    </w:lvl>
+    <w:lvl w:ilvl="5" w:tplc="FFFFFFFF" w:tentative="1">
+      <w:start w:val="1"/>
+      <w:numFmt w:val="lowerRoman"/>
+      <w:lvlText w:val="%6."/>
+      <w:lvlJc w:val="right"/>
+      <w:pPr>
+        <w:ind w:left="4527" w:hanging="180"/>
+      </w:pPr>
+    </w:lvl>
+    <w:lvl w:ilvl="6" w:tplc="FFFFFFFF" w:tentative="1">
+      <w:start w:val="1"/>
+      <w:numFmt w:val="decimal"/>
+      <w:lvlText w:val="%7."/>
+      <w:lvlJc w:val="left"/>
+      <w:pPr>
+        <w:ind w:left="5247" w:hanging="360"/>
+      </w:pPr>
+    </w:lvl>
+    <w:lvl w:ilvl="7" w:tplc="FFFFFFFF" w:tentative="1">
+      <w:start w:val="1"/>
+      <w:numFmt w:val="lowerLetter"/>
+      <w:lvlText w:val="%8."/>
+      <w:lvlJc w:val="left"/>
+      <w:pPr>
+        <w:ind w:left="5967" w:hanging="360"/>
+      </w:pPr>
+    </w:lvl>
+    <w:lvl w:ilvl="8" w:tplc="FFFFFFFF" w:tentative="1">
+      <w:start w:val="1"/>
+      <w:numFmt w:val="lowerRoman"/>
+      <w:lvlText w:val="%9."/>
+      <w:lvlJc w:val="right"/>
+      <w:pPr>
+        <w:ind w:left="6687" w:hanging="180"/>
+      </w:pPr>
+    </w:lvl>
+  </w:abstractNum>
+  <w:abstractNum w:abstractNumId="5" w15:restartNumberingAfterBreak="0">
     <w:nsid w:val="08C4666E"/>
     <w:multiLevelType w:val="hybridMultilevel"/>
     <w:tmpl w:val="42A66D80"/>
@@ -5190,7 +5269,7 @@
       </w:pPr>
     </w:lvl>
   </w:abstractNum>
-  <w:abstractNum w:abstractNumId="5" w15:restartNumberingAfterBreak="0">
+  <w:abstractNum w:abstractNumId="6" w15:restartNumberingAfterBreak="0">
     <w:nsid w:val="0C62302E"/>
     <w:multiLevelType w:val="hybridMultilevel"/>
     <w:tmpl w:val="6E8ED766"/>
@@ -5276,7 +5355,7 @@
       </w:pPr>
     </w:lvl>
   </w:abstractNum>
-  <w:abstractNum w:abstractNumId="6" w15:restartNumberingAfterBreak="0">
+  <w:abstractNum w:abstractNumId="7" w15:restartNumberingAfterBreak="0">
     <w:nsid w:val="0D4A7D54"/>
     <w:multiLevelType w:val="hybridMultilevel"/>
     <w:tmpl w:val="2534A042"/>
@@ -5369,7 +5448,7 @@
       </w:pPr>
     </w:lvl>
   </w:abstractNum>
-  <w:abstractNum w:abstractNumId="7" w15:restartNumberingAfterBreak="0">
+  <w:abstractNum w:abstractNumId="8" w15:restartNumberingAfterBreak="0">
     <w:nsid w:val="10067532"/>
     <w:multiLevelType w:val="hybridMultilevel"/>
     <w:tmpl w:val="B0CAD722"/>
@@ -5458,7 +5537,7 @@
       </w:pPr>
     </w:lvl>
   </w:abstractNum>
-  <w:abstractNum w:abstractNumId="8" w15:restartNumberingAfterBreak="0">
+  <w:abstractNum w:abstractNumId="9" w15:restartNumberingAfterBreak="0">
     <w:nsid w:val="13B00965"/>
     <w:multiLevelType w:val="hybridMultilevel"/>
     <w:tmpl w:val="7A6ABC7C"/>
@@ -5547,7 +5626,7 @@
       </w:pPr>
     </w:lvl>
   </w:abstractNum>
-  <w:abstractNum w:abstractNumId="9" w15:restartNumberingAfterBreak="0">
+  <w:abstractNum w:abstractNumId="10" w15:restartNumberingAfterBreak="0">
     <w:nsid w:val="18CB677C"/>
     <w:multiLevelType w:val="hybridMultilevel"/>
     <w:tmpl w:val="7A6ABC7C"/>
@@ -5636,7 +5715,7 @@
       </w:pPr>
     </w:lvl>
   </w:abstractNum>
-  <w:abstractNum w:abstractNumId="10" w15:restartNumberingAfterBreak="0">
+  <w:abstractNum w:abstractNumId="11" w15:restartNumberingAfterBreak="0">
     <w:nsid w:val="19ED4C07"/>
     <w:multiLevelType w:val="hybridMultilevel"/>
     <w:tmpl w:val="9422531E"/>
@@ -5725,7 +5804,7 @@
       </w:pPr>
     </w:lvl>
   </w:abstractNum>
-  <w:abstractNum w:abstractNumId="11" w15:restartNumberingAfterBreak="0">
+  <w:abstractNum w:abstractNumId="12" w15:restartNumberingAfterBreak="0">
     <w:nsid w:val="1B0536E9"/>
     <w:multiLevelType w:val="hybridMultilevel"/>
     <w:tmpl w:val="21E4ABD6"/>
@@ -5818,7 +5897,7 @@
       </w:pPr>
     </w:lvl>
   </w:abstractNum>
-  <w:abstractNum w:abstractNumId="12" w15:restartNumberingAfterBreak="0">
+  <w:abstractNum w:abstractNumId="13" w15:restartNumberingAfterBreak="0">
     <w:nsid w:val="1BE316AE"/>
     <w:multiLevelType w:val="hybridMultilevel"/>
     <w:tmpl w:val="357E9E54"/>
@@ -5931,7 +6010,7 @@
       </w:rPr>
     </w:lvl>
   </w:abstractNum>
-  <w:abstractNum w:abstractNumId="13" w15:restartNumberingAfterBreak="0">
+  <w:abstractNum w:abstractNumId="14" w15:restartNumberingAfterBreak="0">
     <w:nsid w:val="1FEF3B52"/>
     <w:multiLevelType w:val="hybridMultilevel"/>
     <w:tmpl w:val="1292C2AC"/>
@@ -6044,7 +6123,7 @@
       </w:rPr>
     </w:lvl>
   </w:abstractNum>
-  <w:abstractNum w:abstractNumId="14" w15:restartNumberingAfterBreak="0">
+  <w:abstractNum w:abstractNumId="15" w15:restartNumberingAfterBreak="0">
     <w:nsid w:val="22682F9E"/>
     <w:multiLevelType w:val="hybridMultilevel"/>
     <w:tmpl w:val="76C29448"/>
@@ -6137,7 +6216,7 @@
       </w:pPr>
     </w:lvl>
   </w:abstractNum>
-  <w:abstractNum w:abstractNumId="15" w15:restartNumberingAfterBreak="0">
+  <w:abstractNum w:abstractNumId="16" w15:restartNumberingAfterBreak="0">
     <w:nsid w:val="23E71A54"/>
     <w:multiLevelType w:val="multilevel"/>
     <w:tmpl w:val="79148DCA"/>
@@ -6250,7 +6329,7 @@
       </w:pPr>
     </w:lvl>
   </w:abstractNum>
-  <w:abstractNum w:abstractNumId="16" w15:restartNumberingAfterBreak="0">
+  <w:abstractNum w:abstractNumId="17" w15:restartNumberingAfterBreak="0">
     <w:nsid w:val="2611194F"/>
     <w:multiLevelType w:val="hybridMultilevel"/>
     <w:tmpl w:val="AB3221E0"/>
@@ -6343,7 +6422,7 @@
       </w:pPr>
     </w:lvl>
   </w:abstractNum>
-  <w:abstractNum w:abstractNumId="17" w15:restartNumberingAfterBreak="0">
+  <w:abstractNum w:abstractNumId="18" w15:restartNumberingAfterBreak="0">
     <w:nsid w:val="2A693EC4"/>
     <w:multiLevelType w:val="hybridMultilevel"/>
     <w:tmpl w:val="3968BED2"/>
@@ -6436,7 +6515,7 @@
       </w:pPr>
     </w:lvl>
   </w:abstractNum>
-  <w:abstractNum w:abstractNumId="18" w15:restartNumberingAfterBreak="0">
+  <w:abstractNum w:abstractNumId="19" w15:restartNumberingAfterBreak="0">
     <w:nsid w:val="2B6C0BD4"/>
     <w:multiLevelType w:val="hybridMultilevel"/>
     <w:tmpl w:val="B048645A"/>
@@ -6522,7 +6601,7 @@
       </w:pPr>
     </w:lvl>
   </w:abstractNum>
-  <w:abstractNum w:abstractNumId="19" w15:restartNumberingAfterBreak="0">
+  <w:abstractNum w:abstractNumId="20" w15:restartNumberingAfterBreak="0">
     <w:nsid w:val="2C410550"/>
     <w:multiLevelType w:val="hybridMultilevel"/>
     <w:tmpl w:val="7B726AC8"/>
@@ -6608,7 +6687,7 @@
       </w:pPr>
     </w:lvl>
   </w:abstractNum>
-  <w:abstractNum w:abstractNumId="20" w15:restartNumberingAfterBreak="0">
+  <w:abstractNum w:abstractNumId="21" w15:restartNumberingAfterBreak="0">
     <w:nsid w:val="2E484D07"/>
     <w:multiLevelType w:val="hybridMultilevel"/>
     <w:tmpl w:val="8788CFE4"/>
@@ -6699,7 +6778,7 @@
       </w:pPr>
     </w:lvl>
   </w:abstractNum>
-  <w:abstractNum w:abstractNumId="21" w15:restartNumberingAfterBreak="0">
+  <w:abstractNum w:abstractNumId="22" w15:restartNumberingAfterBreak="0">
     <w:nsid w:val="2E647C83"/>
     <w:multiLevelType w:val="hybridMultilevel"/>
     <w:tmpl w:val="3742696E"/>
@@ -6788,7 +6867,7 @@
       </w:pPr>
     </w:lvl>
   </w:abstractNum>
-  <w:abstractNum w:abstractNumId="22" w15:restartNumberingAfterBreak="0">
+  <w:abstractNum w:abstractNumId="23" w15:restartNumberingAfterBreak="0">
     <w:nsid w:val="34AE4451"/>
     <w:multiLevelType w:val="hybridMultilevel"/>
     <w:tmpl w:val="87820F8A"/>
@@ -6881,7 +6960,7 @@
       </w:pPr>
     </w:lvl>
   </w:abstractNum>
-  <w:abstractNum w:abstractNumId="23" w15:restartNumberingAfterBreak="0">
+  <w:abstractNum w:abstractNumId="24" w15:restartNumberingAfterBreak="0">
     <w:nsid w:val="358455E4"/>
     <w:multiLevelType w:val="hybridMultilevel"/>
     <w:tmpl w:val="EB2CB492"/>
@@ -6970,7 +7049,7 @@
       </w:pPr>
     </w:lvl>
   </w:abstractNum>
-  <w:abstractNum w:abstractNumId="24" w15:restartNumberingAfterBreak="0">
+  <w:abstractNum w:abstractNumId="25" w15:restartNumberingAfterBreak="0">
     <w:nsid w:val="385379CF"/>
     <w:multiLevelType w:val="hybridMultilevel"/>
     <w:tmpl w:val="9FD67EF0"/>
@@ -7063,7 +7142,7 @@
       </w:pPr>
     </w:lvl>
   </w:abstractNum>
-  <w:abstractNum w:abstractNumId="25" w15:restartNumberingAfterBreak="0">
+  <w:abstractNum w:abstractNumId="26" w15:restartNumberingAfterBreak="0">
     <w:nsid w:val="3BFB4AEE"/>
     <w:multiLevelType w:val="hybridMultilevel"/>
     <w:tmpl w:val="D8B653D0"/>
@@ -7152,7 +7231,7 @@
       </w:pPr>
     </w:lvl>
   </w:abstractNum>
-  <w:abstractNum w:abstractNumId="26" w15:restartNumberingAfterBreak="0">
+  <w:abstractNum w:abstractNumId="27" w15:restartNumberingAfterBreak="0">
     <w:nsid w:val="426B35BA"/>
     <w:multiLevelType w:val="hybridMultilevel"/>
     <w:tmpl w:val="52166EC8"/>
@@ -7241,7 +7320,7 @@
       </w:pPr>
     </w:lvl>
   </w:abstractNum>
-  <w:abstractNum w:abstractNumId="27" w15:restartNumberingAfterBreak="0">
+  <w:abstractNum w:abstractNumId="28" w15:restartNumberingAfterBreak="0">
     <w:nsid w:val="46FB5A3D"/>
     <w:multiLevelType w:val="multilevel"/>
     <w:tmpl w:val="1F30FCA2"/>
@@ -7354,7 +7433,7 @@
       </w:rPr>
     </w:lvl>
   </w:abstractNum>
-  <w:abstractNum w:abstractNumId="28" w15:restartNumberingAfterBreak="0">
+  <w:abstractNum w:abstractNumId="29" w15:restartNumberingAfterBreak="0">
     <w:nsid w:val="473153B0"/>
     <w:multiLevelType w:val="hybridMultilevel"/>
     <w:tmpl w:val="42A66D80"/>
@@ -7447,7 +7526,7 @@
       </w:pPr>
     </w:lvl>
   </w:abstractNum>
-  <w:abstractNum w:abstractNumId="29" w15:restartNumberingAfterBreak="0">
+  <w:abstractNum w:abstractNumId="30" w15:restartNumberingAfterBreak="0">
     <w:nsid w:val="4E695045"/>
     <w:multiLevelType w:val="hybridMultilevel"/>
     <w:tmpl w:val="8788CFE4"/>
@@ -7538,7 +7617,7 @@
       </w:pPr>
     </w:lvl>
   </w:abstractNum>
-  <w:abstractNum w:abstractNumId="30" w15:restartNumberingAfterBreak="0">
+  <w:abstractNum w:abstractNumId="31" w15:restartNumberingAfterBreak="0">
     <w:nsid w:val="5144706B"/>
     <w:multiLevelType w:val="hybridMultilevel"/>
     <w:tmpl w:val="7D98D33C"/>
@@ -7627,7 +7706,7 @@
       </w:pPr>
     </w:lvl>
   </w:abstractNum>
-  <w:abstractNum w:abstractNumId="31" w15:restartNumberingAfterBreak="0">
+  <w:abstractNum w:abstractNumId="32" w15:restartNumberingAfterBreak="0">
     <w:nsid w:val="53AA68B9"/>
     <w:multiLevelType w:val="hybridMultilevel"/>
     <w:tmpl w:val="DEE44F86"/>
@@ -7718,7 +7797,7 @@
       </w:pPr>
     </w:lvl>
   </w:abstractNum>
-  <w:abstractNum w:abstractNumId="32" w15:restartNumberingAfterBreak="0">
+  <w:abstractNum w:abstractNumId="33" w15:restartNumberingAfterBreak="0">
     <w:nsid w:val="622C6F31"/>
     <w:multiLevelType w:val="hybridMultilevel"/>
     <w:tmpl w:val="DC1226FE"/>
@@ -7807,7 +7886,7 @@
       </w:pPr>
     </w:lvl>
   </w:abstractNum>
-  <w:abstractNum w:abstractNumId="33" w15:restartNumberingAfterBreak="0">
+  <w:abstractNum w:abstractNumId="34" w15:restartNumberingAfterBreak="0">
     <w:nsid w:val="62496182"/>
     <w:multiLevelType w:val="hybridMultilevel"/>
     <w:tmpl w:val="E9667F36"/>
@@ -7900,7 +7979,7 @@
       </w:pPr>
     </w:lvl>
   </w:abstractNum>
-  <w:abstractNum w:abstractNumId="34" w15:restartNumberingAfterBreak="0">
+  <w:abstractNum w:abstractNumId="35" w15:restartNumberingAfterBreak="0">
     <w:nsid w:val="6589147D"/>
     <w:multiLevelType w:val="hybridMultilevel"/>
     <w:tmpl w:val="A620AC3C"/>
@@ -7989,7 +8068,7 @@
       </w:pPr>
     </w:lvl>
   </w:abstractNum>
-  <w:abstractNum w:abstractNumId="35" w15:restartNumberingAfterBreak="0">
+  <w:abstractNum w:abstractNumId="36" w15:restartNumberingAfterBreak="0">
     <w:nsid w:val="663E1A25"/>
     <w:multiLevelType w:val="hybridMultilevel"/>
     <w:tmpl w:val="03A2A128"/>
@@ -8078,7 +8157,7 @@
       </w:pPr>
     </w:lvl>
   </w:abstractNum>
-  <w:abstractNum w:abstractNumId="36" w15:restartNumberingAfterBreak="0">
+  <w:abstractNum w:abstractNumId="37" w15:restartNumberingAfterBreak="0">
     <w:nsid w:val="66E66219"/>
     <w:multiLevelType w:val="hybridMultilevel"/>
     <w:tmpl w:val="EB2CB492"/>
@@ -8167,7 +8246,7 @@
       </w:pPr>
     </w:lvl>
   </w:abstractNum>
-  <w:abstractNum w:abstractNumId="37" w15:restartNumberingAfterBreak="0">
+  <w:abstractNum w:abstractNumId="38" w15:restartNumberingAfterBreak="0">
     <w:nsid w:val="675A3587"/>
     <w:multiLevelType w:val="hybridMultilevel"/>
     <w:tmpl w:val="3968BED2"/>
@@ -8260,7 +8339,7 @@
       </w:pPr>
     </w:lvl>
   </w:abstractNum>
-  <w:abstractNum w:abstractNumId="38" w15:restartNumberingAfterBreak="0">
+  <w:abstractNum w:abstractNumId="39" w15:restartNumberingAfterBreak="0">
     <w:nsid w:val="6A0177A1"/>
     <w:multiLevelType w:val="hybridMultilevel"/>
     <w:tmpl w:val="2D8CA5EE"/>
@@ -8346,7 +8425,7 @@
       </w:pPr>
     </w:lvl>
   </w:abstractNum>
-  <w:abstractNum w:abstractNumId="39" w15:restartNumberingAfterBreak="0">
+  <w:abstractNum w:abstractNumId="40" w15:restartNumberingAfterBreak="0">
     <w:nsid w:val="6A4F2EC5"/>
     <w:multiLevelType w:val="hybridMultilevel"/>
     <w:tmpl w:val="F856C36E"/>
@@ -8435,7 +8514,7 @@
       </w:pPr>
     </w:lvl>
   </w:abstractNum>
-  <w:abstractNum w:abstractNumId="40" w15:restartNumberingAfterBreak="0">
+  <w:abstractNum w:abstractNumId="41" w15:restartNumberingAfterBreak="0">
     <w:nsid w:val="705B323E"/>
     <w:multiLevelType w:val="hybridMultilevel"/>
     <w:tmpl w:val="8788CFE4"/>
@@ -8526,7 +8605,7 @@
       </w:pPr>
     </w:lvl>
   </w:abstractNum>
-  <w:abstractNum w:abstractNumId="41" w15:restartNumberingAfterBreak="0">
+  <w:abstractNum w:abstractNumId="42" w15:restartNumberingAfterBreak="0">
     <w:nsid w:val="7159238C"/>
     <w:multiLevelType w:val="hybridMultilevel"/>
     <w:tmpl w:val="8788CFE4"/>
@@ -8617,7 +8696,7 @@
       </w:pPr>
     </w:lvl>
   </w:abstractNum>
-  <w:abstractNum w:abstractNumId="42" w15:restartNumberingAfterBreak="0">
+  <w:abstractNum w:abstractNumId="43" w15:restartNumberingAfterBreak="0">
     <w:nsid w:val="770A0FF7"/>
     <w:multiLevelType w:val="hybridMultilevel"/>
     <w:tmpl w:val="A3488CB4"/>
@@ -8730,7 +8809,7 @@
       </w:rPr>
     </w:lvl>
   </w:abstractNum>
-  <w:abstractNum w:abstractNumId="43" w15:restartNumberingAfterBreak="0">
+  <w:abstractNum w:abstractNumId="44" w15:restartNumberingAfterBreak="0">
     <w:nsid w:val="7B2D3DC1"/>
     <w:multiLevelType w:val="hybridMultilevel"/>
     <w:tmpl w:val="3EB88D9C"/>
@@ -8819,7 +8898,7 @@
       </w:pPr>
     </w:lvl>
   </w:abstractNum>
-  <w:abstractNum w:abstractNumId="44" w15:restartNumberingAfterBreak="0">
+  <w:abstractNum w:abstractNumId="45" w15:restartNumberingAfterBreak="0">
     <w:nsid w:val="7D28438F"/>
     <w:multiLevelType w:val="hybridMultilevel"/>
     <w:tmpl w:val="20CEDB9C"/>
@@ -8908,7 +8987,7 @@
       </w:pPr>
     </w:lvl>
   </w:abstractNum>
-  <w:abstractNum w:abstractNumId="45" w15:restartNumberingAfterBreak="0">
+  <w:abstractNum w:abstractNumId="46" w15:restartNumberingAfterBreak="0">
     <w:nsid w:val="7FE84CC9"/>
     <w:multiLevelType w:val="hybridMultilevel"/>
     <w:tmpl w:val="E5B8530E"/>
@@ -8998,10 +9077,10 @@
     </w:lvl>
   </w:abstractNum>
   <w:num w:numId="1" w16cid:durableId="1894270743">
-    <w:abstractNumId w:val="37"/>
+    <w:abstractNumId w:val="38"/>
   </w:num>
   <w:num w:numId="2" w16cid:durableId="1506362087">
-    <w:abstractNumId w:val="14"/>
+    <w:abstractNumId w:val="15"/>
   </w:num>
   <w:num w:numId="3" w16cid:durableId="1427117146">
     <w:abstractNumId w:val="3"/>
@@ -9010,64 +9089,64 @@
     <w:abstractNumId w:val="0"/>
   </w:num>
   <w:num w:numId="5" w16cid:durableId="451020083">
-    <w:abstractNumId w:val="39"/>
+    <w:abstractNumId w:val="40"/>
   </w:num>
   <w:num w:numId="6" w16cid:durableId="861436010">
-    <w:abstractNumId w:val="33"/>
+    <w:abstractNumId w:val="34"/>
   </w:num>
   <w:num w:numId="7" w16cid:durableId="1848978998">
-    <w:abstractNumId w:val="34"/>
+    <w:abstractNumId w:val="35"/>
   </w:num>
   <w:num w:numId="8" w16cid:durableId="986126946">
+    <w:abstractNumId w:val="11"/>
+  </w:num>
+  <w:num w:numId="9" w16cid:durableId="367998007">
+    <w:abstractNumId w:val="27"/>
+  </w:num>
+  <w:num w:numId="10" w16cid:durableId="203252663">
+    <w:abstractNumId w:val="22"/>
+  </w:num>
+  <w:num w:numId="11" w16cid:durableId="1704860042">
+    <w:abstractNumId w:val="12"/>
+  </w:num>
+  <w:num w:numId="12" w16cid:durableId="741416439">
+    <w:abstractNumId w:val="25"/>
+  </w:num>
+  <w:num w:numId="13" w16cid:durableId="210768013">
+    <w:abstractNumId w:val="17"/>
+  </w:num>
+  <w:num w:numId="14" w16cid:durableId="1115632388">
+    <w:abstractNumId w:val="23"/>
+  </w:num>
+  <w:num w:numId="15" w16cid:durableId="1535076433">
+    <w:abstractNumId w:val="29"/>
+  </w:num>
+  <w:num w:numId="16" w16cid:durableId="268972692">
+    <w:abstractNumId w:val="5"/>
+  </w:num>
+  <w:num w:numId="17" w16cid:durableId="1221865829">
+    <w:abstractNumId w:val="7"/>
+  </w:num>
+  <w:num w:numId="18" w16cid:durableId="1741559434">
+    <w:abstractNumId w:val="43"/>
+  </w:num>
+  <w:num w:numId="19" w16cid:durableId="567694287">
+    <w:abstractNumId w:val="13"/>
+  </w:num>
+  <w:num w:numId="20" w16cid:durableId="124079874">
+    <w:abstractNumId w:val="14"/>
+  </w:num>
+  <w:num w:numId="21" w16cid:durableId="211160315">
+    <w:abstractNumId w:val="16"/>
+  </w:num>
+  <w:num w:numId="22" w16cid:durableId="1694378297">
     <w:abstractNumId w:val="10"/>
   </w:num>
-  <w:num w:numId="9" w16cid:durableId="367998007">
-    <w:abstractNumId w:val="26"/>
-  </w:num>
-  <w:num w:numId="10" w16cid:durableId="203252663">
-    <w:abstractNumId w:val="21"/>
-  </w:num>
-  <w:num w:numId="11" w16cid:durableId="1704860042">
-    <w:abstractNumId w:val="11"/>
-  </w:num>
-  <w:num w:numId="12" w16cid:durableId="741416439">
-    <w:abstractNumId w:val="24"/>
-  </w:num>
-  <w:num w:numId="13" w16cid:durableId="210768013">
-    <w:abstractNumId w:val="16"/>
-  </w:num>
-  <w:num w:numId="14" w16cid:durableId="1115632388">
-    <w:abstractNumId w:val="22"/>
-  </w:num>
-  <w:num w:numId="15" w16cid:durableId="1535076433">
-    <w:abstractNumId w:val="28"/>
-  </w:num>
-  <w:num w:numId="16" w16cid:durableId="268972692">
-    <w:abstractNumId w:val="4"/>
-  </w:num>
-  <w:num w:numId="17" w16cid:durableId="1221865829">
-    <w:abstractNumId w:val="6"/>
-  </w:num>
-  <w:num w:numId="18" w16cid:durableId="1741559434">
-    <w:abstractNumId w:val="42"/>
-  </w:num>
-  <w:num w:numId="19" w16cid:durableId="567694287">
-    <w:abstractNumId w:val="12"/>
-  </w:num>
-  <w:num w:numId="20" w16cid:durableId="124079874">
-    <w:abstractNumId w:val="13"/>
-  </w:num>
-  <w:num w:numId="21" w16cid:durableId="211160315">
-    <w:abstractNumId w:val="15"/>
-  </w:num>
-  <w:num w:numId="22" w16cid:durableId="1694378297">
-    <w:abstractNumId w:val="9"/>
-  </w:num>
   <w:num w:numId="23" w16cid:durableId="462381679">
-    <w:abstractNumId w:val="7"/>
+    <w:abstractNumId w:val="8"/>
   </w:num>
   <w:num w:numId="24" w16cid:durableId="1321691704">
-    <w:abstractNumId w:val="31"/>
+    <w:abstractNumId w:val="32"/>
     <w:lvlOverride w:ilvl="0">
       <w:startOverride w:val="1"/>
     </w:lvlOverride>
@@ -9097,6 +9176,36 @@
     </w:lvlOverride>
   </w:num>
   <w:num w:numId="25" w16cid:durableId="387384929">
+    <w:abstractNumId w:val="20"/>
+    <w:lvlOverride w:ilvl="0">
+      <w:startOverride w:val="1"/>
+    </w:lvlOverride>
+    <w:lvlOverride w:ilvl="1">
+      <w:startOverride w:val="1"/>
+    </w:lvlOverride>
+    <w:lvlOverride w:ilvl="2">
+      <w:startOverride w:val="1"/>
+    </w:lvlOverride>
+    <w:lvlOverride w:ilvl="3">
+      <w:startOverride w:val="1"/>
+    </w:lvlOverride>
+    <w:lvlOverride w:ilvl="4">
+      <w:startOverride w:val="1"/>
+    </w:lvlOverride>
+    <w:lvlOverride w:ilvl="5">
+      <w:startOverride w:val="1"/>
+    </w:lvlOverride>
+    <w:lvlOverride w:ilvl="6">
+      <w:startOverride w:val="1"/>
+    </w:lvlOverride>
+    <w:lvlOverride w:ilvl="7">
+      <w:startOverride w:val="1"/>
+    </w:lvlOverride>
+    <w:lvlOverride w:ilvl="8">
+      <w:startOverride w:val="1"/>
+    </w:lvlOverride>
+  </w:num>
+  <w:num w:numId="26" w16cid:durableId="1272784273">
     <w:abstractNumId w:val="19"/>
     <w:lvlOverride w:ilvl="0">
       <w:startOverride w:val="1"/>
@@ -9126,38 +9235,8 @@
       <w:startOverride w:val="1"/>
     </w:lvlOverride>
   </w:num>
-  <w:num w:numId="26" w16cid:durableId="1272784273">
-    <w:abstractNumId w:val="18"/>
-    <w:lvlOverride w:ilvl="0">
-      <w:startOverride w:val="1"/>
-    </w:lvlOverride>
-    <w:lvlOverride w:ilvl="1">
-      <w:startOverride w:val="1"/>
-    </w:lvlOverride>
-    <w:lvlOverride w:ilvl="2">
-      <w:startOverride w:val="1"/>
-    </w:lvlOverride>
-    <w:lvlOverride w:ilvl="3">
-      <w:startOverride w:val="1"/>
-    </w:lvlOverride>
-    <w:lvlOverride w:ilvl="4">
-      <w:startOverride w:val="1"/>
-    </w:lvlOverride>
-    <w:lvlOverride w:ilvl="5">
-      <w:startOverride w:val="1"/>
-    </w:lvlOverride>
-    <w:lvlOverride w:ilvl="6">
-      <w:startOverride w:val="1"/>
-    </w:lvlOverride>
-    <w:lvlOverride w:ilvl="7">
-      <w:startOverride w:val="1"/>
-    </w:lvlOverride>
-    <w:lvlOverride w:ilvl="8">
-      <w:startOverride w:val="1"/>
-    </w:lvlOverride>
-  </w:num>
   <w:num w:numId="27" w16cid:durableId="855463420">
-    <w:abstractNumId w:val="38"/>
+    <w:abstractNumId w:val="39"/>
     <w:lvlOverride w:ilvl="0">
       <w:startOverride w:val="1"/>
     </w:lvlOverride>
@@ -9187,7 +9266,7 @@
     </w:lvlOverride>
   </w:num>
   <w:num w:numId="28" w16cid:durableId="1958288424">
-    <w:abstractNumId w:val="5"/>
+    <w:abstractNumId w:val="6"/>
     <w:lvlOverride w:ilvl="0">
       <w:startOverride w:val="1"/>
     </w:lvlOverride>
@@ -9217,61 +9296,64 @@
     </w:lvlOverride>
   </w:num>
   <w:num w:numId="29" w16cid:durableId="607354770">
-    <w:abstractNumId w:val="30"/>
+    <w:abstractNumId w:val="31"/>
   </w:num>
   <w:num w:numId="30" w16cid:durableId="404423174">
-    <w:abstractNumId w:val="17"/>
+    <w:abstractNumId w:val="18"/>
   </w:num>
   <w:num w:numId="31" w16cid:durableId="445125365">
     <w:abstractNumId w:val="2"/>
   </w:num>
   <w:num w:numId="32" w16cid:durableId="1305739597">
-    <w:abstractNumId w:val="23"/>
+    <w:abstractNumId w:val="24"/>
   </w:num>
   <w:num w:numId="33" w16cid:durableId="295257089">
+    <w:abstractNumId w:val="37"/>
+  </w:num>
+  <w:num w:numId="34" w16cid:durableId="1104420206">
+    <w:abstractNumId w:val="28"/>
+  </w:num>
+  <w:num w:numId="35" w16cid:durableId="882786539">
+    <w:abstractNumId w:val="33"/>
+  </w:num>
+  <w:num w:numId="36" w16cid:durableId="1149444712">
+    <w:abstractNumId w:val="21"/>
+  </w:num>
+  <w:num w:numId="37" w16cid:durableId="1986348795">
+    <w:abstractNumId w:val="42"/>
+  </w:num>
+  <w:num w:numId="38" w16cid:durableId="810446440">
+    <w:abstractNumId w:val="41"/>
+  </w:num>
+  <w:num w:numId="39" w16cid:durableId="973481681">
+    <w:abstractNumId w:val="30"/>
+  </w:num>
+  <w:num w:numId="40" w16cid:durableId="305624976">
     <w:abstractNumId w:val="36"/>
   </w:num>
-  <w:num w:numId="34" w16cid:durableId="1104420206">
-    <w:abstractNumId w:val="27"/>
-  </w:num>
-  <w:num w:numId="35" w16cid:durableId="882786539">
-    <w:abstractNumId w:val="32"/>
-  </w:num>
-  <w:num w:numId="36" w16cid:durableId="1149444712">
-    <w:abstractNumId w:val="20"/>
-  </w:num>
-  <w:num w:numId="37" w16cid:durableId="1986348795">
-    <w:abstractNumId w:val="41"/>
-  </w:num>
-  <w:num w:numId="38" w16cid:durableId="810446440">
-    <w:abstractNumId w:val="40"/>
-  </w:num>
-  <w:num w:numId="39" w16cid:durableId="973481681">
-    <w:abstractNumId w:val="29"/>
-  </w:num>
-  <w:num w:numId="40" w16cid:durableId="305624976">
-    <w:abstractNumId w:val="35"/>
-  </w:num>
   <w:num w:numId="41" w16cid:durableId="2061830383">
-    <w:abstractNumId w:val="25"/>
+    <w:abstractNumId w:val="26"/>
   </w:num>
   <w:num w:numId="42" w16cid:durableId="1217206944">
+    <w:abstractNumId w:val="46"/>
+  </w:num>
+  <w:num w:numId="43" w16cid:durableId="353967449">
     <w:abstractNumId w:val="45"/>
   </w:num>
-  <w:num w:numId="43" w16cid:durableId="353967449">
-    <w:abstractNumId w:val="44"/>
-  </w:num>
   <w:num w:numId="44" w16cid:durableId="438259184">
-    <w:abstractNumId w:val="8"/>
+    <w:abstractNumId w:val="9"/>
   </w:num>
   <w:num w:numId="45" w16cid:durableId="508955762">
-    <w:abstractNumId w:val="5"/>
+    <w:abstractNumId w:val="6"/>
   </w:num>
   <w:num w:numId="46" w16cid:durableId="573972281">
     <w:abstractNumId w:val="1"/>
   </w:num>
   <w:num w:numId="47" w16cid:durableId="834223378">
-    <w:abstractNumId w:val="43"/>
+    <w:abstractNumId w:val="44"/>
+  </w:num>
+  <w:num w:numId="48" w16cid:durableId="1315142428">
+    <w:abstractNumId w:val="4"/>
   </w:num>
 </w:numbering>
 </file>
@@ -10236,6 +10318,40 @@
 </file>
 
 <file path=customXml/item1.xml><?xml version="1.0" encoding="utf-8"?>
+<p:properties xmlns:p="http://schemas.microsoft.com/office/2006/metadata/properties" xmlns:xsi="http://www.w3.org/2001/XMLSchema-instance" xmlns:pc="http://schemas.microsoft.com/office/infopath/2007/PartnerControls">
+  <documentManagement>
+    <Stage xmlns="f336f4fe-8719-4ea2-b5d6-29b3a580aeb4">In Approval</Stage>
+    <Next_x0020_Stage xmlns="f336f4fe-8719-4ea2-b5d6-29b3a580aeb4">ApproveOrReject</Next_x0020_Stage>
+    <Admin_x0020_Action xmlns="f336f4fe-8719-4ea2-b5d6-29b3a580aeb4" xsi:nil="true"/>
+    <Template_x0020_Category xmlns="f336f4fe-8719-4ea2-b5d6-29b3a580aeb4">Standard Direction - STD</Template_x0020_Category>
+    <Action xmlns="f336f4fe-8719-4ea2-b5d6-29b3a580aeb4" xsi:nil="true"/>
+    <Purpose1 xmlns="f336f4fe-8719-4ea2-b5d6-29b3a580aeb4">SDO</Purpose1>
+    <Template_x0020_Language xmlns="f336f4fe-8719-4ea2-b5d6-29b3a580aeb4">English - ENG</Template_x0020_Language>
+    <Rename xmlns="f336f4fe-8719-4ea2-b5d6-29b3a580aeb4">true</Rename>
+    <Tornado_x0020_Filename xmlns="f336f4fe-8719-4ea2-b5d6-29b3a580aeb4" xsi:nil="true"/>
+    <Approval_x0020_Request_x0020_Comment xmlns="f336f4fe-8719-4ea2-b5d6-29b3a580aeb4">Requesting approval for CIV-10335</Approval_x0020_Request_x0020_Comment>
+    <Publication_x0020_Date xmlns="f336f4fe-8719-4ea2-b5d6-29b3a580aeb4">2023-01-23T00:00:00+00:00</Publication_x0020_Date>
+    <SharedWithUsers xmlns="f336f4fe-8719-4ea2-b5d6-29b3a580aeb4">
+      <UserInfo>
+        <DisplayName>Robert Allright</DisplayName>
+        <AccountId>23</AccountId>
+        <AccountType/>
+      </UserInfo>
+    </SharedWithUsers>
+  </documentManagement>
+</p:properties>
+</file>
+
+<file path=customXml/item2.xml><?xml version="1.0" encoding="utf-8"?>
+<?mso-contentType ?>
+<FormTemplates xmlns="http://schemas.microsoft.com/sharepoint/v3/contenttype/forms">
+  <Display>DocumentLibraryForm</Display>
+  <Edit>DocumentLibraryForm</Edit>
+  <New>DocumentLibraryForm</New>
+</FormTemplates>
+</file>
+
+<file path=customXml/item3.xml><?xml version="1.0" encoding="utf-8"?>
 <ct:contentTypeSchema xmlns:ct="http://schemas.microsoft.com/office/2006/metadata/contentType" xmlns:ma="http://schemas.microsoft.com/office/2006/metadata/properties/metaAttributes" ct:_="" ma:_="" ma:contentTypeName="_CtTemplate" ma:contentTypeID="0x01010064A5FDCCFB03F540B94405305D7DE14F00A4F8B82F7CEF57469A8FE5CEAB7A0EE0" ma:contentTypeVersion="55" ma:contentTypeDescription="Part of Template Management with Site Columns representing custom attributes." ma:contentTypeScope="" ma:versionID="e48abcd8da7fe05ec90dabdfbb8c2749">
   <xsd:schema xmlns:xsd="http://www.w3.org/2001/XMLSchema" xmlns:xs="http://www.w3.org/2001/XMLSchema" xmlns:p="http://schemas.microsoft.com/office/2006/metadata/properties" xmlns:ns2="f336f4fe-8719-4ea2-b5d6-29b3a580aeb4" xmlns:ns3="b57b892a-dd61-4bba-b372-a8d93da2c7e6" targetNamespace="http://schemas.microsoft.com/office/2006/metadata/properties" ma:root="true" ma:fieldsID="4c733adc908683170864ffc34cec60fa" ns2:_="" ns3:_="">
     <xsd:import namespace="f336f4fe-8719-4ea2-b5d6-29b3a580aeb4"/>
@@ -10557,41 +10673,25 @@
 </ct:contentTypeSchema>
 </file>
 
-<file path=customXml/item2.xml><?xml version="1.0" encoding="utf-8"?>
-<?mso-contentType ?>
-<FormTemplates xmlns="http://schemas.microsoft.com/sharepoint/v3/contenttype/forms">
-  <Display>DocumentLibraryForm</Display>
-  <Edit>DocumentLibraryForm</Edit>
-  <New>DocumentLibraryForm</New>
-</FormTemplates>
+<file path=customXml/itemProps1.xml><?xml version="1.0" encoding="utf-8"?>
+<ds:datastoreItem xmlns:ds="http://schemas.openxmlformats.org/officeDocument/2006/customXml" ds:itemID="{465BA454-9CB8-4FFC-A2E1-57E06FB538DD}">
+  <ds:schemaRefs>
+    <ds:schemaRef ds:uri="http://schemas.microsoft.com/office/2006/metadata/properties"/>
+    <ds:schemaRef ds:uri="http://schemas.microsoft.com/office/infopath/2007/PartnerControls"/>
+    <ds:schemaRef ds:uri="f336f4fe-8719-4ea2-b5d6-29b3a580aeb4"/>
+  </ds:schemaRefs>
+</ds:datastoreItem>
 </file>
 
-<file path=customXml/item3.xml><?xml version="1.0" encoding="utf-8"?>
-<p:properties xmlns:p="http://schemas.microsoft.com/office/2006/metadata/properties" xmlns:xsi="http://www.w3.org/2001/XMLSchema-instance" xmlns:pc="http://schemas.microsoft.com/office/infopath/2007/PartnerControls">
-  <documentManagement>
-    <Stage xmlns="f336f4fe-8719-4ea2-b5d6-29b3a580aeb4">In Approval</Stage>
-    <Next_x0020_Stage xmlns="f336f4fe-8719-4ea2-b5d6-29b3a580aeb4">ApproveOrReject</Next_x0020_Stage>
-    <Admin_x0020_Action xmlns="f336f4fe-8719-4ea2-b5d6-29b3a580aeb4" xsi:nil="true"/>
-    <Template_x0020_Category xmlns="f336f4fe-8719-4ea2-b5d6-29b3a580aeb4">Standard Direction - STD</Template_x0020_Category>
-    <Action xmlns="f336f4fe-8719-4ea2-b5d6-29b3a580aeb4" xsi:nil="true"/>
-    <Purpose1 xmlns="f336f4fe-8719-4ea2-b5d6-29b3a580aeb4">SDO</Purpose1>
-    <Template_x0020_Language xmlns="f336f4fe-8719-4ea2-b5d6-29b3a580aeb4">English - ENG</Template_x0020_Language>
-    <Rename xmlns="f336f4fe-8719-4ea2-b5d6-29b3a580aeb4">true</Rename>
-    <Tornado_x0020_Filename xmlns="f336f4fe-8719-4ea2-b5d6-29b3a580aeb4" xsi:nil="true"/>
-    <Approval_x0020_Request_x0020_Comment xmlns="f336f4fe-8719-4ea2-b5d6-29b3a580aeb4">Requesting approval for CIV-10335</Approval_x0020_Request_x0020_Comment>
-    <Publication_x0020_Date xmlns="f336f4fe-8719-4ea2-b5d6-29b3a580aeb4">2023-01-23T00:00:00+00:00</Publication_x0020_Date>
-    <SharedWithUsers xmlns="f336f4fe-8719-4ea2-b5d6-29b3a580aeb4">
-      <UserInfo>
-        <DisplayName>Robert Allright</DisplayName>
-        <AccountId>23</AccountId>
-        <AccountType/>
-      </UserInfo>
-    </SharedWithUsers>
-  </documentManagement>
-</p:properties>
+<file path=customXml/itemProps2.xml><?xml version="1.0" encoding="utf-8"?>
+<ds:datastoreItem xmlns:ds="http://schemas.openxmlformats.org/officeDocument/2006/customXml" ds:itemID="{B583B4CC-35D2-469F-8442-D174E33954A3}">
+  <ds:schemaRefs>
+    <ds:schemaRef ds:uri="http://schemas.microsoft.com/sharepoint/v3/contenttype/forms"/>
+  </ds:schemaRefs>
+</ds:datastoreItem>
 </file>
 
-<file path=customXml/itemProps1.xml><?xml version="1.0" encoding="utf-8"?>
+<file path=customXml/itemProps3.xml><?xml version="1.0" encoding="utf-8"?>
 <ds:datastoreItem xmlns:ds="http://schemas.openxmlformats.org/officeDocument/2006/customXml" ds:itemID="{E1CB654C-2BA0-4A66-935D-E034A090D8A0}">
   <ds:schemaRefs>
     <ds:schemaRef ds:uri="http://schemas.microsoft.com/office/2006/metadata/contentType"/>
@@ -10610,24 +10710,6 @@
 </ds:datastoreItem>
 </file>
 
-<file path=customXml/itemProps2.xml><?xml version="1.0" encoding="utf-8"?>
-<ds:datastoreItem xmlns:ds="http://schemas.openxmlformats.org/officeDocument/2006/customXml" ds:itemID="{B583B4CC-35D2-469F-8442-D174E33954A3}">
-  <ds:schemaRefs>
-    <ds:schemaRef ds:uri="http://schemas.microsoft.com/sharepoint/v3/contenttype/forms"/>
-  </ds:schemaRefs>
-</ds:datastoreItem>
-</file>
-
-<file path=customXml/itemProps3.xml><?xml version="1.0" encoding="utf-8"?>
-<ds:datastoreItem xmlns:ds="http://schemas.openxmlformats.org/officeDocument/2006/customXml" ds:itemID="{465BA454-9CB8-4FFC-A2E1-57E06FB538DD}">
-  <ds:schemaRefs>
-    <ds:schemaRef ds:uri="http://schemas.microsoft.com/office/2006/metadata/properties"/>
-    <ds:schemaRef ds:uri="http://schemas.microsoft.com/office/infopath/2007/PartnerControls"/>
-    <ds:schemaRef ds:uri="f336f4fe-8719-4ea2-b5d6-29b3a580aeb4"/>
-  </ds:schemaRefs>
-</ds:datastoreItem>
-</file>
-
 <file path=docMetadata/LabelInfo.xml><?xml version="1.0" encoding="utf-8"?>
 <clbl:labelList xmlns:clbl="http://schemas.microsoft.com/office/2020/mipLabelMetadata">
   <clbl:label id="{fa22dce2-39a9-4bf4-a557-7a50b593b56a}" enabled="1" method="Privileged" siteId="{3e0088dc-0629-4ae6-aa8c-813e7a296f50}" contentBits="0" removed="0"/>

</xml_diff>

<commit_message>
CIV-8312 Update template and methods
</commit_message>
<xml_diff>
--- a/docker/docmosis/templates/CV-UNS-STD-ENG-01389.docx
+++ b/docker/docmosis/templates/CV-UNS-STD-ENG-01389.docx
@@ -20,13 +20,63 @@
         <w:rPr>
           <w:rFonts w:ascii="Arial" w:hAnsi="Arial" w:cs="Arial"/>
         </w:rPr>
-        <w:t xml:space="preserve">&lt;&lt;{dateFormat($nowUTC </w:t>
+        <w:t>&lt;</w:t>
+      </w:r>
+      <w:proofErr w:type="gramStart"/>
+      <w:r>
+        <w:rPr>
+          <w:rFonts w:ascii="Arial" w:hAnsi="Arial" w:cs="Arial"/>
+        </w:rPr>
+        <w:t>&lt;{</w:t>
+      </w:r>
+      <w:proofErr w:type="spellStart"/>
+      <w:proofErr w:type="gramEnd"/>
+      <w:r>
+        <w:rPr>
+          <w:rFonts w:ascii="Arial" w:hAnsi="Arial" w:cs="Arial"/>
+        </w:rPr>
+        <w:t>dateFormat</w:t>
+      </w:r>
+      <w:proofErr w:type="spellEnd"/>
+      <w:r>
+        <w:rPr>
+          <w:rFonts w:ascii="Arial" w:hAnsi="Arial" w:cs="Arial"/>
+        </w:rPr>
+        <w:t>($</w:t>
+      </w:r>
+      <w:proofErr w:type="spellStart"/>
+      <w:r>
+        <w:rPr>
+          <w:rFonts w:ascii="Arial" w:hAnsi="Arial" w:cs="Arial"/>
+        </w:rPr>
+        <w:t>nowUTC</w:t>
+      </w:r>
+      <w:proofErr w:type="spellEnd"/>
+      <w:r>
+        <w:rPr>
+          <w:rFonts w:ascii="Arial" w:hAnsi="Arial" w:cs="Arial"/>
+        </w:rPr>
+        <w:t xml:space="preserve"> </w:t>
       </w:r>
       <w:r>
         <w:rPr>
           <w:rFonts w:ascii="Arial" w:eastAsia="Times New Roman" w:hAnsi="Arial" w:cs="Arial"/>
         </w:rPr>
-        <w:t xml:space="preserve">,‘d MMMM yyyy’)} </w:t>
+        <w:t xml:space="preserve">,‘d MMMM </w:t>
+      </w:r>
+      <w:proofErr w:type="spellStart"/>
+      <w:r>
+        <w:rPr>
+          <w:rFonts w:ascii="Arial" w:eastAsia="Times New Roman" w:hAnsi="Arial" w:cs="Arial"/>
+        </w:rPr>
+        <w:t>yyyy</w:t>
+      </w:r>
+      <w:proofErr w:type="spellEnd"/>
+      <w:r>
+        <w:rPr>
+          <w:rFonts w:ascii="Arial" w:eastAsia="Times New Roman" w:hAnsi="Arial" w:cs="Arial"/>
+        </w:rPr>
+        <w:t xml:space="preserve">’)} </w:t>
       </w:r>
       <w:r>
         <w:rPr>
@@ -149,12 +199,10 @@
           <w:sz w:val="28"/>
           <w:szCs w:val="28"/>
         </w:rPr>
-        <w:t>&lt;&lt;judgeName&gt;&gt;</w:t>
-      </w:r>
-    </w:p>
-    <w:p>
-      <w:pPr>
-        <w:jc w:val="center"/>
+        <w:t>&lt;&lt;</w:t>
+      </w:r>
+      <w:proofErr w:type="spellStart"/>
+      <w:r>
         <w:rPr>
           <w:rFonts w:ascii="Arial" w:hAnsi="Arial" w:cs="Arial"/>
           <w:b/>
@@ -162,6 +210,30 @@
           <w:sz w:val="28"/>
           <w:szCs w:val="28"/>
         </w:rPr>
+        <w:t>judgeName</w:t>
+      </w:r>
+      <w:proofErr w:type="spellEnd"/>
+      <w:r>
+        <w:rPr>
+          <w:rFonts w:ascii="Arial" w:hAnsi="Arial" w:cs="Arial"/>
+          <w:b/>
+          <w:color w:val="000000" w:themeColor="text1"/>
+          <w:sz w:val="28"/>
+          <w:szCs w:val="28"/>
+        </w:rPr>
+        <w:t>&gt;&gt;</w:t>
+      </w:r>
+    </w:p>
+    <w:p>
+      <w:pPr>
+        <w:jc w:val="center"/>
+        <w:rPr>
+          <w:rFonts w:ascii="Arial" w:hAnsi="Arial" w:cs="Arial"/>
+          <w:b/>
+          <w:color w:val="000000" w:themeColor="text1"/>
+          <w:sz w:val="28"/>
+          <w:szCs w:val="28"/>
+        </w:rPr>
       </w:pPr>
       <w:r>
         <w:rPr>
@@ -173,7 +245,21 @@
         <w:rPr>
           <w:rFonts w:ascii="Arial" w:hAnsi="Arial" w:cs="Arial"/>
         </w:rPr>
-        <w:t>&lt;&lt; caseNumber&gt;&gt;</w:t>
+        <w:t xml:space="preserve">&lt;&lt; </w:t>
+      </w:r>
+      <w:proofErr w:type="spellStart"/>
+      <w:r>
+        <w:rPr>
+          <w:rFonts w:ascii="Arial" w:hAnsi="Arial" w:cs="Arial"/>
+        </w:rPr>
+        <w:t>caseNumber</w:t>
+      </w:r>
+      <w:proofErr w:type="spellEnd"/>
+      <w:r>
+        <w:rPr>
+          <w:rFonts w:ascii="Arial" w:hAnsi="Arial" w:cs="Arial"/>
+        </w:rPr>
+        <w:t>&gt;&gt;</w:t>
       </w:r>
     </w:p>
     <w:p>
@@ -1343,13 +1429,23 @@
           <w:bCs/>
         </w:rPr>
       </w:pPr>
+      <w:proofErr w:type="gramStart"/>
       <w:r>
         <w:rPr>
           <w:rFonts w:ascii="Arial" w:hAnsi="Arial" w:cs="Arial"/>
           <w:b/>
           <w:bCs/>
         </w:rPr>
-        <w:t>Judges powers at Dispute Resolution Hearing</w:t>
+        <w:t>Judges</w:t>
+      </w:r>
+      <w:proofErr w:type="gramEnd"/>
+      <w:r>
+        <w:rPr>
+          <w:rFonts w:ascii="Arial" w:hAnsi="Arial" w:cs="Arial"/>
+          <w:b/>
+          <w:bCs/>
+        </w:rPr>
+        <w:t xml:space="preserve"> powers at Dispute Resolution Hearing</w:t>
       </w:r>
     </w:p>
     <w:p>
@@ -1485,7 +1581,23 @@
           <w:rFonts w:ascii="Arial" w:hAnsi="Arial" w:cs="Arial"/>
           <w:lang w:val="en-US"/>
         </w:rPr>
-        <w:t>&lt;&lt;cs_{hasPaymentProtectionInsurance=true}&gt;&gt;</w:t>
+        <w:t>&lt;&lt;cs_{</w:t>
+      </w:r>
+      <w:proofErr w:type="spellStart"/>
+      <w:r>
+        <w:rPr>
+          <w:rFonts w:ascii="Arial" w:hAnsi="Arial" w:cs="Arial"/>
+          <w:lang w:val="en-US"/>
+        </w:rPr>
+        <w:t>hasPaymentProtectionInsurance</w:t>
+      </w:r>
+      <w:proofErr w:type="spellEnd"/>
+      <w:r>
+        <w:rPr>
+          <w:rFonts w:ascii="Arial" w:hAnsi="Arial" w:cs="Arial"/>
+          <w:lang w:val="en-US"/>
+        </w:rPr>
+        <w:t>=true}&gt;&gt;</w:t>
       </w:r>
     </w:p>
     <w:p>
@@ -1542,6 +1654,7 @@
         </w:rPr>
         <w:t>.</w:t>
       </w:r>
+      <w:proofErr w:type="spellStart"/>
       <w:r>
         <w:rPr>
           <w:rFonts w:ascii="Arial" w:hAnsi="Arial" w:cs="Arial"/>
@@ -1556,6 +1669,7 @@
         </w:rPr>
         <w:t>ate</w:t>
       </w:r>
+      <w:proofErr w:type="spellEnd"/>
       <w:r>
         <w:rPr>
           <w:rFonts w:ascii="Arial" w:hAnsi="Arial" w:cs="Arial"/>
@@ -1818,8 +1932,18 @@
           <w:b/>
           <w:bCs/>
         </w:rPr>
-        <w:t>Parties shall endeavour to agree</w:t>
-      </w:r>
+        <w:t xml:space="preserve">Parties shall endeavour to </w:t>
+      </w:r>
+      <w:proofErr w:type="gramStart"/>
+      <w:r>
+        <w:rPr>
+          <w:rFonts w:ascii="Arial" w:hAnsi="Arial" w:cs="Arial"/>
+          <w:b/>
+          <w:bCs/>
+        </w:rPr>
+        <w:t>agree</w:t>
+      </w:r>
+      <w:proofErr w:type="gramEnd"/>
     </w:p>
     <w:p>
       <w:pPr>
@@ -1856,7 +1980,21 @@
         <w:rPr>
           <w:rFonts w:ascii="Arial" w:hAnsi="Arial" w:cs="Arial"/>
         </w:rPr>
-        <w:t>The principle sum claimed.</w:t>
+        <w:t xml:space="preserve">The </w:t>
+      </w:r>
+      <w:proofErr w:type="gramStart"/>
+      <w:r>
+        <w:rPr>
+          <w:rFonts w:ascii="Arial" w:hAnsi="Arial" w:cs="Arial"/>
+        </w:rPr>
+        <w:t>principle</w:t>
+      </w:r>
+      <w:proofErr w:type="gramEnd"/>
+      <w:r>
+        <w:rPr>
+          <w:rFonts w:ascii="Arial" w:hAnsi="Arial" w:cs="Arial"/>
+        </w:rPr>
+        <w:t xml:space="preserve"> sum claimed.</w:t>
       </w:r>
     </w:p>
     <w:p>
@@ -1924,7 +2062,23 @@
           <w:rFonts w:ascii="Arial" w:hAnsi="Arial" w:cs="Arial"/>
           <w:lang w:val="en-US"/>
         </w:rPr>
-        <w:t>&lt;&lt;cs_{hasWitnessStatement=true}&gt;&gt;</w:t>
+        <w:t>&lt;&lt;cs_{</w:t>
+      </w:r>
+      <w:proofErr w:type="spellStart"/>
+      <w:r>
+        <w:rPr>
+          <w:rFonts w:ascii="Arial" w:hAnsi="Arial" w:cs="Arial"/>
+          <w:lang w:val="en-US"/>
+        </w:rPr>
+        <w:t>hasWitnessStatement</w:t>
+      </w:r>
+      <w:proofErr w:type="spellEnd"/>
+      <w:r>
+        <w:rPr>
+          <w:rFonts w:ascii="Arial" w:hAnsi="Arial" w:cs="Arial"/>
+          <w:lang w:val="en-US"/>
+        </w:rPr>
+        <w:t>=true}&gt;&gt;</w:t>
       </w:r>
     </w:p>
     <w:p>
@@ -1966,6 +2120,7 @@
         </w:rPr>
         <w:t>sdoR2</w:t>
       </w:r>
+      <w:proofErr w:type="spellStart"/>
       <w:r>
         <w:rPr>
           <w:rFonts w:ascii="Arial" w:hAnsi="Arial" w:cs="Arial"/>
@@ -1994,6 +2149,7 @@
         </w:rPr>
         <w:t>sdoStatementOfWitness</w:t>
       </w:r>
+      <w:proofErr w:type="spellEnd"/>
       <w:r>
         <w:rPr>
           <w:rFonts w:ascii="Arial" w:hAnsi="Arial" w:cs="Arial"/>
@@ -2021,6 +2177,7 @@
         </w:rPr>
         <w:t>sdoR2</w:t>
       </w:r>
+      <w:proofErr w:type="spellStart"/>
       <w:r>
         <w:rPr>
           <w:rFonts w:ascii="Arial" w:hAnsi="Arial" w:cs="Arial"/>
@@ -2056,6 +2213,7 @@
         </w:rPr>
         <w:t>Witness</w:t>
       </w:r>
+      <w:proofErr w:type="spellEnd"/>
       <w:r>
         <w:rPr>
           <w:rFonts w:ascii="Arial" w:hAnsi="Arial" w:cs="Arial"/>
@@ -2088,6 +2246,13 @@
           <w:rFonts w:ascii="Arial" w:hAnsi="Arial" w:cs="Arial"/>
           <w:bCs/>
         </w:rPr>
+        <w:t xml:space="preserve"> </w:t>
+      </w:r>
+      <w:r>
+        <w:rPr>
+          <w:rFonts w:ascii="Arial" w:hAnsi="Arial" w:cs="Arial"/>
+          <w:bCs/>
+        </w:rPr>
         <w:t xml:space="preserve">Number of witnesses (Claimant): </w:t>
       </w:r>
       <w:r>
@@ -2197,6 +2362,13 @@
           <w:rFonts w:ascii="Arial" w:hAnsi="Arial" w:cs="Arial"/>
           <w:bCs/>
         </w:rPr>
+        <w:t xml:space="preserve"> </w:t>
+      </w:r>
+      <w:r>
+        <w:rPr>
+          <w:rFonts w:ascii="Arial" w:hAnsi="Arial" w:cs="Arial"/>
+          <w:bCs/>
+        </w:rPr>
         <w:t>Number of witnesses (Defendant):</w:t>
       </w:r>
       <w:r>
@@ -2378,7 +2550,23 @@
           <w:bCs/>
           <w:lang w:val="en-US"/>
         </w:rPr>
-        <w:t>Witness.partIsCountedAsWitnessTxt</w:t>
+        <w:t>Witness.part</w:t>
+      </w:r>
+      <w:r>
+        <w:rPr>
+          <w:rFonts w:ascii="Arial" w:hAnsi="Arial" w:cs="Arial"/>
+          <w:bCs/>
+          <w:lang w:val="en-US"/>
+        </w:rPr>
+        <w:t>y</w:t>
+      </w:r>
+      <w:r>
+        <w:rPr>
+          <w:rFonts w:ascii="Arial" w:hAnsi="Arial" w:cs="Arial"/>
+          <w:bCs/>
+          <w:lang w:val="en-US"/>
+        </w:rPr>
+        <w:t>IsCountedAsWitnessTxt</w:t>
       </w:r>
       <w:r>
         <w:rPr>
@@ -2424,6 +2612,7 @@
         </w:rPr>
         <w:t>sdoR2</w:t>
       </w:r>
+      <w:proofErr w:type="spellStart"/>
       <w:r>
         <w:rPr>
           <w:rFonts w:ascii="Arial" w:hAnsi="Arial" w:cs="Arial"/>
@@ -2457,7 +2646,15 @@
           <w:rFonts w:ascii="Arial" w:hAnsi="Arial" w:cs="Arial"/>
           <w:lang w:val="en-US"/>
         </w:rPr>
-        <w:t>Pages=’Yes’</w:t>
+        <w:t>Pages</w:t>
+      </w:r>
+      <w:proofErr w:type="spellEnd"/>
+      <w:r>
+        <w:rPr>
+          <w:rFonts w:ascii="Arial" w:hAnsi="Arial" w:cs="Arial"/>
+          <w:lang w:val="en-US"/>
+        </w:rPr>
+        <w:t>=’Yes’</w:t>
       </w:r>
       <w:r>
         <w:rPr>
@@ -2534,12 +2731,14 @@
         </w:rPr>
         <w:t>.</w:t>
       </w:r>
+      <w:proofErr w:type="spellStart"/>
       <w:r>
         <w:rPr>
           <w:rFonts w:ascii="Arial" w:hAnsi="Arial" w:cs="Arial"/>
         </w:rPr>
         <w:t>witnessShouldNotMoreThanTxt</w:t>
       </w:r>
+      <w:proofErr w:type="spellEnd"/>
       <w:r>
         <w:rPr>
           <w:rFonts w:ascii="Arial" w:hAnsi="Arial" w:cs="Arial"/>
@@ -2565,6 +2764,13 @@
           <w:rFonts w:ascii="Arial" w:hAnsi="Arial" w:cs="Arial"/>
           <w:bCs/>
         </w:rPr>
+        <w:t xml:space="preserve"> </w:t>
+      </w:r>
+      <w:r>
+        <w:rPr>
+          <w:rFonts w:ascii="Arial" w:hAnsi="Arial" w:cs="Arial"/>
+          <w:bCs/>
+        </w:rPr>
         <w:t>Number of pages:</w:t>
       </w:r>
       <w:r>
@@ -2697,6 +2903,13 @@
           <w:rFonts w:ascii="Arial" w:hAnsi="Arial" w:cs="Arial"/>
           <w:bCs/>
         </w:rPr>
+        <w:t xml:space="preserve"> </w:t>
+      </w:r>
+      <w:r>
+        <w:rPr>
+          <w:rFonts w:ascii="Arial" w:hAnsi="Arial" w:cs="Arial"/>
+          <w:bCs/>
+        </w:rPr>
         <w:t>A witness statement must:</w:t>
       </w:r>
     </w:p>
@@ -2717,7 +2930,14 @@
           <w:rFonts w:ascii="Arial" w:hAnsi="Arial" w:cs="Arial"/>
           <w:bCs/>
         </w:rPr>
-        <w:t>start with the name of the case and the claim number.</w:t>
+        <w:t>S</w:t>
+      </w:r>
+      <w:r>
+        <w:rPr>
+          <w:rFonts w:ascii="Arial" w:hAnsi="Arial" w:cs="Arial"/>
+          <w:bCs/>
+        </w:rPr>
+        <w:t>tart with the name of the case and the claim number.</w:t>
       </w:r>
     </w:p>
     <w:p>
@@ -2737,7 +2957,14 @@
           <w:rFonts w:ascii="Arial" w:hAnsi="Arial" w:cs="Arial"/>
           <w:bCs/>
         </w:rPr>
-        <w:t>state the full name and address of the witness.</w:t>
+        <w:t>S</w:t>
+      </w:r>
+      <w:r>
+        <w:rPr>
+          <w:rFonts w:ascii="Arial" w:hAnsi="Arial" w:cs="Arial"/>
+          <w:bCs/>
+        </w:rPr>
+        <w:t>tate the full name and address of the witness.</w:t>
       </w:r>
     </w:p>
     <w:p>
@@ -2757,7 +2984,14 @@
           <w:rFonts w:ascii="Arial" w:hAnsi="Arial" w:cs="Arial"/>
           <w:bCs/>
         </w:rPr>
-        <w:t>set out the witness’ evidence clearly in numbered paragraphs on numbered pages.</w:t>
+        <w:t>S</w:t>
+      </w:r>
+      <w:r>
+        <w:rPr>
+          <w:rFonts w:ascii="Arial" w:hAnsi="Arial" w:cs="Arial"/>
+          <w:bCs/>
+        </w:rPr>
+        <w:t>et out the witness’ evidence clearly in numbered paragraphs on numbered pages.</w:t>
       </w:r>
     </w:p>
     <w:p>
@@ -2777,7 +3011,21 @@
           <w:rFonts w:ascii="Arial" w:hAnsi="Arial" w:cs="Arial"/>
           <w:bCs/>
         </w:rPr>
-        <w:t>end with this paragraph – ‘I believe that the facts stated in this witness statement are true.  I understand that proceedings for contempt of court may be brought against anyone who makes, or causes to be made, a false statement in a document verified by a statement of truth without an honest belief in its truth.’</w:t>
+        <w:t>E</w:t>
+      </w:r>
+      <w:r>
+        <w:rPr>
+          <w:rFonts w:ascii="Arial" w:hAnsi="Arial" w:cs="Arial"/>
+          <w:bCs/>
+        </w:rPr>
+        <w:t>nd with this paragraph – ‘I believe that the facts stated in this witness statement are true.  I understand that proceedings for contempt of court may be brought against anyone who makes, or causes to be made, a false statement in a document verified by a statement of truth without an honest belief in its truth.’</w:t>
+      </w:r>
+      <w:r>
+        <w:rPr>
+          <w:rFonts w:ascii="Arial" w:hAnsi="Arial" w:cs="Arial"/>
+          <w:bCs/>
+        </w:rPr>
+        <w:t>.</w:t>
       </w:r>
     </w:p>
     <w:p>
@@ -2795,7 +3043,13 @@
         <w:rPr>
           <w:rFonts w:ascii="Arial" w:hAnsi="Arial" w:cs="Arial"/>
         </w:rPr>
-        <w:t>be signed and dated by the witness.</w:t>
+        <w:t>B</w:t>
+      </w:r>
+      <w:r>
+        <w:rPr>
+          <w:rFonts w:ascii="Arial" w:hAnsi="Arial" w:cs="Arial"/>
+        </w:rPr>
+        <w:t>e signed and dated by the witness.</w:t>
       </w:r>
     </w:p>
     <w:p>
@@ -2815,7 +3069,7 @@
           <w:rFonts w:ascii="Arial" w:hAnsi="Arial" w:cs="Arial"/>
           <w:bCs/>
         </w:rPr>
-        <w:t xml:space="preserve">If a witness is unable to read the statement, there must be a certificate stating that it has been read or interpreted to the witness by a suitably qualified person, </w:t>
+        <w:t xml:space="preserve">If a witness is unable to read the statement, there must be a certificate stating that it has been read or interpreted to the witness by a suitably qualified person, and that </w:t>
       </w:r>
       <w:r>
         <w:rPr>
@@ -2823,7 +3077,7 @@
           <w:bCs/>
         </w:rPr>
         <w:lastRenderedPageBreak/>
-        <w:t>and that there must be an independent interpreter at the final hearing who will not be provided by the Court.</w:t>
+        <w:t>there must be an independent interpreter at the final hearing who will not be provided by the Court.</w:t>
       </w:r>
     </w:p>
     <w:p>
@@ -2894,6 +3148,7 @@
         </w:rPr>
         <w:t>&lt;&lt;cs_{</w:t>
       </w:r>
+      <w:proofErr w:type="spellStart"/>
       <w:r>
         <w:rPr>
           <w:rFonts w:ascii="Arial" w:hAnsi="Arial" w:cs="Arial"/>
@@ -2901,6 +3156,7 @@
         </w:rPr>
         <w:t>hasUploadDocToggle</w:t>
       </w:r>
+      <w:proofErr w:type="spellEnd"/>
       <w:r>
         <w:rPr>
           <w:rFonts w:ascii="Arial" w:hAnsi="Arial" w:cs="Arial"/>
@@ -3005,6 +3261,7 @@
         </w:rPr>
         <w:t>&lt;&lt;cs_{</w:t>
       </w:r>
+      <w:proofErr w:type="spellStart"/>
       <w:r>
         <w:rPr>
           <w:rFonts w:ascii="Arial" w:hAnsi="Arial" w:cs="Arial"/>
@@ -3019,6 +3276,7 @@
         </w:rPr>
         <w:t>s</w:t>
       </w:r>
+      <w:proofErr w:type="spellEnd"/>
       <w:r>
         <w:rPr>
           <w:rFonts w:ascii="Arial" w:hAnsi="Arial" w:cs="Arial"/>
@@ -3053,8 +3311,19 @@
           <w:bCs/>
           <w:lang w:val="en-US"/>
         </w:rPr>
-        <w:t>Add a new direction</w:t>
-      </w:r>
+        <w:t xml:space="preserve">Add a new </w:t>
+      </w:r>
+      <w:proofErr w:type="gramStart"/>
+      <w:r>
+        <w:rPr>
+          <w:rFonts w:ascii="Arial" w:hAnsi="Arial" w:cs="Arial"/>
+          <w:b/>
+          <w:bCs/>
+          <w:lang w:val="en-US"/>
+        </w:rPr>
+        <w:t>direction</w:t>
+      </w:r>
+      <w:proofErr w:type="gramEnd"/>
     </w:p>
     <w:p>
       <w:pPr>
@@ -3105,19 +3374,14 @@
         </w:rPr>
         <w:t>&lt;&lt;</w:t>
       </w:r>
-      <w:r>
-        <w:rPr>
-          <w:rFonts w:ascii="Arial" w:hAnsi="Arial" w:cs="Arial"/>
-          <w:lang w:val="en-US"/>
-        </w:rPr>
-        <w:t>s</w:t>
-      </w:r>
-      <w:r>
-        <w:rPr>
-          <w:rFonts w:ascii="Arial" w:hAnsi="Arial" w:cs="Arial"/>
-          <w:lang w:val="en-US"/>
-        </w:rPr>
-        <w:t>doR2SmallClaimsAddNewDirection</w:t>
+      <w:proofErr w:type="spellStart"/>
+      <w:proofErr w:type="gramStart"/>
+      <w:r>
+        <w:rPr>
+          <w:rFonts w:ascii="Arial" w:hAnsi="Arial" w:cs="Arial"/>
+          <w:lang w:val="en-US"/>
+        </w:rPr>
+        <w:t>value</w:t>
       </w:r>
       <w:r>
         <w:rPr>
@@ -3126,6 +3390,8 @@
         </w:rPr>
         <w:t>.directionComment</w:t>
       </w:r>
+      <w:proofErr w:type="spellEnd"/>
+      <w:proofErr w:type="gramEnd"/>
       <w:r>
         <w:rPr>
           <w:rFonts w:ascii="Arial" w:hAnsi="Arial" w:cs="Arial"/>
@@ -3203,6 +3469,7 @@
         </w:rPr>
         <w:t>&lt;&lt;cs_{</w:t>
       </w:r>
+      <w:proofErr w:type="spellStart"/>
       <w:r>
         <w:rPr>
           <w:rFonts w:ascii="Arial" w:hAnsi="Arial" w:cs="Arial"/>
@@ -3217,6 +3484,7 @@
         </w:rPr>
         <w:t>Toggle</w:t>
       </w:r>
+      <w:proofErr w:type="spellEnd"/>
       <w:r>
         <w:rPr>
           <w:rFonts w:ascii="Arial" w:hAnsi="Arial" w:cs="Arial"/>
@@ -3260,8 +3528,18 @@
           <w:bCs/>
           <w:lang w:val="en-US"/>
         </w:rPr>
-        <w:t>&lt;&lt;cs_{</w:t>
-      </w:r>
+        <w:t>&lt;&lt;cs</w:t>
+      </w:r>
+      <w:proofErr w:type="gramStart"/>
+      <w:r>
+        <w:rPr>
+          <w:rFonts w:ascii="Arial" w:hAnsi="Arial" w:cs="Arial"/>
+          <w:bCs/>
+          <w:lang w:val="en-US"/>
+        </w:rPr>
+        <w:t>_{</w:t>
+      </w:r>
+      <w:proofErr w:type="gramEnd"/>
       <w:r>
         <w:rPr>
           <w:rFonts w:ascii="Arial" w:hAnsi="Arial" w:cs="Arial"/>
@@ -3312,6 +3590,13 @@
           <w:rFonts w:ascii="Arial" w:hAnsi="Arial" w:cs="Arial"/>
           <w:bCs/>
         </w:rPr>
+        <w:t xml:space="preserve"> </w:t>
+      </w:r>
+      <w:r>
+        <w:rPr>
+          <w:rFonts w:ascii="Arial" w:hAnsi="Arial" w:cs="Arial"/>
+          <w:bCs/>
+        </w:rPr>
         <w:t xml:space="preserve">The </w:t>
       </w:r>
       <w:r>
@@ -3349,14 +3634,40 @@
           <w:bCs/>
           <w:lang w:val="en-US"/>
         </w:rPr>
-        <w:t>&lt;&lt;</w:t>
-      </w:r>
-      <w:r>
-        <w:rPr>
-          <w:rFonts w:ascii="Arial" w:hAnsi="Arial" w:cs="Arial"/>
-          <w:bCs/>
-        </w:rPr>
-        <w:t>{dateFormat(</w:t>
+        <w:t>&lt;</w:t>
+      </w:r>
+      <w:proofErr w:type="gramStart"/>
+      <w:r>
+        <w:rPr>
+          <w:rFonts w:ascii="Arial" w:hAnsi="Arial" w:cs="Arial"/>
+          <w:bCs/>
+          <w:lang w:val="en-US"/>
+        </w:rPr>
+        <w:t>&lt;</w:t>
+      </w:r>
+      <w:r>
+        <w:rPr>
+          <w:rFonts w:ascii="Arial" w:hAnsi="Arial" w:cs="Arial"/>
+          <w:bCs/>
+        </w:rPr>
+        <w:t>{</w:t>
+      </w:r>
+      <w:proofErr w:type="spellStart"/>
+      <w:proofErr w:type="gramEnd"/>
+      <w:r>
+        <w:rPr>
+          <w:rFonts w:ascii="Arial" w:hAnsi="Arial" w:cs="Arial"/>
+          <w:bCs/>
+        </w:rPr>
+        <w:t>dateFormat</w:t>
+      </w:r>
+      <w:proofErr w:type="spellEnd"/>
+      <w:r>
+        <w:rPr>
+          <w:rFonts w:ascii="Arial" w:hAnsi="Arial" w:cs="Arial"/>
+          <w:bCs/>
+        </w:rPr>
+        <w:t>(</w:t>
       </w:r>
       <w:r>
         <w:rPr>
@@ -3427,7 +3738,39 @@
           <w:rFonts w:ascii="Arial" w:hAnsi="Arial" w:cs="Arial"/>
           <w:bCs/>
         </w:rPr>
-        <w:t>, ‘dd MMMM yyyy’, ‘yyyy-MM-dd’)}</w:t>
+        <w:t xml:space="preserve">, ‘dd MMMM </w:t>
+      </w:r>
+      <w:proofErr w:type="spellStart"/>
+      <w:r>
+        <w:rPr>
+          <w:rFonts w:ascii="Arial" w:hAnsi="Arial" w:cs="Arial"/>
+          <w:bCs/>
+        </w:rPr>
+        <w:t>yyyy</w:t>
+      </w:r>
+      <w:proofErr w:type="spellEnd"/>
+      <w:r>
+        <w:rPr>
+          <w:rFonts w:ascii="Arial" w:hAnsi="Arial" w:cs="Arial"/>
+          <w:bCs/>
+        </w:rPr>
+        <w:t>’, ‘</w:t>
+      </w:r>
+      <w:proofErr w:type="spellStart"/>
+      <w:r>
+        <w:rPr>
+          <w:rFonts w:ascii="Arial" w:hAnsi="Arial" w:cs="Arial"/>
+          <w:bCs/>
+        </w:rPr>
+        <w:t>yyyy</w:t>
+      </w:r>
+      <w:proofErr w:type="spellEnd"/>
+      <w:r>
+        <w:rPr>
+          <w:rFonts w:ascii="Arial" w:hAnsi="Arial" w:cs="Arial"/>
+          <w:bCs/>
+        </w:rPr>
+        <w:t>-MM-dd’)}</w:t>
       </w:r>
       <w:r>
         <w:rPr>
@@ -3473,7 +3816,25 @@
           <w:bCs/>
           <w:lang w:val="en-US"/>
         </w:rPr>
-        <w:t>&lt;&lt;cs_{hasSdoR2</w:t>
+        <w:t>&lt;&lt;cs</w:t>
+      </w:r>
+      <w:proofErr w:type="gramStart"/>
+      <w:r>
+        <w:rPr>
+          <w:rFonts w:ascii="Arial" w:hAnsi="Arial" w:cs="Arial"/>
+          <w:bCs/>
+          <w:lang w:val="en-US"/>
+        </w:rPr>
+        <w:t>_{</w:t>
+      </w:r>
+      <w:proofErr w:type="gramEnd"/>
+      <w:r>
+        <w:rPr>
+          <w:rFonts w:ascii="Arial" w:hAnsi="Arial" w:cs="Arial"/>
+          <w:bCs/>
+          <w:lang w:val="en-US"/>
+        </w:rPr>
+        <w:t>hasSdoR2</w:t>
       </w:r>
       <w:r>
         <w:rPr>
@@ -3525,6 +3886,13 @@
           <w:rFonts w:ascii="Arial" w:hAnsi="Arial" w:cs="Arial"/>
           <w:bCs/>
         </w:rPr>
+        <w:t xml:space="preserve"> </w:t>
+      </w:r>
+      <w:r>
+        <w:rPr>
+          <w:rFonts w:ascii="Arial" w:hAnsi="Arial" w:cs="Arial"/>
+          <w:bCs/>
+        </w:rPr>
         <w:t xml:space="preserve">The </w:t>
       </w:r>
       <w:r>
@@ -3569,14 +3937,40 @@
           <w:bCs/>
           <w:lang w:val="en-US"/>
         </w:rPr>
-        <w:t>&lt;&lt;</w:t>
-      </w:r>
-      <w:r>
-        <w:rPr>
-          <w:rFonts w:ascii="Arial" w:hAnsi="Arial" w:cs="Arial"/>
-          <w:bCs/>
-        </w:rPr>
-        <w:t>{dateFormat(</w:t>
+        <w:t>&lt;</w:t>
+      </w:r>
+      <w:proofErr w:type="gramStart"/>
+      <w:r>
+        <w:rPr>
+          <w:rFonts w:ascii="Arial" w:hAnsi="Arial" w:cs="Arial"/>
+          <w:bCs/>
+          <w:lang w:val="en-US"/>
+        </w:rPr>
+        <w:t>&lt;</w:t>
+      </w:r>
+      <w:r>
+        <w:rPr>
+          <w:rFonts w:ascii="Arial" w:hAnsi="Arial" w:cs="Arial"/>
+          <w:bCs/>
+        </w:rPr>
+        <w:t>{</w:t>
+      </w:r>
+      <w:proofErr w:type="spellStart"/>
+      <w:proofErr w:type="gramEnd"/>
+      <w:r>
+        <w:rPr>
+          <w:rFonts w:ascii="Arial" w:hAnsi="Arial" w:cs="Arial"/>
+          <w:bCs/>
+        </w:rPr>
+        <w:t>dateFormat</w:t>
+      </w:r>
+      <w:proofErr w:type="spellEnd"/>
+      <w:r>
+        <w:rPr>
+          <w:rFonts w:ascii="Arial" w:hAnsi="Arial" w:cs="Arial"/>
+          <w:bCs/>
+        </w:rPr>
+        <w:t>(</w:t>
       </w:r>
       <w:r>
         <w:rPr>
@@ -3655,7 +4049,55 @@
           <w:rFonts w:ascii="Arial" w:hAnsi="Arial" w:cs="Arial"/>
           <w:bCs/>
         </w:rPr>
-        <w:t>, ‘dd MMMM yyyy’, ‘yyyy-MM-dd’)}&gt;&gt; and &lt;&lt;{dateFormat(</w:t>
+        <w:t xml:space="preserve">, ‘dd MMMM </w:t>
+      </w:r>
+      <w:proofErr w:type="spellStart"/>
+      <w:r>
+        <w:rPr>
+          <w:rFonts w:ascii="Arial" w:hAnsi="Arial" w:cs="Arial"/>
+          <w:bCs/>
+        </w:rPr>
+        <w:t>yyyy</w:t>
+      </w:r>
+      <w:proofErr w:type="spellEnd"/>
+      <w:r>
+        <w:rPr>
+          <w:rFonts w:ascii="Arial" w:hAnsi="Arial" w:cs="Arial"/>
+          <w:bCs/>
+        </w:rPr>
+        <w:t>’, ‘</w:t>
+      </w:r>
+      <w:proofErr w:type="spellStart"/>
+      <w:r>
+        <w:rPr>
+          <w:rFonts w:ascii="Arial" w:hAnsi="Arial" w:cs="Arial"/>
+          <w:bCs/>
+        </w:rPr>
+        <w:t>yyyy</w:t>
+      </w:r>
+      <w:proofErr w:type="spellEnd"/>
+      <w:r>
+        <w:rPr>
+          <w:rFonts w:ascii="Arial" w:hAnsi="Arial" w:cs="Arial"/>
+          <w:bCs/>
+        </w:rPr>
+        <w:t>-MM-dd’)}&gt;&gt; and &lt;&lt;{</w:t>
+      </w:r>
+      <w:proofErr w:type="spellStart"/>
+      <w:r>
+        <w:rPr>
+          <w:rFonts w:ascii="Arial" w:hAnsi="Arial" w:cs="Arial"/>
+          <w:bCs/>
+        </w:rPr>
+        <w:t>dateFormat</w:t>
+      </w:r>
+      <w:proofErr w:type="spellEnd"/>
+      <w:r>
+        <w:rPr>
+          <w:rFonts w:ascii="Arial" w:hAnsi="Arial" w:cs="Arial"/>
+          <w:bCs/>
+        </w:rPr>
+        <w:t>(</w:t>
       </w:r>
       <w:r>
         <w:rPr>
@@ -3670,7 +4112,55 @@
           <w:rFonts w:ascii="Arial" w:hAnsi="Arial" w:cs="Arial"/>
           <w:bCs/>
         </w:rPr>
-        <w:t>.dateTo, ‘dd MMMM yyyy’, ‘yyyy-MM-dd’)}&gt;&gt;.</w:t>
+        <w:t>.</w:t>
+      </w:r>
+      <w:proofErr w:type="spellStart"/>
+      <w:r>
+        <w:rPr>
+          <w:rFonts w:ascii="Arial" w:hAnsi="Arial" w:cs="Arial"/>
+          <w:bCs/>
+        </w:rPr>
+        <w:t>dateTo</w:t>
+      </w:r>
+      <w:proofErr w:type="spellEnd"/>
+      <w:r>
+        <w:rPr>
+          <w:rFonts w:ascii="Arial" w:hAnsi="Arial" w:cs="Arial"/>
+          <w:bCs/>
+        </w:rPr>
+        <w:t xml:space="preserve">, ‘dd MMMM </w:t>
+      </w:r>
+      <w:proofErr w:type="spellStart"/>
+      <w:r>
+        <w:rPr>
+          <w:rFonts w:ascii="Arial" w:hAnsi="Arial" w:cs="Arial"/>
+          <w:bCs/>
+        </w:rPr>
+        <w:t>yyyy</w:t>
+      </w:r>
+      <w:proofErr w:type="spellEnd"/>
+      <w:r>
+        <w:rPr>
+          <w:rFonts w:ascii="Arial" w:hAnsi="Arial" w:cs="Arial"/>
+          <w:bCs/>
+        </w:rPr>
+        <w:t>’, ‘</w:t>
+      </w:r>
+      <w:proofErr w:type="spellStart"/>
+      <w:r>
+        <w:rPr>
+          <w:rFonts w:ascii="Arial" w:hAnsi="Arial" w:cs="Arial"/>
+          <w:bCs/>
+        </w:rPr>
+        <w:t>yyyy</w:t>
+      </w:r>
+      <w:proofErr w:type="spellEnd"/>
+      <w:r>
+        <w:rPr>
+          <w:rFonts w:ascii="Arial" w:hAnsi="Arial" w:cs="Arial"/>
+          <w:bCs/>
+        </w:rPr>
+        <w:t>-MM-dd’)}&gt;&gt;.</w:t>
       </w:r>
     </w:p>
     <w:p>
@@ -3703,6 +4193,12 @@
         <w:rPr>
           <w:rFonts w:ascii="Arial" w:hAnsi="Arial" w:cs="Arial"/>
         </w:rPr>
+        <w:t xml:space="preserve"> </w:t>
+      </w:r>
+      <w:r>
+        <w:rPr>
+          <w:rFonts w:ascii="Arial" w:hAnsi="Arial" w:cs="Arial"/>
+        </w:rPr>
         <w:t xml:space="preserve">The time allocated for the hearing is </w:t>
       </w:r>
       <w:r>
@@ -3711,12 +4207,21 @@
         </w:rPr>
         <w:t>&lt;&lt;</w:t>
       </w:r>
-      <w:r>
-        <w:rPr>
-          <w:rFonts w:ascii="Arial" w:hAnsi="Arial" w:cs="Arial"/>
-          <w:lang w:val="en-US"/>
-        </w:rPr>
-        <w:t>hearingTime&gt;&gt;</w:t>
+      <w:proofErr w:type="spellStart"/>
+      <w:r>
+        <w:rPr>
+          <w:rFonts w:ascii="Arial" w:hAnsi="Arial" w:cs="Arial"/>
+          <w:lang w:val="en-US"/>
+        </w:rPr>
+        <w:t>hearingTime</w:t>
+      </w:r>
+      <w:proofErr w:type="spellEnd"/>
+      <w:r>
+        <w:rPr>
+          <w:rFonts w:ascii="Arial" w:hAnsi="Arial" w:cs="Arial"/>
+          <w:lang w:val="en-US"/>
+        </w:rPr>
+        <w:t>&gt;&gt;</w:t>
       </w:r>
       <w:r>
         <w:rPr>
@@ -3744,6 +4249,12 @@
         <w:rPr>
           <w:rFonts w:ascii="Arial" w:hAnsi="Arial" w:cs="Arial"/>
         </w:rPr>
+        <w:t xml:space="preserve"> </w:t>
+      </w:r>
+      <w:r>
+        <w:rPr>
+          <w:rFonts w:ascii="Arial" w:hAnsi="Arial" w:cs="Arial"/>
+        </w:rPr>
         <w:t>The hearing will take place</w:t>
       </w:r>
       <w:r>
@@ -3757,21 +4268,69 @@
           <w:rFonts w:ascii="Arial" w:eastAsia="Times New Roman" w:hAnsi="Arial" w:cs="Arial"/>
           <w:lang w:eastAsia="en-GB"/>
         </w:rPr>
-        <w:t>&lt;&lt;hearingLocation.site_name&gt;&gt;, &lt;&lt;hearingLocation.court_address&gt;&gt;</w:t>
-      </w:r>
+        <w:t>&lt;&lt;</w:t>
+      </w:r>
+      <w:proofErr w:type="spellStart"/>
       <w:r>
         <w:rPr>
           <w:rFonts w:ascii="Arial" w:eastAsia="Times New Roman" w:hAnsi="Arial" w:cs="Arial"/>
           <w:lang w:eastAsia="en-GB"/>
         </w:rPr>
-        <w:t>,</w:t>
-      </w:r>
+        <w:t>hearingLocation.site_name</w:t>
+      </w:r>
+      <w:proofErr w:type="spellEnd"/>
       <w:r>
         <w:rPr>
           <w:rFonts w:ascii="Arial" w:eastAsia="Times New Roman" w:hAnsi="Arial" w:cs="Arial"/>
           <w:lang w:eastAsia="en-GB"/>
         </w:rPr>
-        <w:t xml:space="preserve"> &lt;&lt;hearingLocation.postcode&gt;&gt;</w:t>
+        <w:t>&gt;&gt;, &lt;&lt;</w:t>
+      </w:r>
+      <w:proofErr w:type="spellStart"/>
+      <w:r>
+        <w:rPr>
+          <w:rFonts w:ascii="Arial" w:eastAsia="Times New Roman" w:hAnsi="Arial" w:cs="Arial"/>
+          <w:lang w:eastAsia="en-GB"/>
+        </w:rPr>
+        <w:t>hearingLocation.court_address</w:t>
+      </w:r>
+      <w:proofErr w:type="spellEnd"/>
+      <w:r>
+        <w:rPr>
+          <w:rFonts w:ascii="Arial" w:eastAsia="Times New Roman" w:hAnsi="Arial" w:cs="Arial"/>
+          <w:lang w:eastAsia="en-GB"/>
+        </w:rPr>
+        <w:t>&gt;&gt;</w:t>
+      </w:r>
+      <w:r>
+        <w:rPr>
+          <w:rFonts w:ascii="Arial" w:eastAsia="Times New Roman" w:hAnsi="Arial" w:cs="Arial"/>
+          <w:lang w:eastAsia="en-GB"/>
+        </w:rPr>
+        <w:t>,</w:t>
+      </w:r>
+      <w:r>
+        <w:rPr>
+          <w:rFonts w:ascii="Arial" w:eastAsia="Times New Roman" w:hAnsi="Arial" w:cs="Arial"/>
+          <w:lang w:eastAsia="en-GB"/>
+        </w:rPr>
+        <w:t xml:space="preserve"> &lt;&lt;</w:t>
+      </w:r>
+      <w:proofErr w:type="spellStart"/>
+      <w:r>
+        <w:rPr>
+          <w:rFonts w:ascii="Arial" w:eastAsia="Times New Roman" w:hAnsi="Arial" w:cs="Arial"/>
+          <w:lang w:eastAsia="en-GB"/>
+        </w:rPr>
+        <w:t>hearingLocation.postcode</w:t>
+      </w:r>
+      <w:proofErr w:type="spellEnd"/>
+      <w:r>
+        <w:rPr>
+          <w:rFonts w:ascii="Arial" w:eastAsia="Times New Roman" w:hAnsi="Arial" w:cs="Arial"/>
+          <w:lang w:eastAsia="en-GB"/>
+        </w:rPr>
+        <w:t>&gt;&gt;</w:t>
       </w:r>
       <w:r>
         <w:rPr>
@@ -3797,7 +4356,13 @@
         <w:rPr>
           <w:rFonts w:ascii="Arial" w:hAnsi="Arial" w:cs="Arial"/>
         </w:rPr>
-        <w:t xml:space="preserve">The hearing will take place by </w:t>
+        <w:t xml:space="preserve"> </w:t>
+      </w:r>
+      <w:r>
+        <w:rPr>
+          <w:rFonts w:ascii="Arial" w:hAnsi="Arial" w:cs="Arial"/>
+        </w:rPr>
+        <w:t xml:space="preserve">The hearing will take place </w:t>
       </w:r>
       <w:r>
         <w:rPr>
@@ -3806,6 +4371,7 @@
         </w:rPr>
         <w:t>&lt;&lt;</w:t>
       </w:r>
+      <w:proofErr w:type="spellStart"/>
       <w:r>
         <w:rPr>
           <w:rFonts w:ascii="Arial" w:eastAsia="Times New Roman" w:hAnsi="Arial" w:cs="Arial"/>
@@ -3813,6 +4379,7 @@
         </w:rPr>
         <w:t>smallClaimsMethod</w:t>
       </w:r>
+      <w:proofErr w:type="spellEnd"/>
       <w:r>
         <w:rPr>
           <w:rFonts w:ascii="Arial" w:eastAsia="Times New Roman" w:hAnsi="Arial" w:cs="Arial"/>
@@ -3859,7 +4426,25 @@
           <w:bCs/>
           <w:lang w:val="en-US"/>
         </w:rPr>
-        <w:t>&lt;&lt;cs_{has</w:t>
+        <w:t>&lt;&lt;cs</w:t>
+      </w:r>
+      <w:proofErr w:type="gramStart"/>
+      <w:r>
+        <w:rPr>
+          <w:rFonts w:ascii="Arial" w:hAnsi="Arial" w:cs="Arial"/>
+          <w:bCs/>
+          <w:lang w:val="en-US"/>
+        </w:rPr>
+        <w:t>_{</w:t>
+      </w:r>
+      <w:proofErr w:type="gramEnd"/>
+      <w:r>
+        <w:rPr>
+          <w:rFonts w:ascii="Arial" w:hAnsi="Arial" w:cs="Arial"/>
+          <w:bCs/>
+          <w:lang w:val="en-US"/>
+        </w:rPr>
+        <w:t>has</w:t>
       </w:r>
       <w:r>
         <w:rPr>
@@ -3915,6 +4500,12 @@
         <w:rPr>
           <w:rFonts w:ascii="Arial" w:hAnsi="Arial" w:cs="Arial"/>
         </w:rPr>
+        <w:t xml:space="preserve"> </w:t>
+      </w:r>
+      <w:r>
+        <w:rPr>
+          <w:rFonts w:ascii="Arial" w:hAnsi="Arial" w:cs="Arial"/>
+        </w:rPr>
         <w:t>&lt;&lt;</w:t>
       </w:r>
       <w:r>
@@ -3980,7 +4571,25 @@
           <w:bCs/>
           <w:lang w:val="en-US"/>
         </w:rPr>
-        <w:t>&lt;&lt;cs_{has</w:t>
+        <w:t>&lt;&lt;cs</w:t>
+      </w:r>
+      <w:proofErr w:type="gramStart"/>
+      <w:r>
+        <w:rPr>
+          <w:rFonts w:ascii="Arial" w:hAnsi="Arial" w:cs="Arial"/>
+          <w:bCs/>
+          <w:lang w:val="en-US"/>
+        </w:rPr>
+        <w:t>_{</w:t>
+      </w:r>
+      <w:proofErr w:type="gramEnd"/>
+      <w:r>
+        <w:rPr>
+          <w:rFonts w:ascii="Arial" w:hAnsi="Arial" w:cs="Arial"/>
+          <w:bCs/>
+          <w:lang w:val="en-US"/>
+        </w:rPr>
+        <w:t>has</w:t>
       </w:r>
       <w:r>
         <w:rPr>
@@ -4037,6 +4646,12 @@
         <w:rPr>
           <w:rFonts w:ascii="Arial" w:hAnsi="Arial" w:cs="Arial"/>
         </w:rPr>
+        <w:t xml:space="preserve"> </w:t>
+      </w:r>
+      <w:r>
+        <w:rPr>
+          <w:rFonts w:ascii="Arial" w:hAnsi="Arial" w:cs="Arial"/>
+        </w:rPr>
         <w:t>None</w:t>
       </w:r>
     </w:p>
@@ -4101,6 +4716,12 @@
         <w:rPr>
           <w:rFonts w:ascii="Arial" w:hAnsi="Arial" w:cs="Arial"/>
         </w:rPr>
+        <w:t xml:space="preserve"> </w:t>
+      </w:r>
+      <w:r>
+        <w:rPr>
+          <w:rFonts w:ascii="Arial" w:hAnsi="Arial" w:cs="Arial"/>
+        </w:rPr>
         <w:t>&lt;&lt;</w:t>
       </w:r>
       <w:r>
@@ -4155,7 +4776,32 @@
           <w:rFonts w:ascii="Arial" w:hAnsi="Arial" w:cs="Arial"/>
           <w:bCs/>
         </w:rPr>
-        <w:t>&lt;&lt;{dateFormat(</w:t>
+        <w:t>&lt;</w:t>
+      </w:r>
+      <w:proofErr w:type="gramStart"/>
+      <w:r>
+        <w:rPr>
+          <w:rFonts w:ascii="Arial" w:hAnsi="Arial" w:cs="Arial"/>
+          <w:bCs/>
+        </w:rPr>
+        <w:t>&lt;{</w:t>
+      </w:r>
+      <w:proofErr w:type="spellStart"/>
+      <w:proofErr w:type="gramEnd"/>
+      <w:r>
+        <w:rPr>
+          <w:rFonts w:ascii="Arial" w:hAnsi="Arial" w:cs="Arial"/>
+          <w:bCs/>
+        </w:rPr>
+        <w:t>dateFormat</w:t>
+      </w:r>
+      <w:proofErr w:type="spellEnd"/>
+      <w:r>
+        <w:rPr>
+          <w:rFonts w:ascii="Arial" w:hAnsi="Arial" w:cs="Arial"/>
+          <w:bCs/>
+        </w:rPr>
+        <w:t>(</w:t>
       </w:r>
       <w:r>
         <w:rPr>
@@ -4169,7 +4815,39 @@
           <w:rFonts w:ascii="Arial" w:hAnsi="Arial" w:cs="Arial"/>
           <w:bCs/>
         </w:rPr>
-        <w:t>date, ‘dd MMMM yyyy’, ‘yyyy-MM-dd’)}&gt;&gt;</w:t>
+        <w:t xml:space="preserve">date, ‘dd MMMM </w:t>
+      </w:r>
+      <w:proofErr w:type="spellStart"/>
+      <w:r>
+        <w:rPr>
+          <w:rFonts w:ascii="Arial" w:hAnsi="Arial" w:cs="Arial"/>
+          <w:bCs/>
+        </w:rPr>
+        <w:t>yyyy</w:t>
+      </w:r>
+      <w:proofErr w:type="spellEnd"/>
+      <w:r>
+        <w:rPr>
+          <w:rFonts w:ascii="Arial" w:hAnsi="Arial" w:cs="Arial"/>
+          <w:bCs/>
+        </w:rPr>
+        <w:t>’, ‘</w:t>
+      </w:r>
+      <w:proofErr w:type="spellStart"/>
+      <w:r>
+        <w:rPr>
+          <w:rFonts w:ascii="Arial" w:hAnsi="Arial" w:cs="Arial"/>
+          <w:bCs/>
+        </w:rPr>
+        <w:t>yyyy</w:t>
+      </w:r>
+      <w:proofErr w:type="spellEnd"/>
+      <w:r>
+        <w:rPr>
+          <w:rFonts w:ascii="Arial" w:hAnsi="Arial" w:cs="Arial"/>
+          <w:bCs/>
+        </w:rPr>
+        <w:t>-MM-dd’)}&gt;&gt;</w:t>
       </w:r>
     </w:p>
     <w:sectPr>
@@ -4245,7 +4923,7 @@
       <w:lvlText w:val="%1)"/>
       <w:lvlJc w:val="left"/>
       <w:pPr>
-        <w:ind w:left="1080" w:hanging="360"/>
+        <w:ind w:left="786" w:hanging="360"/>
       </w:pPr>
       <w:rPr>
         <w:rFonts w:hint="default"/>
@@ -4257,7 +4935,7 @@
       <w:lvlText w:val="%2."/>
       <w:lvlJc w:val="left"/>
       <w:pPr>
-        <w:ind w:left="1800" w:hanging="360"/>
+        <w:ind w:left="1506" w:hanging="360"/>
       </w:pPr>
     </w:lvl>
     <w:lvl w:ilvl="2" w:tplc="0809001B" w:tentative="1">
@@ -4266,7 +4944,7 @@
       <w:lvlText w:val="%3."/>
       <w:lvlJc w:val="right"/>
       <w:pPr>
-        <w:ind w:left="2520" w:hanging="180"/>
+        <w:ind w:left="2226" w:hanging="180"/>
       </w:pPr>
     </w:lvl>
     <w:lvl w:ilvl="3" w:tplc="0809000F" w:tentative="1">
@@ -4275,7 +4953,7 @@
       <w:lvlText w:val="%4."/>
       <w:lvlJc w:val="left"/>
       <w:pPr>
-        <w:ind w:left="3240" w:hanging="360"/>
+        <w:ind w:left="2946" w:hanging="360"/>
       </w:pPr>
     </w:lvl>
     <w:lvl w:ilvl="4" w:tplc="08090019" w:tentative="1">
@@ -4284,7 +4962,7 @@
       <w:lvlText w:val="%5."/>
       <w:lvlJc w:val="left"/>
       <w:pPr>
-        <w:ind w:left="3960" w:hanging="360"/>
+        <w:ind w:left="3666" w:hanging="360"/>
       </w:pPr>
     </w:lvl>
     <w:lvl w:ilvl="5" w:tplc="0809001B" w:tentative="1">
@@ -4293,7 +4971,7 @@
       <w:lvlText w:val="%6."/>
       <w:lvlJc w:val="right"/>
       <w:pPr>
-        <w:ind w:left="4680" w:hanging="180"/>
+        <w:ind w:left="4386" w:hanging="180"/>
       </w:pPr>
     </w:lvl>
     <w:lvl w:ilvl="6" w:tplc="0809000F" w:tentative="1">
@@ -4302,7 +4980,7 @@
       <w:lvlText w:val="%7."/>
       <w:lvlJc w:val="left"/>
       <w:pPr>
-        <w:ind w:left="5400" w:hanging="360"/>
+        <w:ind w:left="5106" w:hanging="360"/>
       </w:pPr>
     </w:lvl>
     <w:lvl w:ilvl="7" w:tplc="08090019" w:tentative="1">
@@ -4311,7 +4989,7 @@
       <w:lvlText w:val="%8."/>
       <w:lvlJc w:val="left"/>
       <w:pPr>
-        <w:ind w:left="6120" w:hanging="360"/>
+        <w:ind w:left="5826" w:hanging="360"/>
       </w:pPr>
     </w:lvl>
     <w:lvl w:ilvl="8" w:tplc="0809001B" w:tentative="1">
@@ -4320,7 +4998,7 @@
       <w:lvlText w:val="%9."/>
       <w:lvlJc w:val="right"/>
       <w:pPr>
-        <w:ind w:left="6840" w:hanging="180"/>
+        <w:ind w:left="6546" w:hanging="180"/>
       </w:pPr>
     </w:lvl>
   </w:abstractNum>
@@ -8500,8 +9178,8 @@
   <w:abstractNum w:abstractNumId="46" w15:restartNumberingAfterBreak="0">
     <w:nsid w:val="7B2D3DC1"/>
     <w:multiLevelType w:val="hybridMultilevel"/>
-    <w:tmpl w:val="3EB88D9C"/>
-    <w:lvl w:ilvl="0" w:tplc="0809000F">
+    <w:tmpl w:val="FF8E8168"/>
+    <w:lvl w:ilvl="0" w:tplc="E1D06290">
       <w:start w:val="9"/>
       <w:numFmt w:val="decimal"/>
       <w:lvlText w:val="%1."/>
@@ -8510,7 +9188,7 @@
         <w:ind w:left="720" w:hanging="360"/>
       </w:pPr>
       <w:rPr>
-        <w:rFonts w:hint="default"/>
+        <w:rFonts w:ascii="Arial" w:hAnsi="Arial" w:cs="Arial" w:hint="default"/>
       </w:rPr>
     </w:lvl>
     <w:lvl w:ilvl="1" w:tplc="08090019" w:tentative="1">

</xml_diff>

<commit_message>
CIV-8312 Fix minor issues
</commit_message>
<xml_diff>
--- a/docker/docmosis/templates/CV-UNS-STD-ENG-01389.docx
+++ b/docker/docmosis/templates/CV-UNS-STD-ENG-01389.docx
@@ -451,7 +451,7 @@
               </wp:inline>
             </w:drawing>
           </mc:Choice>
-          <mc:Fallback xmlns:pic="http://schemas.openxmlformats.org/drawingml/2006/picture" xmlns:a="http://schemas.openxmlformats.org/drawingml/2006/main" xmlns:w16du="http://schemas.microsoft.com/office/word/2023/wordml/word16du">
+          <mc:Fallback xmlns:w16du="http://schemas.microsoft.com/office/word/2023/wordml/word16du" xmlns:a="http://schemas.openxmlformats.org/drawingml/2006/main" xmlns:pic="http://schemas.openxmlformats.org/drawingml/2006/picture">
             <w:pict w14:anchorId="02525EF3">
               <v:group id="Group 2791" style="width:467.95pt;height:68.75pt;mso-position-horizontal-relative:char;mso-position-vertical-relative:line" coordsize="59429,8731" o:spid="_x0000_s1026" w14:anchorId="6D56B9AB" o:gfxdata="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">
                 <v:shapetype id="_x0000_t75" coordsize="21600,21600" filled="f" stroked="f" o:spt="75" o:preferrelative="t" path="m@4@5l@4@11@9@11@9@5xe">
@@ -1043,7 +1043,7 @@
               </wp:inline>
             </w:drawing>
           </mc:Choice>
-          <mc:Fallback xmlns:pic="http://schemas.openxmlformats.org/drawingml/2006/picture" xmlns:a="http://schemas.openxmlformats.org/drawingml/2006/main" xmlns:w16du="http://schemas.microsoft.com/office/word/2023/wordml/word16du">
+          <mc:Fallback xmlns:w16du="http://schemas.microsoft.com/office/word/2023/wordml/word16du" xmlns:a="http://schemas.openxmlformats.org/drawingml/2006/main" xmlns:pic="http://schemas.openxmlformats.org/drawingml/2006/picture">
             <w:pict w14:anchorId="47815A15">
               <v:group id="Group 2792" style="width:467.95pt;height:.75pt;mso-position-horizontal-relative:char;mso-position-vertical-relative:line" coordsize="59429,95" o:spid="_x0000_s1026" w14:anchorId="0BA703C9" o:gfxdata="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">
                 <v:shape id="Shape 91" style="position:absolute;width:59429;height:0;visibility:visible;mso-wrap-style:square;v-text-anchor:top" coordsize="5942965,0" o:spid="_x0000_s1027" filled="f" path="m5942965,l,e" o:gfxdata="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">
@@ -2732,6 +2732,13 @@
         </w:rPr>
         <w:t>&gt;&gt;</w:t>
       </w:r>
+      <w:r>
+        <w:rPr>
+          <w:rFonts w:ascii="Arial" w:hAnsi="Arial" w:cs="Arial"/>
+          <w:lang w:val="en-US"/>
+        </w:rPr>
+        <w:t>:</w:t>
+      </w:r>
     </w:p>
     <w:p>
       <w:pPr>
@@ -2810,6 +2817,13 @@
       <w:r>
         <w:rPr>
           <w:rFonts w:ascii="Arial" w:hAnsi="Arial" w:cs="Arial"/>
+          <w:lang w:val="en-US"/>
+        </w:rPr>
+        <w:t xml:space="preserve"> </w:t>
+      </w:r>
+      <w:r>
+        <w:rPr>
+          <w:rFonts w:ascii="Arial" w:hAnsi="Arial" w:cs="Arial"/>
           <w:bCs/>
         </w:rPr>
         <w:t>&lt;&lt;</w:t>
@@ -2882,7 +2896,7 @@
           <w:rFonts w:ascii="Arial" w:hAnsi="Arial" w:cs="Arial"/>
           <w:bCs/>
         </w:rPr>
-        <w:t>A witness statement must:</w:t>
+        <w:t>A witness statement must</w:t>
       </w:r>
     </w:p>
     <w:p>
@@ -3041,15 +3055,8 @@
           <w:rFonts w:ascii="Arial" w:hAnsi="Arial" w:cs="Arial"/>
           <w:bCs/>
         </w:rPr>
-        <w:t xml:space="preserve">If a witness is unable to read the statement, there must be a certificate stating that it has been read or interpreted to the witness by a suitably qualified person, </w:t>
-      </w:r>
-      <w:r>
-        <w:rPr>
-          <w:rFonts w:ascii="Arial" w:hAnsi="Arial" w:cs="Arial"/>
-          <w:bCs/>
-        </w:rPr>
         <w:lastRenderedPageBreak/>
-        <w:t>and that there must be an independent interpreter at the final hearing who will not be provided by the Court.</w:t>
+        <w:t>If a witness is unable to read the statement, there must be a certificate stating that it has been read or interpreted to the witness by a suitably qualified person, and that there must be an independent interpreter at the final hearing who will not be provided by the Court.</w:t>
       </w:r>
     </w:p>
     <w:p>
@@ -4200,6 +4207,7 @@
         <w:rPr>
           <w:rFonts w:ascii="Arial" w:hAnsi="Arial" w:cs="Arial"/>
         </w:rPr>
+        <w:lastRenderedPageBreak/>
         <w:t>The hearing will take place</w:t>
       </w:r>
       <w:r>
@@ -4348,7 +4356,6 @@
           <w:b/>
           <w:bCs/>
         </w:rPr>
-        <w:lastRenderedPageBreak/>
         <w:t>Physical trial bundle</w:t>
       </w:r>
     </w:p>
@@ -4555,6 +4562,13 @@
           <w:bCs/>
         </w:rPr>
         <w:t>-MM-dd’)}&gt;&gt;</w:t>
+      </w:r>
+      <w:r>
+        <w:rPr>
+          <w:rFonts w:ascii="Arial" w:hAnsi="Arial" w:cs="Arial"/>
+          <w:bCs/>
+        </w:rPr>
+        <w:t>.</w:t>
       </w:r>
     </w:p>
     <w:sectPr>
@@ -10816,15 +10830,6 @@
 </file>
 
 <file path=customXml/item2.xml><?xml version="1.0" encoding="utf-8"?>
-<?mso-contentType ?>
-<FormTemplates xmlns="http://schemas.microsoft.com/sharepoint/v3/contenttype/forms">
-  <Display>DocumentLibraryForm</Display>
-  <Edit>DocumentLibraryForm</Edit>
-  <New>DocumentLibraryForm</New>
-</FormTemplates>
-</file>
-
-<file path=customXml/item3.xml><?xml version="1.0" encoding="utf-8"?>
 <p:properties xmlns:p="http://schemas.microsoft.com/office/2006/metadata/properties" xmlns:xsi="http://www.w3.org/2001/XMLSchema-instance" xmlns:pc="http://schemas.microsoft.com/office/infopath/2007/PartnerControls">
   <documentManagement>
     <Stage xmlns="f336f4fe-8719-4ea2-b5d6-29b3a580aeb4">In Approval</Stage>
@@ -10849,6 +10854,15 @@
 </p:properties>
 </file>
 
+<file path=customXml/item3.xml><?xml version="1.0" encoding="utf-8"?>
+<?mso-contentType ?>
+<FormTemplates xmlns="http://schemas.microsoft.com/sharepoint/v3/contenttype/forms">
+  <Display>DocumentLibraryForm</Display>
+  <Edit>DocumentLibraryForm</Edit>
+  <New>DocumentLibraryForm</New>
+</FormTemplates>
+</file>
+
 <file path=customXml/itemProps1.xml><?xml version="1.0" encoding="utf-8"?>
 <ds:datastoreItem xmlns:ds="http://schemas.openxmlformats.org/officeDocument/2006/customXml" ds:itemID="{E1CB654C-2BA0-4A66-935D-E034A090D8A0}">
   <ds:schemaRefs>
@@ -10869,14 +10883,6 @@
 </file>
 
 <file path=customXml/itemProps2.xml><?xml version="1.0" encoding="utf-8"?>
-<ds:datastoreItem xmlns:ds="http://schemas.openxmlformats.org/officeDocument/2006/customXml" ds:itemID="{B583B4CC-35D2-469F-8442-D174E33954A3}">
-  <ds:schemaRefs>
-    <ds:schemaRef ds:uri="http://schemas.microsoft.com/sharepoint/v3/contenttype/forms"/>
-  </ds:schemaRefs>
-</ds:datastoreItem>
-</file>
-
-<file path=customXml/itemProps3.xml><?xml version="1.0" encoding="utf-8"?>
 <ds:datastoreItem xmlns:ds="http://schemas.openxmlformats.org/officeDocument/2006/customXml" ds:itemID="{465BA454-9CB8-4FFC-A2E1-57E06FB538DD}">
   <ds:schemaRefs>
     <ds:schemaRef ds:uri="http://schemas.microsoft.com/office/2006/metadata/properties"/>
@@ -10886,6 +10892,14 @@
 </ds:datastoreItem>
 </file>
 
+<file path=customXml/itemProps3.xml><?xml version="1.0" encoding="utf-8"?>
+<ds:datastoreItem xmlns:ds="http://schemas.openxmlformats.org/officeDocument/2006/customXml" ds:itemID="{B583B4CC-35D2-469F-8442-D174E33954A3}">
+  <ds:schemaRefs>
+    <ds:schemaRef ds:uri="http://schemas.microsoft.com/sharepoint/v3/contenttype/forms"/>
+  </ds:schemaRefs>
+</ds:datastoreItem>
+</file>
+
 <file path=docMetadata/LabelInfo.xml><?xml version="1.0" encoding="utf-8"?>
 <clbl:labelList xmlns:clbl="http://schemas.microsoft.com/office/2020/mipLabelMetadata">
   <clbl:label id="{fa22dce2-39a9-4bf4-a557-7a50b593b56a}" enabled="1" method="Privileged" siteId="{3e0088dc-0629-4ae6-aa8c-813e7a296f50}" contentBits="0" removed="0"/>

</xml_diff>

<commit_message>
adding carm toggle and sdo mediation input to sdo doc
</commit_message>
<xml_diff>
--- a/docker/docmosis/templates/CV-UNS-STD-ENG-01389.docx
+++ b/docker/docmosis/templates/CV-UNS-STD-ENG-01389.docx
@@ -20,17 +20,9 @@
         <w:rPr>
           <w:rFonts w:ascii="Arial" w:hAnsi="Arial" w:cs="Arial"/>
         </w:rPr>
-        <w:t>&lt;</w:t>
-      </w:r>
-      <w:proofErr w:type="gramStart"/>
-      <w:r>
-        <w:rPr>
-          <w:rFonts w:ascii="Arial" w:hAnsi="Arial" w:cs="Arial"/>
-        </w:rPr>
-        <w:t>&lt;{</w:t>
+        <w:t>&lt;&lt;{</w:t>
       </w:r>
       <w:proofErr w:type="spellStart"/>
-      <w:proofErr w:type="gramEnd"/>
       <w:r>
         <w:rPr>
           <w:rFonts w:ascii="Arial" w:hAnsi="Arial" w:cs="Arial"/>
@@ -451,7 +443,7 @@
               </wp:inline>
             </w:drawing>
           </mc:Choice>
-          <mc:Fallback xmlns:w16du="http://schemas.microsoft.com/office/word/2023/wordml/word16du" xmlns:a="http://schemas.openxmlformats.org/drawingml/2006/main" xmlns:pic="http://schemas.openxmlformats.org/drawingml/2006/picture">
+          <mc:Fallback xmlns:pic="http://schemas.openxmlformats.org/drawingml/2006/picture" xmlns:a="http://schemas.openxmlformats.org/drawingml/2006/main" xmlns:w16du="http://schemas.microsoft.com/office/word/2023/wordml/word16du">
             <w:pict w14:anchorId="02525EF3">
               <v:group id="Group 2791" style="width:467.95pt;height:68.75pt;mso-position-horizontal-relative:char;mso-position-vertical-relative:line" coordsize="59429,8731" o:spid="_x0000_s1026" w14:anchorId="6D56B9AB" o:gfxdata="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">
                 <v:shapetype id="_x0000_t75" coordsize="21600,21600" filled="f" stroked="f" o:spt="75" o:preferrelative="t" path="m@4@5l@4@11@9@11@9@5xe">
@@ -1043,7 +1035,7 @@
               </wp:inline>
             </w:drawing>
           </mc:Choice>
-          <mc:Fallback xmlns:w16du="http://schemas.microsoft.com/office/word/2023/wordml/word16du" xmlns:a="http://schemas.openxmlformats.org/drawingml/2006/main" xmlns:pic="http://schemas.openxmlformats.org/drawingml/2006/picture">
+          <mc:Fallback xmlns:pic="http://schemas.openxmlformats.org/drawingml/2006/picture" xmlns:a="http://schemas.openxmlformats.org/drawingml/2006/main" xmlns:w16du="http://schemas.microsoft.com/office/word/2023/wordml/word16du">
             <w:pict w14:anchorId="47815A15">
               <v:group id="Group 2792" style="width:467.95pt;height:.75pt;mso-position-horizontal-relative:char;mso-position-vertical-relative:line" coordsize="59429,95" o:spid="_x0000_s1026" w14:anchorId="0BA703C9" o:gfxdata="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">
                 <v:shape id="Shape 91" style="position:absolute;width:59429;height:0;visibility:visible;mso-wrap-style:square;v-text-anchor:top" coordsize="5942965,0" o:spid="_x0000_s1027" filled="f" path="m5942965,l,e" o:gfxdata="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">
@@ -1165,6 +1157,52 @@
     </w:p>
     <w:p>
       <w:pPr>
+        <w:tabs>
+          <w:tab w:val="left" w:pos="2895"/>
+        </w:tabs>
+        <w:rPr>
+          <w:rFonts w:ascii="Arial" w:hAnsi="Arial" w:cs="Arial"/>
+        </w:rPr>
+      </w:pPr>
+      <w:r>
+        <w:rPr>
+          <w:rFonts w:ascii="Arial" w:hAnsi="Arial" w:cs="Arial"/>
+          <w:bCs/>
+        </w:rPr>
+        <w:t>&lt;&lt;cs_{</w:t>
+      </w:r>
+      <w:proofErr w:type="spellStart"/>
+      <w:r>
+        <w:rPr>
+          <w:rFonts w:ascii="Arial" w:hAnsi="Arial" w:cs="Arial"/>
+        </w:rPr>
+        <w:t>isCarmEnabledForCase</w:t>
+      </w:r>
+      <w:proofErr w:type="spellEnd"/>
+      <w:r>
+        <w:rPr>
+          <w:rFonts w:ascii="Arial" w:hAnsi="Arial" w:cs="Arial"/>
+          <w:lang w:val="en-US"/>
+        </w:rPr>
+        <w:t>=</w:t>
+      </w:r>
+      <w:r>
+        <w:rPr>
+          <w:rFonts w:ascii="Arial" w:hAnsi="Arial" w:cs="Arial"/>
+          <w:lang w:val="en-US"/>
+        </w:rPr>
+        <w:t>”No”</w:t>
+      </w:r>
+      <w:r>
+        <w:rPr>
+          <w:rFonts w:ascii="Arial" w:hAnsi="Arial" w:cs="Arial"/>
+          <w:bCs/>
+        </w:rPr>
+        <w:t>}&gt;&gt;</w:t>
+      </w:r>
+    </w:p>
+    <w:p>
+      <w:pPr>
         <w:rPr>
           <w:rFonts w:ascii="Arial" w:hAnsi="Arial" w:cs="Arial"/>
           <w:bCs/>
@@ -1202,6 +1240,19 @@
           <w:lang w:val="en-US"/>
         </w:rPr>
         <w:t>511.</w:t>
+      </w:r>
+    </w:p>
+    <w:p>
+      <w:pPr>
+        <w:rPr>
+          <w:rFonts w:ascii="Arial" w:hAnsi="Arial" w:cs="Arial"/>
+        </w:rPr>
+      </w:pPr>
+      <w:r>
+        <w:rPr>
+          <w:rFonts w:ascii="Arial" w:hAnsi="Arial" w:cs="Arial"/>
+        </w:rPr>
+        <w:t>&lt;&lt;es_&gt;&gt;</w:t>
       </w:r>
       <w:r>
         <w:rPr>
@@ -1288,6 +1339,7 @@
           <w:b/>
           <w:bCs/>
         </w:rPr>
+        <w:lastRenderedPageBreak/>
         <w:t>Allocation</w:t>
       </w:r>
     </w:p>
@@ -1335,7 +1387,6 @@
           <w:b/>
           <w:bCs/>
         </w:rPr>
-        <w:lastRenderedPageBreak/>
         <w:t>Dispute Resolution Hearing</w:t>
       </w:r>
     </w:p>
@@ -1429,23 +1480,13 @@
           <w:bCs/>
         </w:rPr>
       </w:pPr>
-      <w:proofErr w:type="gramStart"/>
       <w:r>
         <w:rPr>
           <w:rFonts w:ascii="Arial" w:hAnsi="Arial" w:cs="Arial"/>
           <w:b/>
           <w:bCs/>
         </w:rPr>
-        <w:t>Judges</w:t>
-      </w:r>
-      <w:proofErr w:type="gramEnd"/>
-      <w:r>
-        <w:rPr>
-          <w:rFonts w:ascii="Arial" w:hAnsi="Arial" w:cs="Arial"/>
-          <w:b/>
-          <w:bCs/>
-        </w:rPr>
-        <w:t xml:space="preserve"> powers at Dispute Resolution Hearing</w:t>
+        <w:t>Judges powers at Dispute Resolution Hearing</w:t>
       </w:r>
     </w:p>
     <w:p>
@@ -1838,6 +1879,7 @@
         <w:rPr>
           <w:rFonts w:ascii="Arial" w:hAnsi="Arial" w:cs="Arial"/>
         </w:rPr>
+        <w:lastRenderedPageBreak/>
         <w:t>A copy of the PPI policy application and agreement.</w:t>
       </w:r>
     </w:p>
@@ -1895,7 +1937,6 @@
         <w:rPr>
           <w:rFonts w:ascii="Arial" w:hAnsi="Arial" w:cs="Arial"/>
         </w:rPr>
-        <w:lastRenderedPageBreak/>
         <w:t xml:space="preserve">A copy of any correspondence as to redress if not included in (e). </w:t>
       </w:r>
     </w:p>
@@ -1932,18 +1973,8 @@
           <w:b/>
           <w:bCs/>
         </w:rPr>
-        <w:t xml:space="preserve">Parties shall endeavour to </w:t>
-      </w:r>
-      <w:proofErr w:type="gramStart"/>
-      <w:r>
-        <w:rPr>
-          <w:rFonts w:ascii="Arial" w:hAnsi="Arial" w:cs="Arial"/>
-          <w:b/>
-          <w:bCs/>
-        </w:rPr>
-        <w:t>agree</w:t>
-      </w:r>
-      <w:proofErr w:type="gramEnd"/>
+        <w:t>Parties shall endeavour to agree</w:t>
+      </w:r>
     </w:p>
     <w:p>
       <w:pPr>
@@ -1980,21 +2011,7 @@
         <w:rPr>
           <w:rFonts w:ascii="Arial" w:hAnsi="Arial" w:cs="Arial"/>
         </w:rPr>
-        <w:t xml:space="preserve">The </w:t>
-      </w:r>
-      <w:proofErr w:type="gramStart"/>
-      <w:r>
-        <w:rPr>
-          <w:rFonts w:ascii="Arial" w:hAnsi="Arial" w:cs="Arial"/>
-        </w:rPr>
-        <w:t>principle</w:t>
-      </w:r>
-      <w:proofErr w:type="gramEnd"/>
-      <w:r>
-        <w:rPr>
-          <w:rFonts w:ascii="Arial" w:hAnsi="Arial" w:cs="Arial"/>
-        </w:rPr>
-        <w:t xml:space="preserve"> sum claimed.</w:t>
+        <w:t>The principle sum claimed.</w:t>
       </w:r>
     </w:p>
     <w:p>
@@ -3004,7 +3021,15 @@
           <w:rFonts w:ascii="Arial" w:hAnsi="Arial" w:cs="Arial"/>
           <w:bCs/>
         </w:rPr>
-        <w:t>nd with this paragraph – ‘I believe that the facts stated in this witness statement are true.  I understand that proceedings for contempt of court may be brought against anyone who makes, or causes to be made, a false statement in a document verified by a statement of truth without an honest belief in its truth.’</w:t>
+        <w:t xml:space="preserve">nd with this paragraph – ‘I believe that the facts stated in this witness statement are true.  I understand that proceedings for contempt of court may be </w:t>
+      </w:r>
+      <w:r>
+        <w:rPr>
+          <w:rFonts w:ascii="Arial" w:hAnsi="Arial" w:cs="Arial"/>
+          <w:bCs/>
+        </w:rPr>
+        <w:lastRenderedPageBreak/>
+        <w:t>brought against anyone who makes, or causes to be made, a false statement in a document verified by a statement of truth without an honest belief in its truth.’</w:t>
       </w:r>
       <w:r>
         <w:rPr>
@@ -3055,7 +3080,6 @@
           <w:rFonts w:ascii="Arial" w:hAnsi="Arial" w:cs="Arial"/>
           <w:bCs/>
         </w:rPr>
-        <w:lastRenderedPageBreak/>
         <w:t>If a witness is unable to read the statement, there must be a certificate stating that it has been read or interpreted to the witness by a suitably qualified person, and that there must be an independent interpreter at the final hearing who will not be provided by the Court.</w:t>
       </w:r>
     </w:p>
@@ -3290,19 +3314,8 @@
           <w:bCs/>
           <w:lang w:val="en-US"/>
         </w:rPr>
-        <w:t xml:space="preserve">Add a new </w:t>
-      </w:r>
-      <w:proofErr w:type="gramStart"/>
-      <w:r>
-        <w:rPr>
-          <w:rFonts w:ascii="Arial" w:hAnsi="Arial" w:cs="Arial"/>
-          <w:b/>
-          <w:bCs/>
-          <w:lang w:val="en-US"/>
-        </w:rPr>
-        <w:t>direction</w:t>
-      </w:r>
-      <w:proofErr w:type="gramEnd"/>
+        <w:t>Add a new direction</w:t>
+      </w:r>
     </w:p>
     <w:p>
       <w:pPr>
@@ -3353,7 +3366,6 @@
         </w:rPr>
         <w:t>&lt;&lt;</w:t>
       </w:r>
-      <w:proofErr w:type="gramStart"/>
       <w:r>
         <w:rPr>
           <w:rFonts w:ascii="Arial" w:hAnsi="Arial" w:cs="Arial"/>
@@ -3369,7 +3381,6 @@
         <w:t>directionComment</w:t>
       </w:r>
       <w:proofErr w:type="spellEnd"/>
-      <w:proofErr w:type="gramEnd"/>
       <w:r>
         <w:rPr>
           <w:rFonts w:ascii="Arial" w:hAnsi="Arial" w:cs="Arial"/>
@@ -3506,18 +3517,8 @@
           <w:bCs/>
           <w:lang w:val="en-US"/>
         </w:rPr>
-        <w:t>&lt;&lt;cs</w:t>
-      </w:r>
-      <w:proofErr w:type="gramStart"/>
-      <w:r>
-        <w:rPr>
-          <w:rFonts w:ascii="Arial" w:hAnsi="Arial" w:cs="Arial"/>
-          <w:bCs/>
-          <w:lang w:val="en-US"/>
-        </w:rPr>
-        <w:t>_{</w:t>
-      </w:r>
-      <w:proofErr w:type="gramEnd"/>
+        <w:t>&lt;&lt;cs_{</w:t>
+      </w:r>
       <w:r>
         <w:rPr>
           <w:rFonts w:ascii="Arial" w:hAnsi="Arial" w:cs="Arial"/>
@@ -3605,16 +3606,7 @@
           <w:bCs/>
           <w:lang w:val="en-US"/>
         </w:rPr>
-        <w:t>&lt;</w:t>
-      </w:r>
-      <w:proofErr w:type="gramStart"/>
-      <w:r>
-        <w:rPr>
-          <w:rFonts w:ascii="Arial" w:hAnsi="Arial" w:cs="Arial"/>
-          <w:bCs/>
-          <w:lang w:val="en-US"/>
-        </w:rPr>
-        <w:t>&lt;</w:t>
+        <w:t>&lt;&lt;</w:t>
       </w:r>
       <w:r>
         <w:rPr>
@@ -3624,7 +3616,6 @@
         <w:t>{</w:t>
       </w:r>
       <w:proofErr w:type="spellStart"/>
-      <w:proofErr w:type="gramEnd"/>
       <w:r>
         <w:rPr>
           <w:rFonts w:ascii="Arial" w:hAnsi="Arial" w:cs="Arial"/>
@@ -3787,25 +3778,7 @@
           <w:bCs/>
           <w:lang w:val="en-US"/>
         </w:rPr>
-        <w:t>&lt;&lt;cs</w:t>
-      </w:r>
-      <w:proofErr w:type="gramStart"/>
-      <w:r>
-        <w:rPr>
-          <w:rFonts w:ascii="Arial" w:hAnsi="Arial" w:cs="Arial"/>
-          <w:bCs/>
-          <w:lang w:val="en-US"/>
-        </w:rPr>
-        <w:t>_{</w:t>
-      </w:r>
-      <w:proofErr w:type="gramEnd"/>
-      <w:r>
-        <w:rPr>
-          <w:rFonts w:ascii="Arial" w:hAnsi="Arial" w:cs="Arial"/>
-          <w:bCs/>
-          <w:lang w:val="en-US"/>
-        </w:rPr>
-        <w:t>hasSdoR2</w:t>
+        <w:t>&lt;&lt;cs_{hasSdoR2</w:t>
       </w:r>
       <w:r>
         <w:rPr>
@@ -3901,16 +3874,7 @@
           <w:bCs/>
           <w:lang w:val="en-US"/>
         </w:rPr>
-        <w:t>&lt;</w:t>
-      </w:r>
-      <w:proofErr w:type="gramStart"/>
-      <w:r>
-        <w:rPr>
-          <w:rFonts w:ascii="Arial" w:hAnsi="Arial" w:cs="Arial"/>
-          <w:bCs/>
-          <w:lang w:val="en-US"/>
-        </w:rPr>
-        <w:t>&lt;</w:t>
+        <w:t>&lt;&lt;</w:t>
       </w:r>
       <w:r>
         <w:rPr>
@@ -3920,7 +3884,6 @@
         <w:t>{</w:t>
       </w:r>
       <w:proofErr w:type="spellStart"/>
-      <w:proofErr w:type="gramEnd"/>
       <w:r>
         <w:rPr>
           <w:rFonts w:ascii="Arial" w:hAnsi="Arial" w:cs="Arial"/>
@@ -4157,6 +4120,7 @@
         <w:rPr>
           <w:rFonts w:ascii="Arial" w:hAnsi="Arial" w:cs="Arial"/>
         </w:rPr>
+        <w:lastRenderedPageBreak/>
         <w:t xml:space="preserve">The time allocated for the hearing is </w:t>
       </w:r>
       <w:r>
@@ -4207,7 +4171,6 @@
         <w:rPr>
           <w:rFonts w:ascii="Arial" w:hAnsi="Arial" w:cs="Arial"/>
         </w:rPr>
-        <w:lastRenderedPageBreak/>
         <w:t>The hearing will take place</w:t>
       </w:r>
       <w:r>
@@ -4407,17 +4370,83 @@
     </w:p>
     <w:p>
       <w:pPr>
+        <w:tabs>
+          <w:tab w:val="left" w:pos="2895"/>
+        </w:tabs>
+        <w:rPr>
+          <w:rFonts w:ascii="Arial" w:hAnsi="Arial" w:cs="Arial"/>
+        </w:rPr>
+      </w:pPr>
+      <w:r>
+        <w:rPr>
+          <w:rFonts w:ascii="Arial" w:hAnsi="Arial" w:cs="Arial"/>
+          <w:bCs/>
+        </w:rPr>
+        <w:t>&lt;&lt;cs_{</w:t>
+      </w:r>
+      <w:proofErr w:type="spellStart"/>
+      <w:r>
+        <w:rPr>
+          <w:rFonts w:ascii="Arial" w:hAnsi="Arial" w:cs="Arial"/>
+        </w:rPr>
+        <w:t>isCarmEnabledForCase</w:t>
+      </w:r>
+      <w:proofErr w:type="spellEnd"/>
+      <w:r>
+        <w:rPr>
+          <w:rFonts w:ascii="Arial" w:hAnsi="Arial" w:cs="Arial"/>
+          <w:lang w:val="en-US"/>
+        </w:rPr>
+        <w:t>=</w:t>
+      </w:r>
+      <w:r>
+        <w:rPr>
+          <w:rFonts w:ascii="Arial" w:hAnsi="Arial" w:cs="Arial"/>
+          <w:lang w:val="en-US"/>
+        </w:rPr>
+        <w:t>”</w:t>
+      </w:r>
+      <w:r>
+        <w:rPr>
+          <w:rFonts w:ascii="Arial" w:hAnsi="Arial" w:cs="Arial"/>
+          <w:lang w:val="en-US"/>
+        </w:rPr>
+        <w:t>Yes</w:t>
+      </w:r>
+      <w:r>
+        <w:rPr>
+          <w:rFonts w:ascii="Arial" w:hAnsi="Arial" w:cs="Arial"/>
+          <w:lang w:val="en-US"/>
+        </w:rPr>
+        <w:t>”</w:t>
+      </w:r>
+      <w:r>
+        <w:rPr>
+          <w:rFonts w:ascii="Arial" w:hAnsi="Arial" w:cs="Arial"/>
+          <w:bCs/>
+        </w:rPr>
+        <w:t>}&gt;&gt;</w:t>
+      </w:r>
+    </w:p>
+    <w:p>
+      <w:pPr>
+        <w:rPr>
+          <w:rFonts w:ascii="Arial" w:hAnsi="Arial" w:cs="Arial"/>
+          <w:bCs/>
+          <w:snapToGrid w:val="0"/>
+          <w:szCs w:val="20"/>
+          <w:lang w:val="en-US"/>
+        </w:rPr>
+      </w:pPr>
+      <w:r>
         <w:rPr>
           <w:rFonts w:ascii="Arial" w:hAnsi="Arial" w:cs="Arial"/>
           <w:b/>
-        </w:rPr>
-      </w:pPr>
-      <w:r>
-        <w:rPr>
-          <w:rFonts w:ascii="Arial" w:hAnsi="Arial" w:cs="Arial"/>
-          <w:b/>
-        </w:rPr>
-        <w:t>Important notes</w:t>
+          <w:snapToGrid w:val="0"/>
+          <w:szCs w:val="20"/>
+          <w:lang w:val="en-US"/>
+        </w:rPr>
+        <w:t>Mediation representation</w:t>
       </w:r>
     </w:p>
     <w:p>
@@ -4429,17 +4458,98 @@
         </w:numPr>
         <w:rPr>
           <w:rFonts w:ascii="Arial" w:hAnsi="Arial" w:cs="Arial"/>
-          <w:bCs/>
-        </w:rPr>
-      </w:pPr>
-      <w:r>
-        <w:rPr>
-          <w:rFonts w:ascii="Arial" w:hAnsi="Arial" w:cs="Arial"/>
+        </w:rPr>
+      </w:pPr>
+      <w:r>
+        <w:rPr>
+          <w:rFonts w:ascii="Arial" w:hAnsi="Arial" w:cs="Arial"/>
+          <w:bCs/>
         </w:rPr>
         <w:t>&lt;&lt;</w:t>
       </w:r>
       <w:r>
         <w:rPr>
+          <w:rFonts w:ascii="Courier New" w:eastAsia="Times New Roman" w:hAnsi="Courier New" w:cs="Courier New"/>
+          <w:color w:val="E85BA0"/>
+          <w:sz w:val="18"/>
+          <w:szCs w:val="18"/>
+          <w:lang w:eastAsia="en-GB"/>
+        </w:rPr>
+        <w:t xml:space="preserve"> </w:t>
+      </w:r>
+      <w:proofErr w:type="spellStart"/>
+      <w:r>
+        <w:rPr>
+          <w:rFonts w:ascii="Arial" w:hAnsi="Arial" w:cs="Arial"/>
+        </w:rPr>
+        <w:t>smallClaimsMediationSectionStatement</w:t>
+      </w:r>
+      <w:proofErr w:type="spellEnd"/>
+      <w:r>
+        <w:rPr>
+          <w:rFonts w:ascii="Arial" w:hAnsi="Arial" w:cs="Arial"/>
+          <w:lang w:val="en-US"/>
+        </w:rPr>
+        <w:t>.input</w:t>
+      </w:r>
+      <w:r>
+        <w:rPr>
+          <w:rFonts w:ascii="Arial" w:hAnsi="Arial" w:cs="Arial"/>
+          <w:bCs/>
+        </w:rPr>
+        <w:t>&gt;&gt;</w:t>
+      </w:r>
+    </w:p>
+    <w:p>
+      <w:pPr>
+        <w:rPr>
+          <w:rFonts w:ascii="Arial" w:hAnsi="Arial" w:cs="Arial"/>
+          <w:bCs/>
+        </w:rPr>
+      </w:pPr>
+      <w:r>
+        <w:rPr>
+          <w:rFonts w:ascii="Arial" w:hAnsi="Arial" w:cs="Arial"/>
+          <w:bCs/>
+        </w:rPr>
+        <w:t>&lt;&lt;es_&gt;&gt;</w:t>
+      </w:r>
+    </w:p>
+    <w:p>
+      <w:pPr>
+        <w:rPr>
+          <w:rFonts w:ascii="Arial" w:hAnsi="Arial" w:cs="Arial"/>
+          <w:b/>
+        </w:rPr>
+      </w:pPr>
+      <w:r>
+        <w:rPr>
+          <w:rFonts w:ascii="Arial" w:hAnsi="Arial" w:cs="Arial"/>
+          <w:b/>
+        </w:rPr>
+        <w:t>Important notes</w:t>
+      </w:r>
+    </w:p>
+    <w:p>
+      <w:pPr>
+        <w:pStyle w:val="ListParagraph"/>
+        <w:numPr>
+          <w:ilvl w:val="0"/>
+          <w:numId w:val="22"/>
+        </w:numPr>
+        <w:rPr>
+          <w:rFonts w:ascii="Arial" w:hAnsi="Arial" w:cs="Arial"/>
+          <w:bCs/>
+        </w:rPr>
+      </w:pPr>
+      <w:r>
+        <w:rPr>
+          <w:rFonts w:ascii="Arial" w:hAnsi="Arial" w:cs="Arial"/>
+        </w:rPr>
+        <w:t>&lt;&lt;</w:t>
+      </w:r>
+      <w:r>
+        <w:rPr>
           <w:rFonts w:ascii="Arial" w:hAnsi="Arial" w:cs="Arial"/>
           <w:lang w:val="en-US"/>
         </w:rPr>
@@ -4490,18 +4600,9 @@
           <w:rFonts w:ascii="Arial" w:hAnsi="Arial" w:cs="Arial"/>
           <w:bCs/>
         </w:rPr>
-        <w:t>&lt;</w:t>
-      </w:r>
-      <w:proofErr w:type="gramStart"/>
-      <w:r>
-        <w:rPr>
-          <w:rFonts w:ascii="Arial" w:hAnsi="Arial" w:cs="Arial"/>
-          <w:bCs/>
-        </w:rPr>
-        <w:t>&lt;{</w:t>
+        <w:t>&lt;&lt;{</w:t>
       </w:r>
       <w:proofErr w:type="spellStart"/>
-      <w:proofErr w:type="gramEnd"/>
       <w:r>
         <w:rPr>
           <w:rFonts w:ascii="Arial" w:hAnsi="Arial" w:cs="Arial"/>
@@ -5536,7 +5637,7 @@
   <w:abstractNum w:abstractNumId="10" w15:restartNumberingAfterBreak="0">
     <w:nsid w:val="18CB677C"/>
     <w:multiLevelType w:val="hybridMultilevel"/>
-    <w:tmpl w:val="2CD40D38"/>
+    <w:tmpl w:val="0C64C716"/>
     <w:lvl w:ilvl="0" w:tplc="524A461A">
       <w:start w:val="1"/>
       <w:numFmt w:val="decimal"/>
@@ -5715,6 +5816,98 @@
     </w:lvl>
   </w:abstractNum>
   <w:abstractNum w:abstractNumId="12" w15:restartNumberingAfterBreak="0">
+    <w:nsid w:val="1AC77D43"/>
+    <w:multiLevelType w:val="hybridMultilevel"/>
+    <w:tmpl w:val="2CD40D38"/>
+    <w:lvl w:ilvl="0" w:tplc="FFFFFFFF">
+      <w:start w:val="1"/>
+      <w:numFmt w:val="decimal"/>
+      <w:suff w:val="space"/>
+      <w:lvlText w:val="%1."/>
+      <w:lvlJc w:val="left"/>
+      <w:pPr>
+        <w:ind w:left="720" w:hanging="360"/>
+      </w:pPr>
+      <w:rPr>
+        <w:rFonts w:hint="default"/>
+        <w:sz w:val="22"/>
+        <w:szCs w:val="22"/>
+      </w:rPr>
+    </w:lvl>
+    <w:lvl w:ilvl="1" w:tplc="FFFFFFFF" w:tentative="1">
+      <w:start w:val="1"/>
+      <w:numFmt w:val="lowerLetter"/>
+      <w:lvlText w:val="%2."/>
+      <w:lvlJc w:val="left"/>
+      <w:pPr>
+        <w:ind w:left="1440" w:hanging="360"/>
+      </w:pPr>
+    </w:lvl>
+    <w:lvl w:ilvl="2" w:tplc="FFFFFFFF" w:tentative="1">
+      <w:start w:val="1"/>
+      <w:numFmt w:val="lowerRoman"/>
+      <w:lvlText w:val="%3."/>
+      <w:lvlJc w:val="right"/>
+      <w:pPr>
+        <w:ind w:left="2160" w:hanging="180"/>
+      </w:pPr>
+    </w:lvl>
+    <w:lvl w:ilvl="3" w:tplc="FFFFFFFF" w:tentative="1">
+      <w:start w:val="1"/>
+      <w:numFmt w:val="decimal"/>
+      <w:lvlText w:val="%4."/>
+      <w:lvlJc w:val="left"/>
+      <w:pPr>
+        <w:ind w:left="2880" w:hanging="360"/>
+      </w:pPr>
+    </w:lvl>
+    <w:lvl w:ilvl="4" w:tplc="FFFFFFFF" w:tentative="1">
+      <w:start w:val="1"/>
+      <w:numFmt w:val="lowerLetter"/>
+      <w:lvlText w:val="%5."/>
+      <w:lvlJc w:val="left"/>
+      <w:pPr>
+        <w:ind w:left="3600" w:hanging="360"/>
+      </w:pPr>
+    </w:lvl>
+    <w:lvl w:ilvl="5" w:tplc="FFFFFFFF" w:tentative="1">
+      <w:start w:val="1"/>
+      <w:numFmt w:val="lowerRoman"/>
+      <w:lvlText w:val="%6."/>
+      <w:lvlJc w:val="right"/>
+      <w:pPr>
+        <w:ind w:left="4320" w:hanging="180"/>
+      </w:pPr>
+    </w:lvl>
+    <w:lvl w:ilvl="6" w:tplc="FFFFFFFF" w:tentative="1">
+      <w:start w:val="1"/>
+      <w:numFmt w:val="decimal"/>
+      <w:lvlText w:val="%7."/>
+      <w:lvlJc w:val="left"/>
+      <w:pPr>
+        <w:ind w:left="5040" w:hanging="360"/>
+      </w:pPr>
+    </w:lvl>
+    <w:lvl w:ilvl="7" w:tplc="FFFFFFFF" w:tentative="1">
+      <w:start w:val="1"/>
+      <w:numFmt w:val="lowerLetter"/>
+      <w:lvlText w:val="%8."/>
+      <w:lvlJc w:val="left"/>
+      <w:pPr>
+        <w:ind w:left="5760" w:hanging="360"/>
+      </w:pPr>
+    </w:lvl>
+    <w:lvl w:ilvl="8" w:tplc="FFFFFFFF" w:tentative="1">
+      <w:start w:val="1"/>
+      <w:numFmt w:val="lowerRoman"/>
+      <w:lvlText w:val="%9."/>
+      <w:lvlJc w:val="right"/>
+      <w:pPr>
+        <w:ind w:left="6480" w:hanging="180"/>
+      </w:pPr>
+    </w:lvl>
+  </w:abstractNum>
+  <w:abstractNum w:abstractNumId="13" w15:restartNumberingAfterBreak="0">
     <w:nsid w:val="1B0536E9"/>
     <w:multiLevelType w:val="hybridMultilevel"/>
     <w:tmpl w:val="21E4ABD6"/>
@@ -5807,7 +6000,7 @@
       </w:pPr>
     </w:lvl>
   </w:abstractNum>
-  <w:abstractNum w:abstractNumId="13" w15:restartNumberingAfterBreak="0">
+  <w:abstractNum w:abstractNumId="14" w15:restartNumberingAfterBreak="0">
     <w:nsid w:val="1BE316AE"/>
     <w:multiLevelType w:val="hybridMultilevel"/>
     <w:tmpl w:val="357E9E54"/>
@@ -5920,7 +6113,7 @@
       </w:rPr>
     </w:lvl>
   </w:abstractNum>
-  <w:abstractNum w:abstractNumId="14" w15:restartNumberingAfterBreak="0">
+  <w:abstractNum w:abstractNumId="15" w15:restartNumberingAfterBreak="0">
     <w:nsid w:val="1FEF3B52"/>
     <w:multiLevelType w:val="hybridMultilevel"/>
     <w:tmpl w:val="1292C2AC"/>
@@ -6033,7 +6226,7 @@
       </w:rPr>
     </w:lvl>
   </w:abstractNum>
-  <w:abstractNum w:abstractNumId="15" w15:restartNumberingAfterBreak="0">
+  <w:abstractNum w:abstractNumId="16" w15:restartNumberingAfterBreak="0">
     <w:nsid w:val="22682F9E"/>
     <w:multiLevelType w:val="hybridMultilevel"/>
     <w:tmpl w:val="76C29448"/>
@@ -6126,7 +6319,7 @@
       </w:pPr>
     </w:lvl>
   </w:abstractNum>
-  <w:abstractNum w:abstractNumId="16" w15:restartNumberingAfterBreak="0">
+  <w:abstractNum w:abstractNumId="17" w15:restartNumberingAfterBreak="0">
     <w:nsid w:val="23E71A54"/>
     <w:multiLevelType w:val="multilevel"/>
     <w:tmpl w:val="79148DCA"/>
@@ -6239,7 +6432,7 @@
       </w:pPr>
     </w:lvl>
   </w:abstractNum>
-  <w:abstractNum w:abstractNumId="17" w15:restartNumberingAfterBreak="0">
+  <w:abstractNum w:abstractNumId="18" w15:restartNumberingAfterBreak="0">
     <w:nsid w:val="2611194F"/>
     <w:multiLevelType w:val="hybridMultilevel"/>
     <w:tmpl w:val="AB3221E0"/>
@@ -6332,7 +6525,7 @@
       </w:pPr>
     </w:lvl>
   </w:abstractNum>
-  <w:abstractNum w:abstractNumId="18" w15:restartNumberingAfterBreak="0">
+  <w:abstractNum w:abstractNumId="19" w15:restartNumberingAfterBreak="0">
     <w:nsid w:val="2A693EC4"/>
     <w:multiLevelType w:val="hybridMultilevel"/>
     <w:tmpl w:val="3968BED2"/>
@@ -6425,7 +6618,7 @@
       </w:pPr>
     </w:lvl>
   </w:abstractNum>
-  <w:abstractNum w:abstractNumId="19" w15:restartNumberingAfterBreak="0">
+  <w:abstractNum w:abstractNumId="20" w15:restartNumberingAfterBreak="0">
     <w:nsid w:val="2B44170F"/>
     <w:multiLevelType w:val="hybridMultilevel"/>
     <w:tmpl w:val="14DCBD6C"/>
@@ -6514,7 +6707,7 @@
       </w:pPr>
     </w:lvl>
   </w:abstractNum>
-  <w:abstractNum w:abstractNumId="20" w15:restartNumberingAfterBreak="0">
+  <w:abstractNum w:abstractNumId="21" w15:restartNumberingAfterBreak="0">
     <w:nsid w:val="2B6C0BD4"/>
     <w:multiLevelType w:val="hybridMultilevel"/>
     <w:tmpl w:val="B048645A"/>
@@ -6600,7 +6793,7 @@
       </w:pPr>
     </w:lvl>
   </w:abstractNum>
-  <w:abstractNum w:abstractNumId="21" w15:restartNumberingAfterBreak="0">
+  <w:abstractNum w:abstractNumId="22" w15:restartNumberingAfterBreak="0">
     <w:nsid w:val="2C410550"/>
     <w:multiLevelType w:val="hybridMultilevel"/>
     <w:tmpl w:val="7B726AC8"/>
@@ -6686,7 +6879,7 @@
       </w:pPr>
     </w:lvl>
   </w:abstractNum>
-  <w:abstractNum w:abstractNumId="22" w15:restartNumberingAfterBreak="0">
+  <w:abstractNum w:abstractNumId="23" w15:restartNumberingAfterBreak="0">
     <w:nsid w:val="2E484D07"/>
     <w:multiLevelType w:val="hybridMultilevel"/>
     <w:tmpl w:val="8788CFE4"/>
@@ -6777,7 +6970,7 @@
       </w:pPr>
     </w:lvl>
   </w:abstractNum>
-  <w:abstractNum w:abstractNumId="23" w15:restartNumberingAfterBreak="0">
+  <w:abstractNum w:abstractNumId="24" w15:restartNumberingAfterBreak="0">
     <w:nsid w:val="2E647C83"/>
     <w:multiLevelType w:val="hybridMultilevel"/>
     <w:tmpl w:val="3742696E"/>
@@ -6866,7 +7059,7 @@
       </w:pPr>
     </w:lvl>
   </w:abstractNum>
-  <w:abstractNum w:abstractNumId="24" w15:restartNumberingAfterBreak="0">
+  <w:abstractNum w:abstractNumId="25" w15:restartNumberingAfterBreak="0">
     <w:nsid w:val="34AE4451"/>
     <w:multiLevelType w:val="hybridMultilevel"/>
     <w:tmpl w:val="87820F8A"/>
@@ -6959,7 +7152,7 @@
       </w:pPr>
     </w:lvl>
   </w:abstractNum>
-  <w:abstractNum w:abstractNumId="25" w15:restartNumberingAfterBreak="0">
+  <w:abstractNum w:abstractNumId="26" w15:restartNumberingAfterBreak="0">
     <w:nsid w:val="358455E4"/>
     <w:multiLevelType w:val="hybridMultilevel"/>
     <w:tmpl w:val="556A29CE"/>
@@ -7050,7 +7243,7 @@
       </w:pPr>
     </w:lvl>
   </w:abstractNum>
-  <w:abstractNum w:abstractNumId="26" w15:restartNumberingAfterBreak="0">
+  <w:abstractNum w:abstractNumId="27" w15:restartNumberingAfterBreak="0">
     <w:nsid w:val="385379CF"/>
     <w:multiLevelType w:val="hybridMultilevel"/>
     <w:tmpl w:val="9FD67EF0"/>
@@ -7143,7 +7336,7 @@
       </w:pPr>
     </w:lvl>
   </w:abstractNum>
-  <w:abstractNum w:abstractNumId="27" w15:restartNumberingAfterBreak="0">
+  <w:abstractNum w:abstractNumId="28" w15:restartNumberingAfterBreak="0">
     <w:nsid w:val="3BFB4AEE"/>
     <w:multiLevelType w:val="hybridMultilevel"/>
     <w:tmpl w:val="D8B653D0"/>
@@ -7232,7 +7425,7 @@
       </w:pPr>
     </w:lvl>
   </w:abstractNum>
-  <w:abstractNum w:abstractNumId="28" w15:restartNumberingAfterBreak="0">
+  <w:abstractNum w:abstractNumId="29" w15:restartNumberingAfterBreak="0">
     <w:nsid w:val="426B35BA"/>
     <w:multiLevelType w:val="hybridMultilevel"/>
     <w:tmpl w:val="52166EC8"/>
@@ -7321,7 +7514,7 @@
       </w:pPr>
     </w:lvl>
   </w:abstractNum>
-  <w:abstractNum w:abstractNumId="29" w15:restartNumberingAfterBreak="0">
+  <w:abstractNum w:abstractNumId="30" w15:restartNumberingAfterBreak="0">
     <w:nsid w:val="43E31DCD"/>
     <w:multiLevelType w:val="hybridMultilevel"/>
     <w:tmpl w:val="03A2A128"/>
@@ -7410,7 +7603,7 @@
       </w:pPr>
     </w:lvl>
   </w:abstractNum>
-  <w:abstractNum w:abstractNumId="30" w15:restartNumberingAfterBreak="0">
+  <w:abstractNum w:abstractNumId="31" w15:restartNumberingAfterBreak="0">
     <w:nsid w:val="46FB5A3D"/>
     <w:multiLevelType w:val="multilevel"/>
     <w:tmpl w:val="1F30FCA2"/>
@@ -7523,7 +7716,7 @@
       </w:rPr>
     </w:lvl>
   </w:abstractNum>
-  <w:abstractNum w:abstractNumId="31" w15:restartNumberingAfterBreak="0">
+  <w:abstractNum w:abstractNumId="32" w15:restartNumberingAfterBreak="0">
     <w:nsid w:val="473153B0"/>
     <w:multiLevelType w:val="hybridMultilevel"/>
     <w:tmpl w:val="42A66D80"/>
@@ -7616,7 +7809,7 @@
       </w:pPr>
     </w:lvl>
   </w:abstractNum>
-  <w:abstractNum w:abstractNumId="32" w15:restartNumberingAfterBreak="0">
+  <w:abstractNum w:abstractNumId="33" w15:restartNumberingAfterBreak="0">
     <w:nsid w:val="4E695045"/>
     <w:multiLevelType w:val="hybridMultilevel"/>
     <w:tmpl w:val="8788CFE4"/>
@@ -7707,7 +7900,7 @@
       </w:pPr>
     </w:lvl>
   </w:abstractNum>
-  <w:abstractNum w:abstractNumId="33" w15:restartNumberingAfterBreak="0">
+  <w:abstractNum w:abstractNumId="34" w15:restartNumberingAfterBreak="0">
     <w:nsid w:val="5144706B"/>
     <w:multiLevelType w:val="hybridMultilevel"/>
     <w:tmpl w:val="7D98D33C"/>
@@ -7796,7 +7989,7 @@
       </w:pPr>
     </w:lvl>
   </w:abstractNum>
-  <w:abstractNum w:abstractNumId="34" w15:restartNumberingAfterBreak="0">
+  <w:abstractNum w:abstractNumId="35" w15:restartNumberingAfterBreak="0">
     <w:nsid w:val="53AA68B9"/>
     <w:multiLevelType w:val="hybridMultilevel"/>
     <w:tmpl w:val="DEE44F86"/>
@@ -7887,7 +8080,7 @@
       </w:pPr>
     </w:lvl>
   </w:abstractNum>
-  <w:abstractNum w:abstractNumId="35" w15:restartNumberingAfterBreak="0">
+  <w:abstractNum w:abstractNumId="36" w15:restartNumberingAfterBreak="0">
     <w:nsid w:val="622C6F31"/>
     <w:multiLevelType w:val="hybridMultilevel"/>
     <w:tmpl w:val="DC1226FE"/>
@@ -7976,7 +8169,7 @@
       </w:pPr>
     </w:lvl>
   </w:abstractNum>
-  <w:abstractNum w:abstractNumId="36" w15:restartNumberingAfterBreak="0">
+  <w:abstractNum w:abstractNumId="37" w15:restartNumberingAfterBreak="0">
     <w:nsid w:val="62496182"/>
     <w:multiLevelType w:val="hybridMultilevel"/>
     <w:tmpl w:val="E9667F36"/>
@@ -8069,7 +8262,7 @@
       </w:pPr>
     </w:lvl>
   </w:abstractNum>
-  <w:abstractNum w:abstractNumId="37" w15:restartNumberingAfterBreak="0">
+  <w:abstractNum w:abstractNumId="38" w15:restartNumberingAfterBreak="0">
     <w:nsid w:val="6589147D"/>
     <w:multiLevelType w:val="hybridMultilevel"/>
     <w:tmpl w:val="A620AC3C"/>
@@ -8158,7 +8351,7 @@
       </w:pPr>
     </w:lvl>
   </w:abstractNum>
-  <w:abstractNum w:abstractNumId="38" w15:restartNumberingAfterBreak="0">
+  <w:abstractNum w:abstractNumId="39" w15:restartNumberingAfterBreak="0">
     <w:nsid w:val="663E1A25"/>
     <w:multiLevelType w:val="hybridMultilevel"/>
     <w:tmpl w:val="03A2A128"/>
@@ -8247,7 +8440,7 @@
       </w:pPr>
     </w:lvl>
   </w:abstractNum>
-  <w:abstractNum w:abstractNumId="39" w15:restartNumberingAfterBreak="0">
+  <w:abstractNum w:abstractNumId="40" w15:restartNumberingAfterBreak="0">
     <w:nsid w:val="66E66219"/>
     <w:multiLevelType w:val="hybridMultilevel"/>
     <w:tmpl w:val="EB2CB492"/>
@@ -8336,7 +8529,7 @@
       </w:pPr>
     </w:lvl>
   </w:abstractNum>
-  <w:abstractNum w:abstractNumId="40" w15:restartNumberingAfterBreak="0">
+  <w:abstractNum w:abstractNumId="41" w15:restartNumberingAfterBreak="0">
     <w:nsid w:val="675A3587"/>
     <w:multiLevelType w:val="hybridMultilevel"/>
     <w:tmpl w:val="3968BED2"/>
@@ -8429,7 +8622,7 @@
       </w:pPr>
     </w:lvl>
   </w:abstractNum>
-  <w:abstractNum w:abstractNumId="41" w15:restartNumberingAfterBreak="0">
+  <w:abstractNum w:abstractNumId="42" w15:restartNumberingAfterBreak="0">
     <w:nsid w:val="6A0177A1"/>
     <w:multiLevelType w:val="hybridMultilevel"/>
     <w:tmpl w:val="2D8CA5EE"/>
@@ -8515,7 +8708,7 @@
       </w:pPr>
     </w:lvl>
   </w:abstractNum>
-  <w:abstractNum w:abstractNumId="42" w15:restartNumberingAfterBreak="0">
+  <w:abstractNum w:abstractNumId="43" w15:restartNumberingAfterBreak="0">
     <w:nsid w:val="6A4F2EC5"/>
     <w:multiLevelType w:val="hybridMultilevel"/>
     <w:tmpl w:val="F856C36E"/>
@@ -8604,7 +8797,7 @@
       </w:pPr>
     </w:lvl>
   </w:abstractNum>
-  <w:abstractNum w:abstractNumId="43" w15:restartNumberingAfterBreak="0">
+  <w:abstractNum w:abstractNumId="44" w15:restartNumberingAfterBreak="0">
     <w:nsid w:val="705B323E"/>
     <w:multiLevelType w:val="hybridMultilevel"/>
     <w:tmpl w:val="8788CFE4"/>
@@ -8695,7 +8888,7 @@
       </w:pPr>
     </w:lvl>
   </w:abstractNum>
-  <w:abstractNum w:abstractNumId="44" w15:restartNumberingAfterBreak="0">
+  <w:abstractNum w:abstractNumId="45" w15:restartNumberingAfterBreak="0">
     <w:nsid w:val="7159238C"/>
     <w:multiLevelType w:val="hybridMultilevel"/>
     <w:tmpl w:val="8788CFE4"/>
@@ -8786,7 +8979,7 @@
       </w:pPr>
     </w:lvl>
   </w:abstractNum>
-  <w:abstractNum w:abstractNumId="45" w15:restartNumberingAfterBreak="0">
+  <w:abstractNum w:abstractNumId="46" w15:restartNumberingAfterBreak="0">
     <w:nsid w:val="770A0FF7"/>
     <w:multiLevelType w:val="hybridMultilevel"/>
     <w:tmpl w:val="A3488CB4"/>
@@ -8899,7 +9092,7 @@
       </w:rPr>
     </w:lvl>
   </w:abstractNum>
-  <w:abstractNum w:abstractNumId="46" w15:restartNumberingAfterBreak="0">
+  <w:abstractNum w:abstractNumId="47" w15:restartNumberingAfterBreak="0">
     <w:nsid w:val="7B2D3DC1"/>
     <w:multiLevelType w:val="hybridMultilevel"/>
     <w:tmpl w:val="746CB24A"/>
@@ -8988,7 +9181,7 @@
       </w:pPr>
     </w:lvl>
   </w:abstractNum>
-  <w:abstractNum w:abstractNumId="47" w15:restartNumberingAfterBreak="0">
+  <w:abstractNum w:abstractNumId="48" w15:restartNumberingAfterBreak="0">
     <w:nsid w:val="7CFC25F7"/>
     <w:multiLevelType w:val="hybridMultilevel"/>
     <w:tmpl w:val="8F82FABA"/>
@@ -9079,7 +9272,7 @@
       </w:pPr>
     </w:lvl>
   </w:abstractNum>
-  <w:abstractNum w:abstractNumId="48" w15:restartNumberingAfterBreak="0">
+  <w:abstractNum w:abstractNumId="49" w15:restartNumberingAfterBreak="0">
     <w:nsid w:val="7D28438F"/>
     <w:multiLevelType w:val="hybridMultilevel"/>
     <w:tmpl w:val="20CEDB9C"/>
@@ -9168,7 +9361,7 @@
       </w:pPr>
     </w:lvl>
   </w:abstractNum>
-  <w:abstractNum w:abstractNumId="49" w15:restartNumberingAfterBreak="0">
+  <w:abstractNum w:abstractNumId="50" w15:restartNumberingAfterBreak="0">
     <w:nsid w:val="7FE84CC9"/>
     <w:multiLevelType w:val="hybridMultilevel"/>
     <w:tmpl w:val="E5B8530E"/>
@@ -9258,10 +9451,10 @@
     </w:lvl>
   </w:abstractNum>
   <w:num w:numId="1" w16cid:durableId="1894270743">
-    <w:abstractNumId w:val="40"/>
+    <w:abstractNumId w:val="41"/>
   </w:num>
   <w:num w:numId="2" w16cid:durableId="1506362087">
-    <w:abstractNumId w:val="15"/>
+    <w:abstractNumId w:val="16"/>
   </w:num>
   <w:num w:numId="3" w16cid:durableId="1427117146">
     <w:abstractNumId w:val="3"/>
@@ -9270,37 +9463,37 @@
     <w:abstractNumId w:val="0"/>
   </w:num>
   <w:num w:numId="5" w16cid:durableId="451020083">
-    <w:abstractNumId w:val="42"/>
+    <w:abstractNumId w:val="43"/>
   </w:num>
   <w:num w:numId="6" w16cid:durableId="861436010">
-    <w:abstractNumId w:val="36"/>
+    <w:abstractNumId w:val="37"/>
   </w:num>
   <w:num w:numId="7" w16cid:durableId="1848978998">
-    <w:abstractNumId w:val="37"/>
+    <w:abstractNumId w:val="38"/>
   </w:num>
   <w:num w:numId="8" w16cid:durableId="986126946">
     <w:abstractNumId w:val="11"/>
   </w:num>
   <w:num w:numId="9" w16cid:durableId="367998007">
-    <w:abstractNumId w:val="28"/>
+    <w:abstractNumId w:val="29"/>
   </w:num>
   <w:num w:numId="10" w16cid:durableId="203252663">
-    <w:abstractNumId w:val="23"/>
+    <w:abstractNumId w:val="24"/>
   </w:num>
   <w:num w:numId="11" w16cid:durableId="1704860042">
-    <w:abstractNumId w:val="12"/>
+    <w:abstractNumId w:val="13"/>
   </w:num>
   <w:num w:numId="12" w16cid:durableId="741416439">
-    <w:abstractNumId w:val="26"/>
+    <w:abstractNumId w:val="27"/>
   </w:num>
   <w:num w:numId="13" w16cid:durableId="210768013">
-    <w:abstractNumId w:val="17"/>
+    <w:abstractNumId w:val="18"/>
   </w:num>
   <w:num w:numId="14" w16cid:durableId="1115632388">
-    <w:abstractNumId w:val="24"/>
+    <w:abstractNumId w:val="25"/>
   </w:num>
   <w:num w:numId="15" w16cid:durableId="1535076433">
-    <w:abstractNumId w:val="31"/>
+    <w:abstractNumId w:val="32"/>
   </w:num>
   <w:num w:numId="16" w16cid:durableId="268972692">
     <w:abstractNumId w:val="5"/>
@@ -9309,16 +9502,16 @@
     <w:abstractNumId w:val="7"/>
   </w:num>
   <w:num w:numId="18" w16cid:durableId="1741559434">
-    <w:abstractNumId w:val="45"/>
+    <w:abstractNumId w:val="46"/>
   </w:num>
   <w:num w:numId="19" w16cid:durableId="567694287">
-    <w:abstractNumId w:val="13"/>
+    <w:abstractNumId w:val="14"/>
   </w:num>
   <w:num w:numId="20" w16cid:durableId="124079874">
-    <w:abstractNumId w:val="14"/>
+    <w:abstractNumId w:val="15"/>
   </w:num>
   <w:num w:numId="21" w16cid:durableId="211160315">
-    <w:abstractNumId w:val="16"/>
+    <w:abstractNumId w:val="17"/>
   </w:num>
   <w:num w:numId="22" w16cid:durableId="1694378297">
     <w:abstractNumId w:val="10"/>
@@ -9327,7 +9520,7 @@
     <w:abstractNumId w:val="8"/>
   </w:num>
   <w:num w:numId="24" w16cid:durableId="1321691704">
-    <w:abstractNumId w:val="34"/>
+    <w:abstractNumId w:val="35"/>
     <w:lvlOverride w:ilvl="0">
       <w:startOverride w:val="1"/>
     </w:lvlOverride>
@@ -9357,6 +9550,36 @@
     </w:lvlOverride>
   </w:num>
   <w:num w:numId="25" w16cid:durableId="387384929">
+    <w:abstractNumId w:val="22"/>
+    <w:lvlOverride w:ilvl="0">
+      <w:startOverride w:val="1"/>
+    </w:lvlOverride>
+    <w:lvlOverride w:ilvl="1">
+      <w:startOverride w:val="1"/>
+    </w:lvlOverride>
+    <w:lvlOverride w:ilvl="2">
+      <w:startOverride w:val="1"/>
+    </w:lvlOverride>
+    <w:lvlOverride w:ilvl="3">
+      <w:startOverride w:val="1"/>
+    </w:lvlOverride>
+    <w:lvlOverride w:ilvl="4">
+      <w:startOverride w:val="1"/>
+    </w:lvlOverride>
+    <w:lvlOverride w:ilvl="5">
+      <w:startOverride w:val="1"/>
+    </w:lvlOverride>
+    <w:lvlOverride w:ilvl="6">
+      <w:startOverride w:val="1"/>
+    </w:lvlOverride>
+    <w:lvlOverride w:ilvl="7">
+      <w:startOverride w:val="1"/>
+    </w:lvlOverride>
+    <w:lvlOverride w:ilvl="8">
+      <w:startOverride w:val="1"/>
+    </w:lvlOverride>
+  </w:num>
+  <w:num w:numId="26" w16cid:durableId="1272784273">
     <w:abstractNumId w:val="21"/>
     <w:lvlOverride w:ilvl="0">
       <w:startOverride w:val="1"/>
@@ -9386,38 +9609,8 @@
       <w:startOverride w:val="1"/>
     </w:lvlOverride>
   </w:num>
-  <w:num w:numId="26" w16cid:durableId="1272784273">
-    <w:abstractNumId w:val="20"/>
-    <w:lvlOverride w:ilvl="0">
-      <w:startOverride w:val="1"/>
-    </w:lvlOverride>
-    <w:lvlOverride w:ilvl="1">
-      <w:startOverride w:val="1"/>
-    </w:lvlOverride>
-    <w:lvlOverride w:ilvl="2">
-      <w:startOverride w:val="1"/>
-    </w:lvlOverride>
-    <w:lvlOverride w:ilvl="3">
-      <w:startOverride w:val="1"/>
-    </w:lvlOverride>
-    <w:lvlOverride w:ilvl="4">
-      <w:startOverride w:val="1"/>
-    </w:lvlOverride>
-    <w:lvlOverride w:ilvl="5">
-      <w:startOverride w:val="1"/>
-    </w:lvlOverride>
-    <w:lvlOverride w:ilvl="6">
-      <w:startOverride w:val="1"/>
-    </w:lvlOverride>
-    <w:lvlOverride w:ilvl="7">
-      <w:startOverride w:val="1"/>
-    </w:lvlOverride>
-    <w:lvlOverride w:ilvl="8">
-      <w:startOverride w:val="1"/>
-    </w:lvlOverride>
-  </w:num>
   <w:num w:numId="27" w16cid:durableId="855463420">
-    <w:abstractNumId w:val="41"/>
+    <w:abstractNumId w:val="42"/>
     <w:lvlOverride w:ilvl="0">
       <w:startOverride w:val="1"/>
     </w:lvlOverride>
@@ -9477,49 +9670,49 @@
     </w:lvlOverride>
   </w:num>
   <w:num w:numId="29" w16cid:durableId="607354770">
-    <w:abstractNumId w:val="33"/>
+    <w:abstractNumId w:val="34"/>
   </w:num>
   <w:num w:numId="30" w16cid:durableId="404423174">
-    <w:abstractNumId w:val="18"/>
+    <w:abstractNumId w:val="19"/>
   </w:num>
   <w:num w:numId="31" w16cid:durableId="445125365">
     <w:abstractNumId w:val="2"/>
   </w:num>
   <w:num w:numId="32" w16cid:durableId="1305739597">
-    <w:abstractNumId w:val="25"/>
+    <w:abstractNumId w:val="26"/>
   </w:num>
   <w:num w:numId="33" w16cid:durableId="295257089">
+    <w:abstractNumId w:val="40"/>
+  </w:num>
+  <w:num w:numId="34" w16cid:durableId="1104420206">
+    <w:abstractNumId w:val="31"/>
+  </w:num>
+  <w:num w:numId="35" w16cid:durableId="882786539">
+    <w:abstractNumId w:val="36"/>
+  </w:num>
+  <w:num w:numId="36" w16cid:durableId="1149444712">
+    <w:abstractNumId w:val="23"/>
+  </w:num>
+  <w:num w:numId="37" w16cid:durableId="1986348795">
+    <w:abstractNumId w:val="45"/>
+  </w:num>
+  <w:num w:numId="38" w16cid:durableId="810446440">
+    <w:abstractNumId w:val="44"/>
+  </w:num>
+  <w:num w:numId="39" w16cid:durableId="973481681">
+    <w:abstractNumId w:val="33"/>
+  </w:num>
+  <w:num w:numId="40" w16cid:durableId="305624976">
     <w:abstractNumId w:val="39"/>
   </w:num>
-  <w:num w:numId="34" w16cid:durableId="1104420206">
-    <w:abstractNumId w:val="30"/>
-  </w:num>
-  <w:num w:numId="35" w16cid:durableId="882786539">
-    <w:abstractNumId w:val="35"/>
-  </w:num>
-  <w:num w:numId="36" w16cid:durableId="1149444712">
-    <w:abstractNumId w:val="22"/>
-  </w:num>
-  <w:num w:numId="37" w16cid:durableId="1986348795">
-    <w:abstractNumId w:val="44"/>
-  </w:num>
-  <w:num w:numId="38" w16cid:durableId="810446440">
-    <w:abstractNumId w:val="43"/>
-  </w:num>
-  <w:num w:numId="39" w16cid:durableId="973481681">
-    <w:abstractNumId w:val="32"/>
-  </w:num>
-  <w:num w:numId="40" w16cid:durableId="305624976">
-    <w:abstractNumId w:val="38"/>
-  </w:num>
   <w:num w:numId="41" w16cid:durableId="2061830383">
-    <w:abstractNumId w:val="27"/>
+    <w:abstractNumId w:val="28"/>
   </w:num>
   <w:num w:numId="42" w16cid:durableId="1217206944">
-    <w:abstractNumId w:val="49"/>
+    <w:abstractNumId w:val="50"/>
   </w:num>
   <w:num w:numId="43" w16cid:durableId="353967449">
-    <w:abstractNumId w:val="48"/>
+    <w:abstractNumId w:val="49"/>
   </w:num>
   <w:num w:numId="44" w16cid:durableId="438259184">
     <w:abstractNumId w:val="9"/>
@@ -9531,19 +9724,22 @@
     <w:abstractNumId w:val="1"/>
   </w:num>
   <w:num w:numId="47" w16cid:durableId="834223378">
-    <w:abstractNumId w:val="46"/>
+    <w:abstractNumId w:val="47"/>
   </w:num>
   <w:num w:numId="48" w16cid:durableId="1315142428">
     <w:abstractNumId w:val="4"/>
   </w:num>
   <w:num w:numId="49" w16cid:durableId="1827818601">
-    <w:abstractNumId w:val="29"/>
+    <w:abstractNumId w:val="30"/>
   </w:num>
   <w:num w:numId="50" w16cid:durableId="1762288164">
-    <w:abstractNumId w:val="47"/>
+    <w:abstractNumId w:val="48"/>
   </w:num>
   <w:num w:numId="51" w16cid:durableId="760680522">
-    <w:abstractNumId w:val="19"/>
+    <w:abstractNumId w:val="20"/>
+  </w:num>
+  <w:num w:numId="52" w16cid:durableId="1333947438">
+    <w:abstractNumId w:val="12"/>
   </w:num>
 </w:numbering>
 </file>
@@ -9974,7 +10170,6 @@
   <w:style w:type="character" w:default="1" w:styleId="DefaultParagraphFont">
     <w:name w:val="Default Paragraph Font"/>
     <w:uiPriority w:val="1"/>
-    <w:semiHidden/>
     <w:unhideWhenUsed/>
   </w:style>
   <w:style w:type="table" w:default="1" w:styleId="TableNormal">
@@ -10508,6 +10703,40 @@
 </file>
 
 <file path=customXml/item1.xml><?xml version="1.0" encoding="utf-8"?>
+<?mso-contentType ?>
+<FormTemplates xmlns="http://schemas.microsoft.com/sharepoint/v3/contenttype/forms">
+  <Display>DocumentLibraryForm</Display>
+  <Edit>DocumentLibraryForm</Edit>
+  <New>DocumentLibraryForm</New>
+</FormTemplates>
+</file>
+
+<file path=customXml/item2.xml><?xml version="1.0" encoding="utf-8"?>
+<p:properties xmlns:p="http://schemas.microsoft.com/office/2006/metadata/properties" xmlns:xsi="http://www.w3.org/2001/XMLSchema-instance" xmlns:pc="http://schemas.microsoft.com/office/infopath/2007/PartnerControls">
+  <documentManagement>
+    <Stage xmlns="f336f4fe-8719-4ea2-b5d6-29b3a580aeb4">In Approval</Stage>
+    <Next_x0020_Stage xmlns="f336f4fe-8719-4ea2-b5d6-29b3a580aeb4">ApproveOrReject</Next_x0020_Stage>
+    <Admin_x0020_Action xmlns="f336f4fe-8719-4ea2-b5d6-29b3a580aeb4" xsi:nil="true"/>
+    <Template_x0020_Category xmlns="f336f4fe-8719-4ea2-b5d6-29b3a580aeb4">Standard Direction - STD</Template_x0020_Category>
+    <Action xmlns="f336f4fe-8719-4ea2-b5d6-29b3a580aeb4" xsi:nil="true"/>
+    <Purpose1 xmlns="f336f4fe-8719-4ea2-b5d6-29b3a580aeb4">SDO</Purpose1>
+    <Template_x0020_Language xmlns="f336f4fe-8719-4ea2-b5d6-29b3a580aeb4">English - ENG</Template_x0020_Language>
+    <Rename xmlns="f336f4fe-8719-4ea2-b5d6-29b3a580aeb4">true</Rename>
+    <Tornado_x0020_Filename xmlns="f336f4fe-8719-4ea2-b5d6-29b3a580aeb4" xsi:nil="true"/>
+    <Approval_x0020_Request_x0020_Comment xmlns="f336f4fe-8719-4ea2-b5d6-29b3a580aeb4">Requesting approval for CIV-10335</Approval_x0020_Request_x0020_Comment>
+    <Publication_x0020_Date xmlns="f336f4fe-8719-4ea2-b5d6-29b3a580aeb4">2023-01-23T00:00:00+00:00</Publication_x0020_Date>
+    <SharedWithUsers xmlns="f336f4fe-8719-4ea2-b5d6-29b3a580aeb4">
+      <UserInfo>
+        <DisplayName>Robert Allright</DisplayName>
+        <AccountId>23</AccountId>
+        <AccountType/>
+      </UserInfo>
+    </SharedWithUsers>
+  </documentManagement>
+</p:properties>
+</file>
+
+<file path=customXml/item3.xml><?xml version="1.0" encoding="utf-8"?>
 <ct:contentTypeSchema xmlns:ct="http://schemas.microsoft.com/office/2006/metadata/contentType" xmlns:ma="http://schemas.microsoft.com/office/2006/metadata/properties/metaAttributes" ct:_="" ma:_="" ma:contentTypeName="_CtTemplate" ma:contentTypeID="0x01010064A5FDCCFB03F540B94405305D7DE14F00A4F8B82F7CEF57469A8FE5CEAB7A0EE0" ma:contentTypeVersion="55" ma:contentTypeDescription="Part of Template Management with Site Columns representing custom attributes." ma:contentTypeScope="" ma:versionID="e48abcd8da7fe05ec90dabdfbb8c2749">
   <xsd:schema xmlns:xsd="http://www.w3.org/2001/XMLSchema" xmlns:xs="http://www.w3.org/2001/XMLSchema" xmlns:p="http://schemas.microsoft.com/office/2006/metadata/properties" xmlns:ns2="f336f4fe-8719-4ea2-b5d6-29b3a580aeb4" xmlns:ns3="b57b892a-dd61-4bba-b372-a8d93da2c7e6" targetNamespace="http://schemas.microsoft.com/office/2006/metadata/properties" ma:root="true" ma:fieldsID="4c733adc908683170864ffc34cec60fa" ns2:_="" ns3:_="">
     <xsd:import namespace="f336f4fe-8719-4ea2-b5d6-29b3a580aeb4"/>
@@ -10829,41 +11058,25 @@
 </ct:contentTypeSchema>
 </file>
 
-<file path=customXml/item2.xml><?xml version="1.0" encoding="utf-8"?>
-<p:properties xmlns:p="http://schemas.microsoft.com/office/2006/metadata/properties" xmlns:xsi="http://www.w3.org/2001/XMLSchema-instance" xmlns:pc="http://schemas.microsoft.com/office/infopath/2007/PartnerControls">
-  <documentManagement>
-    <Stage xmlns="f336f4fe-8719-4ea2-b5d6-29b3a580aeb4">In Approval</Stage>
-    <Next_x0020_Stage xmlns="f336f4fe-8719-4ea2-b5d6-29b3a580aeb4">ApproveOrReject</Next_x0020_Stage>
-    <Admin_x0020_Action xmlns="f336f4fe-8719-4ea2-b5d6-29b3a580aeb4" xsi:nil="true"/>
-    <Template_x0020_Category xmlns="f336f4fe-8719-4ea2-b5d6-29b3a580aeb4">Standard Direction - STD</Template_x0020_Category>
-    <Action xmlns="f336f4fe-8719-4ea2-b5d6-29b3a580aeb4" xsi:nil="true"/>
-    <Purpose1 xmlns="f336f4fe-8719-4ea2-b5d6-29b3a580aeb4">SDO</Purpose1>
-    <Template_x0020_Language xmlns="f336f4fe-8719-4ea2-b5d6-29b3a580aeb4">English - ENG</Template_x0020_Language>
-    <Rename xmlns="f336f4fe-8719-4ea2-b5d6-29b3a580aeb4">true</Rename>
-    <Tornado_x0020_Filename xmlns="f336f4fe-8719-4ea2-b5d6-29b3a580aeb4" xsi:nil="true"/>
-    <Approval_x0020_Request_x0020_Comment xmlns="f336f4fe-8719-4ea2-b5d6-29b3a580aeb4">Requesting approval for CIV-10335</Approval_x0020_Request_x0020_Comment>
-    <Publication_x0020_Date xmlns="f336f4fe-8719-4ea2-b5d6-29b3a580aeb4">2023-01-23T00:00:00+00:00</Publication_x0020_Date>
-    <SharedWithUsers xmlns="f336f4fe-8719-4ea2-b5d6-29b3a580aeb4">
-      <UserInfo>
-        <DisplayName>Robert Allright</DisplayName>
-        <AccountId>23</AccountId>
-        <AccountType/>
-      </UserInfo>
-    </SharedWithUsers>
-  </documentManagement>
-</p:properties>
+<file path=customXml/itemProps1.xml><?xml version="1.0" encoding="utf-8"?>
+<ds:datastoreItem xmlns:ds="http://schemas.openxmlformats.org/officeDocument/2006/customXml" ds:itemID="{B583B4CC-35D2-469F-8442-D174E33954A3}">
+  <ds:schemaRefs>
+    <ds:schemaRef ds:uri="http://schemas.microsoft.com/sharepoint/v3/contenttype/forms"/>
+  </ds:schemaRefs>
+</ds:datastoreItem>
 </file>
 
-<file path=customXml/item3.xml><?xml version="1.0" encoding="utf-8"?>
-<?mso-contentType ?>
-<FormTemplates xmlns="http://schemas.microsoft.com/sharepoint/v3/contenttype/forms">
-  <Display>DocumentLibraryForm</Display>
-  <Edit>DocumentLibraryForm</Edit>
-  <New>DocumentLibraryForm</New>
-</FormTemplates>
+<file path=customXml/itemProps2.xml><?xml version="1.0" encoding="utf-8"?>
+<ds:datastoreItem xmlns:ds="http://schemas.openxmlformats.org/officeDocument/2006/customXml" ds:itemID="{465BA454-9CB8-4FFC-A2E1-57E06FB538DD}">
+  <ds:schemaRefs>
+    <ds:schemaRef ds:uri="http://schemas.microsoft.com/office/2006/metadata/properties"/>
+    <ds:schemaRef ds:uri="http://schemas.microsoft.com/office/infopath/2007/PartnerControls"/>
+    <ds:schemaRef ds:uri="f336f4fe-8719-4ea2-b5d6-29b3a580aeb4"/>
+  </ds:schemaRefs>
+</ds:datastoreItem>
 </file>
 
-<file path=customXml/itemProps1.xml><?xml version="1.0" encoding="utf-8"?>
+<file path=customXml/itemProps3.xml><?xml version="1.0" encoding="utf-8"?>
 <ds:datastoreItem xmlns:ds="http://schemas.openxmlformats.org/officeDocument/2006/customXml" ds:itemID="{E1CB654C-2BA0-4A66-935D-E034A090D8A0}">
   <ds:schemaRefs>
     <ds:schemaRef ds:uri="http://schemas.microsoft.com/office/2006/metadata/contentType"/>
@@ -10882,24 +11095,6 @@
 </ds:datastoreItem>
 </file>
 
-<file path=customXml/itemProps2.xml><?xml version="1.0" encoding="utf-8"?>
-<ds:datastoreItem xmlns:ds="http://schemas.openxmlformats.org/officeDocument/2006/customXml" ds:itemID="{465BA454-9CB8-4FFC-A2E1-57E06FB538DD}">
-  <ds:schemaRefs>
-    <ds:schemaRef ds:uri="http://schemas.microsoft.com/office/2006/metadata/properties"/>
-    <ds:schemaRef ds:uri="http://schemas.microsoft.com/office/infopath/2007/PartnerControls"/>
-    <ds:schemaRef ds:uri="f336f4fe-8719-4ea2-b5d6-29b3a580aeb4"/>
-  </ds:schemaRefs>
-</ds:datastoreItem>
-</file>
-
-<file path=customXml/itemProps3.xml><?xml version="1.0" encoding="utf-8"?>
-<ds:datastoreItem xmlns:ds="http://schemas.openxmlformats.org/officeDocument/2006/customXml" ds:itemID="{B583B4CC-35D2-469F-8442-D174E33954A3}">
-  <ds:schemaRefs>
-    <ds:schemaRef ds:uri="http://schemas.microsoft.com/sharepoint/v3/contenttype/forms"/>
-  </ds:schemaRefs>
-</ds:datastoreItem>
-</file>
-
 <file path=docMetadata/LabelInfo.xml><?xml version="1.0" encoding="utf-8"?>
 <clbl:labelList xmlns:clbl="http://schemas.microsoft.com/office/2020/mipLabelMetadata">
   <clbl:label id="{fa22dce2-39a9-4bf4-a557-7a50b593b56a}" enabled="1" method="Privileged" siteId="{3e0088dc-0629-4ae6-aa8c-813e7a296f50}" contentBits="0" removed="0"/>

</xml_diff>

<commit_message>
carm toggle and sdo mediation input for DRH doc, tests
</commit_message>
<xml_diff>
--- a/docker/docmosis/templates/CV-UNS-STD-ENG-01389.docx
+++ b/docker/docmosis/templates/CV-UNS-STD-ENG-01389.docx
@@ -20,9 +20,17 @@
         <w:rPr>
           <w:rFonts w:ascii="Arial" w:hAnsi="Arial" w:cs="Arial"/>
         </w:rPr>
-        <w:t>&lt;&lt;{</w:t>
+        <w:t>&lt;</w:t>
+      </w:r>
+      <w:proofErr w:type="gramStart"/>
+      <w:r>
+        <w:rPr>
+          <w:rFonts w:ascii="Arial" w:hAnsi="Arial" w:cs="Arial"/>
+        </w:rPr>
+        <w:t>&lt;{</w:t>
       </w:r>
       <w:proofErr w:type="spellStart"/>
+      <w:proofErr w:type="gramEnd"/>
       <w:r>
         <w:rPr>
           <w:rFonts w:ascii="Arial" w:hAnsi="Arial" w:cs="Arial"/>
@@ -443,7 +451,7 @@
               </wp:inline>
             </w:drawing>
           </mc:Choice>
-          <mc:Fallback xmlns:pic="http://schemas.openxmlformats.org/drawingml/2006/picture" xmlns:a="http://schemas.openxmlformats.org/drawingml/2006/main" xmlns:w16du="http://schemas.microsoft.com/office/word/2023/wordml/word16du">
+          <mc:Fallback xmlns:w16du="http://schemas.microsoft.com/office/word/2023/wordml/word16du" xmlns:a="http://schemas.openxmlformats.org/drawingml/2006/main" xmlns:pic="http://schemas.openxmlformats.org/drawingml/2006/picture">
             <w:pict w14:anchorId="02525EF3">
               <v:group id="Group 2791" style="width:467.95pt;height:68.75pt;mso-position-horizontal-relative:char;mso-position-vertical-relative:line" coordsize="59429,8731" o:spid="_x0000_s1026" w14:anchorId="6D56B9AB" o:gfxdata="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">
                 <v:shapetype id="_x0000_t75" coordsize="21600,21600" filled="f" stroked="f" o:spt="75" o:preferrelative="t" path="m@4@5l@4@11@9@11@9@5xe">
@@ -1035,7 +1043,7 @@
               </wp:inline>
             </w:drawing>
           </mc:Choice>
-          <mc:Fallback xmlns:pic="http://schemas.openxmlformats.org/drawingml/2006/picture" xmlns:a="http://schemas.openxmlformats.org/drawingml/2006/main" xmlns:w16du="http://schemas.microsoft.com/office/word/2023/wordml/word16du">
+          <mc:Fallback xmlns:w16du="http://schemas.microsoft.com/office/word/2023/wordml/word16du" xmlns:a="http://schemas.openxmlformats.org/drawingml/2006/main" xmlns:pic="http://schemas.openxmlformats.org/drawingml/2006/picture">
             <w:pict w14:anchorId="47815A15">
               <v:group id="Group 2792" style="width:467.95pt;height:.75pt;mso-position-horizontal-relative:char;mso-position-vertical-relative:line" coordsize="59429,95" o:spid="_x0000_s1026" w14:anchorId="0BA703C9" o:gfxdata="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">
                 <v:shape id="Shape 91" style="position:absolute;width:59429;height:0;visibility:visible;mso-wrap-style:square;v-text-anchor:top" coordsize="5942965,0" o:spid="_x0000_s1027" filled="f" path="m5942965,l,e" o:gfxdata="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">
@@ -1157,48 +1165,37 @@
     </w:p>
     <w:p>
       <w:pPr>
-        <w:tabs>
-          <w:tab w:val="left" w:pos="2895"/>
-        </w:tabs>
-        <w:rPr>
-          <w:rFonts w:ascii="Arial" w:hAnsi="Arial" w:cs="Arial"/>
-        </w:rPr>
-      </w:pPr>
-      <w:r>
-        <w:rPr>
-          <w:rFonts w:ascii="Arial" w:hAnsi="Arial" w:cs="Arial"/>
-          <w:bCs/>
+        <w:rPr>
+          <w:rFonts w:ascii="Arial" w:hAnsi="Arial" w:cs="Arial"/>
+        </w:rPr>
+      </w:pPr>
+      <w:r>
+        <w:rPr>
+          <w:rFonts w:ascii="Arial" w:hAnsi="Arial" w:cs="Arial"/>
         </w:rPr>
         <w:t>&lt;&lt;cs_{</w:t>
       </w:r>
       <w:proofErr w:type="spellStart"/>
-      <w:r>
-        <w:rPr>
-          <w:rFonts w:ascii="Arial" w:hAnsi="Arial" w:cs="Arial"/>
-        </w:rPr>
-        <w:t>isCarmEnabledForCase</w:t>
+      <w:proofErr w:type="gramStart"/>
+      <w:r>
+        <w:rPr>
+          <w:rFonts w:ascii="Arial" w:hAnsi="Arial" w:cs="Arial"/>
+        </w:rPr>
+        <w:t>carmEnabled</w:t>
       </w:r>
       <w:proofErr w:type="spellEnd"/>
       <w:r>
         <w:rPr>
           <w:rFonts w:ascii="Arial" w:hAnsi="Arial" w:cs="Arial"/>
-          <w:lang w:val="en-US"/>
-        </w:rPr>
-        <w:t>=</w:t>
-      </w:r>
-      <w:r>
-        <w:rPr>
-          <w:rFonts w:ascii="Arial" w:hAnsi="Arial" w:cs="Arial"/>
-          <w:lang w:val="en-US"/>
-        </w:rPr>
-        <w:t>”No”</w:t>
-      </w:r>
-      <w:r>
-        <w:rPr>
-          <w:rFonts w:ascii="Arial" w:hAnsi="Arial" w:cs="Arial"/>
-          <w:bCs/>
-        </w:rPr>
-        <w:t>}&gt;&gt;</w:t>
+        </w:rPr>
+        <w:t>!=</w:t>
+      </w:r>
+      <w:proofErr w:type="gramEnd"/>
+      <w:r>
+        <w:rPr>
+          <w:rFonts w:ascii="Arial" w:hAnsi="Arial" w:cs="Arial"/>
+        </w:rPr>
+        <w:t>true}&gt;&gt;</w:t>
       </w:r>
     </w:p>
     <w:p>
@@ -1253,16 +1250,6 @@
           <w:rFonts w:ascii="Arial" w:hAnsi="Arial" w:cs="Arial"/>
         </w:rPr>
         <w:t>&lt;&lt;es_&gt;&gt;</w:t>
-      </w:r>
-      <w:r>
-        <w:rPr>
-          <w:rFonts w:ascii="Arial" w:hAnsi="Arial" w:cs="Arial"/>
-          <w:bCs/>
-          <w:snapToGrid w:val="0"/>
-          <w:szCs w:val="20"/>
-          <w:lang w:val="en-US"/>
-        </w:rPr>
-        <w:br/>
       </w:r>
     </w:p>
     <w:p>
@@ -1339,7 +1326,6 @@
           <w:b/>
           <w:bCs/>
         </w:rPr>
-        <w:lastRenderedPageBreak/>
         <w:t>Allocation</w:t>
       </w:r>
     </w:p>
@@ -1358,6 +1344,7 @@
         <w:rPr>
           <w:rFonts w:ascii="Arial" w:hAnsi="Arial" w:cs="Arial"/>
         </w:rPr>
+        <w:lastRenderedPageBreak/>
         <w:t>Th</w:t>
       </w:r>
       <w:r>
@@ -1480,13 +1467,23 @@
           <w:bCs/>
         </w:rPr>
       </w:pPr>
+      <w:proofErr w:type="gramStart"/>
       <w:r>
         <w:rPr>
           <w:rFonts w:ascii="Arial" w:hAnsi="Arial" w:cs="Arial"/>
           <w:b/>
           <w:bCs/>
         </w:rPr>
-        <w:t>Judges powers at Dispute Resolution Hearing</w:t>
+        <w:t>Judges</w:t>
+      </w:r>
+      <w:proofErr w:type="gramEnd"/>
+      <w:r>
+        <w:rPr>
+          <w:rFonts w:ascii="Arial" w:hAnsi="Arial" w:cs="Arial"/>
+          <w:b/>
+          <w:bCs/>
+        </w:rPr>
+        <w:t xml:space="preserve"> powers at Dispute Resolution Hearing</w:t>
       </w:r>
     </w:p>
     <w:p>
@@ -1879,7 +1876,6 @@
         <w:rPr>
           <w:rFonts w:ascii="Arial" w:hAnsi="Arial" w:cs="Arial"/>
         </w:rPr>
-        <w:lastRenderedPageBreak/>
         <w:t>A copy of the PPI policy application and agreement.</w:t>
       </w:r>
     </w:p>
@@ -1899,6 +1895,7 @@
         <w:rPr>
           <w:rFonts w:ascii="Arial" w:hAnsi="Arial" w:cs="Arial"/>
         </w:rPr>
+        <w:lastRenderedPageBreak/>
         <w:t>Any cancellation notices.</w:t>
       </w:r>
     </w:p>
@@ -1973,8 +1970,18 @@
           <w:b/>
           <w:bCs/>
         </w:rPr>
-        <w:t>Parties shall endeavour to agree</w:t>
-      </w:r>
+        <w:t xml:space="preserve">Parties shall endeavour to </w:t>
+      </w:r>
+      <w:proofErr w:type="gramStart"/>
+      <w:r>
+        <w:rPr>
+          <w:rFonts w:ascii="Arial" w:hAnsi="Arial" w:cs="Arial"/>
+          <w:b/>
+          <w:bCs/>
+        </w:rPr>
+        <w:t>agree</w:t>
+      </w:r>
+      <w:proofErr w:type="gramEnd"/>
     </w:p>
     <w:p>
       <w:pPr>
@@ -2011,7 +2018,21 @@
         <w:rPr>
           <w:rFonts w:ascii="Arial" w:hAnsi="Arial" w:cs="Arial"/>
         </w:rPr>
-        <w:t>The principle sum claimed.</w:t>
+        <w:t xml:space="preserve">The </w:t>
+      </w:r>
+      <w:proofErr w:type="gramStart"/>
+      <w:r>
+        <w:rPr>
+          <w:rFonts w:ascii="Arial" w:hAnsi="Arial" w:cs="Arial"/>
+        </w:rPr>
+        <w:t>principle</w:t>
+      </w:r>
+      <w:proofErr w:type="gramEnd"/>
+      <w:r>
+        <w:rPr>
+          <w:rFonts w:ascii="Arial" w:hAnsi="Arial" w:cs="Arial"/>
+        </w:rPr>
+        <w:t xml:space="preserve"> sum claimed.</w:t>
       </w:r>
     </w:p>
     <w:p>
@@ -2110,8 +2131,17 @@
           <w:rFonts w:ascii="Arial" w:hAnsi="Arial" w:cs="Arial"/>
           <w:b/>
         </w:rPr>
-        <w:t>Witness statements</w:t>
-      </w:r>
+        <w:t xml:space="preserve">Witness </w:t>
+      </w:r>
+      <w:proofErr w:type="gramStart"/>
+      <w:r>
+        <w:rPr>
+          <w:rFonts w:ascii="Arial" w:hAnsi="Arial" w:cs="Arial"/>
+          <w:b/>
+        </w:rPr>
+        <w:t>statements</w:t>
+      </w:r>
+      <w:proofErr w:type="gramEnd"/>
     </w:p>
     <w:p>
       <w:pPr>
@@ -3021,15 +3051,7 @@
           <w:rFonts w:ascii="Arial" w:hAnsi="Arial" w:cs="Arial"/>
           <w:bCs/>
         </w:rPr>
-        <w:t xml:space="preserve">nd with this paragraph – ‘I believe that the facts stated in this witness statement are true.  I understand that proceedings for contempt of court may be </w:t>
-      </w:r>
-      <w:r>
-        <w:rPr>
-          <w:rFonts w:ascii="Arial" w:hAnsi="Arial" w:cs="Arial"/>
-          <w:bCs/>
-        </w:rPr>
-        <w:lastRenderedPageBreak/>
-        <w:t>brought against anyone who makes, or causes to be made, a false statement in a document verified by a statement of truth without an honest belief in its truth.’</w:t>
+        <w:t>nd with this paragraph – ‘I believe that the facts stated in this witness statement are true.  I understand that proceedings for contempt of court may be brought against anyone who makes, or causes to be made, a false statement in a document verified by a statement of truth without an honest belief in its truth.’</w:t>
       </w:r>
       <w:r>
         <w:rPr>
@@ -3054,6 +3076,7 @@
         <w:rPr>
           <w:rFonts w:ascii="Arial" w:hAnsi="Arial" w:cs="Arial"/>
         </w:rPr>
+        <w:lastRenderedPageBreak/>
         <w:t>B</w:t>
       </w:r>
       <w:r>
@@ -3314,8 +3337,19 @@
           <w:bCs/>
           <w:lang w:val="en-US"/>
         </w:rPr>
-        <w:t>Add a new direction</w:t>
-      </w:r>
+        <w:t xml:space="preserve">Add a new </w:t>
+      </w:r>
+      <w:proofErr w:type="gramStart"/>
+      <w:r>
+        <w:rPr>
+          <w:rFonts w:ascii="Arial" w:hAnsi="Arial" w:cs="Arial"/>
+          <w:b/>
+          <w:bCs/>
+          <w:lang w:val="en-US"/>
+        </w:rPr>
+        <w:t>direction</w:t>
+      </w:r>
+      <w:proofErr w:type="gramEnd"/>
     </w:p>
     <w:p>
       <w:pPr>
@@ -3366,6 +3400,7 @@
         </w:rPr>
         <w:t>&lt;&lt;</w:t>
       </w:r>
+      <w:proofErr w:type="gramStart"/>
       <w:r>
         <w:rPr>
           <w:rFonts w:ascii="Arial" w:hAnsi="Arial" w:cs="Arial"/>
@@ -3381,6 +3416,7 @@
         <w:t>directionComment</w:t>
       </w:r>
       <w:proofErr w:type="spellEnd"/>
+      <w:proofErr w:type="gramEnd"/>
       <w:r>
         <w:rPr>
           <w:rFonts w:ascii="Arial" w:hAnsi="Arial" w:cs="Arial"/>
@@ -3517,8 +3553,18 @@
           <w:bCs/>
           <w:lang w:val="en-US"/>
         </w:rPr>
-        <w:t>&lt;&lt;cs_{</w:t>
-      </w:r>
+        <w:t>&lt;&lt;cs</w:t>
+      </w:r>
+      <w:proofErr w:type="gramStart"/>
+      <w:r>
+        <w:rPr>
+          <w:rFonts w:ascii="Arial" w:hAnsi="Arial" w:cs="Arial"/>
+          <w:bCs/>
+          <w:lang w:val="en-US"/>
+        </w:rPr>
+        <w:t>_{</w:t>
+      </w:r>
+      <w:proofErr w:type="gramEnd"/>
       <w:r>
         <w:rPr>
           <w:rFonts w:ascii="Arial" w:hAnsi="Arial" w:cs="Arial"/>
@@ -3606,7 +3652,16 @@
           <w:bCs/>
           <w:lang w:val="en-US"/>
         </w:rPr>
-        <w:t>&lt;&lt;</w:t>
+        <w:t>&lt;</w:t>
+      </w:r>
+      <w:proofErr w:type="gramStart"/>
+      <w:r>
+        <w:rPr>
+          <w:rFonts w:ascii="Arial" w:hAnsi="Arial" w:cs="Arial"/>
+          <w:bCs/>
+          <w:lang w:val="en-US"/>
+        </w:rPr>
+        <w:t>&lt;</w:t>
       </w:r>
       <w:r>
         <w:rPr>
@@ -3616,6 +3671,7 @@
         <w:t>{</w:t>
       </w:r>
       <w:proofErr w:type="spellStart"/>
+      <w:proofErr w:type="gramEnd"/>
       <w:r>
         <w:rPr>
           <w:rFonts w:ascii="Arial" w:hAnsi="Arial" w:cs="Arial"/>
@@ -3778,7 +3834,25 @@
           <w:bCs/>
           <w:lang w:val="en-US"/>
         </w:rPr>
-        <w:t>&lt;&lt;cs_{hasSdoR2</w:t>
+        <w:t>&lt;&lt;cs</w:t>
+      </w:r>
+      <w:proofErr w:type="gramStart"/>
+      <w:r>
+        <w:rPr>
+          <w:rFonts w:ascii="Arial" w:hAnsi="Arial" w:cs="Arial"/>
+          <w:bCs/>
+          <w:lang w:val="en-US"/>
+        </w:rPr>
+        <w:t>_{</w:t>
+      </w:r>
+      <w:proofErr w:type="gramEnd"/>
+      <w:r>
+        <w:rPr>
+          <w:rFonts w:ascii="Arial" w:hAnsi="Arial" w:cs="Arial"/>
+          <w:bCs/>
+          <w:lang w:val="en-US"/>
+        </w:rPr>
+        <w:t>hasSdoR2</w:t>
       </w:r>
       <w:r>
         <w:rPr>
@@ -3874,7 +3948,16 @@
           <w:bCs/>
           <w:lang w:val="en-US"/>
         </w:rPr>
-        <w:t>&lt;&lt;</w:t>
+        <w:t>&lt;</w:t>
+      </w:r>
+      <w:proofErr w:type="gramStart"/>
+      <w:r>
+        <w:rPr>
+          <w:rFonts w:ascii="Arial" w:hAnsi="Arial" w:cs="Arial"/>
+          <w:bCs/>
+          <w:lang w:val="en-US"/>
+        </w:rPr>
+        <w:t>&lt;</w:t>
       </w:r>
       <w:r>
         <w:rPr>
@@ -3884,6 +3967,7 @@
         <w:t>{</w:t>
       </w:r>
       <w:proofErr w:type="spellStart"/>
+      <w:proofErr w:type="gramEnd"/>
       <w:r>
         <w:rPr>
           <w:rFonts w:ascii="Arial" w:hAnsi="Arial" w:cs="Arial"/>
@@ -4120,7 +4204,6 @@
         <w:rPr>
           <w:rFonts w:ascii="Arial" w:hAnsi="Arial" w:cs="Arial"/>
         </w:rPr>
-        <w:lastRenderedPageBreak/>
         <w:t xml:space="preserve">The time allocated for the hearing is </w:t>
       </w:r>
       <w:r>
@@ -4171,6 +4254,7 @@
         <w:rPr>
           <w:rFonts w:ascii="Arial" w:hAnsi="Arial" w:cs="Arial"/>
         </w:rPr>
+        <w:lastRenderedPageBreak/>
         <w:t>The hearing will take place</w:t>
       </w:r>
       <w:r>
@@ -4370,62 +4454,27 @@
     </w:p>
     <w:p>
       <w:pPr>
-        <w:tabs>
-          <w:tab w:val="left" w:pos="2895"/>
-        </w:tabs>
-        <w:rPr>
-          <w:rFonts w:ascii="Arial" w:hAnsi="Arial" w:cs="Arial"/>
-        </w:rPr>
-      </w:pPr>
-      <w:r>
-        <w:rPr>
-          <w:rFonts w:ascii="Arial" w:hAnsi="Arial" w:cs="Arial"/>
-          <w:bCs/>
+        <w:rPr>
+          <w:rFonts w:ascii="Arial" w:hAnsi="Arial" w:cs="Arial"/>
+        </w:rPr>
+      </w:pPr>
+      <w:r>
+        <w:rPr>
+          <w:rFonts w:ascii="Arial" w:hAnsi="Arial" w:cs="Arial"/>
         </w:rPr>
         <w:t>&lt;&lt;cs_{</w:t>
       </w:r>
-      <w:proofErr w:type="spellStart"/>
-      <w:r>
-        <w:rPr>
-          <w:rFonts w:ascii="Arial" w:hAnsi="Arial" w:cs="Arial"/>
-        </w:rPr>
-        <w:t>isCarmEnabledForCase</w:t>
-      </w:r>
-      <w:proofErr w:type="spellEnd"/>
-      <w:r>
-        <w:rPr>
-          <w:rFonts w:ascii="Arial" w:hAnsi="Arial" w:cs="Arial"/>
-          <w:lang w:val="en-US"/>
-        </w:rPr>
-        <w:t>=</w:t>
-      </w:r>
-      <w:r>
-        <w:rPr>
-          <w:rFonts w:ascii="Arial" w:hAnsi="Arial" w:cs="Arial"/>
-          <w:lang w:val="en-US"/>
-        </w:rPr>
-        <w:t>”</w:t>
-      </w:r>
-      <w:r>
-        <w:rPr>
-          <w:rFonts w:ascii="Arial" w:hAnsi="Arial" w:cs="Arial"/>
-          <w:lang w:val="en-US"/>
-        </w:rPr>
-        <w:t>Yes</w:t>
-      </w:r>
-      <w:r>
-        <w:rPr>
-          <w:rFonts w:ascii="Arial" w:hAnsi="Arial" w:cs="Arial"/>
-          <w:lang w:val="en-US"/>
-        </w:rPr>
-        <w:t>”</w:t>
-      </w:r>
-      <w:r>
-        <w:rPr>
-          <w:rFonts w:ascii="Arial" w:hAnsi="Arial" w:cs="Arial"/>
-          <w:bCs/>
-        </w:rPr>
-        <w:t>}&gt;&gt;</w:t>
+      <w:r>
+        <w:rPr>
+          <w:rFonts w:ascii="Arial" w:hAnsi="Arial" w:cs="Arial"/>
+        </w:rPr>
+        <w:t>sdoR2SmallClaimsMediationSectionToggle</w:t>
+      </w:r>
+      <w:r>
+        <w:rPr>
+          <w:rFonts w:ascii="Arial" w:hAnsi="Arial" w:cs="Arial"/>
+        </w:rPr>
+        <w:t>=true}&gt;&gt;</w:t>
       </w:r>
     </w:p>
     <w:p>
@@ -4469,28 +4518,9 @@
       </w:r>
       <w:r>
         <w:rPr>
-          <w:rFonts w:ascii="Courier New" w:eastAsia="Times New Roman" w:hAnsi="Courier New" w:cs="Courier New"/>
-          <w:color w:val="E85BA0"/>
-          <w:sz w:val="18"/>
-          <w:szCs w:val="18"/>
-          <w:lang w:eastAsia="en-GB"/>
-        </w:rPr>
-        <w:t xml:space="preserve"> </w:t>
-      </w:r>
-      <w:proofErr w:type="spellStart"/>
-      <w:r>
-        <w:rPr>
-          <w:rFonts w:ascii="Arial" w:hAnsi="Arial" w:cs="Arial"/>
-        </w:rPr>
-        <w:t>smallClaimsMediationSectionStatement</w:t>
-      </w:r>
-      <w:proofErr w:type="spellEnd"/>
-      <w:r>
-        <w:rPr>
-          <w:rFonts w:ascii="Arial" w:hAnsi="Arial" w:cs="Arial"/>
-          <w:lang w:val="en-US"/>
-        </w:rPr>
-        <w:t>.input</w:t>
+          <w:rFonts w:ascii="Arial" w:hAnsi="Arial" w:cs="Arial"/>
+        </w:rPr>
+        <w:t>sdoR2SmallClaimMediationSectionInput</w:t>
       </w:r>
       <w:r>
         <w:rPr>
@@ -4600,9 +4630,18 @@
           <w:rFonts w:ascii="Arial" w:hAnsi="Arial" w:cs="Arial"/>
           <w:bCs/>
         </w:rPr>
-        <w:t>&lt;&lt;{</w:t>
+        <w:t>&lt;</w:t>
+      </w:r>
+      <w:proofErr w:type="gramStart"/>
+      <w:r>
+        <w:rPr>
+          <w:rFonts w:ascii="Arial" w:hAnsi="Arial" w:cs="Arial"/>
+          <w:bCs/>
+        </w:rPr>
+        <w:t>&lt;{</w:t>
       </w:r>
       <w:proofErr w:type="spellStart"/>
+      <w:proofErr w:type="gramEnd"/>
       <w:r>
         <w:rPr>
           <w:rFonts w:ascii="Arial" w:hAnsi="Arial" w:cs="Arial"/>
@@ -10703,40 +10742,6 @@
 </file>
 
 <file path=customXml/item1.xml><?xml version="1.0" encoding="utf-8"?>
-<?mso-contentType ?>
-<FormTemplates xmlns="http://schemas.microsoft.com/sharepoint/v3/contenttype/forms">
-  <Display>DocumentLibraryForm</Display>
-  <Edit>DocumentLibraryForm</Edit>
-  <New>DocumentLibraryForm</New>
-</FormTemplates>
-</file>
-
-<file path=customXml/item2.xml><?xml version="1.0" encoding="utf-8"?>
-<p:properties xmlns:p="http://schemas.microsoft.com/office/2006/metadata/properties" xmlns:xsi="http://www.w3.org/2001/XMLSchema-instance" xmlns:pc="http://schemas.microsoft.com/office/infopath/2007/PartnerControls">
-  <documentManagement>
-    <Stage xmlns="f336f4fe-8719-4ea2-b5d6-29b3a580aeb4">In Approval</Stage>
-    <Next_x0020_Stage xmlns="f336f4fe-8719-4ea2-b5d6-29b3a580aeb4">ApproveOrReject</Next_x0020_Stage>
-    <Admin_x0020_Action xmlns="f336f4fe-8719-4ea2-b5d6-29b3a580aeb4" xsi:nil="true"/>
-    <Template_x0020_Category xmlns="f336f4fe-8719-4ea2-b5d6-29b3a580aeb4">Standard Direction - STD</Template_x0020_Category>
-    <Action xmlns="f336f4fe-8719-4ea2-b5d6-29b3a580aeb4" xsi:nil="true"/>
-    <Purpose1 xmlns="f336f4fe-8719-4ea2-b5d6-29b3a580aeb4">SDO</Purpose1>
-    <Template_x0020_Language xmlns="f336f4fe-8719-4ea2-b5d6-29b3a580aeb4">English - ENG</Template_x0020_Language>
-    <Rename xmlns="f336f4fe-8719-4ea2-b5d6-29b3a580aeb4">true</Rename>
-    <Tornado_x0020_Filename xmlns="f336f4fe-8719-4ea2-b5d6-29b3a580aeb4" xsi:nil="true"/>
-    <Approval_x0020_Request_x0020_Comment xmlns="f336f4fe-8719-4ea2-b5d6-29b3a580aeb4">Requesting approval for CIV-10335</Approval_x0020_Request_x0020_Comment>
-    <Publication_x0020_Date xmlns="f336f4fe-8719-4ea2-b5d6-29b3a580aeb4">2023-01-23T00:00:00+00:00</Publication_x0020_Date>
-    <SharedWithUsers xmlns="f336f4fe-8719-4ea2-b5d6-29b3a580aeb4">
-      <UserInfo>
-        <DisplayName>Robert Allright</DisplayName>
-        <AccountId>23</AccountId>
-        <AccountType/>
-      </UserInfo>
-    </SharedWithUsers>
-  </documentManagement>
-</p:properties>
-</file>
-
-<file path=customXml/item3.xml><?xml version="1.0" encoding="utf-8"?>
 <ct:contentTypeSchema xmlns:ct="http://schemas.microsoft.com/office/2006/metadata/contentType" xmlns:ma="http://schemas.microsoft.com/office/2006/metadata/properties/metaAttributes" ct:_="" ma:_="" ma:contentTypeName="_CtTemplate" ma:contentTypeID="0x01010064A5FDCCFB03F540B94405305D7DE14F00A4F8B82F7CEF57469A8FE5CEAB7A0EE0" ma:contentTypeVersion="55" ma:contentTypeDescription="Part of Template Management with Site Columns representing custom attributes." ma:contentTypeScope="" ma:versionID="e48abcd8da7fe05ec90dabdfbb8c2749">
   <xsd:schema xmlns:xsd="http://www.w3.org/2001/XMLSchema" xmlns:xs="http://www.w3.org/2001/XMLSchema" xmlns:p="http://schemas.microsoft.com/office/2006/metadata/properties" xmlns:ns2="f336f4fe-8719-4ea2-b5d6-29b3a580aeb4" xmlns:ns3="b57b892a-dd61-4bba-b372-a8d93da2c7e6" targetNamespace="http://schemas.microsoft.com/office/2006/metadata/properties" ma:root="true" ma:fieldsID="4c733adc908683170864ffc34cec60fa" ns2:_="" ns3:_="">
     <xsd:import namespace="f336f4fe-8719-4ea2-b5d6-29b3a580aeb4"/>
@@ -11058,25 +11063,41 @@
 </ct:contentTypeSchema>
 </file>
 
-<file path=customXml/itemProps1.xml><?xml version="1.0" encoding="utf-8"?>
-<ds:datastoreItem xmlns:ds="http://schemas.openxmlformats.org/officeDocument/2006/customXml" ds:itemID="{B583B4CC-35D2-469F-8442-D174E33954A3}">
-  <ds:schemaRefs>
-    <ds:schemaRef ds:uri="http://schemas.microsoft.com/sharepoint/v3/contenttype/forms"/>
-  </ds:schemaRefs>
-</ds:datastoreItem>
+<file path=customXml/item2.xml><?xml version="1.0" encoding="utf-8"?>
+<p:properties xmlns:p="http://schemas.microsoft.com/office/2006/metadata/properties" xmlns:xsi="http://www.w3.org/2001/XMLSchema-instance" xmlns:pc="http://schemas.microsoft.com/office/infopath/2007/PartnerControls">
+  <documentManagement>
+    <Stage xmlns="f336f4fe-8719-4ea2-b5d6-29b3a580aeb4">In Approval</Stage>
+    <Next_x0020_Stage xmlns="f336f4fe-8719-4ea2-b5d6-29b3a580aeb4">ApproveOrReject</Next_x0020_Stage>
+    <Admin_x0020_Action xmlns="f336f4fe-8719-4ea2-b5d6-29b3a580aeb4" xsi:nil="true"/>
+    <Template_x0020_Category xmlns="f336f4fe-8719-4ea2-b5d6-29b3a580aeb4">Standard Direction - STD</Template_x0020_Category>
+    <Action xmlns="f336f4fe-8719-4ea2-b5d6-29b3a580aeb4" xsi:nil="true"/>
+    <Purpose1 xmlns="f336f4fe-8719-4ea2-b5d6-29b3a580aeb4">SDO</Purpose1>
+    <Template_x0020_Language xmlns="f336f4fe-8719-4ea2-b5d6-29b3a580aeb4">English - ENG</Template_x0020_Language>
+    <Rename xmlns="f336f4fe-8719-4ea2-b5d6-29b3a580aeb4">true</Rename>
+    <Tornado_x0020_Filename xmlns="f336f4fe-8719-4ea2-b5d6-29b3a580aeb4" xsi:nil="true"/>
+    <Approval_x0020_Request_x0020_Comment xmlns="f336f4fe-8719-4ea2-b5d6-29b3a580aeb4">Requesting approval for CIV-10335</Approval_x0020_Request_x0020_Comment>
+    <Publication_x0020_Date xmlns="f336f4fe-8719-4ea2-b5d6-29b3a580aeb4">2023-01-23T00:00:00+00:00</Publication_x0020_Date>
+    <SharedWithUsers xmlns="f336f4fe-8719-4ea2-b5d6-29b3a580aeb4">
+      <UserInfo>
+        <DisplayName>Robert Allright</DisplayName>
+        <AccountId>23</AccountId>
+        <AccountType/>
+      </UserInfo>
+    </SharedWithUsers>
+  </documentManagement>
+</p:properties>
 </file>
 
-<file path=customXml/itemProps2.xml><?xml version="1.0" encoding="utf-8"?>
-<ds:datastoreItem xmlns:ds="http://schemas.openxmlformats.org/officeDocument/2006/customXml" ds:itemID="{465BA454-9CB8-4FFC-A2E1-57E06FB538DD}">
-  <ds:schemaRefs>
-    <ds:schemaRef ds:uri="http://schemas.microsoft.com/office/2006/metadata/properties"/>
-    <ds:schemaRef ds:uri="http://schemas.microsoft.com/office/infopath/2007/PartnerControls"/>
-    <ds:schemaRef ds:uri="f336f4fe-8719-4ea2-b5d6-29b3a580aeb4"/>
-  </ds:schemaRefs>
-</ds:datastoreItem>
+<file path=customXml/item3.xml><?xml version="1.0" encoding="utf-8"?>
+<?mso-contentType ?>
+<FormTemplates xmlns="http://schemas.microsoft.com/sharepoint/v3/contenttype/forms">
+  <Display>DocumentLibraryForm</Display>
+  <Edit>DocumentLibraryForm</Edit>
+  <New>DocumentLibraryForm</New>
+</FormTemplates>
 </file>
 
-<file path=customXml/itemProps3.xml><?xml version="1.0" encoding="utf-8"?>
+<file path=customXml/itemProps1.xml><?xml version="1.0" encoding="utf-8"?>
 <ds:datastoreItem xmlns:ds="http://schemas.openxmlformats.org/officeDocument/2006/customXml" ds:itemID="{E1CB654C-2BA0-4A66-935D-E034A090D8A0}">
   <ds:schemaRefs>
     <ds:schemaRef ds:uri="http://schemas.microsoft.com/office/2006/metadata/contentType"/>
@@ -11095,6 +11116,24 @@
 </ds:datastoreItem>
 </file>
 
+<file path=customXml/itemProps2.xml><?xml version="1.0" encoding="utf-8"?>
+<ds:datastoreItem xmlns:ds="http://schemas.openxmlformats.org/officeDocument/2006/customXml" ds:itemID="{465BA454-9CB8-4FFC-A2E1-57E06FB538DD}">
+  <ds:schemaRefs>
+    <ds:schemaRef ds:uri="http://schemas.microsoft.com/office/2006/metadata/properties"/>
+    <ds:schemaRef ds:uri="http://schemas.microsoft.com/office/infopath/2007/PartnerControls"/>
+    <ds:schemaRef ds:uri="f336f4fe-8719-4ea2-b5d6-29b3a580aeb4"/>
+  </ds:schemaRefs>
+</ds:datastoreItem>
+</file>
+
+<file path=customXml/itemProps3.xml><?xml version="1.0" encoding="utf-8"?>
+<ds:datastoreItem xmlns:ds="http://schemas.openxmlformats.org/officeDocument/2006/customXml" ds:itemID="{B583B4CC-35D2-469F-8442-D174E33954A3}">
+  <ds:schemaRefs>
+    <ds:schemaRef ds:uri="http://schemas.microsoft.com/sharepoint/v3/contenttype/forms"/>
+  </ds:schemaRefs>
+</ds:datastoreItem>
+</file>
+
 <file path=docMetadata/LabelInfo.xml><?xml version="1.0" encoding="utf-8"?>
 <clbl:labelList xmlns:clbl="http://schemas.microsoft.com/office/2020/mipLabelMetadata">
   <clbl:label id="{fa22dce2-39a9-4bf4-a557-7a50b593b56a}" enabled="1" method="Privileged" siteId="{3e0088dc-0629-4ae6-aa8c-813e7a296f50}" contentBits="0" removed="0"/>

</xml_diff>

<commit_message>
CIV-13124 Update DRH template (#4479)
* Update DRH template

* Update doc

* fix merge issues
</commit_message>
<xml_diff>
--- a/docker/docmosis/templates/CV-UNS-STD-ENG-01389.docx
+++ b/docker/docmosis/templates/CV-UNS-STD-ENG-01389.docx
@@ -20,13 +20,63 @@
         <w:rPr>
           <w:rFonts w:ascii="Arial" w:hAnsi="Arial" w:cs="Arial"/>
         </w:rPr>
-        <w:t xml:space="preserve">&lt;&lt;{dateFormat($nowUTC </w:t>
+        <w:t>&lt;</w:t>
+      </w:r>
+      <w:proofErr w:type="gramStart"/>
+      <w:r>
+        <w:rPr>
+          <w:rFonts w:ascii="Arial" w:hAnsi="Arial" w:cs="Arial"/>
+        </w:rPr>
+        <w:t>&lt;{</w:t>
+      </w:r>
+      <w:proofErr w:type="spellStart"/>
+      <w:proofErr w:type="gramEnd"/>
+      <w:r>
+        <w:rPr>
+          <w:rFonts w:ascii="Arial" w:hAnsi="Arial" w:cs="Arial"/>
+        </w:rPr>
+        <w:t>dateFormat</w:t>
+      </w:r>
+      <w:proofErr w:type="spellEnd"/>
+      <w:r>
+        <w:rPr>
+          <w:rFonts w:ascii="Arial" w:hAnsi="Arial" w:cs="Arial"/>
+        </w:rPr>
+        <w:t>($</w:t>
+      </w:r>
+      <w:proofErr w:type="spellStart"/>
+      <w:r>
+        <w:rPr>
+          <w:rFonts w:ascii="Arial" w:hAnsi="Arial" w:cs="Arial"/>
+        </w:rPr>
+        <w:t>nowUTC</w:t>
+      </w:r>
+      <w:proofErr w:type="spellEnd"/>
+      <w:r>
+        <w:rPr>
+          <w:rFonts w:ascii="Arial" w:hAnsi="Arial" w:cs="Arial"/>
+        </w:rPr>
+        <w:t xml:space="preserve"> </w:t>
       </w:r>
       <w:r>
         <w:rPr>
           <w:rFonts w:ascii="Arial" w:eastAsia="Times New Roman" w:hAnsi="Arial" w:cs="Arial"/>
         </w:rPr>
-        <w:t xml:space="preserve">,‘d MMMM yyyy’)} </w:t>
+        <w:t xml:space="preserve">,‘d MMMM </w:t>
+      </w:r>
+      <w:proofErr w:type="spellStart"/>
+      <w:r>
+        <w:rPr>
+          <w:rFonts w:ascii="Arial" w:eastAsia="Times New Roman" w:hAnsi="Arial" w:cs="Arial"/>
+        </w:rPr>
+        <w:t>yyyy</w:t>
+      </w:r>
+      <w:proofErr w:type="spellEnd"/>
+      <w:r>
+        <w:rPr>
+          <w:rFonts w:ascii="Arial" w:eastAsia="Times New Roman" w:hAnsi="Arial" w:cs="Arial"/>
+        </w:rPr>
+        <w:t xml:space="preserve">’)} </w:t>
       </w:r>
       <w:r>
         <w:rPr>
@@ -149,12 +199,10 @@
           <w:sz w:val="28"/>
           <w:szCs w:val="28"/>
         </w:rPr>
-        <w:t>&lt;&lt;judgeName&gt;&gt;</w:t>
-      </w:r>
-    </w:p>
-    <w:p>
-      <w:pPr>
-        <w:jc w:val="center"/>
+        <w:t>&lt;&lt;</w:t>
+      </w:r>
+      <w:proofErr w:type="spellStart"/>
+      <w:r>
         <w:rPr>
           <w:rFonts w:ascii="Arial" w:hAnsi="Arial" w:cs="Arial"/>
           <w:b/>
@@ -162,6 +210,30 @@
           <w:sz w:val="28"/>
           <w:szCs w:val="28"/>
         </w:rPr>
+        <w:t>judgeName</w:t>
+      </w:r>
+      <w:proofErr w:type="spellEnd"/>
+      <w:r>
+        <w:rPr>
+          <w:rFonts w:ascii="Arial" w:hAnsi="Arial" w:cs="Arial"/>
+          <w:b/>
+          <w:color w:val="000000" w:themeColor="text1"/>
+          <w:sz w:val="28"/>
+          <w:szCs w:val="28"/>
+        </w:rPr>
+        <w:t>&gt;&gt;</w:t>
+      </w:r>
+    </w:p>
+    <w:p>
+      <w:pPr>
+        <w:jc w:val="center"/>
+        <w:rPr>
+          <w:rFonts w:ascii="Arial" w:hAnsi="Arial" w:cs="Arial"/>
+          <w:b/>
+          <w:color w:val="000000" w:themeColor="text1"/>
+          <w:sz w:val="28"/>
+          <w:szCs w:val="28"/>
+        </w:rPr>
       </w:pPr>
       <w:r>
         <w:rPr>
@@ -173,7 +245,21 @@
         <w:rPr>
           <w:rFonts w:ascii="Arial" w:hAnsi="Arial" w:cs="Arial"/>
         </w:rPr>
-        <w:t>&lt;&lt; caseNumber&gt;&gt;</w:t>
+        <w:t xml:space="preserve">&lt;&lt; </w:t>
+      </w:r>
+      <w:proofErr w:type="spellStart"/>
+      <w:r>
+        <w:rPr>
+          <w:rFonts w:ascii="Arial" w:hAnsi="Arial" w:cs="Arial"/>
+        </w:rPr>
+        <w:t>caseNumber</w:t>
+      </w:r>
+      <w:proofErr w:type="spellEnd"/>
+      <w:r>
+        <w:rPr>
+          <w:rFonts w:ascii="Arial" w:hAnsi="Arial" w:cs="Arial"/>
+        </w:rPr>
+        <w:t>&gt;&gt;</w:t>
       </w:r>
     </w:p>
     <w:p>
@@ -1133,20 +1219,48 @@
         <w:rPr>
           <w:rFonts w:ascii="Arial" w:hAnsi="Arial" w:cs="Arial"/>
           <w:bCs/>
-          <w:snapToGrid w:val="0"/>
-          <w:szCs w:val="20"/>
-          <w:lang w:val="en-US"/>
-        </w:rPr>
-      </w:pPr>
-      <w:r>
-        <w:rPr>
-          <w:rFonts w:ascii="Arial" w:hAnsi="Arial" w:cs="Arial"/>
-          <w:b/>
-          <w:snapToGrid w:val="0"/>
-          <w:szCs w:val="20"/>
-          <w:lang w:val="en-US"/>
-        </w:rPr>
-        <w:t>Judge’s recital</w:t>
+        </w:rPr>
+      </w:pPr>
+      <w:r>
+        <w:rPr>
+          <w:rFonts w:ascii="Arial" w:hAnsi="Arial" w:cs="Arial"/>
+          <w:bCs/>
+        </w:rPr>
+        <w:t>&lt;&lt;</w:t>
+      </w:r>
+      <w:r>
+        <w:rPr>
+          <w:rFonts w:ascii="Arial" w:hAnsi="Arial" w:cs="Arial"/>
+        </w:rPr>
+        <w:t>sdoR2SmallClaimsJudgesRecital</w:t>
+      </w:r>
+      <w:r>
+        <w:rPr>
+          <w:rFonts w:ascii="Arial" w:hAnsi="Arial" w:cs="Arial"/>
+          <w:lang w:val="en-US"/>
+        </w:rPr>
+        <w:t>.input</w:t>
+      </w:r>
+      <w:r>
+        <w:rPr>
+          <w:rFonts w:ascii="Arial" w:hAnsi="Arial" w:cs="Arial"/>
+          <w:bCs/>
+        </w:rPr>
+        <w:t>&gt;&gt;</w:t>
+      </w:r>
+    </w:p>
+    <w:p>
+      <w:pPr>
+        <w:rPr>
+          <w:rFonts w:ascii="Arial" w:hAnsi="Arial" w:cs="Arial"/>
+        </w:rPr>
+      </w:pPr>
+      <w:r>
+        <w:rPr>
+          <w:rFonts w:ascii="Arial" w:hAnsi="Arial" w:cs="Arial"/>
+          <w:bCs/>
+        </w:rPr>
+        <w:t>It is ordered that:</w:t>
       </w:r>
     </w:p>
     <w:p>
@@ -1163,29 +1277,20 @@
       <w:r>
         <w:rPr>
           <w:rFonts w:ascii="Arial" w:hAnsi="Arial" w:cs="Arial"/>
-          <w:bCs/>
-        </w:rPr>
-        <w:t>&lt;&lt;</w:t>
-      </w:r>
-      <w:r>
-        <w:rPr>
-          <w:rFonts w:ascii="Arial" w:hAnsi="Arial" w:cs="Arial"/>
-        </w:rPr>
-        <w:t>sdoR2SmallClaimsJudgesRecital</w:t>
-      </w:r>
-      <w:r>
-        <w:rPr>
-          <w:rFonts w:ascii="Arial" w:hAnsi="Arial" w:cs="Arial"/>
-          <w:lang w:val="en-US"/>
-        </w:rPr>
-        <w:t>.input</w:t>
-      </w:r>
-      <w:r>
-        <w:rPr>
-          <w:rFonts w:ascii="Arial" w:hAnsi="Arial" w:cs="Arial"/>
-          <w:bCs/>
-        </w:rPr>
-        <w:t>&gt;&gt;</w:t>
+        </w:rPr>
+        <w:t>Th</w:t>
+      </w:r>
+      <w:r>
+        <w:rPr>
+          <w:rFonts w:ascii="Arial" w:hAnsi="Arial" w:cs="Arial"/>
+        </w:rPr>
+        <w:t>e</w:t>
+      </w:r>
+      <w:r>
+        <w:rPr>
+          <w:rFonts w:ascii="Arial" w:hAnsi="Arial" w:cs="Arial"/>
+        </w:rPr>
+        <w:t xml:space="preserve"> claim is allocated to the Small Claims Track.</w:t>
       </w:r>
     </w:p>
     <w:p>
@@ -1202,54 +1307,6 @@
           <w:b/>
           <w:bCs/>
         </w:rPr>
-        <w:t>Allocation</w:t>
-      </w:r>
-    </w:p>
-    <w:p>
-      <w:pPr>
-        <w:pStyle w:val="ListParagraph"/>
-        <w:numPr>
-          <w:ilvl w:val="0"/>
-          <w:numId w:val="22"/>
-        </w:numPr>
-        <w:rPr>
-          <w:rFonts w:ascii="Arial" w:hAnsi="Arial" w:cs="Arial"/>
-        </w:rPr>
-      </w:pPr>
-      <w:r>
-        <w:rPr>
-          <w:rFonts w:ascii="Arial" w:hAnsi="Arial" w:cs="Arial"/>
-        </w:rPr>
-        <w:t>Th</w:t>
-      </w:r>
-      <w:r>
-        <w:rPr>
-          <w:rFonts w:ascii="Arial" w:hAnsi="Arial" w:cs="Arial"/>
-        </w:rPr>
-        <w:t>e</w:t>
-      </w:r>
-      <w:r>
-        <w:rPr>
-          <w:rFonts w:ascii="Arial" w:hAnsi="Arial" w:cs="Arial"/>
-        </w:rPr>
-        <w:t xml:space="preserve"> claim is allocated to the Small Claims Track.</w:t>
-      </w:r>
-    </w:p>
-    <w:p>
-      <w:pPr>
-        <w:rPr>
-          <w:rFonts w:ascii="Arial" w:hAnsi="Arial" w:cs="Arial"/>
-          <w:b/>
-          <w:bCs/>
-        </w:rPr>
-      </w:pPr>
-      <w:r>
-        <w:rPr>
-          <w:rFonts w:ascii="Arial" w:hAnsi="Arial" w:cs="Arial"/>
-          <w:b/>
-          <w:bCs/>
-        </w:rPr>
-        <w:lastRenderedPageBreak/>
         <w:t>Dispute Resolution Hearing</w:t>
       </w:r>
     </w:p>
@@ -1269,6 +1326,7 @@
         <w:rPr>
           <w:rFonts w:ascii="Arial" w:hAnsi="Arial" w:cs="Arial"/>
         </w:rPr>
+        <w:lastRenderedPageBreak/>
         <w:t xml:space="preserve">The claim is listed for a Dispute Resolution Hearing before a District Judge on the date and at the time indicated on the Notice of Hearing which will follow separately. </w:t>
       </w:r>
     </w:p>
@@ -1324,7 +1382,19 @@
         <w:rPr>
           <w:rFonts w:ascii="Arial" w:hAnsi="Arial" w:cs="Arial"/>
         </w:rPr>
-        <w:t xml:space="preserve">If a party is legally represented at the Dispute Resolution Hearing and the party is not also in attendance, they must have provided full instructions including as to settlement and be contactable so that meaningful negotiations can take place. Failure to have done so may result in the hearing being adjourned and a costs order being made against the party at fault. </w:t>
+        <w:t xml:space="preserve">If a party is legally represented at the Dispute Resolution Hearing and the party is not also in attendance, they must have provided full instructions including as to settlement and be contactable so that meaningful negotiations can take place. Failure to </w:t>
+      </w:r>
+      <w:r>
+        <w:rPr>
+          <w:rFonts w:ascii="Arial" w:hAnsi="Arial" w:cs="Arial"/>
+        </w:rPr>
+        <w:t xml:space="preserve">comply with this </w:t>
+      </w:r>
+      <w:r>
+        <w:rPr>
+          <w:rFonts w:ascii="Arial" w:hAnsi="Arial" w:cs="Arial"/>
+        </w:rPr>
+        <w:t xml:space="preserve">may result in the hearing being adjourned and a costs order being made against the party at fault. </w:t>
       </w:r>
     </w:p>
     <w:p>
@@ -1349,7 +1419,23 @@
           <w:b/>
           <w:bCs/>
         </w:rPr>
-        <w:t>Judges powers at Dispute Resolution Hearing</w:t>
+        <w:t>Judge</w:t>
+      </w:r>
+      <w:r>
+        <w:rPr>
+          <w:rFonts w:ascii="Arial" w:hAnsi="Arial" w:cs="Arial"/>
+          <w:b/>
+          <w:bCs/>
+        </w:rPr>
+        <w:t>’</w:t>
+      </w:r>
+      <w:r>
+        <w:rPr>
+          <w:rFonts w:ascii="Arial" w:hAnsi="Arial" w:cs="Arial"/>
+          <w:b/>
+          <w:bCs/>
+        </w:rPr>
+        <w:t>s powers at Dispute Resolution Hearing</w:t>
       </w:r>
     </w:p>
     <w:p>
@@ -1406,7 +1492,13 @@
         <w:rPr>
           <w:rFonts w:ascii="Arial" w:hAnsi="Arial" w:cs="Arial"/>
         </w:rPr>
-        <w:t xml:space="preserve">If a party fails to provide a contact number for the hearing, fails to attend the hearing, or fails to comply with the directions set out in this Order, the court may strike out the claim, defence, and/or counterclaim. </w:t>
+        <w:t>Strike out the claim, defence, and/or counterclaim if a party fails to provide a contact number for the hearing, fails to attend the hearing, or fails to comply with the directions set out in this Order</w:t>
+      </w:r>
+      <w:r>
+        <w:rPr>
+          <w:rFonts w:ascii="Arial" w:hAnsi="Arial" w:cs="Arial"/>
+        </w:rPr>
+        <w:t>.</w:t>
       </w:r>
     </w:p>
     <w:p>
@@ -1444,7 +1536,31 @@
         <w:rPr>
           <w:rFonts w:ascii="Arial" w:hAnsi="Arial" w:cs="Arial"/>
         </w:rPr>
-        <w:t xml:space="preserve">List any further hearing including final hearing and/or make an Order requiring the parties to take further steps prior to a further or final hearing and provide that if the same are not carried out, that the Statement of Case of any party in default will be struck out. </w:t>
+        <w:t xml:space="preserve">List any further hearing including </w:t>
+      </w:r>
+      <w:r>
+        <w:rPr>
+          <w:rFonts w:ascii="Arial" w:hAnsi="Arial" w:cs="Arial"/>
+        </w:rPr>
+        <w:t xml:space="preserve">a </w:t>
+      </w:r>
+      <w:r>
+        <w:rPr>
+          <w:rFonts w:ascii="Arial" w:hAnsi="Arial" w:cs="Arial"/>
+        </w:rPr>
+        <w:t xml:space="preserve">final hearing and/or make an Order requiring the parties to take further steps prior to a further or </w:t>
+      </w:r>
+      <w:r>
+        <w:rPr>
+          <w:rFonts w:ascii="Arial" w:hAnsi="Arial" w:cs="Arial"/>
+        </w:rPr>
+        <w:t xml:space="preserve">a </w:t>
+      </w:r>
+      <w:r>
+        <w:rPr>
+          <w:rFonts w:ascii="Arial" w:hAnsi="Arial" w:cs="Arial"/>
+        </w:rPr>
+        <w:t xml:space="preserve">final hearing and provide that if the same are not carried out, that the Statement of Case of any party in default will be struck out. </w:t>
       </w:r>
     </w:p>
     <w:p>
@@ -1485,7 +1601,23 @@
           <w:rFonts w:ascii="Arial" w:hAnsi="Arial" w:cs="Arial"/>
           <w:lang w:val="en-US"/>
         </w:rPr>
-        <w:t>&lt;&lt;cs_{hasPaymentProtectionInsurance=true}&gt;&gt;</w:t>
+        <w:t>&lt;&lt;cs_{</w:t>
+      </w:r>
+      <w:proofErr w:type="spellStart"/>
+      <w:r>
+        <w:rPr>
+          <w:rFonts w:ascii="Arial" w:hAnsi="Arial" w:cs="Arial"/>
+          <w:lang w:val="en-US"/>
+        </w:rPr>
+        <w:t>hasPaymentProtectionInsurance</w:t>
+      </w:r>
+      <w:proofErr w:type="spellEnd"/>
+      <w:r>
+        <w:rPr>
+          <w:rFonts w:ascii="Arial" w:hAnsi="Arial" w:cs="Arial"/>
+          <w:lang w:val="en-US"/>
+        </w:rPr>
+        <w:t>=true}&gt;&gt;</w:t>
       </w:r>
     </w:p>
     <w:p>
@@ -1542,6 +1674,7 @@
         </w:rPr>
         <w:t>.</w:t>
       </w:r>
+      <w:proofErr w:type="spellStart"/>
       <w:r>
         <w:rPr>
           <w:rFonts w:ascii="Arial" w:hAnsi="Arial" w:cs="Arial"/>
@@ -1556,6 +1689,7 @@
         </w:rPr>
         <w:t>ate</w:t>
       </w:r>
+      <w:proofErr w:type="spellEnd"/>
       <w:r>
         <w:rPr>
           <w:rFonts w:ascii="Arial" w:hAnsi="Arial" w:cs="Arial"/>
@@ -1762,7 +1896,31 @@
         <w:rPr>
           <w:rFonts w:ascii="Arial" w:hAnsi="Arial" w:cs="Arial"/>
         </w:rPr>
-        <w:t>Any correspondent in connection with a complaint by the Claimant(s)</w:t>
+        <w:t>Any corresponde</w:t>
+      </w:r>
+      <w:r>
+        <w:rPr>
+          <w:rFonts w:ascii="Arial" w:hAnsi="Arial" w:cs="Arial"/>
+        </w:rPr>
+        <w:t>nce</w:t>
+      </w:r>
+      <w:r>
+        <w:rPr>
+          <w:rFonts w:ascii="Arial" w:hAnsi="Arial" w:cs="Arial"/>
+        </w:rPr>
+        <w:t xml:space="preserve"> in connection with a</w:t>
+      </w:r>
+      <w:r>
+        <w:rPr>
+          <w:rFonts w:ascii="Arial" w:hAnsi="Arial" w:cs="Arial"/>
+        </w:rPr>
+        <w:t>ny</w:t>
+      </w:r>
+      <w:r>
+        <w:rPr>
+          <w:rFonts w:ascii="Arial" w:hAnsi="Arial" w:cs="Arial"/>
+        </w:rPr>
+        <w:t xml:space="preserve"> complaint by the Claimant(s)</w:t>
       </w:r>
     </w:p>
     <w:p>
@@ -1781,7 +1939,6 @@
         <w:rPr>
           <w:rFonts w:ascii="Arial" w:hAnsi="Arial" w:cs="Arial"/>
         </w:rPr>
-        <w:lastRenderedPageBreak/>
         <w:t xml:space="preserve">A copy of any correspondence as to redress if not included in (e). </w:t>
       </w:r>
     </w:p>
@@ -1801,6 +1958,7 @@
         <w:rPr>
           <w:rFonts w:ascii="Arial" w:hAnsi="Arial" w:cs="Arial"/>
         </w:rPr>
+        <w:lastRenderedPageBreak/>
         <w:t xml:space="preserve">The amount, if any, of redress (under the Financial Conduct Authority (FCA) scheme or otherwise) and the date it was paid. </w:t>
       </w:r>
     </w:p>
@@ -1818,7 +1976,7 @@
           <w:b/>
           <w:bCs/>
         </w:rPr>
-        <w:t>Parties shall endeavour to agree</w:t>
+        <w:t>Agreement of calculations principal</w:t>
       </w:r>
     </w:p>
     <w:p>
@@ -1856,7 +2014,21 @@
         <w:rPr>
           <w:rFonts w:ascii="Arial" w:hAnsi="Arial" w:cs="Arial"/>
         </w:rPr>
-        <w:t>The principle sum claimed.</w:t>
+        <w:t xml:space="preserve">The </w:t>
+      </w:r>
+      <w:proofErr w:type="gramStart"/>
+      <w:r>
+        <w:rPr>
+          <w:rFonts w:ascii="Arial" w:hAnsi="Arial" w:cs="Arial"/>
+        </w:rPr>
+        <w:t>principle</w:t>
+      </w:r>
+      <w:proofErr w:type="gramEnd"/>
+      <w:r>
+        <w:rPr>
+          <w:rFonts w:ascii="Arial" w:hAnsi="Arial" w:cs="Arial"/>
+        </w:rPr>
+        <w:t xml:space="preserve"> sum claimed.</w:t>
       </w:r>
     </w:p>
     <w:p>
@@ -1924,7 +2096,23 @@
           <w:rFonts w:ascii="Arial" w:hAnsi="Arial" w:cs="Arial"/>
           <w:lang w:val="en-US"/>
         </w:rPr>
-        <w:t>&lt;&lt;cs_{hasWitnessStatement=true}&gt;&gt;</w:t>
+        <w:t>&lt;&lt;cs_{</w:t>
+      </w:r>
+      <w:proofErr w:type="spellStart"/>
+      <w:r>
+        <w:rPr>
+          <w:rFonts w:ascii="Arial" w:hAnsi="Arial" w:cs="Arial"/>
+          <w:lang w:val="en-US"/>
+        </w:rPr>
+        <w:t>hasWitnessStatement</w:t>
+      </w:r>
+      <w:proofErr w:type="spellEnd"/>
+      <w:r>
+        <w:rPr>
+          <w:rFonts w:ascii="Arial" w:hAnsi="Arial" w:cs="Arial"/>
+          <w:lang w:val="en-US"/>
+        </w:rPr>
+        <w:t>=true}&gt;&gt;</w:t>
       </w:r>
     </w:p>
     <w:p>
@@ -1939,8 +2127,17 @@
           <w:rFonts w:ascii="Arial" w:hAnsi="Arial" w:cs="Arial"/>
           <w:b/>
         </w:rPr>
-        <w:t>Witness statements</w:t>
-      </w:r>
+        <w:t xml:space="preserve">Witness </w:t>
+      </w:r>
+      <w:proofErr w:type="gramStart"/>
+      <w:r>
+        <w:rPr>
+          <w:rFonts w:ascii="Arial" w:hAnsi="Arial" w:cs="Arial"/>
+          <w:b/>
+        </w:rPr>
+        <w:t>statements</w:t>
+      </w:r>
+      <w:proofErr w:type="gramEnd"/>
     </w:p>
     <w:p>
       <w:pPr>
@@ -1966,6 +2163,7 @@
         </w:rPr>
         <w:t>sdoR2</w:t>
       </w:r>
+      <w:proofErr w:type="spellStart"/>
       <w:r>
         <w:rPr>
           <w:rFonts w:ascii="Arial" w:hAnsi="Arial" w:cs="Arial"/>
@@ -1994,6 +2192,7 @@
         </w:rPr>
         <w:t>sdoStatementOfWitness</w:t>
       </w:r>
+      <w:proofErr w:type="spellEnd"/>
       <w:r>
         <w:rPr>
           <w:rFonts w:ascii="Arial" w:hAnsi="Arial" w:cs="Arial"/>
@@ -2021,6 +2220,7 @@
         </w:rPr>
         <w:t>sdoR2</w:t>
       </w:r>
+      <w:proofErr w:type="spellStart"/>
       <w:r>
         <w:rPr>
           <w:rFonts w:ascii="Arial" w:hAnsi="Arial" w:cs="Arial"/>
@@ -2056,6 +2256,7 @@
         </w:rPr>
         <w:t>Witness</w:t>
       </w:r>
+      <w:proofErr w:type="spellEnd"/>
       <w:r>
         <w:rPr>
           <w:rFonts w:ascii="Arial" w:hAnsi="Arial" w:cs="Arial"/>
@@ -2440,6 +2641,7 @@
         </w:rPr>
         <w:t>sdoR2</w:t>
       </w:r>
+      <w:proofErr w:type="spellStart"/>
       <w:r>
         <w:rPr>
           <w:rFonts w:ascii="Arial" w:hAnsi="Arial" w:cs="Arial"/>
@@ -2473,7 +2675,15 @@
           <w:rFonts w:ascii="Arial" w:hAnsi="Arial" w:cs="Arial"/>
           <w:lang w:val="en-US"/>
         </w:rPr>
-        <w:t>Pages=’Yes’</w:t>
+        <w:t>Pages</w:t>
+      </w:r>
+      <w:proofErr w:type="spellEnd"/>
+      <w:r>
+        <w:rPr>
+          <w:rFonts w:ascii="Arial" w:hAnsi="Arial" w:cs="Arial"/>
+          <w:lang w:val="en-US"/>
+        </w:rPr>
+        <w:t>=’Yes’</w:t>
       </w:r>
       <w:r>
         <w:rPr>
@@ -2550,12 +2760,14 @@
         </w:rPr>
         <w:t>.</w:t>
       </w:r>
+      <w:proofErr w:type="spellStart"/>
       <w:r>
         <w:rPr>
           <w:rFonts w:ascii="Arial" w:hAnsi="Arial" w:cs="Arial"/>
         </w:rPr>
         <w:t>witnessShouldNotMoreThanTxt</w:t>
       </w:r>
+      <w:proofErr w:type="spellEnd"/>
       <w:r>
         <w:rPr>
           <w:rFonts w:ascii="Arial" w:hAnsi="Arial" w:cs="Arial"/>
@@ -2854,40 +3066,52 @@
         </w:numPr>
         <w:rPr>
           <w:rFonts w:ascii="Arial" w:hAnsi="Arial" w:cs="Arial"/>
-        </w:rPr>
-      </w:pPr>
-      <w:r>
-        <w:rPr>
-          <w:rFonts w:ascii="Arial" w:hAnsi="Arial" w:cs="Arial"/>
-        </w:rPr>
-        <w:t>B</w:t>
-      </w:r>
-      <w:r>
-        <w:rPr>
-          <w:rFonts w:ascii="Arial" w:hAnsi="Arial" w:cs="Arial"/>
-        </w:rPr>
-        <w:t>e signed and dated by the witness.</w:t>
-      </w:r>
-    </w:p>
-    <w:p>
-      <w:pPr>
-        <w:pStyle w:val="ListParagraph"/>
-        <w:numPr>
-          <w:ilvl w:val="0"/>
-          <w:numId w:val="4"/>
-        </w:numPr>
-        <w:rPr>
-          <w:rFonts w:ascii="Arial" w:hAnsi="Arial" w:cs="Arial"/>
-          <w:bCs/>
-        </w:rPr>
-      </w:pPr>
+          <w:bCs/>
+        </w:rPr>
+      </w:pPr>
+      <w:r>
+        <w:rPr>
+          <w:rFonts w:ascii="Arial" w:hAnsi="Arial" w:cs="Arial"/>
+        </w:rPr>
+        <w:t xml:space="preserve">Be </w:t>
+      </w:r>
+      <w:r>
+        <w:rPr>
+          <w:rFonts w:ascii="Arial" w:hAnsi="Arial" w:cs="Arial"/>
+          <w:bCs/>
+        </w:rPr>
+        <w:t xml:space="preserve">signed by the witness and dated. If a witness is unable to read the </w:t>
+      </w:r>
+      <w:proofErr w:type="gramStart"/>
+      <w:r>
+        <w:rPr>
+          <w:rFonts w:ascii="Arial" w:hAnsi="Arial" w:cs="Arial"/>
+          <w:bCs/>
+        </w:rPr>
+        <w:t>statement</w:t>
+      </w:r>
+      <w:proofErr w:type="gramEnd"/>
+      <w:r>
+        <w:rPr>
+          <w:rFonts w:ascii="Arial" w:hAnsi="Arial" w:cs="Arial"/>
+          <w:bCs/>
+        </w:rPr>
+        <w:t xml:space="preserve"> there must be a certificate that it has been read or interpreted to the </w:t>
+      </w:r>
       <w:r>
         <w:rPr>
           <w:rFonts w:ascii="Arial" w:hAnsi="Arial" w:cs="Arial"/>
           <w:bCs/>
         </w:rPr>
         <w:lastRenderedPageBreak/>
-        <w:t>If a witness is unable to read the statement, there must be a certificate stating that it has been read or interpreted to the witness by a suitably qualified person, and that there must be an independent interpreter at the final hearing who will not be provided by the Court.</w:t>
+        <w:t>witness by a suitably qualified person and at the final hearing there must be an independent interpreter who will not be provided by the Court</w:t>
+      </w:r>
+      <w:r>
+        <w:rPr>
+          <w:rFonts w:ascii="Arial" w:hAnsi="Arial" w:cs="Arial"/>
+          <w:bCs/>
+        </w:rPr>
+        <w:t>.</w:t>
       </w:r>
     </w:p>
     <w:p>
@@ -2958,6 +3182,7 @@
         </w:rPr>
         <w:t>&lt;&lt;cs_{</w:t>
       </w:r>
+      <w:proofErr w:type="spellStart"/>
       <w:r>
         <w:rPr>
           <w:rFonts w:ascii="Arial" w:hAnsi="Arial" w:cs="Arial"/>
@@ -2965,6 +3190,7 @@
         </w:rPr>
         <w:t>hasUploadDocToggle</w:t>
       </w:r>
+      <w:proofErr w:type="spellEnd"/>
       <w:r>
         <w:rPr>
           <w:rFonts w:ascii="Arial" w:hAnsi="Arial" w:cs="Arial"/>
@@ -3069,6 +3295,7 @@
         </w:rPr>
         <w:t>&lt;&lt;cs_{</w:t>
       </w:r>
+      <w:proofErr w:type="spellStart"/>
       <w:r>
         <w:rPr>
           <w:rFonts w:ascii="Arial" w:hAnsi="Arial" w:cs="Arial"/>
@@ -3083,6 +3310,7 @@
         </w:rPr>
         <w:t>s</w:t>
       </w:r>
+      <w:proofErr w:type="spellEnd"/>
       <w:r>
         <w:rPr>
           <w:rFonts w:ascii="Arial" w:hAnsi="Arial" w:cs="Arial"/>
@@ -3117,8 +3345,19 @@
           <w:bCs/>
           <w:lang w:val="en-US"/>
         </w:rPr>
-        <w:t>Add a new direction</w:t>
-      </w:r>
+        <w:t xml:space="preserve">Add a new </w:t>
+      </w:r>
+      <w:proofErr w:type="gramStart"/>
+      <w:r>
+        <w:rPr>
+          <w:rFonts w:ascii="Arial" w:hAnsi="Arial" w:cs="Arial"/>
+          <w:b/>
+          <w:bCs/>
+          <w:lang w:val="en-US"/>
+        </w:rPr>
+        <w:t>direction</w:t>
+      </w:r>
+      <w:proofErr w:type="gramEnd"/>
     </w:p>
     <w:p>
       <w:pPr>
@@ -3169,12 +3408,14 @@
         </w:rPr>
         <w:t>&lt;&lt;</w:t>
       </w:r>
+      <w:proofErr w:type="gramStart"/>
       <w:r>
         <w:rPr>
           <w:rFonts w:ascii="Arial" w:hAnsi="Arial" w:cs="Arial"/>
         </w:rPr>
         <w:t>value.</w:t>
       </w:r>
+      <w:proofErr w:type="spellStart"/>
       <w:r>
         <w:rPr>
           <w:rFonts w:ascii="Arial" w:hAnsi="Arial" w:cs="Arial"/>
@@ -3182,6 +3423,8 @@
         </w:rPr>
         <w:t>directionComment</w:t>
       </w:r>
+      <w:proofErr w:type="spellEnd"/>
+      <w:proofErr w:type="gramEnd"/>
       <w:r>
         <w:rPr>
           <w:rFonts w:ascii="Arial" w:hAnsi="Arial" w:cs="Arial"/>
@@ -3259,6 +3502,7 @@
         </w:rPr>
         <w:t>&lt;&lt;cs_{</w:t>
       </w:r>
+      <w:proofErr w:type="spellStart"/>
       <w:r>
         <w:rPr>
           <w:rFonts w:ascii="Arial" w:hAnsi="Arial" w:cs="Arial"/>
@@ -3273,6 +3517,7 @@
         </w:rPr>
         <w:t>Toggle</w:t>
       </w:r>
+      <w:proofErr w:type="spellEnd"/>
       <w:r>
         <w:rPr>
           <w:rFonts w:ascii="Arial" w:hAnsi="Arial" w:cs="Arial"/>
@@ -3316,8 +3561,18 @@
           <w:bCs/>
           <w:lang w:val="en-US"/>
         </w:rPr>
-        <w:t>&lt;&lt;cs_{</w:t>
-      </w:r>
+        <w:t>&lt;&lt;cs</w:t>
+      </w:r>
+      <w:proofErr w:type="gramStart"/>
+      <w:r>
+        <w:rPr>
+          <w:rFonts w:ascii="Arial" w:hAnsi="Arial" w:cs="Arial"/>
+          <w:bCs/>
+          <w:lang w:val="en-US"/>
+        </w:rPr>
+        <w:t>_{</w:t>
+      </w:r>
+      <w:proofErr w:type="gramEnd"/>
       <w:r>
         <w:rPr>
           <w:rFonts w:ascii="Arial" w:hAnsi="Arial" w:cs="Arial"/>
@@ -3405,14 +3660,40 @@
           <w:bCs/>
           <w:lang w:val="en-US"/>
         </w:rPr>
-        <w:t>&lt;&lt;</w:t>
-      </w:r>
-      <w:r>
-        <w:rPr>
-          <w:rFonts w:ascii="Arial" w:hAnsi="Arial" w:cs="Arial"/>
-          <w:bCs/>
-        </w:rPr>
-        <w:t>{dateFormat(</w:t>
+        <w:t>&lt;</w:t>
+      </w:r>
+      <w:proofErr w:type="gramStart"/>
+      <w:r>
+        <w:rPr>
+          <w:rFonts w:ascii="Arial" w:hAnsi="Arial" w:cs="Arial"/>
+          <w:bCs/>
+          <w:lang w:val="en-US"/>
+        </w:rPr>
+        <w:t>&lt;</w:t>
+      </w:r>
+      <w:r>
+        <w:rPr>
+          <w:rFonts w:ascii="Arial" w:hAnsi="Arial" w:cs="Arial"/>
+          <w:bCs/>
+        </w:rPr>
+        <w:t>{</w:t>
+      </w:r>
+      <w:proofErr w:type="spellStart"/>
+      <w:proofErr w:type="gramEnd"/>
+      <w:r>
+        <w:rPr>
+          <w:rFonts w:ascii="Arial" w:hAnsi="Arial" w:cs="Arial"/>
+          <w:bCs/>
+        </w:rPr>
+        <w:t>dateFormat</w:t>
+      </w:r>
+      <w:proofErr w:type="spellEnd"/>
+      <w:r>
+        <w:rPr>
+          <w:rFonts w:ascii="Arial" w:hAnsi="Arial" w:cs="Arial"/>
+          <w:bCs/>
+        </w:rPr>
+        <w:t>(</w:t>
       </w:r>
       <w:r>
         <w:rPr>
@@ -3483,7 +3764,39 @@
           <w:rFonts w:ascii="Arial" w:hAnsi="Arial" w:cs="Arial"/>
           <w:bCs/>
         </w:rPr>
-        <w:t>, ‘dd MMMM yyyy’, ‘yyyy-MM-dd’)}</w:t>
+        <w:t xml:space="preserve">, ‘dd MMMM </w:t>
+      </w:r>
+      <w:proofErr w:type="spellStart"/>
+      <w:r>
+        <w:rPr>
+          <w:rFonts w:ascii="Arial" w:hAnsi="Arial" w:cs="Arial"/>
+          <w:bCs/>
+        </w:rPr>
+        <w:t>yyyy</w:t>
+      </w:r>
+      <w:proofErr w:type="spellEnd"/>
+      <w:r>
+        <w:rPr>
+          <w:rFonts w:ascii="Arial" w:hAnsi="Arial" w:cs="Arial"/>
+          <w:bCs/>
+        </w:rPr>
+        <w:t>’, ‘</w:t>
+      </w:r>
+      <w:proofErr w:type="spellStart"/>
+      <w:r>
+        <w:rPr>
+          <w:rFonts w:ascii="Arial" w:hAnsi="Arial" w:cs="Arial"/>
+          <w:bCs/>
+        </w:rPr>
+        <w:t>yyyy</w:t>
+      </w:r>
+      <w:proofErr w:type="spellEnd"/>
+      <w:r>
+        <w:rPr>
+          <w:rFonts w:ascii="Arial" w:hAnsi="Arial" w:cs="Arial"/>
+          <w:bCs/>
+        </w:rPr>
+        <w:t>-MM-dd’)}</w:t>
       </w:r>
       <w:r>
         <w:rPr>
@@ -3529,7 +3842,25 @@
           <w:bCs/>
           <w:lang w:val="en-US"/>
         </w:rPr>
-        <w:t>&lt;&lt;cs_{hasSdoR2</w:t>
+        <w:t>&lt;&lt;cs</w:t>
+      </w:r>
+      <w:proofErr w:type="gramStart"/>
+      <w:r>
+        <w:rPr>
+          <w:rFonts w:ascii="Arial" w:hAnsi="Arial" w:cs="Arial"/>
+          <w:bCs/>
+          <w:lang w:val="en-US"/>
+        </w:rPr>
+        <w:t>_{</w:t>
+      </w:r>
+      <w:proofErr w:type="gramEnd"/>
+      <w:r>
+        <w:rPr>
+          <w:rFonts w:ascii="Arial" w:hAnsi="Arial" w:cs="Arial"/>
+          <w:bCs/>
+          <w:lang w:val="en-US"/>
+        </w:rPr>
+        <w:t>hasSdoR2</w:t>
       </w:r>
       <w:r>
         <w:rPr>
@@ -3625,14 +3956,40 @@
           <w:bCs/>
           <w:lang w:val="en-US"/>
         </w:rPr>
-        <w:t>&lt;&lt;</w:t>
-      </w:r>
-      <w:r>
-        <w:rPr>
-          <w:rFonts w:ascii="Arial" w:hAnsi="Arial" w:cs="Arial"/>
-          <w:bCs/>
-        </w:rPr>
-        <w:t>{dateFormat(</w:t>
+        <w:t>&lt;</w:t>
+      </w:r>
+      <w:proofErr w:type="gramStart"/>
+      <w:r>
+        <w:rPr>
+          <w:rFonts w:ascii="Arial" w:hAnsi="Arial" w:cs="Arial"/>
+          <w:bCs/>
+          <w:lang w:val="en-US"/>
+        </w:rPr>
+        <w:t>&lt;</w:t>
+      </w:r>
+      <w:r>
+        <w:rPr>
+          <w:rFonts w:ascii="Arial" w:hAnsi="Arial" w:cs="Arial"/>
+          <w:bCs/>
+        </w:rPr>
+        <w:t>{</w:t>
+      </w:r>
+      <w:proofErr w:type="spellStart"/>
+      <w:proofErr w:type="gramEnd"/>
+      <w:r>
+        <w:rPr>
+          <w:rFonts w:ascii="Arial" w:hAnsi="Arial" w:cs="Arial"/>
+          <w:bCs/>
+        </w:rPr>
+        <w:t>dateFormat</w:t>
+      </w:r>
+      <w:proofErr w:type="spellEnd"/>
+      <w:r>
+        <w:rPr>
+          <w:rFonts w:ascii="Arial" w:hAnsi="Arial" w:cs="Arial"/>
+          <w:bCs/>
+        </w:rPr>
+        <w:t>(</w:t>
       </w:r>
       <w:r>
         <w:rPr>
@@ -3711,7 +4068,55 @@
           <w:rFonts w:ascii="Arial" w:hAnsi="Arial" w:cs="Arial"/>
           <w:bCs/>
         </w:rPr>
-        <w:t>, ‘dd MMMM yyyy’, ‘yyyy-MM-dd’)}&gt;&gt; and &lt;&lt;{dateFormat(</w:t>
+        <w:t xml:space="preserve">, ‘dd MMMM </w:t>
+      </w:r>
+      <w:proofErr w:type="spellStart"/>
+      <w:r>
+        <w:rPr>
+          <w:rFonts w:ascii="Arial" w:hAnsi="Arial" w:cs="Arial"/>
+          <w:bCs/>
+        </w:rPr>
+        <w:t>yyyy</w:t>
+      </w:r>
+      <w:proofErr w:type="spellEnd"/>
+      <w:r>
+        <w:rPr>
+          <w:rFonts w:ascii="Arial" w:hAnsi="Arial" w:cs="Arial"/>
+          <w:bCs/>
+        </w:rPr>
+        <w:t>’, ‘</w:t>
+      </w:r>
+      <w:proofErr w:type="spellStart"/>
+      <w:r>
+        <w:rPr>
+          <w:rFonts w:ascii="Arial" w:hAnsi="Arial" w:cs="Arial"/>
+          <w:bCs/>
+        </w:rPr>
+        <w:t>yyyy</w:t>
+      </w:r>
+      <w:proofErr w:type="spellEnd"/>
+      <w:r>
+        <w:rPr>
+          <w:rFonts w:ascii="Arial" w:hAnsi="Arial" w:cs="Arial"/>
+          <w:bCs/>
+        </w:rPr>
+        <w:t>-MM-dd’)}&gt;&gt; and &lt;&lt;{</w:t>
+      </w:r>
+      <w:proofErr w:type="spellStart"/>
+      <w:r>
+        <w:rPr>
+          <w:rFonts w:ascii="Arial" w:hAnsi="Arial" w:cs="Arial"/>
+          <w:bCs/>
+        </w:rPr>
+        <w:t>dateFormat</w:t>
+      </w:r>
+      <w:proofErr w:type="spellEnd"/>
+      <w:r>
+        <w:rPr>
+          <w:rFonts w:ascii="Arial" w:hAnsi="Arial" w:cs="Arial"/>
+          <w:bCs/>
+        </w:rPr>
+        <w:t>(</w:t>
       </w:r>
       <w:r>
         <w:rPr>
@@ -3726,7 +4131,55 @@
           <w:rFonts w:ascii="Arial" w:hAnsi="Arial" w:cs="Arial"/>
           <w:bCs/>
         </w:rPr>
-        <w:t>.dateTo, ‘dd MMMM yyyy’, ‘yyyy-MM-dd’)}&gt;&gt;.</w:t>
+        <w:t>.</w:t>
+      </w:r>
+      <w:proofErr w:type="spellStart"/>
+      <w:r>
+        <w:rPr>
+          <w:rFonts w:ascii="Arial" w:hAnsi="Arial" w:cs="Arial"/>
+          <w:bCs/>
+        </w:rPr>
+        <w:t>dateTo</w:t>
+      </w:r>
+      <w:proofErr w:type="spellEnd"/>
+      <w:r>
+        <w:rPr>
+          <w:rFonts w:ascii="Arial" w:hAnsi="Arial" w:cs="Arial"/>
+          <w:bCs/>
+        </w:rPr>
+        <w:t xml:space="preserve">, ‘dd MMMM </w:t>
+      </w:r>
+      <w:proofErr w:type="spellStart"/>
+      <w:r>
+        <w:rPr>
+          <w:rFonts w:ascii="Arial" w:hAnsi="Arial" w:cs="Arial"/>
+          <w:bCs/>
+        </w:rPr>
+        <w:t>yyyy</w:t>
+      </w:r>
+      <w:proofErr w:type="spellEnd"/>
+      <w:r>
+        <w:rPr>
+          <w:rFonts w:ascii="Arial" w:hAnsi="Arial" w:cs="Arial"/>
+          <w:bCs/>
+        </w:rPr>
+        <w:t>’, ‘</w:t>
+      </w:r>
+      <w:proofErr w:type="spellStart"/>
+      <w:r>
+        <w:rPr>
+          <w:rFonts w:ascii="Arial" w:hAnsi="Arial" w:cs="Arial"/>
+          <w:bCs/>
+        </w:rPr>
+        <w:t>yyyy</w:t>
+      </w:r>
+      <w:proofErr w:type="spellEnd"/>
+      <w:r>
+        <w:rPr>
+          <w:rFonts w:ascii="Arial" w:hAnsi="Arial" w:cs="Arial"/>
+          <w:bCs/>
+        </w:rPr>
+        <w:t>-MM-dd’)}&gt;&gt;.</w:t>
       </w:r>
     </w:p>
     <w:p>
@@ -3767,12 +4220,21 @@
         </w:rPr>
         <w:t>&lt;&lt;</w:t>
       </w:r>
-      <w:r>
-        <w:rPr>
-          <w:rFonts w:ascii="Arial" w:hAnsi="Arial" w:cs="Arial"/>
-          <w:lang w:val="en-US"/>
-        </w:rPr>
-        <w:t>hearingTime&gt;&gt;</w:t>
+      <w:proofErr w:type="spellStart"/>
+      <w:r>
+        <w:rPr>
+          <w:rFonts w:ascii="Arial" w:hAnsi="Arial" w:cs="Arial"/>
+          <w:lang w:val="en-US"/>
+        </w:rPr>
+        <w:t>hearingTime</w:t>
+      </w:r>
+      <w:proofErr w:type="spellEnd"/>
+      <w:r>
+        <w:rPr>
+          <w:rFonts w:ascii="Arial" w:hAnsi="Arial" w:cs="Arial"/>
+          <w:lang w:val="en-US"/>
+        </w:rPr>
+        <w:t>&gt;&gt;</w:t>
       </w:r>
       <w:r>
         <w:rPr>
@@ -3800,42 +4262,228 @@
         <w:rPr>
           <w:rFonts w:ascii="Arial" w:hAnsi="Arial" w:cs="Arial"/>
         </w:rPr>
-        <w:lastRenderedPageBreak/>
         <w:t>The hearing will take place</w:t>
       </w:r>
       <w:r>
         <w:rPr>
           <w:rFonts w:ascii="Arial" w:hAnsi="Arial" w:cs="Arial"/>
         </w:rPr>
-        <w:t xml:space="preserve"> at </w:t>
+        <w:t xml:space="preserve"> </w:t>
+      </w:r>
+      <w:r>
+        <w:rPr>
+          <w:rFonts w:ascii="Arial" w:eastAsia="Times New Roman" w:hAnsi="Arial" w:cs="Arial"/>
+          <w:b/>
+          <w:bCs/>
+          <w:lang w:eastAsia="en-GB"/>
+        </w:rPr>
+        <w:t>&lt;&lt;</w:t>
+      </w:r>
+      <w:proofErr w:type="spellStart"/>
+      <w:r>
+        <w:rPr>
+          <w:rFonts w:ascii="Arial" w:eastAsia="Times New Roman" w:hAnsi="Arial" w:cs="Arial"/>
+          <w:b/>
+          <w:bCs/>
+          <w:lang w:eastAsia="en-GB"/>
+        </w:rPr>
+        <w:t>smallClaimsMethod</w:t>
+      </w:r>
+      <w:proofErr w:type="spellEnd"/>
+      <w:r>
+        <w:rPr>
+          <w:rFonts w:ascii="Arial" w:eastAsia="Times New Roman" w:hAnsi="Arial" w:cs="Arial"/>
+          <w:b/>
+          <w:bCs/>
+          <w:lang w:eastAsia="en-GB"/>
+        </w:rPr>
+        <w:t>&gt;&gt;</w:t>
+      </w:r>
+      <w:r>
+        <w:rPr>
+          <w:rFonts w:ascii="Arial" w:eastAsia="Times New Roman" w:hAnsi="Arial" w:cs="Arial"/>
+          <w:b/>
+          <w:bCs/>
+          <w:lang w:eastAsia="en-GB"/>
+        </w:rPr>
+        <w:t xml:space="preserve"> </w:t>
       </w:r>
       <w:r>
         <w:rPr>
           <w:rFonts w:ascii="Arial" w:eastAsia="Times New Roman" w:hAnsi="Arial" w:cs="Arial"/>
           <w:lang w:eastAsia="en-GB"/>
         </w:rPr>
-        <w:t>&lt;&lt;hearingLocation.site_name&gt;&gt;, &lt;&lt;hearingLocation.court_address&gt;&gt;</w:t>
+        <w:t>at</w:t>
       </w:r>
       <w:r>
         <w:rPr>
           <w:rFonts w:ascii="Arial" w:eastAsia="Times New Roman" w:hAnsi="Arial" w:cs="Arial"/>
           <w:lang w:eastAsia="en-GB"/>
         </w:rPr>
-        <w:t>,</w:t>
+        <w:t xml:space="preserve">, </w:t>
       </w:r>
       <w:r>
         <w:rPr>
           <w:rFonts w:ascii="Arial" w:eastAsia="Times New Roman" w:hAnsi="Arial" w:cs="Arial"/>
           <w:lang w:eastAsia="en-GB"/>
         </w:rPr>
-        <w:t xml:space="preserve"> &lt;&lt;hearingLocation.postcode&gt;&gt;</w:t>
-      </w:r>
+        <w:t>&lt;&lt;</w:t>
+      </w:r>
+      <w:proofErr w:type="spellStart"/>
       <w:r>
         <w:rPr>
           <w:rFonts w:ascii="Arial" w:eastAsia="Times New Roman" w:hAnsi="Arial" w:cs="Arial"/>
           <w:lang w:eastAsia="en-GB"/>
         </w:rPr>
+        <w:t>hearingLocation.site_name</w:t>
+      </w:r>
+      <w:proofErr w:type="spellEnd"/>
+      <w:r>
+        <w:rPr>
+          <w:rFonts w:ascii="Arial" w:eastAsia="Times New Roman" w:hAnsi="Arial" w:cs="Arial"/>
+          <w:lang w:eastAsia="en-GB"/>
+        </w:rPr>
+        <w:t>&gt;&gt;, &lt;&lt;</w:t>
+      </w:r>
+      <w:proofErr w:type="spellStart"/>
+      <w:r>
+        <w:rPr>
+          <w:rFonts w:ascii="Arial" w:eastAsia="Times New Roman" w:hAnsi="Arial" w:cs="Arial"/>
+          <w:lang w:eastAsia="en-GB"/>
+        </w:rPr>
+        <w:t>hearingLocation.court_address</w:t>
+      </w:r>
+      <w:proofErr w:type="spellEnd"/>
+      <w:r>
+        <w:rPr>
+          <w:rFonts w:ascii="Arial" w:eastAsia="Times New Roman" w:hAnsi="Arial" w:cs="Arial"/>
+          <w:lang w:eastAsia="en-GB"/>
+        </w:rPr>
+        <w:t>&gt;&gt;</w:t>
+      </w:r>
+      <w:r>
+        <w:rPr>
+          <w:rFonts w:ascii="Arial" w:eastAsia="Times New Roman" w:hAnsi="Arial" w:cs="Arial"/>
+          <w:lang w:eastAsia="en-GB"/>
+        </w:rPr>
+        <w:t>,</w:t>
+      </w:r>
+      <w:r>
+        <w:rPr>
+          <w:rFonts w:ascii="Arial" w:eastAsia="Times New Roman" w:hAnsi="Arial" w:cs="Arial"/>
+          <w:lang w:eastAsia="en-GB"/>
+        </w:rPr>
+        <w:t xml:space="preserve"> &lt;&lt;</w:t>
+      </w:r>
+      <w:proofErr w:type="spellStart"/>
+      <w:r>
+        <w:rPr>
+          <w:rFonts w:ascii="Arial" w:eastAsia="Times New Roman" w:hAnsi="Arial" w:cs="Arial"/>
+          <w:lang w:eastAsia="en-GB"/>
+        </w:rPr>
+        <w:t>hearingLocation.postcode</w:t>
+      </w:r>
+      <w:proofErr w:type="spellEnd"/>
+      <w:r>
+        <w:rPr>
+          <w:rFonts w:ascii="Arial" w:eastAsia="Times New Roman" w:hAnsi="Arial" w:cs="Arial"/>
+          <w:lang w:eastAsia="en-GB"/>
+        </w:rPr>
+        <w:t>&gt;&gt;</w:t>
+      </w:r>
+      <w:r>
+        <w:rPr>
+          <w:rFonts w:ascii="Arial" w:eastAsia="Times New Roman" w:hAnsi="Arial" w:cs="Arial"/>
+          <w:lang w:eastAsia="en-GB"/>
+        </w:rPr>
         <w:t>.</w:t>
+      </w:r>
+    </w:p>
+    <w:p>
+      <w:pPr>
+        <w:spacing w:after="0" w:line="240" w:lineRule="auto"/>
+        <w:rPr>
+          <w:rFonts w:ascii="Arial" w:hAnsi="Arial" w:cs="Arial"/>
+          <w:bCs/>
+          <w:lang w:val="en-US"/>
+        </w:rPr>
+      </w:pPr>
+    </w:p>
+    <w:p>
+      <w:pPr>
+        <w:spacing w:after="0" w:line="240" w:lineRule="auto"/>
+        <w:rPr>
+          <w:rFonts w:ascii="Arial" w:eastAsia="Times New Roman" w:hAnsi="Arial" w:cs="Arial"/>
+          <w:sz w:val="24"/>
+          <w:szCs w:val="24"/>
+          <w:lang w:eastAsia="en-GB"/>
+        </w:rPr>
+      </w:pPr>
+      <w:r>
+        <w:rPr>
+          <w:rFonts w:ascii="Arial" w:hAnsi="Arial" w:cs="Arial"/>
+          <w:bCs/>
+          <w:lang w:val="en-US"/>
+        </w:rPr>
+        <w:t>&lt;&lt;cs</w:t>
+      </w:r>
+      <w:proofErr w:type="gramStart"/>
+      <w:r>
+        <w:rPr>
+          <w:rFonts w:ascii="Arial" w:hAnsi="Arial" w:cs="Arial"/>
+          <w:bCs/>
+          <w:lang w:val="en-US"/>
+        </w:rPr>
+        <w:t>_{</w:t>
+      </w:r>
+      <w:r>
+        <w:rPr>
+          <w:rFonts w:ascii="Arial" w:hAnsi="Arial" w:cs="Arial"/>
+          <w:lang w:val="en-US"/>
+        </w:rPr>
+        <w:t xml:space="preserve"> sdoR</w:t>
+      </w:r>
+      <w:proofErr w:type="gramEnd"/>
+      <w:r>
+        <w:rPr>
+          <w:rFonts w:ascii="Arial" w:hAnsi="Arial" w:cs="Arial"/>
+          <w:lang w:val="en-US"/>
+        </w:rPr>
+        <w:t>2SmallClaimsPhysicalTrialBundleTxt</w:t>
+      </w:r>
+      <w:r>
+        <w:rPr>
+          <w:rFonts w:ascii="Arial" w:hAnsi="Arial" w:cs="Arial"/>
+          <w:bCs/>
+          <w:lang w:val="en-US"/>
+        </w:rPr>
+        <w:t xml:space="preserve"> != ‘None’}&gt;&gt;</w:t>
+      </w:r>
+    </w:p>
+    <w:p>
+      <w:pPr>
+        <w:rPr>
+          <w:rFonts w:ascii="Arial" w:hAnsi="Arial" w:cs="Arial"/>
+          <w:b/>
+          <w:bCs/>
+        </w:rPr>
+      </w:pPr>
+    </w:p>
+    <w:p>
+      <w:pPr>
+        <w:rPr>
+          <w:rFonts w:ascii="Arial" w:hAnsi="Arial" w:cs="Arial"/>
+          <w:b/>
+          <w:bCs/>
+        </w:rPr>
+      </w:pPr>
+      <w:r>
+        <w:rPr>
+          <w:rFonts w:ascii="Arial" w:hAnsi="Arial" w:cs="Arial"/>
+          <w:b/>
+          <w:bCs/>
+        </w:rPr>
+        <w:t>Physical trial bundle</w:t>
       </w:r>
     </w:p>
     <w:p>
@@ -3845,44 +4493,99 @@
           <w:ilvl w:val="0"/>
           <w:numId w:val="22"/>
         </w:numPr>
-        <w:spacing w:line="256" w:lineRule="auto"/>
-        <w:rPr>
-          <w:rFonts w:ascii="Arial" w:hAnsi="Arial" w:cs="Arial"/>
-        </w:rPr>
-      </w:pPr>
-      <w:r>
-        <w:rPr>
-          <w:rFonts w:ascii="Arial" w:hAnsi="Arial" w:cs="Arial"/>
-        </w:rPr>
-        <w:t xml:space="preserve">The hearing will take place </w:t>
-      </w:r>
-      <w:r>
-        <w:rPr>
-          <w:rFonts w:ascii="Arial" w:eastAsia="Times New Roman" w:hAnsi="Arial" w:cs="Arial"/>
-          <w:lang w:eastAsia="en-GB"/>
+        <w:rPr>
+          <w:rFonts w:ascii="Arial" w:hAnsi="Arial" w:cs="Arial"/>
+        </w:rPr>
+      </w:pPr>
+      <w:r>
+        <w:rPr>
+          <w:rFonts w:ascii="Arial" w:hAnsi="Arial" w:cs="Arial"/>
         </w:rPr>
         <w:t>&lt;&lt;</w:t>
       </w:r>
       <w:r>
         <w:rPr>
-          <w:rFonts w:ascii="Arial" w:eastAsia="Times New Roman" w:hAnsi="Arial" w:cs="Arial"/>
-          <w:lang w:eastAsia="en-GB"/>
-        </w:rPr>
-        <w:t>smallClaimsMethod</w:t>
-      </w:r>
-      <w:r>
-        <w:rPr>
-          <w:rFonts w:ascii="Arial" w:eastAsia="Times New Roman" w:hAnsi="Arial" w:cs="Arial"/>
-          <w:lang w:eastAsia="en-GB"/>
+          <w:rFonts w:ascii="Arial" w:hAnsi="Arial" w:cs="Arial"/>
+          <w:lang w:val="en-US"/>
+        </w:rPr>
+        <w:t>sdoR2SmallClaimsPhysicalTrialBundleTxt</w:t>
+      </w:r>
+      <w:r>
+        <w:rPr>
+          <w:rFonts w:ascii="Arial" w:hAnsi="Arial" w:cs="Arial"/>
         </w:rPr>
         <w:t>&gt;&gt;</w:t>
       </w:r>
-      <w:r>
-        <w:rPr>
-          <w:rFonts w:ascii="Arial" w:eastAsia="Times New Roman" w:hAnsi="Arial" w:cs="Arial"/>
-          <w:lang w:eastAsia="en-GB"/>
-        </w:rPr>
-        <w:t>.</w:t>
+    </w:p>
+    <w:p>
+      <w:pPr>
+        <w:rPr>
+          <w:rFonts w:ascii="Arial" w:hAnsi="Arial" w:cs="Arial"/>
+          <w:bCs/>
+        </w:rPr>
+      </w:pPr>
+      <w:r>
+        <w:rPr>
+          <w:rFonts w:ascii="Arial" w:hAnsi="Arial" w:cs="Arial"/>
+          <w:bCs/>
+        </w:rPr>
+        <w:t>&lt;&lt;es_&gt;&gt;</w:t>
+      </w:r>
+    </w:p>
+    <w:p>
+      <w:pPr>
+        <w:rPr>
+          <w:rFonts w:ascii="Arial" w:hAnsi="Arial" w:cs="Arial"/>
+          <w:bCs/>
+        </w:rPr>
+      </w:pPr>
+      <w:r>
+        <w:rPr>
+          <w:rFonts w:ascii="Arial" w:hAnsi="Arial" w:cs="Arial"/>
+          <w:bCs/>
+        </w:rPr>
+        <w:t>&lt;&lt;es_&gt;&gt;</w:t>
+      </w:r>
+    </w:p>
+    <w:p>
+      <w:pPr>
+        <w:tabs>
+          <w:tab w:val="left" w:pos="2895"/>
+        </w:tabs>
+        <w:rPr>
+          <w:rFonts w:ascii="Arial" w:hAnsi="Arial" w:cs="Arial"/>
+          <w:bCs/>
+        </w:rPr>
+      </w:pPr>
+      <w:r>
+        <w:rPr>
+          <w:rFonts w:ascii="Arial" w:hAnsi="Arial" w:cs="Arial"/>
+          <w:bCs/>
+        </w:rPr>
+        <w:t>&lt;&lt;cs_{</w:t>
+      </w:r>
+      <w:proofErr w:type="spellStart"/>
+      <w:r>
+        <w:rPr>
+          <w:rFonts w:ascii="Arial" w:hAnsi="Arial" w:cs="Arial"/>
+          <w:lang w:val="en-US"/>
+        </w:rPr>
+        <w:t>hasDRHWelshLangToggle</w:t>
+      </w:r>
+      <w:proofErr w:type="spellEnd"/>
+      <w:r>
+        <w:rPr>
+          <w:rFonts w:ascii="Arial" w:hAnsi="Arial" w:cs="Arial"/>
+          <w:lang w:val="en-US"/>
+        </w:rPr>
+        <w:t>=true</w:t>
+      </w:r>
+      <w:r>
+        <w:rPr>
+          <w:rFonts w:ascii="Arial" w:hAnsi="Arial" w:cs="Arial"/>
+          <w:bCs/>
+        </w:rPr>
+        <w:t>}&gt;&gt;</w:t>
       </w:r>
     </w:p>
     <w:p>
@@ -3891,6 +4594,7 @@
           <w:rFonts w:ascii="Arial" w:hAnsi="Arial" w:cs="Arial"/>
           <w:b/>
           <w:bCs/>
+          <w:lang w:val="en-US"/>
         </w:rPr>
       </w:pPr>
       <w:r>
@@ -3898,8 +4602,9 @@
           <w:rFonts w:ascii="Arial" w:hAnsi="Arial" w:cs="Arial"/>
           <w:b/>
           <w:bCs/>
-        </w:rPr>
-        <w:t>Physical trial bundle</w:t>
+          <w:lang w:val="en-US"/>
+        </w:rPr>
+        <w:t>Use of the Welsh language</w:t>
       </w:r>
     </w:p>
     <w:p>
@@ -3911,24 +4616,29 @@
         </w:numPr>
         <w:rPr>
           <w:rFonts w:ascii="Arial" w:hAnsi="Arial" w:cs="Arial"/>
-        </w:rPr>
-      </w:pPr>
-      <w:r>
-        <w:rPr>
-          <w:rFonts w:ascii="Arial" w:hAnsi="Arial" w:cs="Arial"/>
+          <w:lang w:val="en-US"/>
+        </w:rPr>
+      </w:pPr>
+      <w:r>
+        <w:rPr>
+          <w:rFonts w:ascii="Arial" w:hAnsi="Arial" w:cs="Arial"/>
+          <w:lang w:val="en-US"/>
         </w:rPr>
         <w:t>&lt;&lt;</w:t>
       </w:r>
-      <w:r>
-        <w:rPr>
-          <w:rFonts w:ascii="Arial" w:hAnsi="Arial" w:cs="Arial"/>
-          <w:lang w:val="en-US"/>
-        </w:rPr>
-        <w:t>sdoR2SmallClaimsPhysicalTrialBundleTxt</w:t>
-      </w:r>
-      <w:r>
-        <w:rPr>
-          <w:rFonts w:ascii="Arial" w:hAnsi="Arial" w:cs="Arial"/>
+      <w:proofErr w:type="spellStart"/>
+      <w:r>
+        <w:rPr>
+          <w:rFonts w:ascii="Arial" w:hAnsi="Arial" w:cs="Arial"/>
+          <w:lang w:val="en-US"/>
+        </w:rPr>
+        <w:t>welshLanguageDescription</w:t>
+      </w:r>
+      <w:proofErr w:type="spellEnd"/>
+      <w:r>
+        <w:rPr>
+          <w:rFonts w:ascii="Arial" w:hAnsi="Arial" w:cs="Arial"/>
+          <w:lang w:val="en-US"/>
         </w:rPr>
         <w:t>&gt;&gt;</w:t>
       </w:r>
@@ -3950,78 +4660,17 @@
     </w:p>
     <w:p>
       <w:pPr>
-        <w:tabs>
-          <w:tab w:val="left" w:pos="2895"/>
-        </w:tabs>
-        <w:rPr>
-          <w:rFonts w:ascii="Arial" w:hAnsi="Arial" w:cs="Arial"/>
-          <w:bCs/>
-        </w:rPr>
-      </w:pPr>
-      <w:r>
-        <w:rPr>
-          <w:rFonts w:ascii="Arial" w:hAnsi="Arial" w:cs="Arial"/>
-          <w:bCs/>
-        </w:rPr>
-        <w:t>&lt;&lt;cs_{</w:t>
-      </w:r>
-      <w:r>
-        <w:rPr>
-          <w:rFonts w:ascii="Arial" w:hAnsi="Arial" w:cs="Arial"/>
-          <w:lang w:val="en-US"/>
-        </w:rPr>
-        <w:t>hasDRHWelshLangToggle</w:t>
-      </w:r>
-      <w:r>
-        <w:rPr>
-          <w:rFonts w:ascii="Arial" w:hAnsi="Arial" w:cs="Arial"/>
-          <w:lang w:val="en-US"/>
-        </w:rPr>
-        <w:t>=true</w:t>
-      </w:r>
-      <w:r>
-        <w:rPr>
-          <w:rFonts w:ascii="Arial" w:hAnsi="Arial" w:cs="Arial"/>
-          <w:bCs/>
-        </w:rPr>
-        <w:t>}&gt;&gt;</w:t>
-      </w:r>
-    </w:p>
-    <w:p>
-      <w:pPr>
         <w:rPr>
           <w:rFonts w:ascii="Arial" w:hAnsi="Arial" w:cs="Arial"/>
           <w:b/>
-          <w:bCs/>
-          <w:lang w:val="en-US"/>
         </w:rPr>
       </w:pPr>
       <w:r>
         <w:rPr>
           <w:rFonts w:ascii="Arial" w:hAnsi="Arial" w:cs="Arial"/>
           <w:b/>
-          <w:bCs/>
-          <w:lang w:val="en-US"/>
-        </w:rPr>
-        <w:t xml:space="preserve">Use of the </w:t>
-      </w:r>
-      <w:r>
-        <w:rPr>
-          <w:rFonts w:ascii="Arial" w:hAnsi="Arial" w:cs="Arial"/>
-          <w:b/>
-          <w:bCs/>
-          <w:lang w:val="en-US"/>
-        </w:rPr>
-        <w:t>W</w:t>
-      </w:r>
-      <w:r>
-        <w:rPr>
-          <w:rFonts w:ascii="Arial" w:hAnsi="Arial" w:cs="Arial"/>
-          <w:b/>
-          <w:bCs/>
-          <w:lang w:val="en-US"/>
-        </w:rPr>
-        <w:t>elsh language</w:t>
+        </w:rPr>
+        <w:t>Important notes</w:t>
       </w:r>
     </w:p>
     <w:p>
@@ -4033,13 +4682,12 @@
         </w:numPr>
         <w:rPr>
           <w:rFonts w:ascii="Arial" w:hAnsi="Arial" w:cs="Arial"/>
-          <w:lang w:val="en-US"/>
-        </w:rPr>
-      </w:pPr>
-      <w:r>
-        <w:rPr>
-          <w:rFonts w:ascii="Arial" w:hAnsi="Arial" w:cs="Arial"/>
-          <w:lang w:val="en-US"/>
+          <w:bCs/>
+        </w:rPr>
+      </w:pPr>
+      <w:r>
+        <w:rPr>
+          <w:rFonts w:ascii="Arial" w:hAnsi="Arial" w:cs="Arial"/>
         </w:rPr>
         <w:t>&lt;&lt;</w:t>
       </w:r>
@@ -4048,105 +4696,42 @@
           <w:rFonts w:ascii="Arial" w:hAnsi="Arial" w:cs="Arial"/>
           <w:lang w:val="en-US"/>
         </w:rPr>
-        <w:t>welshLanguageDescription</w:t>
-      </w:r>
-      <w:r>
-        <w:rPr>
-          <w:rFonts w:ascii="Arial" w:hAnsi="Arial" w:cs="Arial"/>
-          <w:lang w:val="en-US"/>
+        <w:t>sdoR2SmallClaimsI</w:t>
+      </w:r>
+      <w:r>
+        <w:rPr>
+          <w:rFonts w:ascii="Arial" w:hAnsi="Arial" w:cs="Arial"/>
+          <w:lang w:val="en-US"/>
+        </w:rPr>
+        <w:t>m</w:t>
+      </w:r>
+      <w:r>
+        <w:rPr>
+          <w:rFonts w:ascii="Arial" w:hAnsi="Arial" w:cs="Arial"/>
+          <w:lang w:val="en-US"/>
+        </w:rPr>
+        <w:t>pNotes</w:t>
+      </w:r>
+      <w:r>
+        <w:rPr>
+          <w:rFonts w:ascii="Arial" w:hAnsi="Arial" w:cs="Arial"/>
+          <w:lang w:val="en-US"/>
+        </w:rPr>
+        <w:t>.</w:t>
+      </w:r>
+      <w:r>
+        <w:rPr>
+          <w:rFonts w:ascii="Arial" w:hAnsi="Arial" w:cs="Arial"/>
+          <w:lang w:val="en-US"/>
+        </w:rPr>
+        <w:t>text</w:t>
+      </w:r>
+      <w:r>
+        <w:rPr>
+          <w:rFonts w:ascii="Arial" w:hAnsi="Arial" w:cs="Arial"/>
         </w:rPr>
         <w:t>&gt;&gt;</w:t>
       </w:r>
-    </w:p>
-    <w:p>
-      <w:pPr>
-        <w:rPr>
-          <w:rFonts w:ascii="Arial" w:hAnsi="Arial" w:cs="Arial"/>
-          <w:bCs/>
-        </w:rPr>
-      </w:pPr>
-      <w:r>
-        <w:rPr>
-          <w:rFonts w:ascii="Arial" w:hAnsi="Arial" w:cs="Arial"/>
-          <w:bCs/>
-        </w:rPr>
-        <w:t>&lt;&lt;es_&gt;&gt;</w:t>
-      </w:r>
-    </w:p>
-    <w:p>
-      <w:pPr>
-        <w:rPr>
-          <w:rFonts w:ascii="Arial" w:hAnsi="Arial" w:cs="Arial"/>
-          <w:b/>
-        </w:rPr>
-      </w:pPr>
-      <w:r>
-        <w:rPr>
-          <w:rFonts w:ascii="Arial" w:hAnsi="Arial" w:cs="Arial"/>
-          <w:b/>
-        </w:rPr>
-        <w:t>Important notes</w:t>
-      </w:r>
-    </w:p>
-    <w:p>
-      <w:pPr>
-        <w:pStyle w:val="ListParagraph"/>
-        <w:numPr>
-          <w:ilvl w:val="0"/>
-          <w:numId w:val="22"/>
-        </w:numPr>
-        <w:rPr>
-          <w:rFonts w:ascii="Arial" w:hAnsi="Arial" w:cs="Arial"/>
-          <w:bCs/>
-        </w:rPr>
-      </w:pPr>
-      <w:r>
-        <w:rPr>
-          <w:rFonts w:ascii="Arial" w:hAnsi="Arial" w:cs="Arial"/>
-        </w:rPr>
-        <w:t>&lt;&lt;</w:t>
-      </w:r>
-      <w:r>
-        <w:rPr>
-          <w:rFonts w:ascii="Arial" w:hAnsi="Arial" w:cs="Arial"/>
-          <w:lang w:val="en-US"/>
-        </w:rPr>
-        <w:t>sdoR2SmallClaimsI</w:t>
-      </w:r>
-      <w:r>
-        <w:rPr>
-          <w:rFonts w:ascii="Arial" w:hAnsi="Arial" w:cs="Arial"/>
-          <w:lang w:val="en-US"/>
-        </w:rPr>
-        <w:t>m</w:t>
-      </w:r>
-      <w:r>
-        <w:rPr>
-          <w:rFonts w:ascii="Arial" w:hAnsi="Arial" w:cs="Arial"/>
-          <w:lang w:val="en-US"/>
-        </w:rPr>
-        <w:t>pNotes</w:t>
-      </w:r>
-      <w:r>
-        <w:rPr>
-          <w:rFonts w:ascii="Arial" w:hAnsi="Arial" w:cs="Arial"/>
-          <w:lang w:val="en-US"/>
-        </w:rPr>
-        <w:t>.</w:t>
-      </w:r>
-      <w:r>
-        <w:rPr>
-          <w:rFonts w:ascii="Arial" w:hAnsi="Arial" w:cs="Arial"/>
-          <w:lang w:val="en-US"/>
-        </w:rPr>
-        <w:t>text</w:t>
-      </w:r>
-      <w:r>
-        <w:rPr>
-          <w:rFonts w:ascii="Arial" w:hAnsi="Arial" w:cs="Arial"/>
-        </w:rPr>
-        <w:t>&gt;&gt;</w:t>
-      </w:r>
       <w:r>
         <w:rPr>
           <w:rFonts w:ascii="Arial" w:hAnsi="Arial" w:cs="Arial"/>
@@ -4158,7 +4743,32 @@
           <w:rFonts w:ascii="Arial" w:hAnsi="Arial" w:cs="Arial"/>
           <w:bCs/>
         </w:rPr>
-        <w:t>&lt;&lt;{dateFormat(</w:t>
+        <w:t>&lt;</w:t>
+      </w:r>
+      <w:proofErr w:type="gramStart"/>
+      <w:r>
+        <w:rPr>
+          <w:rFonts w:ascii="Arial" w:hAnsi="Arial" w:cs="Arial"/>
+          <w:bCs/>
+        </w:rPr>
+        <w:t>&lt;{</w:t>
+      </w:r>
+      <w:proofErr w:type="spellStart"/>
+      <w:proofErr w:type="gramEnd"/>
+      <w:r>
+        <w:rPr>
+          <w:rFonts w:ascii="Arial" w:hAnsi="Arial" w:cs="Arial"/>
+          <w:bCs/>
+        </w:rPr>
+        <w:t>dateFormat</w:t>
+      </w:r>
+      <w:proofErr w:type="spellEnd"/>
+      <w:r>
+        <w:rPr>
+          <w:rFonts w:ascii="Arial" w:hAnsi="Arial" w:cs="Arial"/>
+          <w:bCs/>
+        </w:rPr>
+        <w:t>(</w:t>
       </w:r>
       <w:r>
         <w:rPr>
@@ -4172,7 +4782,39 @@
           <w:rFonts w:ascii="Arial" w:hAnsi="Arial" w:cs="Arial"/>
           <w:bCs/>
         </w:rPr>
-        <w:t>date, ‘dd MMMM yyyy’, ‘yyyy-MM-dd’)}&gt;&gt;</w:t>
+        <w:t xml:space="preserve">date, ‘dd MMMM </w:t>
+      </w:r>
+      <w:proofErr w:type="spellStart"/>
+      <w:r>
+        <w:rPr>
+          <w:rFonts w:ascii="Arial" w:hAnsi="Arial" w:cs="Arial"/>
+          <w:bCs/>
+        </w:rPr>
+        <w:t>yyyy</w:t>
+      </w:r>
+      <w:proofErr w:type="spellEnd"/>
+      <w:r>
+        <w:rPr>
+          <w:rFonts w:ascii="Arial" w:hAnsi="Arial" w:cs="Arial"/>
+          <w:bCs/>
+        </w:rPr>
+        <w:t>’, ‘</w:t>
+      </w:r>
+      <w:proofErr w:type="spellStart"/>
+      <w:r>
+        <w:rPr>
+          <w:rFonts w:ascii="Arial" w:hAnsi="Arial" w:cs="Arial"/>
+          <w:bCs/>
+        </w:rPr>
+        <w:t>yyyy</w:t>
+      </w:r>
+      <w:proofErr w:type="spellEnd"/>
+      <w:r>
+        <w:rPr>
+          <w:rFonts w:ascii="Arial" w:hAnsi="Arial" w:cs="Arial"/>
+          <w:bCs/>
+        </w:rPr>
+        <w:t>-MM-dd’)}&gt;&gt;</w:t>
       </w:r>
       <w:r>
         <w:rPr>
@@ -5147,7 +5789,7 @@
   <w:abstractNum w:abstractNumId="10" w15:restartNumberingAfterBreak="0">
     <w:nsid w:val="18CB677C"/>
     <w:multiLevelType w:val="hybridMultilevel"/>
-    <w:tmpl w:val="6952E9DA"/>
+    <w:tmpl w:val="2CD40D38"/>
     <w:lvl w:ilvl="0" w:tplc="524A461A">
       <w:start w:val="1"/>
       <w:numFmt w:val="decimal"/>
@@ -7499,6 +8141,98 @@
     </w:lvl>
   </w:abstractNum>
   <w:abstractNum w:abstractNumId="35" w15:restartNumberingAfterBreak="0">
+    <w:nsid w:val="58270680"/>
+    <w:multiLevelType w:val="hybridMultilevel"/>
+    <w:tmpl w:val="2CD40D38"/>
+    <w:lvl w:ilvl="0" w:tplc="FFFFFFFF">
+      <w:start w:val="1"/>
+      <w:numFmt w:val="decimal"/>
+      <w:suff w:val="space"/>
+      <w:lvlText w:val="%1."/>
+      <w:lvlJc w:val="left"/>
+      <w:pPr>
+        <w:ind w:left="720" w:hanging="360"/>
+      </w:pPr>
+      <w:rPr>
+        <w:rFonts w:hint="default"/>
+        <w:sz w:val="22"/>
+        <w:szCs w:val="22"/>
+      </w:rPr>
+    </w:lvl>
+    <w:lvl w:ilvl="1" w:tplc="FFFFFFFF" w:tentative="1">
+      <w:start w:val="1"/>
+      <w:numFmt w:val="lowerLetter"/>
+      <w:lvlText w:val="%2."/>
+      <w:lvlJc w:val="left"/>
+      <w:pPr>
+        <w:ind w:left="1440" w:hanging="360"/>
+      </w:pPr>
+    </w:lvl>
+    <w:lvl w:ilvl="2" w:tplc="FFFFFFFF" w:tentative="1">
+      <w:start w:val="1"/>
+      <w:numFmt w:val="lowerRoman"/>
+      <w:lvlText w:val="%3."/>
+      <w:lvlJc w:val="right"/>
+      <w:pPr>
+        <w:ind w:left="2160" w:hanging="180"/>
+      </w:pPr>
+    </w:lvl>
+    <w:lvl w:ilvl="3" w:tplc="FFFFFFFF" w:tentative="1">
+      <w:start w:val="1"/>
+      <w:numFmt w:val="decimal"/>
+      <w:lvlText w:val="%4."/>
+      <w:lvlJc w:val="left"/>
+      <w:pPr>
+        <w:ind w:left="2880" w:hanging="360"/>
+      </w:pPr>
+    </w:lvl>
+    <w:lvl w:ilvl="4" w:tplc="FFFFFFFF" w:tentative="1">
+      <w:start w:val="1"/>
+      <w:numFmt w:val="lowerLetter"/>
+      <w:lvlText w:val="%5."/>
+      <w:lvlJc w:val="left"/>
+      <w:pPr>
+        <w:ind w:left="3600" w:hanging="360"/>
+      </w:pPr>
+    </w:lvl>
+    <w:lvl w:ilvl="5" w:tplc="FFFFFFFF" w:tentative="1">
+      <w:start w:val="1"/>
+      <w:numFmt w:val="lowerRoman"/>
+      <w:lvlText w:val="%6."/>
+      <w:lvlJc w:val="right"/>
+      <w:pPr>
+        <w:ind w:left="4320" w:hanging="180"/>
+      </w:pPr>
+    </w:lvl>
+    <w:lvl w:ilvl="6" w:tplc="FFFFFFFF" w:tentative="1">
+      <w:start w:val="1"/>
+      <w:numFmt w:val="decimal"/>
+      <w:lvlText w:val="%7."/>
+      <w:lvlJc w:val="left"/>
+      <w:pPr>
+        <w:ind w:left="5040" w:hanging="360"/>
+      </w:pPr>
+    </w:lvl>
+    <w:lvl w:ilvl="7" w:tplc="FFFFFFFF" w:tentative="1">
+      <w:start w:val="1"/>
+      <w:numFmt w:val="lowerLetter"/>
+      <w:lvlText w:val="%8."/>
+      <w:lvlJc w:val="left"/>
+      <w:pPr>
+        <w:ind w:left="5760" w:hanging="360"/>
+      </w:pPr>
+    </w:lvl>
+    <w:lvl w:ilvl="8" w:tplc="FFFFFFFF" w:tentative="1">
+      <w:start w:val="1"/>
+      <w:numFmt w:val="lowerRoman"/>
+      <w:lvlText w:val="%9."/>
+      <w:lvlJc w:val="right"/>
+      <w:pPr>
+        <w:ind w:left="6480" w:hanging="180"/>
+      </w:pPr>
+    </w:lvl>
+  </w:abstractNum>
+  <w:abstractNum w:abstractNumId="36" w15:restartNumberingAfterBreak="0">
     <w:nsid w:val="622C6F31"/>
     <w:multiLevelType w:val="hybridMultilevel"/>
     <w:tmpl w:val="DC1226FE"/>
@@ -7587,7 +8321,7 @@
       </w:pPr>
     </w:lvl>
   </w:abstractNum>
-  <w:abstractNum w:abstractNumId="36" w15:restartNumberingAfterBreak="0">
+  <w:abstractNum w:abstractNumId="37" w15:restartNumberingAfterBreak="0">
     <w:nsid w:val="62496182"/>
     <w:multiLevelType w:val="hybridMultilevel"/>
     <w:tmpl w:val="E9667F36"/>
@@ -7680,7 +8414,7 @@
       </w:pPr>
     </w:lvl>
   </w:abstractNum>
-  <w:abstractNum w:abstractNumId="37" w15:restartNumberingAfterBreak="0">
+  <w:abstractNum w:abstractNumId="38" w15:restartNumberingAfterBreak="0">
     <w:nsid w:val="6589147D"/>
     <w:multiLevelType w:val="hybridMultilevel"/>
     <w:tmpl w:val="A620AC3C"/>
@@ -7769,7 +8503,7 @@
       </w:pPr>
     </w:lvl>
   </w:abstractNum>
-  <w:abstractNum w:abstractNumId="38" w15:restartNumberingAfterBreak="0">
+  <w:abstractNum w:abstractNumId="39" w15:restartNumberingAfterBreak="0">
     <w:nsid w:val="663E1A25"/>
     <w:multiLevelType w:val="hybridMultilevel"/>
     <w:tmpl w:val="03A2A128"/>
@@ -7858,7 +8592,7 @@
       </w:pPr>
     </w:lvl>
   </w:abstractNum>
-  <w:abstractNum w:abstractNumId="39" w15:restartNumberingAfterBreak="0">
+  <w:abstractNum w:abstractNumId="40" w15:restartNumberingAfterBreak="0">
     <w:nsid w:val="66E66219"/>
     <w:multiLevelType w:val="hybridMultilevel"/>
     <w:tmpl w:val="EB2CB492"/>
@@ -7947,7 +8681,7 @@
       </w:pPr>
     </w:lvl>
   </w:abstractNum>
-  <w:abstractNum w:abstractNumId="40" w15:restartNumberingAfterBreak="0">
+  <w:abstractNum w:abstractNumId="41" w15:restartNumberingAfterBreak="0">
     <w:nsid w:val="675A3587"/>
     <w:multiLevelType w:val="hybridMultilevel"/>
     <w:tmpl w:val="3968BED2"/>
@@ -8040,7 +8774,7 @@
       </w:pPr>
     </w:lvl>
   </w:abstractNum>
-  <w:abstractNum w:abstractNumId="41" w15:restartNumberingAfterBreak="0">
+  <w:abstractNum w:abstractNumId="42" w15:restartNumberingAfterBreak="0">
     <w:nsid w:val="6A0177A1"/>
     <w:multiLevelType w:val="hybridMultilevel"/>
     <w:tmpl w:val="2D8CA5EE"/>
@@ -8126,7 +8860,7 @@
       </w:pPr>
     </w:lvl>
   </w:abstractNum>
-  <w:abstractNum w:abstractNumId="42" w15:restartNumberingAfterBreak="0">
+  <w:abstractNum w:abstractNumId="43" w15:restartNumberingAfterBreak="0">
     <w:nsid w:val="6A4F2EC5"/>
     <w:multiLevelType w:val="hybridMultilevel"/>
     <w:tmpl w:val="F856C36E"/>
@@ -8215,7 +8949,7 @@
       </w:pPr>
     </w:lvl>
   </w:abstractNum>
-  <w:abstractNum w:abstractNumId="43" w15:restartNumberingAfterBreak="0">
+  <w:abstractNum w:abstractNumId="44" w15:restartNumberingAfterBreak="0">
     <w:nsid w:val="705B323E"/>
     <w:multiLevelType w:val="hybridMultilevel"/>
     <w:tmpl w:val="8788CFE4"/>
@@ -8306,7 +9040,7 @@
       </w:pPr>
     </w:lvl>
   </w:abstractNum>
-  <w:abstractNum w:abstractNumId="44" w15:restartNumberingAfterBreak="0">
+  <w:abstractNum w:abstractNumId="45" w15:restartNumberingAfterBreak="0">
     <w:nsid w:val="7159238C"/>
     <w:multiLevelType w:val="hybridMultilevel"/>
     <w:tmpl w:val="8788CFE4"/>
@@ -8397,7 +9131,7 @@
       </w:pPr>
     </w:lvl>
   </w:abstractNum>
-  <w:abstractNum w:abstractNumId="45" w15:restartNumberingAfterBreak="0">
+  <w:abstractNum w:abstractNumId="46" w15:restartNumberingAfterBreak="0">
     <w:nsid w:val="770A0FF7"/>
     <w:multiLevelType w:val="hybridMultilevel"/>
     <w:tmpl w:val="A3488CB4"/>
@@ -8510,7 +9244,7 @@
       </w:rPr>
     </w:lvl>
   </w:abstractNum>
-  <w:abstractNum w:abstractNumId="46" w15:restartNumberingAfterBreak="0">
+  <w:abstractNum w:abstractNumId="47" w15:restartNumberingAfterBreak="0">
     <w:nsid w:val="7B2D3DC1"/>
     <w:multiLevelType w:val="hybridMultilevel"/>
     <w:tmpl w:val="746CB24A"/>
@@ -8599,7 +9333,7 @@
       </w:pPr>
     </w:lvl>
   </w:abstractNum>
-  <w:abstractNum w:abstractNumId="47" w15:restartNumberingAfterBreak="0">
+  <w:abstractNum w:abstractNumId="48" w15:restartNumberingAfterBreak="0">
     <w:nsid w:val="7CFC25F7"/>
     <w:multiLevelType w:val="hybridMultilevel"/>
     <w:tmpl w:val="8F82FABA"/>
@@ -8690,7 +9424,7 @@
       </w:pPr>
     </w:lvl>
   </w:abstractNum>
-  <w:abstractNum w:abstractNumId="48" w15:restartNumberingAfterBreak="0">
+  <w:abstractNum w:abstractNumId="49" w15:restartNumberingAfterBreak="0">
     <w:nsid w:val="7D28438F"/>
     <w:multiLevelType w:val="hybridMultilevel"/>
     <w:tmpl w:val="20CEDB9C"/>
@@ -8779,7 +9513,7 @@
       </w:pPr>
     </w:lvl>
   </w:abstractNum>
-  <w:abstractNum w:abstractNumId="49" w15:restartNumberingAfterBreak="0">
+  <w:abstractNum w:abstractNumId="50" w15:restartNumberingAfterBreak="0">
     <w:nsid w:val="7FE84CC9"/>
     <w:multiLevelType w:val="hybridMultilevel"/>
     <w:tmpl w:val="E5B8530E"/>
@@ -8869,7 +9603,7 @@
     </w:lvl>
   </w:abstractNum>
   <w:num w:numId="1" w16cid:durableId="1894270743">
-    <w:abstractNumId w:val="40"/>
+    <w:abstractNumId w:val="41"/>
   </w:num>
   <w:num w:numId="2" w16cid:durableId="1506362087">
     <w:abstractNumId w:val="15"/>
@@ -8881,13 +9615,13 @@
     <w:abstractNumId w:val="0"/>
   </w:num>
   <w:num w:numId="5" w16cid:durableId="451020083">
-    <w:abstractNumId w:val="42"/>
+    <w:abstractNumId w:val="43"/>
   </w:num>
   <w:num w:numId="6" w16cid:durableId="861436010">
-    <w:abstractNumId w:val="36"/>
+    <w:abstractNumId w:val="37"/>
   </w:num>
   <w:num w:numId="7" w16cid:durableId="1848978998">
-    <w:abstractNumId w:val="37"/>
+    <w:abstractNumId w:val="38"/>
   </w:num>
   <w:num w:numId="8" w16cid:durableId="986126946">
     <w:abstractNumId w:val="11"/>
@@ -8920,7 +9654,7 @@
     <w:abstractNumId w:val="7"/>
   </w:num>
   <w:num w:numId="18" w16cid:durableId="1741559434">
-    <w:abstractNumId w:val="45"/>
+    <w:abstractNumId w:val="46"/>
   </w:num>
   <w:num w:numId="19" w16cid:durableId="567694287">
     <w:abstractNumId w:val="13"/>
@@ -9028,7 +9762,7 @@
     </w:lvlOverride>
   </w:num>
   <w:num w:numId="27" w16cid:durableId="855463420">
-    <w:abstractNumId w:val="41"/>
+    <w:abstractNumId w:val="42"/>
     <w:lvlOverride w:ilvl="0">
       <w:startOverride w:val="1"/>
     </w:lvlOverride>
@@ -9100,37 +9834,37 @@
     <w:abstractNumId w:val="25"/>
   </w:num>
   <w:num w:numId="33" w16cid:durableId="295257089">
-    <w:abstractNumId w:val="39"/>
+    <w:abstractNumId w:val="40"/>
   </w:num>
   <w:num w:numId="34" w16cid:durableId="1104420206">
     <w:abstractNumId w:val="30"/>
   </w:num>
   <w:num w:numId="35" w16cid:durableId="882786539">
-    <w:abstractNumId w:val="35"/>
+    <w:abstractNumId w:val="36"/>
   </w:num>
   <w:num w:numId="36" w16cid:durableId="1149444712">
     <w:abstractNumId w:val="22"/>
   </w:num>
   <w:num w:numId="37" w16cid:durableId="1986348795">
-    <w:abstractNumId w:val="44"/>
+    <w:abstractNumId w:val="45"/>
   </w:num>
   <w:num w:numId="38" w16cid:durableId="810446440">
-    <w:abstractNumId w:val="43"/>
+    <w:abstractNumId w:val="44"/>
   </w:num>
   <w:num w:numId="39" w16cid:durableId="973481681">
     <w:abstractNumId w:val="32"/>
   </w:num>
   <w:num w:numId="40" w16cid:durableId="305624976">
-    <w:abstractNumId w:val="38"/>
+    <w:abstractNumId w:val="39"/>
   </w:num>
   <w:num w:numId="41" w16cid:durableId="2061830383">
     <w:abstractNumId w:val="27"/>
   </w:num>
   <w:num w:numId="42" w16cid:durableId="1217206944">
-    <w:abstractNumId w:val="49"/>
+    <w:abstractNumId w:val="50"/>
   </w:num>
   <w:num w:numId="43" w16cid:durableId="353967449">
-    <w:abstractNumId w:val="48"/>
+    <w:abstractNumId w:val="49"/>
   </w:num>
   <w:num w:numId="44" w16cid:durableId="438259184">
     <w:abstractNumId w:val="9"/>
@@ -9142,7 +9876,7 @@
     <w:abstractNumId w:val="1"/>
   </w:num>
   <w:num w:numId="47" w16cid:durableId="834223378">
-    <w:abstractNumId w:val="46"/>
+    <w:abstractNumId w:val="47"/>
   </w:num>
   <w:num w:numId="48" w16cid:durableId="1315142428">
     <w:abstractNumId w:val="4"/>
@@ -9151,10 +9885,13 @@
     <w:abstractNumId w:val="29"/>
   </w:num>
   <w:num w:numId="50" w16cid:durableId="1762288164">
-    <w:abstractNumId w:val="47"/>
+    <w:abstractNumId w:val="48"/>
   </w:num>
   <w:num w:numId="51" w16cid:durableId="760680522">
     <w:abstractNumId w:val="19"/>
+  </w:num>
+  <w:num w:numId="52" w16cid:durableId="352147898">
+    <w:abstractNumId w:val="35"/>
   </w:num>
 </w:numbering>
 </file>
@@ -9557,7 +10294,7 @@
   <w:style w:type="paragraph" w:default="1" w:styleId="Normal">
     <w:name w:val="Normal"/>
     <w:qFormat/>
-    <w:rsid w:val="00114FEA"/>
+    <w:rsid w:val="00B415F8"/>
   </w:style>
   <w:style w:type="paragraph" w:styleId="Heading1">
     <w:name w:val="heading 1"/>

</xml_diff>

<commit_message>
CIV-12186 Adding Mediation Input to SDO Doc (#4422)
* adding carm toggle and sdo mediation input to sdo doc

* carm toggle and sdo mediation input for DRH doc, tests

* drh doc

* checkstyle

* tests

* tests

* updating doc

* pointing to ccd branch

* pointing to ccd master

---------

Co-authored-by: vasudevganesanhmcts <100689363+vasudevganesanhmcts@users.noreply.github.com>
</commit_message>
<xml_diff>
--- a/docker/docmosis/templates/CV-UNS-STD-ENG-01389.docx
+++ b/docker/docmosis/templates/CV-UNS-STD-ENG-01389.docx
@@ -20,63 +20,13 @@
         <w:rPr>
           <w:rFonts w:ascii="Arial" w:hAnsi="Arial" w:cs="Arial"/>
         </w:rPr>
-        <w:t>&lt;</w:t>
-      </w:r>
-      <w:proofErr w:type="gramStart"/>
-      <w:r>
-        <w:rPr>
-          <w:rFonts w:ascii="Arial" w:hAnsi="Arial" w:cs="Arial"/>
-        </w:rPr>
-        <w:t>&lt;{</w:t>
-      </w:r>
-      <w:proofErr w:type="spellStart"/>
-      <w:proofErr w:type="gramEnd"/>
-      <w:r>
-        <w:rPr>
-          <w:rFonts w:ascii="Arial" w:hAnsi="Arial" w:cs="Arial"/>
-        </w:rPr>
-        <w:t>dateFormat</w:t>
-      </w:r>
-      <w:proofErr w:type="spellEnd"/>
-      <w:r>
-        <w:rPr>
-          <w:rFonts w:ascii="Arial" w:hAnsi="Arial" w:cs="Arial"/>
-        </w:rPr>
-        <w:t>($</w:t>
-      </w:r>
-      <w:proofErr w:type="spellStart"/>
-      <w:r>
-        <w:rPr>
-          <w:rFonts w:ascii="Arial" w:hAnsi="Arial" w:cs="Arial"/>
-        </w:rPr>
-        <w:t>nowUTC</w:t>
-      </w:r>
-      <w:proofErr w:type="spellEnd"/>
-      <w:r>
-        <w:rPr>
-          <w:rFonts w:ascii="Arial" w:hAnsi="Arial" w:cs="Arial"/>
-        </w:rPr>
-        <w:t xml:space="preserve"> </w:t>
+        <w:t xml:space="preserve">&lt;&lt;{dateFormat($nowUTC </w:t>
       </w:r>
       <w:r>
         <w:rPr>
           <w:rFonts w:ascii="Arial" w:eastAsia="Times New Roman" w:hAnsi="Arial" w:cs="Arial"/>
         </w:rPr>
-        <w:t xml:space="preserve">,‘d MMMM </w:t>
-      </w:r>
-      <w:proofErr w:type="spellStart"/>
-      <w:r>
-        <w:rPr>
-          <w:rFonts w:ascii="Arial" w:eastAsia="Times New Roman" w:hAnsi="Arial" w:cs="Arial"/>
-        </w:rPr>
-        <w:t>yyyy</w:t>
-      </w:r>
-      <w:proofErr w:type="spellEnd"/>
-      <w:r>
-        <w:rPr>
-          <w:rFonts w:ascii="Arial" w:eastAsia="Times New Roman" w:hAnsi="Arial" w:cs="Arial"/>
-        </w:rPr>
-        <w:t xml:space="preserve">’)} </w:t>
+        <w:t xml:space="preserve">,‘d MMMM yyyy’)} </w:t>
       </w:r>
       <w:r>
         <w:rPr>
@@ -199,10 +149,12 @@
           <w:sz w:val="28"/>
           <w:szCs w:val="28"/>
         </w:rPr>
-        <w:t>&lt;&lt;</w:t>
-      </w:r>
-      <w:proofErr w:type="spellStart"/>
-      <w:r>
+        <w:t>&lt;&lt;judgeName&gt;&gt;</w:t>
+      </w:r>
+    </w:p>
+    <w:p>
+      <w:pPr>
+        <w:jc w:val="center"/>
         <w:rPr>
           <w:rFonts w:ascii="Arial" w:hAnsi="Arial" w:cs="Arial"/>
           <w:b/>
@@ -210,30 +162,6 @@
           <w:sz w:val="28"/>
           <w:szCs w:val="28"/>
         </w:rPr>
-        <w:t>judgeName</w:t>
-      </w:r>
-      <w:proofErr w:type="spellEnd"/>
-      <w:r>
-        <w:rPr>
-          <w:rFonts w:ascii="Arial" w:hAnsi="Arial" w:cs="Arial"/>
-          <w:b/>
-          <w:color w:val="000000" w:themeColor="text1"/>
-          <w:sz w:val="28"/>
-          <w:szCs w:val="28"/>
-        </w:rPr>
-        <w:t>&gt;&gt;</w:t>
-      </w:r>
-    </w:p>
-    <w:p>
-      <w:pPr>
-        <w:jc w:val="center"/>
-        <w:rPr>
-          <w:rFonts w:ascii="Arial" w:hAnsi="Arial" w:cs="Arial"/>
-          <w:b/>
-          <w:color w:val="000000" w:themeColor="text1"/>
-          <w:sz w:val="28"/>
-          <w:szCs w:val="28"/>
-        </w:rPr>
       </w:pPr>
       <w:r>
         <w:rPr>
@@ -245,21 +173,7 @@
         <w:rPr>
           <w:rFonts w:ascii="Arial" w:hAnsi="Arial" w:cs="Arial"/>
         </w:rPr>
-        <w:t xml:space="preserve">&lt;&lt; </w:t>
-      </w:r>
-      <w:proofErr w:type="spellStart"/>
-      <w:r>
-        <w:rPr>
-          <w:rFonts w:ascii="Arial" w:hAnsi="Arial" w:cs="Arial"/>
-        </w:rPr>
-        <w:t>caseNumber</w:t>
-      </w:r>
-      <w:proofErr w:type="spellEnd"/>
-      <w:r>
-        <w:rPr>
-          <w:rFonts w:ascii="Arial" w:hAnsi="Arial" w:cs="Arial"/>
-        </w:rPr>
-        <w:t>&gt;&gt;</w:t>
+        <w:t>&lt;&lt; caseNumber&gt;&gt;</w:t>
       </w:r>
     </w:p>
     <w:p>
@@ -451,7 +365,7 @@
               </wp:inline>
             </w:drawing>
           </mc:Choice>
-          <mc:Fallback xmlns:w16du="http://schemas.microsoft.com/office/word/2023/wordml/word16du" xmlns:a="http://schemas.openxmlformats.org/drawingml/2006/main" xmlns:pic="http://schemas.openxmlformats.org/drawingml/2006/picture">
+          <mc:Fallback xmlns:pic="http://schemas.openxmlformats.org/drawingml/2006/picture" xmlns:a="http://schemas.openxmlformats.org/drawingml/2006/main" xmlns:w16du="http://schemas.microsoft.com/office/word/2023/wordml/word16du">
             <w:pict w14:anchorId="02525EF3">
               <v:group id="Group 2791" style="width:467.95pt;height:68.75pt;mso-position-horizontal-relative:char;mso-position-vertical-relative:line" coordsize="59429,8731" o:spid="_x0000_s1026" w14:anchorId="6D56B9AB" o:gfxdata="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">
                 <v:shapetype id="_x0000_t75" coordsize="21600,21600" filled="f" stroked="f" o:spt="75" o:preferrelative="t" path="m@4@5l@4@11@9@11@9@5xe">
@@ -1043,7 +957,7 @@
               </wp:inline>
             </w:drawing>
           </mc:Choice>
-          <mc:Fallback xmlns:w16du="http://schemas.microsoft.com/office/word/2023/wordml/word16du" xmlns:a="http://schemas.openxmlformats.org/drawingml/2006/main" xmlns:pic="http://schemas.openxmlformats.org/drawingml/2006/picture">
+          <mc:Fallback xmlns:pic="http://schemas.openxmlformats.org/drawingml/2006/picture" xmlns:a="http://schemas.openxmlformats.org/drawingml/2006/main" xmlns:w16du="http://schemas.microsoft.com/office/word/2023/wordml/word16du">
             <w:pict w14:anchorId="47815A15">
               <v:group id="Group 2792" style="width:467.95pt;height:.75pt;mso-position-horizontal-relative:char;mso-position-vertical-relative:line" coordsize="59429,95" o:spid="_x0000_s1026" w14:anchorId="0BA703C9" o:gfxdata="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">
                 <v:shape id="Shape 91" style="position:absolute;width:59429;height:0;visibility:visible;mso-wrap-style:square;v-text-anchor:top" coordsize="5942965,0" o:spid="_x0000_s1027" filled="f" path="m5942965,l,e" o:gfxdata="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">
@@ -1165,12 +1079,12 @@
     </w:p>
     <w:p>
       <w:pPr>
+        <w:widowControl w:val="0"/>
         <w:rPr>
           <w:rFonts w:ascii="Arial" w:hAnsi="Arial" w:cs="Arial"/>
           <w:bCs/>
           <w:snapToGrid w:val="0"/>
           <w:szCs w:val="20"/>
-          <w:lang w:val="en-US"/>
         </w:rPr>
       </w:pPr>
       <w:r>
@@ -1179,11 +1093,12 @@
           <w:bCs/>
           <w:snapToGrid w:val="0"/>
           <w:szCs w:val="20"/>
-          <w:lang w:val="en-US"/>
-        </w:rPr>
-        <w:t>You are encouraged to try to settle the case with the other side. You may also contact the Small Claims Mediation Service to arrange an appointment. The service is free and can be contacted on 01604 795</w:t>
-      </w:r>
-      <w:r>
+        </w:rPr>
+        <w:t>&lt;&lt;cs_{carmEnabled!=true}&gt;&gt;</w:t>
+      </w:r>
+    </w:p>
+    <w:p>
+      <w:pPr>
         <w:rPr>
           <w:rFonts w:ascii="Arial" w:hAnsi="Arial" w:cs="Arial"/>
           <w:bCs/>
@@ -1191,8 +1106,7 @@
           <w:szCs w:val="20"/>
           <w:lang w:val="en-US"/>
         </w:rPr>
-        <w:t xml:space="preserve"> </w:t>
-      </w:r>
+      </w:pPr>
       <w:r>
         <w:rPr>
           <w:rFonts w:ascii="Arial" w:hAnsi="Arial" w:cs="Arial"/>
@@ -1201,7 +1115,7 @@
           <w:szCs w:val="20"/>
           <w:lang w:val="en-US"/>
         </w:rPr>
-        <w:t>511.</w:t>
+        <w:t>You are encouraged to try to settle the case with the other side. You may also contact the Small Claims Mediation Service to arrange an appointment. The service is free and can be contacted on 01604 795</w:t>
       </w:r>
       <w:r>
         <w:rPr>
@@ -1211,7 +1125,37 @@
           <w:szCs w:val="20"/>
           <w:lang w:val="en-US"/>
         </w:rPr>
-        <w:br/>
+        <w:t xml:space="preserve"> </w:t>
+      </w:r>
+      <w:r>
+        <w:rPr>
+          <w:rFonts w:ascii="Arial" w:hAnsi="Arial" w:cs="Arial"/>
+          <w:bCs/>
+          <w:snapToGrid w:val="0"/>
+          <w:szCs w:val="20"/>
+          <w:lang w:val="en-US"/>
+        </w:rPr>
+        <w:t>511.</w:t>
+      </w:r>
+    </w:p>
+    <w:p>
+      <w:pPr>
+        <w:rPr>
+          <w:rFonts w:ascii="Arial" w:hAnsi="Arial" w:cs="Arial"/>
+          <w:bCs/>
+          <w:snapToGrid w:val="0"/>
+          <w:szCs w:val="20"/>
+          <w:lang w:val="en-US"/>
+        </w:rPr>
+      </w:pPr>
+      <w:r>
+        <w:rPr>
+          <w:rFonts w:ascii="Arial" w:hAnsi="Arial" w:cs="Arial"/>
+          <w:bCs/>
+          <w:snapToGrid w:val="0"/>
+          <w:szCs w:val="20"/>
+        </w:rPr>
+        <w:t>&lt;&lt;es_&gt;&gt;</w:t>
       </w:r>
     </w:p>
     <w:p>
@@ -1307,6 +1251,7 @@
           <w:b/>
           <w:bCs/>
         </w:rPr>
+        <w:lastRenderedPageBreak/>
         <w:t>Dispute Resolution Hearing</w:t>
       </w:r>
     </w:p>
@@ -1326,7 +1271,6 @@
         <w:rPr>
           <w:rFonts w:ascii="Arial" w:hAnsi="Arial" w:cs="Arial"/>
         </w:rPr>
-        <w:lastRenderedPageBreak/>
         <w:t xml:space="preserve">The claim is listed for a Dispute Resolution Hearing before a District Judge on the date and at the time indicated on the Notice of Hearing which will follow separately. </w:t>
       </w:r>
     </w:p>
@@ -1492,13 +1436,7 @@
         <w:rPr>
           <w:rFonts w:ascii="Arial" w:hAnsi="Arial" w:cs="Arial"/>
         </w:rPr>
-        <w:t>Strike out the claim, defence, and/or counterclaim if a party fails to provide a contact number for the hearing, fails to attend the hearing, or fails to comply with the directions set out in this Order</w:t>
-      </w:r>
-      <w:r>
-        <w:rPr>
-          <w:rFonts w:ascii="Arial" w:hAnsi="Arial" w:cs="Arial"/>
-        </w:rPr>
-        <w:t>.</w:t>
+        <w:t>Strike out the claim, defence, and/or counterclaim if a party fails to provide a contact number for the hearing, fails to attend the hearing, or fails to comply with the directions set out in this Order.</w:t>
       </w:r>
     </w:p>
     <w:p>
@@ -1601,23 +1539,7 @@
           <w:rFonts w:ascii="Arial" w:hAnsi="Arial" w:cs="Arial"/>
           <w:lang w:val="en-US"/>
         </w:rPr>
-        <w:t>&lt;&lt;cs_{</w:t>
-      </w:r>
-      <w:proofErr w:type="spellStart"/>
-      <w:r>
-        <w:rPr>
-          <w:rFonts w:ascii="Arial" w:hAnsi="Arial" w:cs="Arial"/>
-          <w:lang w:val="en-US"/>
-        </w:rPr>
-        <w:t>hasPaymentProtectionInsurance</w:t>
-      </w:r>
-      <w:proofErr w:type="spellEnd"/>
-      <w:r>
-        <w:rPr>
-          <w:rFonts w:ascii="Arial" w:hAnsi="Arial" w:cs="Arial"/>
-          <w:lang w:val="en-US"/>
-        </w:rPr>
-        <w:t>=true}&gt;&gt;</w:t>
+        <w:t>&lt;&lt;cs_{hasPaymentProtectionInsurance=true}&gt;&gt;</w:t>
       </w:r>
     </w:p>
     <w:p>
@@ -1674,7 +1596,6 @@
         </w:rPr>
         <w:t>.</w:t>
       </w:r>
-      <w:proofErr w:type="spellStart"/>
       <w:r>
         <w:rPr>
           <w:rFonts w:ascii="Arial" w:hAnsi="Arial" w:cs="Arial"/>
@@ -1689,7 +1610,6 @@
         </w:rPr>
         <w:t>ate</w:t>
       </w:r>
-      <w:proofErr w:type="spellEnd"/>
       <w:r>
         <w:rPr>
           <w:rFonts w:ascii="Arial" w:hAnsi="Arial" w:cs="Arial"/>
@@ -1939,6 +1859,7 @@
         <w:rPr>
           <w:rFonts w:ascii="Arial" w:hAnsi="Arial" w:cs="Arial"/>
         </w:rPr>
+        <w:lastRenderedPageBreak/>
         <w:t xml:space="preserve">A copy of any correspondence as to redress if not included in (e). </w:t>
       </w:r>
     </w:p>
@@ -1958,7 +1879,6 @@
         <w:rPr>
           <w:rFonts w:ascii="Arial" w:hAnsi="Arial" w:cs="Arial"/>
         </w:rPr>
-        <w:lastRenderedPageBreak/>
         <w:t xml:space="preserve">The amount, if any, of redress (under the Financial Conduct Authority (FCA) scheme or otherwise) and the date it was paid. </w:t>
       </w:r>
     </w:p>
@@ -2014,21 +1934,7 @@
         <w:rPr>
           <w:rFonts w:ascii="Arial" w:hAnsi="Arial" w:cs="Arial"/>
         </w:rPr>
-        <w:t xml:space="preserve">The </w:t>
-      </w:r>
-      <w:proofErr w:type="gramStart"/>
-      <w:r>
-        <w:rPr>
-          <w:rFonts w:ascii="Arial" w:hAnsi="Arial" w:cs="Arial"/>
-        </w:rPr>
-        <w:t>principle</w:t>
-      </w:r>
-      <w:proofErr w:type="gramEnd"/>
-      <w:r>
-        <w:rPr>
-          <w:rFonts w:ascii="Arial" w:hAnsi="Arial" w:cs="Arial"/>
-        </w:rPr>
-        <w:t xml:space="preserve"> sum claimed.</w:t>
+        <w:t>The principle sum claimed.</w:t>
       </w:r>
     </w:p>
     <w:p>
@@ -2096,23 +2002,7 @@
           <w:rFonts w:ascii="Arial" w:hAnsi="Arial" w:cs="Arial"/>
           <w:lang w:val="en-US"/>
         </w:rPr>
-        <w:t>&lt;&lt;cs_{</w:t>
-      </w:r>
-      <w:proofErr w:type="spellStart"/>
-      <w:r>
-        <w:rPr>
-          <w:rFonts w:ascii="Arial" w:hAnsi="Arial" w:cs="Arial"/>
-          <w:lang w:val="en-US"/>
-        </w:rPr>
-        <w:t>hasWitnessStatement</w:t>
-      </w:r>
-      <w:proofErr w:type="spellEnd"/>
-      <w:r>
-        <w:rPr>
-          <w:rFonts w:ascii="Arial" w:hAnsi="Arial" w:cs="Arial"/>
-          <w:lang w:val="en-US"/>
-        </w:rPr>
-        <w:t>=true}&gt;&gt;</w:t>
+        <w:t>&lt;&lt;cs_{hasWitnessStatement=true}&gt;&gt;</w:t>
       </w:r>
     </w:p>
     <w:p>
@@ -2127,17 +2017,8 @@
           <w:rFonts w:ascii="Arial" w:hAnsi="Arial" w:cs="Arial"/>
           <w:b/>
         </w:rPr>
-        <w:t xml:space="preserve">Witness </w:t>
-      </w:r>
-      <w:proofErr w:type="gramStart"/>
-      <w:r>
-        <w:rPr>
-          <w:rFonts w:ascii="Arial" w:hAnsi="Arial" w:cs="Arial"/>
-          <w:b/>
-        </w:rPr>
-        <w:t>statements</w:t>
-      </w:r>
-      <w:proofErr w:type="gramEnd"/>
+        <w:t>Witness statements</w:t>
+      </w:r>
     </w:p>
     <w:p>
       <w:pPr>
@@ -2163,7 +2044,6 @@
         </w:rPr>
         <w:t>sdoR2</w:t>
       </w:r>
-      <w:proofErr w:type="spellStart"/>
       <w:r>
         <w:rPr>
           <w:rFonts w:ascii="Arial" w:hAnsi="Arial" w:cs="Arial"/>
@@ -2192,7 +2072,6 @@
         </w:rPr>
         <w:t>sdoStatementOfWitness</w:t>
       </w:r>
-      <w:proofErr w:type="spellEnd"/>
       <w:r>
         <w:rPr>
           <w:rFonts w:ascii="Arial" w:hAnsi="Arial" w:cs="Arial"/>
@@ -2220,7 +2099,6 @@
         </w:rPr>
         <w:t>sdoR2</w:t>
       </w:r>
-      <w:proofErr w:type="spellStart"/>
       <w:r>
         <w:rPr>
           <w:rFonts w:ascii="Arial" w:hAnsi="Arial" w:cs="Arial"/>
@@ -2256,7 +2134,6 @@
         </w:rPr>
         <w:t>Witness</w:t>
       </w:r>
-      <w:proofErr w:type="spellEnd"/>
       <w:r>
         <w:rPr>
           <w:rFonts w:ascii="Arial" w:hAnsi="Arial" w:cs="Arial"/>
@@ -2641,7 +2518,6 @@
         </w:rPr>
         <w:t>sdoR2</w:t>
       </w:r>
-      <w:proofErr w:type="spellStart"/>
       <w:r>
         <w:rPr>
           <w:rFonts w:ascii="Arial" w:hAnsi="Arial" w:cs="Arial"/>
@@ -2675,15 +2551,7 @@
           <w:rFonts w:ascii="Arial" w:hAnsi="Arial" w:cs="Arial"/>
           <w:lang w:val="en-US"/>
         </w:rPr>
-        <w:t>Pages</w:t>
-      </w:r>
-      <w:proofErr w:type="spellEnd"/>
-      <w:r>
-        <w:rPr>
-          <w:rFonts w:ascii="Arial" w:hAnsi="Arial" w:cs="Arial"/>
-          <w:lang w:val="en-US"/>
-        </w:rPr>
-        <w:t>=’Yes’</w:t>
+        <w:t>Pages=’Yes’</w:t>
       </w:r>
       <w:r>
         <w:rPr>
@@ -2760,14 +2628,12 @@
         </w:rPr>
         <w:t>.</w:t>
       </w:r>
-      <w:proofErr w:type="spellStart"/>
       <w:r>
         <w:rPr>
           <w:rFonts w:ascii="Arial" w:hAnsi="Arial" w:cs="Arial"/>
         </w:rPr>
         <w:t>witnessShouldNotMoreThanTxt</w:t>
       </w:r>
-      <w:proofErr w:type="spellEnd"/>
       <w:r>
         <w:rPr>
           <w:rFonts w:ascii="Arial" w:hAnsi="Arial" w:cs="Arial"/>
@@ -3080,23 +2946,7 @@
           <w:rFonts w:ascii="Arial" w:hAnsi="Arial" w:cs="Arial"/>
           <w:bCs/>
         </w:rPr>
-        <w:t xml:space="preserve">signed by the witness and dated. If a witness is unable to read the </w:t>
-      </w:r>
-      <w:proofErr w:type="gramStart"/>
-      <w:r>
-        <w:rPr>
-          <w:rFonts w:ascii="Arial" w:hAnsi="Arial" w:cs="Arial"/>
-          <w:bCs/>
-        </w:rPr>
-        <w:t>statement</w:t>
-      </w:r>
-      <w:proofErr w:type="gramEnd"/>
-      <w:r>
-        <w:rPr>
-          <w:rFonts w:ascii="Arial" w:hAnsi="Arial" w:cs="Arial"/>
-          <w:bCs/>
-        </w:rPr>
-        <w:t xml:space="preserve"> there must be a certificate that it has been read or interpreted to the </w:t>
+        <w:t xml:space="preserve">signed by the witness and dated. If a witness is unable to read the statement there must be a certificate that it has been read or interpreted to the </w:t>
       </w:r>
       <w:r>
         <w:rPr>
@@ -3182,7 +3032,6 @@
         </w:rPr>
         <w:t>&lt;&lt;cs_{</w:t>
       </w:r>
-      <w:proofErr w:type="spellStart"/>
       <w:r>
         <w:rPr>
           <w:rFonts w:ascii="Arial" w:hAnsi="Arial" w:cs="Arial"/>
@@ -3190,7 +3039,6 @@
         </w:rPr>
         <w:t>hasUploadDocToggle</w:t>
       </w:r>
-      <w:proofErr w:type="spellEnd"/>
       <w:r>
         <w:rPr>
           <w:rFonts w:ascii="Arial" w:hAnsi="Arial" w:cs="Arial"/>
@@ -3295,7 +3143,6 @@
         </w:rPr>
         <w:t>&lt;&lt;cs_{</w:t>
       </w:r>
-      <w:proofErr w:type="spellStart"/>
       <w:r>
         <w:rPr>
           <w:rFonts w:ascii="Arial" w:hAnsi="Arial" w:cs="Arial"/>
@@ -3310,7 +3157,6 @@
         </w:rPr>
         <w:t>s</w:t>
       </w:r>
-      <w:proofErr w:type="spellEnd"/>
       <w:r>
         <w:rPr>
           <w:rFonts w:ascii="Arial" w:hAnsi="Arial" w:cs="Arial"/>
@@ -3345,19 +3191,8 @@
           <w:bCs/>
           <w:lang w:val="en-US"/>
         </w:rPr>
-        <w:t xml:space="preserve">Add a new </w:t>
-      </w:r>
-      <w:proofErr w:type="gramStart"/>
-      <w:r>
-        <w:rPr>
-          <w:rFonts w:ascii="Arial" w:hAnsi="Arial" w:cs="Arial"/>
-          <w:b/>
-          <w:bCs/>
-          <w:lang w:val="en-US"/>
-        </w:rPr>
-        <w:t>direction</w:t>
-      </w:r>
-      <w:proofErr w:type="gramEnd"/>
+        <w:t>Add a new direction</w:t>
+      </w:r>
     </w:p>
     <w:p>
       <w:pPr>
@@ -3408,14 +3243,12 @@
         </w:rPr>
         <w:t>&lt;&lt;</w:t>
       </w:r>
-      <w:proofErr w:type="gramStart"/>
       <w:r>
         <w:rPr>
           <w:rFonts w:ascii="Arial" w:hAnsi="Arial" w:cs="Arial"/>
         </w:rPr>
         <w:t>value.</w:t>
       </w:r>
-      <w:proofErr w:type="spellStart"/>
       <w:r>
         <w:rPr>
           <w:rFonts w:ascii="Arial" w:hAnsi="Arial" w:cs="Arial"/>
@@ -3423,8 +3256,6 @@
         </w:rPr>
         <w:t>directionComment</w:t>
       </w:r>
-      <w:proofErr w:type="spellEnd"/>
-      <w:proofErr w:type="gramEnd"/>
       <w:r>
         <w:rPr>
           <w:rFonts w:ascii="Arial" w:hAnsi="Arial" w:cs="Arial"/>
@@ -3502,7 +3333,6 @@
         </w:rPr>
         <w:t>&lt;&lt;cs_{</w:t>
       </w:r>
-      <w:proofErr w:type="spellStart"/>
       <w:r>
         <w:rPr>
           <w:rFonts w:ascii="Arial" w:hAnsi="Arial" w:cs="Arial"/>
@@ -3517,7 +3347,6 @@
         </w:rPr>
         <w:t>Toggle</w:t>
       </w:r>
-      <w:proofErr w:type="spellEnd"/>
       <w:r>
         <w:rPr>
           <w:rFonts w:ascii="Arial" w:hAnsi="Arial" w:cs="Arial"/>
@@ -3561,18 +3390,8 @@
           <w:bCs/>
           <w:lang w:val="en-US"/>
         </w:rPr>
-        <w:t>&lt;&lt;cs</w:t>
-      </w:r>
-      <w:proofErr w:type="gramStart"/>
-      <w:r>
-        <w:rPr>
-          <w:rFonts w:ascii="Arial" w:hAnsi="Arial" w:cs="Arial"/>
-          <w:bCs/>
-          <w:lang w:val="en-US"/>
-        </w:rPr>
-        <w:t>_{</w:t>
-      </w:r>
-      <w:proofErr w:type="gramEnd"/>
+        <w:t>&lt;&lt;cs_{</w:t>
+      </w:r>
       <w:r>
         <w:rPr>
           <w:rFonts w:ascii="Arial" w:hAnsi="Arial" w:cs="Arial"/>
@@ -3660,40 +3479,14 @@
           <w:bCs/>
           <w:lang w:val="en-US"/>
         </w:rPr>
-        <w:t>&lt;</w:t>
-      </w:r>
-      <w:proofErr w:type="gramStart"/>
-      <w:r>
-        <w:rPr>
-          <w:rFonts w:ascii="Arial" w:hAnsi="Arial" w:cs="Arial"/>
-          <w:bCs/>
-          <w:lang w:val="en-US"/>
-        </w:rPr>
-        <w:t>&lt;</w:t>
-      </w:r>
-      <w:r>
-        <w:rPr>
-          <w:rFonts w:ascii="Arial" w:hAnsi="Arial" w:cs="Arial"/>
-          <w:bCs/>
-        </w:rPr>
-        <w:t>{</w:t>
-      </w:r>
-      <w:proofErr w:type="spellStart"/>
-      <w:proofErr w:type="gramEnd"/>
-      <w:r>
-        <w:rPr>
-          <w:rFonts w:ascii="Arial" w:hAnsi="Arial" w:cs="Arial"/>
-          <w:bCs/>
-        </w:rPr>
-        <w:t>dateFormat</w:t>
-      </w:r>
-      <w:proofErr w:type="spellEnd"/>
-      <w:r>
-        <w:rPr>
-          <w:rFonts w:ascii="Arial" w:hAnsi="Arial" w:cs="Arial"/>
-          <w:bCs/>
-        </w:rPr>
-        <w:t>(</w:t>
+        <w:t>&lt;&lt;</w:t>
+      </w:r>
+      <w:r>
+        <w:rPr>
+          <w:rFonts w:ascii="Arial" w:hAnsi="Arial" w:cs="Arial"/>
+          <w:bCs/>
+        </w:rPr>
+        <w:t>{dateFormat(</w:t>
       </w:r>
       <w:r>
         <w:rPr>
@@ -3764,39 +3557,7 @@
           <w:rFonts w:ascii="Arial" w:hAnsi="Arial" w:cs="Arial"/>
           <w:bCs/>
         </w:rPr>
-        <w:t xml:space="preserve">, ‘dd MMMM </w:t>
-      </w:r>
-      <w:proofErr w:type="spellStart"/>
-      <w:r>
-        <w:rPr>
-          <w:rFonts w:ascii="Arial" w:hAnsi="Arial" w:cs="Arial"/>
-          <w:bCs/>
-        </w:rPr>
-        <w:t>yyyy</w:t>
-      </w:r>
-      <w:proofErr w:type="spellEnd"/>
-      <w:r>
-        <w:rPr>
-          <w:rFonts w:ascii="Arial" w:hAnsi="Arial" w:cs="Arial"/>
-          <w:bCs/>
-        </w:rPr>
-        <w:t>’, ‘</w:t>
-      </w:r>
-      <w:proofErr w:type="spellStart"/>
-      <w:r>
-        <w:rPr>
-          <w:rFonts w:ascii="Arial" w:hAnsi="Arial" w:cs="Arial"/>
-          <w:bCs/>
-        </w:rPr>
-        <w:t>yyyy</w:t>
-      </w:r>
-      <w:proofErr w:type="spellEnd"/>
-      <w:r>
-        <w:rPr>
-          <w:rFonts w:ascii="Arial" w:hAnsi="Arial" w:cs="Arial"/>
-          <w:bCs/>
-        </w:rPr>
-        <w:t>-MM-dd’)}</w:t>
+        <w:t>, ‘dd MMMM yyyy’, ‘yyyy-MM-dd’)}</w:t>
       </w:r>
       <w:r>
         <w:rPr>
@@ -3842,25 +3603,7 @@
           <w:bCs/>
           <w:lang w:val="en-US"/>
         </w:rPr>
-        <w:t>&lt;&lt;cs</w:t>
-      </w:r>
-      <w:proofErr w:type="gramStart"/>
-      <w:r>
-        <w:rPr>
-          <w:rFonts w:ascii="Arial" w:hAnsi="Arial" w:cs="Arial"/>
-          <w:bCs/>
-          <w:lang w:val="en-US"/>
-        </w:rPr>
-        <w:t>_{</w:t>
-      </w:r>
-      <w:proofErr w:type="gramEnd"/>
-      <w:r>
-        <w:rPr>
-          <w:rFonts w:ascii="Arial" w:hAnsi="Arial" w:cs="Arial"/>
-          <w:bCs/>
-          <w:lang w:val="en-US"/>
-        </w:rPr>
-        <w:t>hasSdoR2</w:t>
+        <w:t>&lt;&lt;cs_{hasSdoR2</w:t>
       </w:r>
       <w:r>
         <w:rPr>
@@ -3956,40 +3699,14 @@
           <w:bCs/>
           <w:lang w:val="en-US"/>
         </w:rPr>
-        <w:t>&lt;</w:t>
-      </w:r>
-      <w:proofErr w:type="gramStart"/>
-      <w:r>
-        <w:rPr>
-          <w:rFonts w:ascii="Arial" w:hAnsi="Arial" w:cs="Arial"/>
-          <w:bCs/>
-          <w:lang w:val="en-US"/>
-        </w:rPr>
-        <w:t>&lt;</w:t>
-      </w:r>
-      <w:r>
-        <w:rPr>
-          <w:rFonts w:ascii="Arial" w:hAnsi="Arial" w:cs="Arial"/>
-          <w:bCs/>
-        </w:rPr>
-        <w:t>{</w:t>
-      </w:r>
-      <w:proofErr w:type="spellStart"/>
-      <w:proofErr w:type="gramEnd"/>
-      <w:r>
-        <w:rPr>
-          <w:rFonts w:ascii="Arial" w:hAnsi="Arial" w:cs="Arial"/>
-          <w:bCs/>
-        </w:rPr>
-        <w:t>dateFormat</w:t>
-      </w:r>
-      <w:proofErr w:type="spellEnd"/>
-      <w:r>
-        <w:rPr>
-          <w:rFonts w:ascii="Arial" w:hAnsi="Arial" w:cs="Arial"/>
-          <w:bCs/>
-        </w:rPr>
-        <w:t>(</w:t>
+        <w:t>&lt;&lt;</w:t>
+      </w:r>
+      <w:r>
+        <w:rPr>
+          <w:rFonts w:ascii="Arial" w:hAnsi="Arial" w:cs="Arial"/>
+          <w:bCs/>
+        </w:rPr>
+        <w:t>{dateFormat(</w:t>
       </w:r>
       <w:r>
         <w:rPr>
@@ -4068,55 +3785,7 @@
           <w:rFonts w:ascii="Arial" w:hAnsi="Arial" w:cs="Arial"/>
           <w:bCs/>
         </w:rPr>
-        <w:t xml:space="preserve">, ‘dd MMMM </w:t>
-      </w:r>
-      <w:proofErr w:type="spellStart"/>
-      <w:r>
-        <w:rPr>
-          <w:rFonts w:ascii="Arial" w:hAnsi="Arial" w:cs="Arial"/>
-          <w:bCs/>
-        </w:rPr>
-        <w:t>yyyy</w:t>
-      </w:r>
-      <w:proofErr w:type="spellEnd"/>
-      <w:r>
-        <w:rPr>
-          <w:rFonts w:ascii="Arial" w:hAnsi="Arial" w:cs="Arial"/>
-          <w:bCs/>
-        </w:rPr>
-        <w:t>’, ‘</w:t>
-      </w:r>
-      <w:proofErr w:type="spellStart"/>
-      <w:r>
-        <w:rPr>
-          <w:rFonts w:ascii="Arial" w:hAnsi="Arial" w:cs="Arial"/>
-          <w:bCs/>
-        </w:rPr>
-        <w:t>yyyy</w:t>
-      </w:r>
-      <w:proofErr w:type="spellEnd"/>
-      <w:r>
-        <w:rPr>
-          <w:rFonts w:ascii="Arial" w:hAnsi="Arial" w:cs="Arial"/>
-          <w:bCs/>
-        </w:rPr>
-        <w:t>-MM-dd’)}&gt;&gt; and &lt;&lt;{</w:t>
-      </w:r>
-      <w:proofErr w:type="spellStart"/>
-      <w:r>
-        <w:rPr>
-          <w:rFonts w:ascii="Arial" w:hAnsi="Arial" w:cs="Arial"/>
-          <w:bCs/>
-        </w:rPr>
-        <w:t>dateFormat</w:t>
-      </w:r>
-      <w:proofErr w:type="spellEnd"/>
-      <w:r>
-        <w:rPr>
-          <w:rFonts w:ascii="Arial" w:hAnsi="Arial" w:cs="Arial"/>
-          <w:bCs/>
-        </w:rPr>
-        <w:t>(</w:t>
+        <w:t>, ‘dd MMMM yyyy’, ‘yyyy-MM-dd’)}&gt;&gt; and &lt;&lt;{dateFormat(</w:t>
       </w:r>
       <w:r>
         <w:rPr>
@@ -4131,55 +3800,7 @@
           <w:rFonts w:ascii="Arial" w:hAnsi="Arial" w:cs="Arial"/>
           <w:bCs/>
         </w:rPr>
-        <w:t>.</w:t>
-      </w:r>
-      <w:proofErr w:type="spellStart"/>
-      <w:r>
-        <w:rPr>
-          <w:rFonts w:ascii="Arial" w:hAnsi="Arial" w:cs="Arial"/>
-          <w:bCs/>
-        </w:rPr>
-        <w:t>dateTo</w:t>
-      </w:r>
-      <w:proofErr w:type="spellEnd"/>
-      <w:r>
-        <w:rPr>
-          <w:rFonts w:ascii="Arial" w:hAnsi="Arial" w:cs="Arial"/>
-          <w:bCs/>
-        </w:rPr>
-        <w:t xml:space="preserve">, ‘dd MMMM </w:t>
-      </w:r>
-      <w:proofErr w:type="spellStart"/>
-      <w:r>
-        <w:rPr>
-          <w:rFonts w:ascii="Arial" w:hAnsi="Arial" w:cs="Arial"/>
-          <w:bCs/>
-        </w:rPr>
-        <w:t>yyyy</w:t>
-      </w:r>
-      <w:proofErr w:type="spellEnd"/>
-      <w:r>
-        <w:rPr>
-          <w:rFonts w:ascii="Arial" w:hAnsi="Arial" w:cs="Arial"/>
-          <w:bCs/>
-        </w:rPr>
-        <w:t>’, ‘</w:t>
-      </w:r>
-      <w:proofErr w:type="spellStart"/>
-      <w:r>
-        <w:rPr>
-          <w:rFonts w:ascii="Arial" w:hAnsi="Arial" w:cs="Arial"/>
-          <w:bCs/>
-        </w:rPr>
-        <w:t>yyyy</w:t>
-      </w:r>
-      <w:proofErr w:type="spellEnd"/>
-      <w:r>
-        <w:rPr>
-          <w:rFonts w:ascii="Arial" w:hAnsi="Arial" w:cs="Arial"/>
-          <w:bCs/>
-        </w:rPr>
-        <w:t>-MM-dd’)}&gt;&gt;.</w:t>
+        <w:t>.dateTo, ‘dd MMMM yyyy’, ‘yyyy-MM-dd’)}&gt;&gt;.</w:t>
       </w:r>
     </w:p>
     <w:p>
@@ -4220,21 +3841,12 @@
         </w:rPr>
         <w:t>&lt;&lt;</w:t>
       </w:r>
-      <w:proofErr w:type="spellStart"/>
-      <w:r>
-        <w:rPr>
-          <w:rFonts w:ascii="Arial" w:hAnsi="Arial" w:cs="Arial"/>
-          <w:lang w:val="en-US"/>
-        </w:rPr>
-        <w:t>hearingTime</w:t>
-      </w:r>
-      <w:proofErr w:type="spellEnd"/>
-      <w:r>
-        <w:rPr>
-          <w:rFonts w:ascii="Arial" w:hAnsi="Arial" w:cs="Arial"/>
-          <w:lang w:val="en-US"/>
-        </w:rPr>
-        <w:t>&gt;&gt;</w:t>
+      <w:r>
+        <w:rPr>
+          <w:rFonts w:ascii="Arial" w:hAnsi="Arial" w:cs="Arial"/>
+          <w:lang w:val="en-US"/>
+        </w:rPr>
+        <w:t>hearingTime&gt;&gt;</w:t>
       </w:r>
       <w:r>
         <w:rPr>
@@ -4277,9 +3889,8 @@
           <w:bCs/>
           <w:lang w:eastAsia="en-GB"/>
         </w:rPr>
-        <w:t>&lt;&lt;</w:t>
-      </w:r>
-      <w:proofErr w:type="spellStart"/>
+        <w:t>&lt;&lt;smallClaimsMethod&gt;&gt;</w:t>
+      </w:r>
       <w:r>
         <w:rPr>
           <w:rFonts w:ascii="Arial" w:eastAsia="Times New Roman" w:hAnsi="Arial" w:cs="Arial"/>
@@ -4287,25 +3898,6 @@
           <w:bCs/>
           <w:lang w:eastAsia="en-GB"/>
         </w:rPr>
-        <w:t>smallClaimsMethod</w:t>
-      </w:r>
-      <w:proofErr w:type="spellEnd"/>
-      <w:r>
-        <w:rPr>
-          <w:rFonts w:ascii="Arial" w:eastAsia="Times New Roman" w:hAnsi="Arial" w:cs="Arial"/>
-          <w:b/>
-          <w:bCs/>
-          <w:lang w:eastAsia="en-GB"/>
-        </w:rPr>
-        <w:t>&gt;&gt;</w:t>
-      </w:r>
-      <w:r>
-        <w:rPr>
-          <w:rFonts w:ascii="Arial" w:eastAsia="Times New Roman" w:hAnsi="Arial" w:cs="Arial"/>
-          <w:b/>
-          <w:bCs/>
-          <w:lang w:eastAsia="en-GB"/>
-        </w:rPr>
         <w:t xml:space="preserve"> </w:t>
       </w:r>
       <w:r>
@@ -4327,69 +3919,21 @@
           <w:rFonts w:ascii="Arial" w:eastAsia="Times New Roman" w:hAnsi="Arial" w:cs="Arial"/>
           <w:lang w:eastAsia="en-GB"/>
         </w:rPr>
-        <w:t>&lt;&lt;</w:t>
-      </w:r>
-      <w:proofErr w:type="spellStart"/>
+        <w:t>&lt;&lt;hearingLocation.site_name&gt;&gt;, &lt;&lt;hearingLocation.court_address&gt;&gt;</w:t>
+      </w:r>
       <w:r>
         <w:rPr>
           <w:rFonts w:ascii="Arial" w:eastAsia="Times New Roman" w:hAnsi="Arial" w:cs="Arial"/>
           <w:lang w:eastAsia="en-GB"/>
         </w:rPr>
-        <w:t>hearingLocation.site_name</w:t>
-      </w:r>
-      <w:proofErr w:type="spellEnd"/>
+        <w:t>,</w:t>
+      </w:r>
       <w:r>
         <w:rPr>
           <w:rFonts w:ascii="Arial" w:eastAsia="Times New Roman" w:hAnsi="Arial" w:cs="Arial"/>
           <w:lang w:eastAsia="en-GB"/>
         </w:rPr>
-        <w:t>&gt;&gt;, &lt;&lt;</w:t>
-      </w:r>
-      <w:proofErr w:type="spellStart"/>
-      <w:r>
-        <w:rPr>
-          <w:rFonts w:ascii="Arial" w:eastAsia="Times New Roman" w:hAnsi="Arial" w:cs="Arial"/>
-          <w:lang w:eastAsia="en-GB"/>
-        </w:rPr>
-        <w:t>hearingLocation.court_address</w:t>
-      </w:r>
-      <w:proofErr w:type="spellEnd"/>
-      <w:r>
-        <w:rPr>
-          <w:rFonts w:ascii="Arial" w:eastAsia="Times New Roman" w:hAnsi="Arial" w:cs="Arial"/>
-          <w:lang w:eastAsia="en-GB"/>
-        </w:rPr>
-        <w:t>&gt;&gt;</w:t>
-      </w:r>
-      <w:r>
-        <w:rPr>
-          <w:rFonts w:ascii="Arial" w:eastAsia="Times New Roman" w:hAnsi="Arial" w:cs="Arial"/>
-          <w:lang w:eastAsia="en-GB"/>
-        </w:rPr>
-        <w:t>,</w:t>
-      </w:r>
-      <w:r>
-        <w:rPr>
-          <w:rFonts w:ascii="Arial" w:eastAsia="Times New Roman" w:hAnsi="Arial" w:cs="Arial"/>
-          <w:lang w:eastAsia="en-GB"/>
-        </w:rPr>
-        <w:t xml:space="preserve"> &lt;&lt;</w:t>
-      </w:r>
-      <w:proofErr w:type="spellStart"/>
-      <w:r>
-        <w:rPr>
-          <w:rFonts w:ascii="Arial" w:eastAsia="Times New Roman" w:hAnsi="Arial" w:cs="Arial"/>
-          <w:lang w:eastAsia="en-GB"/>
-        </w:rPr>
-        <w:t>hearingLocation.postcode</w:t>
-      </w:r>
-      <w:proofErr w:type="spellEnd"/>
-      <w:r>
-        <w:rPr>
-          <w:rFonts w:ascii="Arial" w:eastAsia="Times New Roman" w:hAnsi="Arial" w:cs="Arial"/>
-          <w:lang w:eastAsia="en-GB"/>
-        </w:rPr>
-        <w:t>&gt;&gt;</w:t>
+        <w:t xml:space="preserve"> &lt;&lt;hearingLocation.postcode&gt;&gt;</w:t>
       </w:r>
       <w:r>
         <w:rPr>
@@ -4425,31 +3969,14 @@
           <w:bCs/>
           <w:lang w:val="en-US"/>
         </w:rPr>
-        <w:t>&lt;&lt;cs</w:t>
-      </w:r>
-      <w:proofErr w:type="gramStart"/>
-      <w:r>
-        <w:rPr>
-          <w:rFonts w:ascii="Arial" w:hAnsi="Arial" w:cs="Arial"/>
-          <w:bCs/>
-          <w:lang w:val="en-US"/>
-        </w:rPr>
-        <w:t>_{</w:t>
-      </w:r>
-      <w:r>
-        <w:rPr>
-          <w:rFonts w:ascii="Arial" w:hAnsi="Arial" w:cs="Arial"/>
-          <w:lang w:val="en-US"/>
-        </w:rPr>
-        <w:t xml:space="preserve"> sdoR</w:t>
-      </w:r>
-      <w:proofErr w:type="gramEnd"/>
-      <w:r>
-        <w:rPr>
-          <w:rFonts w:ascii="Arial" w:hAnsi="Arial" w:cs="Arial"/>
-          <w:lang w:val="en-US"/>
-        </w:rPr>
-        <w:t>2SmallClaimsPhysicalTrialBundleTxt</w:t>
+        <w:t>&lt;&lt;cs_{</w:t>
+      </w:r>
+      <w:r>
+        <w:rPr>
+          <w:rFonts w:ascii="Arial" w:hAnsi="Arial" w:cs="Arial"/>
+          <w:lang w:val="en-US"/>
+        </w:rPr>
+        <w:t xml:space="preserve"> sdoR2SmallClaimsPhysicalTrialBundleTxt</w:t>
       </w:r>
       <w:r>
         <w:rPr>
@@ -4564,7 +4091,6 @@
         </w:rPr>
         <w:t>&lt;&lt;cs_{</w:t>
       </w:r>
-      <w:proofErr w:type="spellStart"/>
       <w:r>
         <w:rPr>
           <w:rFonts w:ascii="Arial" w:hAnsi="Arial" w:cs="Arial"/>
@@ -4572,7 +4098,6 @@
         </w:rPr>
         <w:t>hasDRHWelshLangToggle</w:t>
       </w:r>
-      <w:proofErr w:type="spellEnd"/>
       <w:r>
         <w:rPr>
           <w:rFonts w:ascii="Arial" w:hAnsi="Arial" w:cs="Arial"/>
@@ -4624,23 +4149,7 @@
           <w:rFonts w:ascii="Arial" w:hAnsi="Arial" w:cs="Arial"/>
           <w:lang w:val="en-US"/>
         </w:rPr>
-        <w:t>&lt;&lt;</w:t>
-      </w:r>
-      <w:proofErr w:type="spellStart"/>
-      <w:r>
-        <w:rPr>
-          <w:rFonts w:ascii="Arial" w:hAnsi="Arial" w:cs="Arial"/>
-          <w:lang w:val="en-US"/>
-        </w:rPr>
-        <w:t>welshLanguageDescription</w:t>
-      </w:r>
-      <w:proofErr w:type="spellEnd"/>
-      <w:r>
-        <w:rPr>
-          <w:rFonts w:ascii="Arial" w:hAnsi="Arial" w:cs="Arial"/>
-          <w:lang w:val="en-US"/>
-        </w:rPr>
-        <w:t>&gt;&gt;</w:t>
+        <w:t>&lt;&lt;welshLanguageDescription&gt;&gt;</w:t>
       </w:r>
     </w:p>
     <w:p>
@@ -4662,15 +4171,31 @@
       <w:pPr>
         <w:rPr>
           <w:rFonts w:ascii="Arial" w:hAnsi="Arial" w:cs="Arial"/>
+          <w:bCs/>
+        </w:rPr>
+      </w:pPr>
+      <w:r>
+        <w:rPr>
+          <w:rFonts w:ascii="Arial" w:hAnsi="Arial" w:cs="Arial"/>
+          <w:bCs/>
+        </w:rPr>
+        <w:t>&lt;&lt;cs_{sdoR2SmallClaimsMediationSectionToggle=true}&gt;&gt;</w:t>
+      </w:r>
+    </w:p>
+    <w:p>
+      <w:pPr>
+        <w:rPr>
+          <w:rFonts w:ascii="Arial" w:hAnsi="Arial" w:cs="Arial"/>
+          <w:bCs/>
+        </w:rPr>
+      </w:pPr>
+      <w:r>
+        <w:rPr>
+          <w:rFonts w:ascii="Arial" w:hAnsi="Arial" w:cs="Arial"/>
           <w:b/>
-        </w:rPr>
-      </w:pPr>
-      <w:r>
-        <w:rPr>
-          <w:rFonts w:ascii="Arial" w:hAnsi="Arial" w:cs="Arial"/>
-          <w:b/>
-        </w:rPr>
-        <w:t>Important notes</w:t>
+          <w:bCs/>
+        </w:rPr>
+        <w:t>Mediation representation</w:t>
       </w:r>
     </w:p>
     <w:p>
@@ -4688,6 +4213,56 @@
       <w:r>
         <w:rPr>
           <w:rFonts w:ascii="Arial" w:hAnsi="Arial" w:cs="Arial"/>
+          <w:bCs/>
+        </w:rPr>
+        <w:t>&lt;&lt;sdoR2SmallClaimMediationSectionInput&gt;&gt;</w:t>
+      </w:r>
+    </w:p>
+    <w:p>
+      <w:pPr>
+        <w:rPr>
+          <w:rFonts w:ascii="Arial" w:hAnsi="Arial" w:cs="Arial"/>
+          <w:bCs/>
+        </w:rPr>
+      </w:pPr>
+      <w:r>
+        <w:rPr>
+          <w:rFonts w:ascii="Arial" w:hAnsi="Arial" w:cs="Arial"/>
+          <w:bCs/>
+        </w:rPr>
+        <w:t>&lt;&lt;es_&gt;&gt;</w:t>
+      </w:r>
+    </w:p>
+    <w:p>
+      <w:pPr>
+        <w:rPr>
+          <w:rFonts w:ascii="Arial" w:hAnsi="Arial" w:cs="Arial"/>
+          <w:b/>
+        </w:rPr>
+      </w:pPr>
+      <w:r>
+        <w:rPr>
+          <w:rFonts w:ascii="Arial" w:hAnsi="Arial" w:cs="Arial"/>
+          <w:b/>
+        </w:rPr>
+        <w:t>Important notes</w:t>
+      </w:r>
+    </w:p>
+    <w:p>
+      <w:pPr>
+        <w:pStyle w:val="ListParagraph"/>
+        <w:numPr>
+          <w:ilvl w:val="0"/>
+          <w:numId w:val="22"/>
+        </w:numPr>
+        <w:rPr>
+          <w:rFonts w:ascii="Arial" w:hAnsi="Arial" w:cs="Arial"/>
+          <w:bCs/>
+        </w:rPr>
+      </w:pPr>
+      <w:r>
+        <w:rPr>
+          <w:rFonts w:ascii="Arial" w:hAnsi="Arial" w:cs="Arial"/>
         </w:rPr>
         <w:t>&lt;&lt;</w:t>
       </w:r>
@@ -4743,32 +4318,7 @@
           <w:rFonts w:ascii="Arial" w:hAnsi="Arial" w:cs="Arial"/>
           <w:bCs/>
         </w:rPr>
-        <w:t>&lt;</w:t>
-      </w:r>
-      <w:proofErr w:type="gramStart"/>
-      <w:r>
-        <w:rPr>
-          <w:rFonts w:ascii="Arial" w:hAnsi="Arial" w:cs="Arial"/>
-          <w:bCs/>
-        </w:rPr>
-        <w:t>&lt;{</w:t>
-      </w:r>
-      <w:proofErr w:type="spellStart"/>
-      <w:proofErr w:type="gramEnd"/>
-      <w:r>
-        <w:rPr>
-          <w:rFonts w:ascii="Arial" w:hAnsi="Arial" w:cs="Arial"/>
-          <w:bCs/>
-        </w:rPr>
-        <w:t>dateFormat</w:t>
-      </w:r>
-      <w:proofErr w:type="spellEnd"/>
-      <w:r>
-        <w:rPr>
-          <w:rFonts w:ascii="Arial" w:hAnsi="Arial" w:cs="Arial"/>
-          <w:bCs/>
-        </w:rPr>
-        <w:t>(</w:t>
+        <w:t>&lt;&lt;{dateFormat(</w:t>
       </w:r>
       <w:r>
         <w:rPr>
@@ -4782,39 +4332,7 @@
           <w:rFonts w:ascii="Arial" w:hAnsi="Arial" w:cs="Arial"/>
           <w:bCs/>
         </w:rPr>
-        <w:t xml:space="preserve">date, ‘dd MMMM </w:t>
-      </w:r>
-      <w:proofErr w:type="spellStart"/>
-      <w:r>
-        <w:rPr>
-          <w:rFonts w:ascii="Arial" w:hAnsi="Arial" w:cs="Arial"/>
-          <w:bCs/>
-        </w:rPr>
-        <w:t>yyyy</w:t>
-      </w:r>
-      <w:proofErr w:type="spellEnd"/>
-      <w:r>
-        <w:rPr>
-          <w:rFonts w:ascii="Arial" w:hAnsi="Arial" w:cs="Arial"/>
-          <w:bCs/>
-        </w:rPr>
-        <w:t>’, ‘</w:t>
-      </w:r>
-      <w:proofErr w:type="spellStart"/>
-      <w:r>
-        <w:rPr>
-          <w:rFonts w:ascii="Arial" w:hAnsi="Arial" w:cs="Arial"/>
-          <w:bCs/>
-        </w:rPr>
-        <w:t>yyyy</w:t>
-      </w:r>
-      <w:proofErr w:type="spellEnd"/>
-      <w:r>
-        <w:rPr>
-          <w:rFonts w:ascii="Arial" w:hAnsi="Arial" w:cs="Arial"/>
-          <w:bCs/>
-        </w:rPr>
-        <w:t>-MM-dd’)}&gt;&gt;</w:t>
+        <w:t>date, ‘dd MMMM yyyy’, ‘yyyy-MM-dd’)}&gt;&gt;</w:t>
       </w:r>
       <w:r>
         <w:rPr>
@@ -8141,6 +7659,119 @@
     </w:lvl>
   </w:abstractNum>
   <w:abstractNum w:abstractNumId="35" w15:restartNumberingAfterBreak="0">
+    <w:nsid w:val="53F52896"/>
+    <w:multiLevelType w:val="multilevel"/>
+    <w:tmpl w:val="33827442"/>
+    <w:lvl w:ilvl="0">
+      <w:start w:val="1"/>
+      <w:numFmt w:val="decimal"/>
+      <w:lvlText w:val="%1."/>
+      <w:lvlJc w:val="left"/>
+      <w:pPr>
+        <w:tabs>
+          <w:tab w:val="num" w:pos="720"/>
+        </w:tabs>
+        <w:ind w:left="720" w:hanging="360"/>
+      </w:pPr>
+    </w:lvl>
+    <w:lvl w:ilvl="1" w:tentative="1">
+      <w:start w:val="1"/>
+      <w:numFmt w:val="decimal"/>
+      <w:lvlText w:val="%2."/>
+      <w:lvlJc w:val="left"/>
+      <w:pPr>
+        <w:tabs>
+          <w:tab w:val="num" w:pos="1440"/>
+        </w:tabs>
+        <w:ind w:left="1440" w:hanging="360"/>
+      </w:pPr>
+    </w:lvl>
+    <w:lvl w:ilvl="2" w:tentative="1">
+      <w:start w:val="1"/>
+      <w:numFmt w:val="decimal"/>
+      <w:lvlText w:val="%3."/>
+      <w:lvlJc w:val="left"/>
+      <w:pPr>
+        <w:tabs>
+          <w:tab w:val="num" w:pos="2160"/>
+        </w:tabs>
+        <w:ind w:left="2160" w:hanging="360"/>
+      </w:pPr>
+    </w:lvl>
+    <w:lvl w:ilvl="3" w:tentative="1">
+      <w:start w:val="1"/>
+      <w:numFmt w:val="decimal"/>
+      <w:lvlText w:val="%4."/>
+      <w:lvlJc w:val="left"/>
+      <w:pPr>
+        <w:tabs>
+          <w:tab w:val="num" w:pos="2880"/>
+        </w:tabs>
+        <w:ind w:left="2880" w:hanging="360"/>
+      </w:pPr>
+    </w:lvl>
+    <w:lvl w:ilvl="4" w:tentative="1">
+      <w:start w:val="1"/>
+      <w:numFmt w:val="decimal"/>
+      <w:lvlText w:val="%5."/>
+      <w:lvlJc w:val="left"/>
+      <w:pPr>
+        <w:tabs>
+          <w:tab w:val="num" w:pos="3600"/>
+        </w:tabs>
+        <w:ind w:left="3600" w:hanging="360"/>
+      </w:pPr>
+    </w:lvl>
+    <w:lvl w:ilvl="5" w:tentative="1">
+      <w:start w:val="1"/>
+      <w:numFmt w:val="decimal"/>
+      <w:lvlText w:val="%6."/>
+      <w:lvlJc w:val="left"/>
+      <w:pPr>
+        <w:tabs>
+          <w:tab w:val="num" w:pos="4320"/>
+        </w:tabs>
+        <w:ind w:left="4320" w:hanging="360"/>
+      </w:pPr>
+    </w:lvl>
+    <w:lvl w:ilvl="6" w:tentative="1">
+      <w:start w:val="1"/>
+      <w:numFmt w:val="decimal"/>
+      <w:lvlText w:val="%7."/>
+      <w:lvlJc w:val="left"/>
+      <w:pPr>
+        <w:tabs>
+          <w:tab w:val="num" w:pos="5040"/>
+        </w:tabs>
+        <w:ind w:left="5040" w:hanging="360"/>
+      </w:pPr>
+    </w:lvl>
+    <w:lvl w:ilvl="7" w:tentative="1">
+      <w:start w:val="1"/>
+      <w:numFmt w:val="decimal"/>
+      <w:lvlText w:val="%8."/>
+      <w:lvlJc w:val="left"/>
+      <w:pPr>
+        <w:tabs>
+          <w:tab w:val="num" w:pos="5760"/>
+        </w:tabs>
+        <w:ind w:left="5760" w:hanging="360"/>
+      </w:pPr>
+    </w:lvl>
+    <w:lvl w:ilvl="8" w:tentative="1">
+      <w:start w:val="1"/>
+      <w:numFmt w:val="decimal"/>
+      <w:lvlText w:val="%9."/>
+      <w:lvlJc w:val="left"/>
+      <w:pPr>
+        <w:tabs>
+          <w:tab w:val="num" w:pos="6480"/>
+        </w:tabs>
+        <w:ind w:left="6480" w:hanging="360"/>
+      </w:pPr>
+    </w:lvl>
+  </w:abstractNum>
+  <w:abstractNum w:abstractNumId="36" w15:restartNumberingAfterBreak="0">
     <w:nsid w:val="58270680"/>
     <w:multiLevelType w:val="hybridMultilevel"/>
     <w:tmpl w:val="2CD40D38"/>
@@ -8232,7 +7863,7 @@
       </w:pPr>
     </w:lvl>
   </w:abstractNum>
-  <w:abstractNum w:abstractNumId="36" w15:restartNumberingAfterBreak="0">
+  <w:abstractNum w:abstractNumId="37" w15:restartNumberingAfterBreak="0">
     <w:nsid w:val="622C6F31"/>
     <w:multiLevelType w:val="hybridMultilevel"/>
     <w:tmpl w:val="DC1226FE"/>
@@ -8321,7 +7952,7 @@
       </w:pPr>
     </w:lvl>
   </w:abstractNum>
-  <w:abstractNum w:abstractNumId="37" w15:restartNumberingAfterBreak="0">
+  <w:abstractNum w:abstractNumId="38" w15:restartNumberingAfterBreak="0">
     <w:nsid w:val="62496182"/>
     <w:multiLevelType w:val="hybridMultilevel"/>
     <w:tmpl w:val="E9667F36"/>
@@ -8414,7 +8045,7 @@
       </w:pPr>
     </w:lvl>
   </w:abstractNum>
-  <w:abstractNum w:abstractNumId="38" w15:restartNumberingAfterBreak="0">
+  <w:abstractNum w:abstractNumId="39" w15:restartNumberingAfterBreak="0">
     <w:nsid w:val="6589147D"/>
     <w:multiLevelType w:val="hybridMultilevel"/>
     <w:tmpl w:val="A620AC3C"/>
@@ -8503,7 +8134,7 @@
       </w:pPr>
     </w:lvl>
   </w:abstractNum>
-  <w:abstractNum w:abstractNumId="39" w15:restartNumberingAfterBreak="0">
+  <w:abstractNum w:abstractNumId="40" w15:restartNumberingAfterBreak="0">
     <w:nsid w:val="663E1A25"/>
     <w:multiLevelType w:val="hybridMultilevel"/>
     <w:tmpl w:val="03A2A128"/>
@@ -8592,7 +8223,7 @@
       </w:pPr>
     </w:lvl>
   </w:abstractNum>
-  <w:abstractNum w:abstractNumId="40" w15:restartNumberingAfterBreak="0">
+  <w:abstractNum w:abstractNumId="41" w15:restartNumberingAfterBreak="0">
     <w:nsid w:val="66E66219"/>
     <w:multiLevelType w:val="hybridMultilevel"/>
     <w:tmpl w:val="EB2CB492"/>
@@ -8681,7 +8312,7 @@
       </w:pPr>
     </w:lvl>
   </w:abstractNum>
-  <w:abstractNum w:abstractNumId="41" w15:restartNumberingAfterBreak="0">
+  <w:abstractNum w:abstractNumId="42" w15:restartNumberingAfterBreak="0">
     <w:nsid w:val="675A3587"/>
     <w:multiLevelType w:val="hybridMultilevel"/>
     <w:tmpl w:val="3968BED2"/>
@@ -8774,7 +8405,7 @@
       </w:pPr>
     </w:lvl>
   </w:abstractNum>
-  <w:abstractNum w:abstractNumId="42" w15:restartNumberingAfterBreak="0">
+  <w:abstractNum w:abstractNumId="43" w15:restartNumberingAfterBreak="0">
     <w:nsid w:val="6A0177A1"/>
     <w:multiLevelType w:val="hybridMultilevel"/>
     <w:tmpl w:val="2D8CA5EE"/>
@@ -8860,7 +8491,7 @@
       </w:pPr>
     </w:lvl>
   </w:abstractNum>
-  <w:abstractNum w:abstractNumId="43" w15:restartNumberingAfterBreak="0">
+  <w:abstractNum w:abstractNumId="44" w15:restartNumberingAfterBreak="0">
     <w:nsid w:val="6A4F2EC5"/>
     <w:multiLevelType w:val="hybridMultilevel"/>
     <w:tmpl w:val="F856C36E"/>
@@ -8949,7 +8580,7 @@
       </w:pPr>
     </w:lvl>
   </w:abstractNum>
-  <w:abstractNum w:abstractNumId="44" w15:restartNumberingAfterBreak="0">
+  <w:abstractNum w:abstractNumId="45" w15:restartNumberingAfterBreak="0">
     <w:nsid w:val="705B323E"/>
     <w:multiLevelType w:val="hybridMultilevel"/>
     <w:tmpl w:val="8788CFE4"/>
@@ -9040,7 +8671,7 @@
       </w:pPr>
     </w:lvl>
   </w:abstractNum>
-  <w:abstractNum w:abstractNumId="45" w15:restartNumberingAfterBreak="0">
+  <w:abstractNum w:abstractNumId="46" w15:restartNumberingAfterBreak="0">
     <w:nsid w:val="7159238C"/>
     <w:multiLevelType w:val="hybridMultilevel"/>
     <w:tmpl w:val="8788CFE4"/>
@@ -9131,7 +8762,7 @@
       </w:pPr>
     </w:lvl>
   </w:abstractNum>
-  <w:abstractNum w:abstractNumId="46" w15:restartNumberingAfterBreak="0">
+  <w:abstractNum w:abstractNumId="47" w15:restartNumberingAfterBreak="0">
     <w:nsid w:val="770A0FF7"/>
     <w:multiLevelType w:val="hybridMultilevel"/>
     <w:tmpl w:val="A3488CB4"/>
@@ -9244,7 +8875,7 @@
       </w:rPr>
     </w:lvl>
   </w:abstractNum>
-  <w:abstractNum w:abstractNumId="47" w15:restartNumberingAfterBreak="0">
+  <w:abstractNum w:abstractNumId="48" w15:restartNumberingAfterBreak="0">
     <w:nsid w:val="7B2D3DC1"/>
     <w:multiLevelType w:val="hybridMultilevel"/>
     <w:tmpl w:val="746CB24A"/>
@@ -9333,7 +8964,7 @@
       </w:pPr>
     </w:lvl>
   </w:abstractNum>
-  <w:abstractNum w:abstractNumId="48" w15:restartNumberingAfterBreak="0">
+  <w:abstractNum w:abstractNumId="49" w15:restartNumberingAfterBreak="0">
     <w:nsid w:val="7CFC25F7"/>
     <w:multiLevelType w:val="hybridMultilevel"/>
     <w:tmpl w:val="8F82FABA"/>
@@ -9424,7 +9055,7 @@
       </w:pPr>
     </w:lvl>
   </w:abstractNum>
-  <w:abstractNum w:abstractNumId="49" w15:restartNumberingAfterBreak="0">
+  <w:abstractNum w:abstractNumId="50" w15:restartNumberingAfterBreak="0">
     <w:nsid w:val="7D28438F"/>
     <w:multiLevelType w:val="hybridMultilevel"/>
     <w:tmpl w:val="20CEDB9C"/>
@@ -9513,7 +9144,7 @@
       </w:pPr>
     </w:lvl>
   </w:abstractNum>
-  <w:abstractNum w:abstractNumId="50" w15:restartNumberingAfterBreak="0">
+  <w:abstractNum w:abstractNumId="51" w15:restartNumberingAfterBreak="0">
     <w:nsid w:val="7FE84CC9"/>
     <w:multiLevelType w:val="hybridMultilevel"/>
     <w:tmpl w:val="E5B8530E"/>
@@ -9603,7 +9234,7 @@
     </w:lvl>
   </w:abstractNum>
   <w:num w:numId="1" w16cid:durableId="1894270743">
-    <w:abstractNumId w:val="41"/>
+    <w:abstractNumId w:val="42"/>
   </w:num>
   <w:num w:numId="2" w16cid:durableId="1506362087">
     <w:abstractNumId w:val="15"/>
@@ -9615,13 +9246,13 @@
     <w:abstractNumId w:val="0"/>
   </w:num>
   <w:num w:numId="5" w16cid:durableId="451020083">
-    <w:abstractNumId w:val="43"/>
+    <w:abstractNumId w:val="44"/>
   </w:num>
   <w:num w:numId="6" w16cid:durableId="861436010">
-    <w:abstractNumId w:val="37"/>
+    <w:abstractNumId w:val="38"/>
   </w:num>
   <w:num w:numId="7" w16cid:durableId="1848978998">
-    <w:abstractNumId w:val="38"/>
+    <w:abstractNumId w:val="39"/>
   </w:num>
   <w:num w:numId="8" w16cid:durableId="986126946">
     <w:abstractNumId w:val="11"/>
@@ -9654,7 +9285,7 @@
     <w:abstractNumId w:val="7"/>
   </w:num>
   <w:num w:numId="18" w16cid:durableId="1741559434">
-    <w:abstractNumId w:val="46"/>
+    <w:abstractNumId w:val="47"/>
   </w:num>
   <w:num w:numId="19" w16cid:durableId="567694287">
     <w:abstractNumId w:val="13"/>
@@ -9762,7 +9393,7 @@
     </w:lvlOverride>
   </w:num>
   <w:num w:numId="27" w16cid:durableId="855463420">
-    <w:abstractNumId w:val="42"/>
+    <w:abstractNumId w:val="43"/>
     <w:lvlOverride w:ilvl="0">
       <w:startOverride w:val="1"/>
     </w:lvlOverride>
@@ -9834,37 +9465,37 @@
     <w:abstractNumId w:val="25"/>
   </w:num>
   <w:num w:numId="33" w16cid:durableId="295257089">
-    <w:abstractNumId w:val="40"/>
+    <w:abstractNumId w:val="41"/>
   </w:num>
   <w:num w:numId="34" w16cid:durableId="1104420206">
     <w:abstractNumId w:val="30"/>
   </w:num>
   <w:num w:numId="35" w16cid:durableId="882786539">
-    <w:abstractNumId w:val="36"/>
+    <w:abstractNumId w:val="37"/>
   </w:num>
   <w:num w:numId="36" w16cid:durableId="1149444712">
     <w:abstractNumId w:val="22"/>
   </w:num>
   <w:num w:numId="37" w16cid:durableId="1986348795">
-    <w:abstractNumId w:val="45"/>
+    <w:abstractNumId w:val="46"/>
   </w:num>
   <w:num w:numId="38" w16cid:durableId="810446440">
-    <w:abstractNumId w:val="44"/>
+    <w:abstractNumId w:val="45"/>
   </w:num>
   <w:num w:numId="39" w16cid:durableId="973481681">
     <w:abstractNumId w:val="32"/>
   </w:num>
   <w:num w:numId="40" w16cid:durableId="305624976">
-    <w:abstractNumId w:val="39"/>
+    <w:abstractNumId w:val="40"/>
   </w:num>
   <w:num w:numId="41" w16cid:durableId="2061830383">
     <w:abstractNumId w:val="27"/>
   </w:num>
   <w:num w:numId="42" w16cid:durableId="1217206944">
-    <w:abstractNumId w:val="50"/>
+    <w:abstractNumId w:val="51"/>
   </w:num>
   <w:num w:numId="43" w16cid:durableId="353967449">
-    <w:abstractNumId w:val="49"/>
+    <w:abstractNumId w:val="50"/>
   </w:num>
   <w:num w:numId="44" w16cid:durableId="438259184">
     <w:abstractNumId w:val="9"/>
@@ -9876,7 +9507,7 @@
     <w:abstractNumId w:val="1"/>
   </w:num>
   <w:num w:numId="47" w16cid:durableId="834223378">
-    <w:abstractNumId w:val="47"/>
+    <w:abstractNumId w:val="48"/>
   </w:num>
   <w:num w:numId="48" w16cid:durableId="1315142428">
     <w:abstractNumId w:val="4"/>
@@ -9885,12 +9516,15 @@
     <w:abstractNumId w:val="29"/>
   </w:num>
   <w:num w:numId="50" w16cid:durableId="1762288164">
-    <w:abstractNumId w:val="48"/>
+    <w:abstractNumId w:val="49"/>
   </w:num>
   <w:num w:numId="51" w16cid:durableId="760680522">
     <w:abstractNumId w:val="19"/>
   </w:num>
   <w:num w:numId="52" w16cid:durableId="352147898">
+    <w:abstractNumId w:val="36"/>
+  </w:num>
+  <w:num w:numId="53" w16cid:durableId="708575598">
     <w:abstractNumId w:val="35"/>
   </w:num>
 </w:numbering>
@@ -10322,7 +9956,6 @@
   <w:style w:type="character" w:default="1" w:styleId="DefaultParagraphFont">
     <w:name w:val="Default Paragraph Font"/>
     <w:uiPriority w:val="1"/>
-    <w:semiHidden/>
     <w:unhideWhenUsed/>
   </w:style>
   <w:style w:type="table" w:default="1" w:styleId="TableNormal">
@@ -10856,6 +10489,40 @@
 </file>
 
 <file path=customXml/item1.xml><?xml version="1.0" encoding="utf-8"?>
+<?mso-contentType ?>
+<FormTemplates xmlns="http://schemas.microsoft.com/sharepoint/v3/contenttype/forms">
+  <Display>DocumentLibraryForm</Display>
+  <Edit>DocumentLibraryForm</Edit>
+  <New>DocumentLibraryForm</New>
+</FormTemplates>
+</file>
+
+<file path=customXml/item2.xml><?xml version="1.0" encoding="utf-8"?>
+<p:properties xmlns:p="http://schemas.microsoft.com/office/2006/metadata/properties" xmlns:xsi="http://www.w3.org/2001/XMLSchema-instance" xmlns:pc="http://schemas.microsoft.com/office/infopath/2007/PartnerControls">
+  <documentManagement>
+    <Stage xmlns="f336f4fe-8719-4ea2-b5d6-29b3a580aeb4">In Approval</Stage>
+    <Next_x0020_Stage xmlns="f336f4fe-8719-4ea2-b5d6-29b3a580aeb4">ApproveOrReject</Next_x0020_Stage>
+    <Admin_x0020_Action xmlns="f336f4fe-8719-4ea2-b5d6-29b3a580aeb4" xsi:nil="true"/>
+    <Template_x0020_Category xmlns="f336f4fe-8719-4ea2-b5d6-29b3a580aeb4">Standard Direction - STD</Template_x0020_Category>
+    <Action xmlns="f336f4fe-8719-4ea2-b5d6-29b3a580aeb4" xsi:nil="true"/>
+    <Purpose1 xmlns="f336f4fe-8719-4ea2-b5d6-29b3a580aeb4">SDO</Purpose1>
+    <Template_x0020_Language xmlns="f336f4fe-8719-4ea2-b5d6-29b3a580aeb4">English - ENG</Template_x0020_Language>
+    <Rename xmlns="f336f4fe-8719-4ea2-b5d6-29b3a580aeb4">true</Rename>
+    <Tornado_x0020_Filename xmlns="f336f4fe-8719-4ea2-b5d6-29b3a580aeb4" xsi:nil="true"/>
+    <Approval_x0020_Request_x0020_Comment xmlns="f336f4fe-8719-4ea2-b5d6-29b3a580aeb4">Requesting approval for CIV-10335</Approval_x0020_Request_x0020_Comment>
+    <Publication_x0020_Date xmlns="f336f4fe-8719-4ea2-b5d6-29b3a580aeb4">2023-01-23T00:00:00+00:00</Publication_x0020_Date>
+    <SharedWithUsers xmlns="f336f4fe-8719-4ea2-b5d6-29b3a580aeb4">
+      <UserInfo>
+        <DisplayName>Robert Allright</DisplayName>
+        <AccountId>23</AccountId>
+        <AccountType/>
+      </UserInfo>
+    </SharedWithUsers>
+  </documentManagement>
+</p:properties>
+</file>
+
+<file path=customXml/item3.xml><?xml version="1.0" encoding="utf-8"?>
 <ct:contentTypeSchema xmlns:ct="http://schemas.microsoft.com/office/2006/metadata/contentType" xmlns:ma="http://schemas.microsoft.com/office/2006/metadata/properties/metaAttributes" ct:_="" ma:_="" ma:contentTypeName="_CtTemplate" ma:contentTypeID="0x01010064A5FDCCFB03F540B94405305D7DE14F00A4F8B82F7CEF57469A8FE5CEAB7A0EE0" ma:contentTypeVersion="55" ma:contentTypeDescription="Part of Template Management with Site Columns representing custom attributes." ma:contentTypeScope="" ma:versionID="e48abcd8da7fe05ec90dabdfbb8c2749">
   <xsd:schema xmlns:xsd="http://www.w3.org/2001/XMLSchema" xmlns:xs="http://www.w3.org/2001/XMLSchema" xmlns:p="http://schemas.microsoft.com/office/2006/metadata/properties" xmlns:ns2="f336f4fe-8719-4ea2-b5d6-29b3a580aeb4" xmlns:ns3="b57b892a-dd61-4bba-b372-a8d93da2c7e6" targetNamespace="http://schemas.microsoft.com/office/2006/metadata/properties" ma:root="true" ma:fieldsID="4c733adc908683170864ffc34cec60fa" ns2:_="" ns3:_="">
     <xsd:import namespace="f336f4fe-8719-4ea2-b5d6-29b3a580aeb4"/>
@@ -11177,41 +10844,25 @@
 </ct:contentTypeSchema>
 </file>
 
-<file path=customXml/item2.xml><?xml version="1.0" encoding="utf-8"?>
-<p:properties xmlns:p="http://schemas.microsoft.com/office/2006/metadata/properties" xmlns:xsi="http://www.w3.org/2001/XMLSchema-instance" xmlns:pc="http://schemas.microsoft.com/office/infopath/2007/PartnerControls">
-  <documentManagement>
-    <Stage xmlns="f336f4fe-8719-4ea2-b5d6-29b3a580aeb4">In Approval</Stage>
-    <Next_x0020_Stage xmlns="f336f4fe-8719-4ea2-b5d6-29b3a580aeb4">ApproveOrReject</Next_x0020_Stage>
-    <Admin_x0020_Action xmlns="f336f4fe-8719-4ea2-b5d6-29b3a580aeb4" xsi:nil="true"/>
-    <Template_x0020_Category xmlns="f336f4fe-8719-4ea2-b5d6-29b3a580aeb4">Standard Direction - STD</Template_x0020_Category>
-    <Action xmlns="f336f4fe-8719-4ea2-b5d6-29b3a580aeb4" xsi:nil="true"/>
-    <Purpose1 xmlns="f336f4fe-8719-4ea2-b5d6-29b3a580aeb4">SDO</Purpose1>
-    <Template_x0020_Language xmlns="f336f4fe-8719-4ea2-b5d6-29b3a580aeb4">English - ENG</Template_x0020_Language>
-    <Rename xmlns="f336f4fe-8719-4ea2-b5d6-29b3a580aeb4">true</Rename>
-    <Tornado_x0020_Filename xmlns="f336f4fe-8719-4ea2-b5d6-29b3a580aeb4" xsi:nil="true"/>
-    <Approval_x0020_Request_x0020_Comment xmlns="f336f4fe-8719-4ea2-b5d6-29b3a580aeb4">Requesting approval for CIV-10335</Approval_x0020_Request_x0020_Comment>
-    <Publication_x0020_Date xmlns="f336f4fe-8719-4ea2-b5d6-29b3a580aeb4">2023-01-23T00:00:00+00:00</Publication_x0020_Date>
-    <SharedWithUsers xmlns="f336f4fe-8719-4ea2-b5d6-29b3a580aeb4">
-      <UserInfo>
-        <DisplayName>Robert Allright</DisplayName>
-        <AccountId>23</AccountId>
-        <AccountType/>
-      </UserInfo>
-    </SharedWithUsers>
-  </documentManagement>
-</p:properties>
+<file path=customXml/itemProps1.xml><?xml version="1.0" encoding="utf-8"?>
+<ds:datastoreItem xmlns:ds="http://schemas.openxmlformats.org/officeDocument/2006/customXml" ds:itemID="{B583B4CC-35D2-469F-8442-D174E33954A3}">
+  <ds:schemaRefs>
+    <ds:schemaRef ds:uri="http://schemas.microsoft.com/sharepoint/v3/contenttype/forms"/>
+  </ds:schemaRefs>
+</ds:datastoreItem>
 </file>
 
-<file path=customXml/item3.xml><?xml version="1.0" encoding="utf-8"?>
-<?mso-contentType ?>
-<FormTemplates xmlns="http://schemas.microsoft.com/sharepoint/v3/contenttype/forms">
-  <Display>DocumentLibraryForm</Display>
-  <Edit>DocumentLibraryForm</Edit>
-  <New>DocumentLibraryForm</New>
-</FormTemplates>
+<file path=customXml/itemProps2.xml><?xml version="1.0" encoding="utf-8"?>
+<ds:datastoreItem xmlns:ds="http://schemas.openxmlformats.org/officeDocument/2006/customXml" ds:itemID="{465BA454-9CB8-4FFC-A2E1-57E06FB538DD}">
+  <ds:schemaRefs>
+    <ds:schemaRef ds:uri="http://schemas.microsoft.com/office/2006/metadata/properties"/>
+    <ds:schemaRef ds:uri="http://schemas.microsoft.com/office/infopath/2007/PartnerControls"/>
+    <ds:schemaRef ds:uri="f336f4fe-8719-4ea2-b5d6-29b3a580aeb4"/>
+  </ds:schemaRefs>
+</ds:datastoreItem>
 </file>
 
-<file path=customXml/itemProps1.xml><?xml version="1.0" encoding="utf-8"?>
+<file path=customXml/itemProps3.xml><?xml version="1.0" encoding="utf-8"?>
 <ds:datastoreItem xmlns:ds="http://schemas.openxmlformats.org/officeDocument/2006/customXml" ds:itemID="{E1CB654C-2BA0-4A66-935D-E034A090D8A0}">
   <ds:schemaRefs>
     <ds:schemaRef ds:uri="http://schemas.microsoft.com/office/2006/metadata/contentType"/>
@@ -11230,24 +10881,6 @@
 </ds:datastoreItem>
 </file>
 
-<file path=customXml/itemProps2.xml><?xml version="1.0" encoding="utf-8"?>
-<ds:datastoreItem xmlns:ds="http://schemas.openxmlformats.org/officeDocument/2006/customXml" ds:itemID="{465BA454-9CB8-4FFC-A2E1-57E06FB538DD}">
-  <ds:schemaRefs>
-    <ds:schemaRef ds:uri="http://schemas.microsoft.com/office/2006/metadata/properties"/>
-    <ds:schemaRef ds:uri="http://schemas.microsoft.com/office/infopath/2007/PartnerControls"/>
-    <ds:schemaRef ds:uri="f336f4fe-8719-4ea2-b5d6-29b3a580aeb4"/>
-  </ds:schemaRefs>
-</ds:datastoreItem>
-</file>
-
-<file path=customXml/itemProps3.xml><?xml version="1.0" encoding="utf-8"?>
-<ds:datastoreItem xmlns:ds="http://schemas.openxmlformats.org/officeDocument/2006/customXml" ds:itemID="{B583B4CC-35D2-469F-8442-D174E33954A3}">
-  <ds:schemaRefs>
-    <ds:schemaRef ds:uri="http://schemas.microsoft.com/sharepoint/v3/contenttype/forms"/>
-  </ds:schemaRefs>
-</ds:datastoreItem>
-</file>
-
 <file path=docMetadata/LabelInfo.xml><?xml version="1.0" encoding="utf-8"?>
 <clbl:labelList xmlns:clbl="http://schemas.microsoft.com/office/2020/mipLabelMetadata">
   <clbl:label id="{fa22dce2-39a9-4bf4-a557-7a50b593b56a}" enabled="1" method="Privileged" siteId="{3e0088dc-0629-4ae6-aa8c-813e7a296f50}" contentBits="0" removed="0"/>

</xml_diff>

<commit_message>
CIV-14204 Fix template for DRH
</commit_message>
<xml_diff>
--- a/docker/docmosis/templates/CV-UNS-STD-ENG-01389.docx
+++ b/docker/docmosis/templates/CV-UNS-STD-ENG-01389.docx
@@ -1,6 +1,6 @@
 
 <file path=word/document.xml><?xml version="1.0" encoding="utf-8"?>
-<w:document xmlns:wpc="http://schemas.microsoft.com/office/word/2010/wordprocessingCanvas" xmlns:cx="http://schemas.microsoft.com/office/drawing/2014/chartex" xmlns:cx1="http://schemas.microsoft.com/office/drawing/2015/9/8/chartex" xmlns:cx2="http://schemas.microsoft.com/office/drawing/2015/10/21/chartex" xmlns:cx3="http://schemas.microsoft.com/office/drawing/2016/5/9/chartex" xmlns:cx4="http://schemas.microsoft.com/office/drawing/2016/5/10/chartex" xmlns:cx5="http://schemas.microsoft.com/office/drawing/2016/5/11/chartex" xmlns:cx6="http://schemas.microsoft.com/office/drawing/2016/5/12/chartex" xmlns:cx7="http://schemas.microsoft.com/office/drawing/2016/5/13/chartex" xmlns:cx8="http://schemas.microsoft.com/office/drawing/2016/5/14/chartex" xmlns:mc="http://schemas.openxmlformats.org/markup-compatibility/2006" xmlns:aink="http://schemas.microsoft.com/office/drawing/2016/ink" xmlns:am3d="http://schemas.microsoft.com/office/drawing/2017/model3d" xmlns:o="urn:schemas-microsoft-com:office:office" xmlns:oel="http://schemas.microsoft.com/office/2019/extlst" xmlns:r="http://schemas.openxmlformats.org/officeDocument/2006/relationships" xmlns:m="http://schemas.openxmlformats.org/officeDocument/2006/math" xmlns:v="urn:schemas-microsoft-com:vml" xmlns:wp14="http://schemas.microsoft.com/office/word/2010/wordprocessingDrawing" xmlns:wp="http://schemas.openxmlformats.org/drawingml/2006/wordprocessingDrawing" xmlns:w10="urn:schemas-microsoft-com:office:word" xmlns:w="http://schemas.openxmlformats.org/wordprocessingml/2006/main" xmlns:w14="http://schemas.microsoft.com/office/word/2010/wordml" xmlns:w15="http://schemas.microsoft.com/office/word/2012/wordml" xmlns:w16cex="http://schemas.microsoft.com/office/word/2018/wordml/cex" xmlns:w16cid="http://schemas.microsoft.com/office/word/2016/wordml/cid" xmlns:w16="http://schemas.microsoft.com/office/word/2018/wordml" xmlns:w16sdtdh="http://schemas.microsoft.com/office/word/2020/wordml/sdtdatahash" xmlns:w16se="http://schemas.microsoft.com/office/word/2015/wordml/symex" xmlns:wpg="http://schemas.microsoft.com/office/word/2010/wordprocessingGroup" xmlns:wpi="http://schemas.microsoft.com/office/word/2010/wordprocessingInk" xmlns:wne="http://schemas.microsoft.com/office/word/2006/wordml" xmlns:wps="http://schemas.microsoft.com/office/word/2010/wordprocessingShape" mc:Ignorable="w14 w15 w16se w16cid w16 w16cex w16sdtdh wp14">
+<w:document xmlns:wpc="http://schemas.microsoft.com/office/word/2010/wordprocessingCanvas" xmlns:cx="http://schemas.microsoft.com/office/drawing/2014/chartex" xmlns:cx1="http://schemas.microsoft.com/office/drawing/2015/9/8/chartex" xmlns:cx2="http://schemas.microsoft.com/office/drawing/2015/10/21/chartex" xmlns:cx3="http://schemas.microsoft.com/office/drawing/2016/5/9/chartex" xmlns:cx4="http://schemas.microsoft.com/office/drawing/2016/5/10/chartex" xmlns:cx5="http://schemas.microsoft.com/office/drawing/2016/5/11/chartex" xmlns:cx6="http://schemas.microsoft.com/office/drawing/2016/5/12/chartex" xmlns:cx7="http://schemas.microsoft.com/office/drawing/2016/5/13/chartex" xmlns:cx8="http://schemas.microsoft.com/office/drawing/2016/5/14/chartex" xmlns:mc="http://schemas.openxmlformats.org/markup-compatibility/2006" xmlns:aink="http://schemas.microsoft.com/office/drawing/2016/ink" xmlns:am3d="http://schemas.microsoft.com/office/drawing/2017/model3d" xmlns:o="urn:schemas-microsoft-com:office:office" xmlns:oel="http://schemas.microsoft.com/office/2019/extlst" xmlns:r="http://schemas.openxmlformats.org/officeDocument/2006/relationships" xmlns:m="http://schemas.openxmlformats.org/officeDocument/2006/math" xmlns:v="urn:schemas-microsoft-com:vml" xmlns:wp14="http://schemas.microsoft.com/office/word/2010/wordprocessingDrawing" xmlns:wp="http://schemas.openxmlformats.org/drawingml/2006/wordprocessingDrawing" xmlns:w10="urn:schemas-microsoft-com:office:word" xmlns:w="http://schemas.openxmlformats.org/wordprocessingml/2006/main" xmlns:w14="http://schemas.microsoft.com/office/word/2010/wordml" xmlns:w15="http://schemas.microsoft.com/office/word/2012/wordml" xmlns:w16cex="http://schemas.microsoft.com/office/word/2018/wordml/cex" xmlns:w16cid="http://schemas.microsoft.com/office/word/2016/wordml/cid" xmlns:w16="http://schemas.microsoft.com/office/word/2018/wordml" xmlns:w16du="http://schemas.microsoft.com/office/word/2023/wordml/word16du" xmlns:w16sdtdh="http://schemas.microsoft.com/office/word/2020/wordml/sdtdatahash" xmlns:w16se="http://schemas.microsoft.com/office/word/2015/wordml/symex" xmlns:wpg="http://schemas.microsoft.com/office/word/2010/wordprocessingGroup" xmlns:wpi="http://schemas.microsoft.com/office/word/2010/wordprocessingInk" xmlns:wne="http://schemas.microsoft.com/office/word/2006/wordml" xmlns:wps="http://schemas.microsoft.com/office/word/2010/wordprocessingShape" mc:Ignorable="w14 w15 w16se w16cid w16 w16cex w16sdtdh w16du wp14">
   <w:body>
     <w:p>
       <w:pPr>
@@ -20,63 +20,13 @@
         <w:rPr>
           <w:rFonts w:ascii="Arial" w:hAnsi="Arial" w:cs="Arial"/>
         </w:rPr>
-        <w:t>&lt;</w:t>
-      </w:r>
-      <w:proofErr w:type="gramStart"/>
-      <w:r>
-        <w:rPr>
-          <w:rFonts w:ascii="Arial" w:hAnsi="Arial" w:cs="Arial"/>
-        </w:rPr>
-        <w:t>&lt;{</w:t>
-      </w:r>
-      <w:proofErr w:type="spellStart"/>
-      <w:proofErr w:type="gramEnd"/>
-      <w:r>
-        <w:rPr>
-          <w:rFonts w:ascii="Arial" w:hAnsi="Arial" w:cs="Arial"/>
-        </w:rPr>
-        <w:t>dateFormat</w:t>
-      </w:r>
-      <w:proofErr w:type="spellEnd"/>
-      <w:r>
-        <w:rPr>
-          <w:rFonts w:ascii="Arial" w:hAnsi="Arial" w:cs="Arial"/>
-        </w:rPr>
-        <w:t>($</w:t>
-      </w:r>
-      <w:proofErr w:type="spellStart"/>
-      <w:r>
-        <w:rPr>
-          <w:rFonts w:ascii="Arial" w:hAnsi="Arial" w:cs="Arial"/>
-        </w:rPr>
-        <w:t>nowUTC</w:t>
-      </w:r>
-      <w:proofErr w:type="spellEnd"/>
-      <w:r>
-        <w:rPr>
-          <w:rFonts w:ascii="Arial" w:hAnsi="Arial" w:cs="Arial"/>
-        </w:rPr>
-        <w:t xml:space="preserve"> </w:t>
+        <w:t xml:space="preserve">&lt;&lt;{dateFormat($nowUTC </w:t>
       </w:r>
       <w:r>
         <w:rPr>
           <w:rFonts w:ascii="Arial" w:eastAsia="Times New Roman" w:hAnsi="Arial" w:cs="Arial"/>
         </w:rPr>
-        <w:t xml:space="preserve">,‘d MMMM </w:t>
-      </w:r>
-      <w:proofErr w:type="spellStart"/>
-      <w:r>
-        <w:rPr>
-          <w:rFonts w:ascii="Arial" w:eastAsia="Times New Roman" w:hAnsi="Arial" w:cs="Arial"/>
-        </w:rPr>
-        <w:t>yyyy</w:t>
-      </w:r>
-      <w:proofErr w:type="spellEnd"/>
-      <w:r>
-        <w:rPr>
-          <w:rFonts w:ascii="Arial" w:eastAsia="Times New Roman" w:hAnsi="Arial" w:cs="Arial"/>
-        </w:rPr>
-        <w:t xml:space="preserve">’)} </w:t>
+        <w:t xml:space="preserve">,‘d MMMM yyyy’)} </w:t>
       </w:r>
       <w:r>
         <w:rPr>
@@ -199,10 +149,12 @@
           <w:sz w:val="28"/>
           <w:szCs w:val="28"/>
         </w:rPr>
-        <w:t>&lt;&lt;</w:t>
-      </w:r>
-      <w:proofErr w:type="spellStart"/>
-      <w:r>
+        <w:t>&lt;&lt;judgeName&gt;&gt;</w:t>
+      </w:r>
+    </w:p>
+    <w:p>
+      <w:pPr>
+        <w:jc w:val="center"/>
         <w:rPr>
           <w:rFonts w:ascii="Arial" w:hAnsi="Arial" w:cs="Arial"/>
           <w:b/>
@@ -210,30 +162,6 @@
           <w:sz w:val="28"/>
           <w:szCs w:val="28"/>
         </w:rPr>
-        <w:t>judgeName</w:t>
-      </w:r>
-      <w:proofErr w:type="spellEnd"/>
-      <w:r>
-        <w:rPr>
-          <w:rFonts w:ascii="Arial" w:hAnsi="Arial" w:cs="Arial"/>
-          <w:b/>
-          <w:color w:val="000000" w:themeColor="text1"/>
-          <w:sz w:val="28"/>
-          <w:szCs w:val="28"/>
-        </w:rPr>
-        <w:t>&gt;&gt;</w:t>
-      </w:r>
-    </w:p>
-    <w:p>
-      <w:pPr>
-        <w:jc w:val="center"/>
-        <w:rPr>
-          <w:rFonts w:ascii="Arial" w:hAnsi="Arial" w:cs="Arial"/>
-          <w:b/>
-          <w:color w:val="000000" w:themeColor="text1"/>
-          <w:sz w:val="28"/>
-          <w:szCs w:val="28"/>
-        </w:rPr>
       </w:pPr>
       <w:r>
         <w:rPr>
@@ -245,21 +173,7 @@
         <w:rPr>
           <w:rFonts w:ascii="Arial" w:hAnsi="Arial" w:cs="Arial"/>
         </w:rPr>
-        <w:t xml:space="preserve">&lt;&lt; </w:t>
-      </w:r>
-      <w:proofErr w:type="spellStart"/>
-      <w:r>
-        <w:rPr>
-          <w:rFonts w:ascii="Arial" w:hAnsi="Arial" w:cs="Arial"/>
-        </w:rPr>
-        <w:t>caseNumber</w:t>
-      </w:r>
-      <w:proofErr w:type="spellEnd"/>
-      <w:r>
-        <w:rPr>
-          <w:rFonts w:ascii="Arial" w:hAnsi="Arial" w:cs="Arial"/>
-        </w:rPr>
-        <w:t>&gt;&gt;</w:t>
+        <w:t>&lt;&lt; caseNumber&gt;&gt;</w:t>
       </w:r>
     </w:p>
     <w:p>
@@ -340,7 +254,7 @@
                           <pic:cNvPicPr/>
                         </pic:nvPicPr>
                         <pic:blipFill>
-                          <a:blip r:embed="rId10"/>
+                          <a:blip r:embed="rId11"/>
                           <a:stretch>
                             <a:fillRect/>
                           </a:stretch>
@@ -451,7 +365,7 @@
               </wp:inline>
             </w:drawing>
           </mc:Choice>
-          <mc:Fallback xmlns:w16du="http://schemas.microsoft.com/office/word/2023/wordml/word16du" xmlns:a="http://schemas.openxmlformats.org/drawingml/2006/main" xmlns:pic="http://schemas.openxmlformats.org/drawingml/2006/picture">
+          <mc:Fallback xmlns:pic="http://schemas.openxmlformats.org/drawingml/2006/picture" xmlns:a="http://schemas.openxmlformats.org/drawingml/2006/main">
             <w:pict w14:anchorId="02525EF3">
               <v:group id="Group 2791" style="width:467.95pt;height:68.75pt;mso-position-horizontal-relative:char;mso-position-vertical-relative:line" coordsize="59429,8731" o:spid="_x0000_s1026" w14:anchorId="6D56B9AB" o:gfxdata="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">
                 <v:shapetype id="_x0000_t75" coordsize="21600,21600" filled="f" stroked="f" o:spt="75" o:preferrelative="t" path="m@4@5l@4@11@9@11@9@5xe">
@@ -701,15 +615,6 @@
         <w:t xml:space="preserve">  &lt;&lt;es_&gt;&gt;</w:t>
       </w:r>
     </w:p>
-    <w:p>
-      <w:pPr>
-        <w:spacing w:line="240" w:lineRule="auto"/>
-        <w:rPr>
-          <w:rFonts w:ascii="Arial" w:hAnsi="Arial" w:cs="Arial"/>
-          <w:lang w:val="en-US"/>
-        </w:rPr>
-      </w:pPr>
-    </w:p>
     <w:tbl>
       <w:tblPr>
         <w:tblStyle w:val="TableGrid"/>
@@ -874,6 +779,17 @@
               <w:t>&lt;&lt;respondent2.partyName&gt;&gt;</w:t>
             </w:r>
           </w:p>
+          <w:p>
+            <w:pPr>
+              <w:tabs>
+                <w:tab w:val="center" w:pos="3969"/>
+                <w:tab w:val="right" w:pos="9817"/>
+              </w:tabs>
+              <w:rPr>
+                <w:rFonts w:ascii="Arial" w:eastAsia="Tahoma" w:hAnsi="Arial" w:cs="Arial"/>
+              </w:rPr>
+            </w:pPr>
+          </w:p>
         </w:tc>
         <w:tc>
           <w:tcPr>
@@ -895,6 +811,17 @@
               </w:rPr>
               <w:t>Defendant</w:t>
             </w:r>
+          </w:p>
+          <w:p>
+            <w:pPr>
+              <w:tabs>
+                <w:tab w:val="center" w:pos="3969"/>
+                <w:tab w:val="right" w:pos="9817"/>
+              </w:tabs>
+              <w:rPr>
+                <w:rFonts w:ascii="Arial" w:eastAsia="Tahoma" w:hAnsi="Arial" w:cs="Arial"/>
+              </w:rPr>
+            </w:pPr>
           </w:p>
         </w:tc>
       </w:tr>
@@ -1043,7 +970,7 @@
               </wp:inline>
             </w:drawing>
           </mc:Choice>
-          <mc:Fallback xmlns:w16du="http://schemas.microsoft.com/office/word/2023/wordml/word16du" xmlns:a="http://schemas.openxmlformats.org/drawingml/2006/main" xmlns:pic="http://schemas.openxmlformats.org/drawingml/2006/picture">
+          <mc:Fallback xmlns:pic="http://schemas.openxmlformats.org/drawingml/2006/picture" xmlns:a="http://schemas.openxmlformats.org/drawingml/2006/main">
             <w:pict w14:anchorId="47815A15">
               <v:group id="Group 2792" style="width:467.95pt;height:.75pt;mso-position-horizontal-relative:char;mso-position-vertical-relative:line" coordsize="59429,95" o:spid="_x0000_s1026" w14:anchorId="0BA703C9" o:gfxdata="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">
                 <v:shape id="Shape 91" style="position:absolute;width:59429;height:0;visibility:visible;mso-wrap-style:square;v-text-anchor:top" coordsize="5942965,0" o:spid="_x0000_s1027" filled="f" path="m5942965,l,e" o:gfxdata="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">
@@ -1180,38 +1107,7 @@
           <w:snapToGrid w:val="0"/>
           <w:szCs w:val="20"/>
         </w:rPr>
-        <w:t>&lt;&lt;cs_{</w:t>
-      </w:r>
-      <w:proofErr w:type="spellStart"/>
-      <w:proofErr w:type="gramStart"/>
-      <w:r>
-        <w:rPr>
-          <w:rFonts w:ascii="Arial" w:hAnsi="Arial" w:cs="Arial"/>
-          <w:bCs/>
-          <w:snapToGrid w:val="0"/>
-          <w:szCs w:val="20"/>
-        </w:rPr>
-        <w:t>carmEnabled</w:t>
-      </w:r>
-      <w:proofErr w:type="spellEnd"/>
-      <w:r>
-        <w:rPr>
-          <w:rFonts w:ascii="Arial" w:hAnsi="Arial" w:cs="Arial"/>
-          <w:bCs/>
-          <w:snapToGrid w:val="0"/>
-          <w:szCs w:val="20"/>
-        </w:rPr>
-        <w:t>!=</w:t>
-      </w:r>
-      <w:proofErr w:type="gramEnd"/>
-      <w:r>
-        <w:rPr>
-          <w:rFonts w:ascii="Arial" w:hAnsi="Arial" w:cs="Arial"/>
-          <w:bCs/>
-          <w:snapToGrid w:val="0"/>
-          <w:szCs w:val="20"/>
-        </w:rPr>
-        <w:t>true}&gt;&gt;</w:t>
+        <w:t>&lt;&lt;cs_{carmEnabled!=true}&gt;&gt;</w:t>
       </w:r>
     </w:p>
     <w:p>
@@ -1356,6 +1252,14 @@
     </w:p>
     <w:p>
       <w:pPr>
+        <w:ind w:left="360"/>
+        <w:rPr>
+          <w:rFonts w:ascii="Arial" w:hAnsi="Arial" w:cs="Arial"/>
+        </w:rPr>
+      </w:pPr>
+    </w:p>
+    <w:p>
+      <w:pPr>
         <w:rPr>
           <w:rFonts w:ascii="Arial" w:hAnsi="Arial" w:cs="Arial"/>
           <w:b/>
@@ -1368,7 +1272,6 @@
           <w:b/>
           <w:bCs/>
         </w:rPr>
-        <w:lastRenderedPageBreak/>
         <w:t>Dispute Resolution Hearing</w:t>
       </w:r>
     </w:p>
@@ -1460,14 +1363,6 @@
     </w:p>
     <w:p>
       <w:pPr>
-        <w:pStyle w:val="ListParagraph"/>
-        <w:rPr>
-          <w:rFonts w:ascii="Arial" w:hAnsi="Arial" w:cs="Arial"/>
-        </w:rPr>
-      </w:pPr>
-    </w:p>
-    <w:p>
-      <w:pPr>
         <w:rPr>
           <w:rFonts w:ascii="Arial" w:hAnsi="Arial" w:cs="Arial"/>
           <w:b/>
@@ -1634,45 +1529,21 @@
         <w:rPr>
           <w:rFonts w:ascii="Arial" w:hAnsi="Arial" w:cs="Arial"/>
         </w:rPr>
-        <w:t xml:space="preserve">Make any other Order which the court considers appropriate. </w:t>
-      </w:r>
-    </w:p>
-    <w:p>
-      <w:pPr>
-        <w:spacing w:line="256" w:lineRule="auto"/>
-        <w:rPr>
-          <w:rFonts w:ascii="Arial" w:hAnsi="Arial" w:cs="Arial"/>
-        </w:rPr>
-      </w:pPr>
-    </w:p>
-    <w:p>
-      <w:pPr>
-        <w:rPr>
-          <w:rFonts w:ascii="Arial" w:hAnsi="Arial" w:cs="Arial"/>
-        </w:rPr>
-      </w:pPr>
-      <w:r>
-        <w:rPr>
-          <w:rFonts w:ascii="Arial" w:hAnsi="Arial" w:cs="Arial"/>
-          <w:lang w:val="en-US"/>
-        </w:rPr>
-        <w:t>&lt;&lt;cs_{</w:t>
-      </w:r>
-      <w:proofErr w:type="spellStart"/>
-      <w:r>
-        <w:rPr>
-          <w:rFonts w:ascii="Arial" w:hAnsi="Arial" w:cs="Arial"/>
-          <w:lang w:val="en-US"/>
-        </w:rPr>
-        <w:t>hasPaymentProtectionInsurance</w:t>
-      </w:r>
-      <w:proofErr w:type="spellEnd"/>
-      <w:r>
-        <w:rPr>
-          <w:rFonts w:ascii="Arial" w:hAnsi="Arial" w:cs="Arial"/>
-          <w:lang w:val="en-US"/>
-        </w:rPr>
-        <w:t>=true}&gt;&gt;</w:t>
+        <w:t>Make any other Order which the court considers appropriate.</w:t>
+      </w:r>
+    </w:p>
+    <w:p>
+      <w:pPr>
+        <w:rPr>
+          <w:rFonts w:ascii="Arial" w:hAnsi="Arial" w:cs="Arial"/>
+        </w:rPr>
+      </w:pPr>
+      <w:r>
+        <w:rPr>
+          <w:rFonts w:ascii="Arial" w:hAnsi="Arial" w:cs="Arial"/>
+          <w:lang w:val="en-US"/>
+        </w:rPr>
+        <w:t>&lt;&lt;cs_{hasPaymentProtectionInsurance=true}&gt;&gt;</w:t>
       </w:r>
     </w:p>
     <w:p>
@@ -1716,27 +1587,11 @@
         </w:rPr>
         <w:t>&lt;</w:t>
       </w:r>
-      <w:proofErr w:type="gramStart"/>
-      <w:r>
-        <w:rPr>
-          <w:rFonts w:ascii="Arial" w:hAnsi="Arial" w:cs="Arial"/>
-        </w:rPr>
-        <w:t>&lt;{</w:t>
-      </w:r>
-      <w:proofErr w:type="spellStart"/>
-      <w:proofErr w:type="gramEnd"/>
-      <w:r>
-        <w:rPr>
-          <w:rFonts w:ascii="Arial" w:hAnsi="Arial" w:cs="Arial"/>
-        </w:rPr>
-        <w:t>dateFormat</w:t>
-      </w:r>
-      <w:proofErr w:type="spellEnd"/>
-      <w:r>
-        <w:rPr>
-          <w:rFonts w:ascii="Arial" w:hAnsi="Arial" w:cs="Arial"/>
-        </w:rPr>
-        <w:t>(</w:t>
+      <w:r>
+        <w:rPr>
+          <w:rFonts w:ascii="Arial" w:hAnsi="Arial" w:cs="Arial"/>
+        </w:rPr>
+        <w:t>&lt;{dateFormat(</w:t>
       </w:r>
       <w:r>
         <w:rPr>
@@ -1748,35 +1603,7 @@
         <w:rPr>
           <w:rFonts w:ascii="Arial" w:hAnsi="Arial" w:cs="Arial"/>
         </w:rPr>
-        <w:t xml:space="preserve">.ppiDate, ‘dd MMMM </w:t>
-      </w:r>
-      <w:proofErr w:type="spellStart"/>
-      <w:r>
-        <w:rPr>
-          <w:rFonts w:ascii="Arial" w:hAnsi="Arial" w:cs="Arial"/>
-        </w:rPr>
-        <w:t>yyyy</w:t>
-      </w:r>
-      <w:proofErr w:type="spellEnd"/>
-      <w:r>
-        <w:rPr>
-          <w:rFonts w:ascii="Arial" w:hAnsi="Arial" w:cs="Arial"/>
-        </w:rPr>
-        <w:t>’, ‘</w:t>
-      </w:r>
-      <w:proofErr w:type="spellStart"/>
-      <w:r>
-        <w:rPr>
-          <w:rFonts w:ascii="Arial" w:hAnsi="Arial" w:cs="Arial"/>
-        </w:rPr>
-        <w:t>yyyy</w:t>
-      </w:r>
-      <w:proofErr w:type="spellEnd"/>
-      <w:r>
-        <w:rPr>
-          <w:rFonts w:ascii="Arial" w:hAnsi="Arial" w:cs="Arial"/>
-        </w:rPr>
-        <w:t>-MM-dd’)}&gt;&gt;</w:t>
+        <w:t>.ppiDate, ‘dd MMMM yyyy’, ‘yyyy-MM-dd’)}&gt;&gt;</w:t>
       </w:r>
       <w:r>
         <w:rPr>
@@ -2027,7 +1854,6 @@
         <w:rPr>
           <w:rFonts w:ascii="Arial" w:hAnsi="Arial" w:cs="Arial"/>
         </w:rPr>
-        <w:lastRenderedPageBreak/>
         <w:t xml:space="preserve">A copy of any correspondence as to redress if not included in (e). </w:t>
       </w:r>
     </w:p>
@@ -2047,6 +1873,7 @@
         <w:rPr>
           <w:rFonts w:ascii="Arial" w:hAnsi="Arial" w:cs="Arial"/>
         </w:rPr>
+        <w:lastRenderedPageBreak/>
         <w:t xml:space="preserve">The amount, if any, of redress (under the Financial Conduct Authority (FCA) scheme or otherwise) and the date it was paid. </w:t>
       </w:r>
     </w:p>
@@ -2094,21 +1921,7 @@
         <w:rPr>
           <w:rFonts w:ascii="Arial" w:hAnsi="Arial" w:cs="Arial"/>
         </w:rPr>
-        <w:t xml:space="preserve">The </w:t>
-      </w:r>
-      <w:proofErr w:type="gramStart"/>
-      <w:r>
-        <w:rPr>
-          <w:rFonts w:ascii="Arial" w:hAnsi="Arial" w:cs="Arial"/>
-        </w:rPr>
-        <w:t>principle</w:t>
-      </w:r>
-      <w:proofErr w:type="gramEnd"/>
-      <w:r>
-        <w:rPr>
-          <w:rFonts w:ascii="Arial" w:hAnsi="Arial" w:cs="Arial"/>
-        </w:rPr>
-        <w:t xml:space="preserve"> sum claimed.</w:t>
+        <w:t>The principle sum claimed.</w:t>
       </w:r>
     </w:p>
     <w:p>
@@ -2176,23 +1989,7 @@
           <w:rFonts w:ascii="Arial" w:hAnsi="Arial" w:cs="Arial"/>
           <w:lang w:val="en-US"/>
         </w:rPr>
-        <w:t>&lt;&lt;cs_{</w:t>
-      </w:r>
-      <w:proofErr w:type="spellStart"/>
-      <w:r>
-        <w:rPr>
-          <w:rFonts w:ascii="Arial" w:hAnsi="Arial" w:cs="Arial"/>
-          <w:lang w:val="en-US"/>
-        </w:rPr>
-        <w:t>hasWitnessStatement</w:t>
-      </w:r>
-      <w:proofErr w:type="spellEnd"/>
-      <w:r>
-        <w:rPr>
-          <w:rFonts w:ascii="Arial" w:hAnsi="Arial" w:cs="Arial"/>
-          <w:lang w:val="en-US"/>
-        </w:rPr>
-        <w:t>=true}&gt;&gt;</w:t>
+        <w:t>&lt;&lt;cs_{hasWitnessStatement=true}&gt;&gt;</w:t>
       </w:r>
     </w:p>
     <w:p>
@@ -2207,17 +2004,8 @@
           <w:rFonts w:ascii="Arial" w:hAnsi="Arial" w:cs="Arial"/>
           <w:b/>
         </w:rPr>
-        <w:t xml:space="preserve">Witness </w:t>
-      </w:r>
-      <w:proofErr w:type="gramStart"/>
-      <w:r>
-        <w:rPr>
-          <w:rFonts w:ascii="Arial" w:hAnsi="Arial" w:cs="Arial"/>
-          <w:b/>
-        </w:rPr>
-        <w:t>statements</w:t>
-      </w:r>
-      <w:proofErr w:type="gramEnd"/>
+        <w:t>Witness statements</w:t>
+      </w:r>
     </w:p>
     <w:p>
       <w:pPr>
@@ -2243,7 +2031,6 @@
         </w:rPr>
         <w:t>sdoR2</w:t>
       </w:r>
-      <w:proofErr w:type="spellStart"/>
       <w:r>
         <w:rPr>
           <w:rFonts w:ascii="Arial" w:hAnsi="Arial" w:cs="Arial"/>
@@ -2272,7 +2059,6 @@
         </w:rPr>
         <w:t>sdoStatementOfWitness</w:t>
       </w:r>
-      <w:proofErr w:type="spellEnd"/>
       <w:r>
         <w:rPr>
           <w:rFonts w:ascii="Arial" w:hAnsi="Arial" w:cs="Arial"/>
@@ -2300,7 +2086,6 @@
         </w:rPr>
         <w:t>sdoR2</w:t>
       </w:r>
-      <w:proofErr w:type="spellStart"/>
       <w:r>
         <w:rPr>
           <w:rFonts w:ascii="Arial" w:hAnsi="Arial" w:cs="Arial"/>
@@ -2336,7 +2121,6 @@
         </w:rPr>
         <w:t>Witness</w:t>
       </w:r>
-      <w:proofErr w:type="spellEnd"/>
       <w:r>
         <w:rPr>
           <w:rFonts w:ascii="Arial" w:hAnsi="Arial" w:cs="Arial"/>
@@ -2721,7 +2505,6 @@
         </w:rPr>
         <w:t>sdoR2</w:t>
       </w:r>
-      <w:proofErr w:type="spellStart"/>
       <w:r>
         <w:rPr>
           <w:rFonts w:ascii="Arial" w:hAnsi="Arial" w:cs="Arial"/>
@@ -2755,15 +2538,7 @@
           <w:rFonts w:ascii="Arial" w:hAnsi="Arial" w:cs="Arial"/>
           <w:lang w:val="en-US"/>
         </w:rPr>
-        <w:t>Pages</w:t>
-      </w:r>
-      <w:proofErr w:type="spellEnd"/>
-      <w:r>
-        <w:rPr>
-          <w:rFonts w:ascii="Arial" w:hAnsi="Arial" w:cs="Arial"/>
-          <w:lang w:val="en-US"/>
-        </w:rPr>
-        <w:t>=’Yes’</w:t>
+        <w:t>Pages=’Yes’</w:t>
       </w:r>
       <w:r>
         <w:rPr>
@@ -2840,14 +2615,12 @@
         </w:rPr>
         <w:t>.</w:t>
       </w:r>
-      <w:proofErr w:type="spellStart"/>
       <w:r>
         <w:rPr>
           <w:rFonts w:ascii="Arial" w:hAnsi="Arial" w:cs="Arial"/>
         </w:rPr>
         <w:t>witnessShouldNotMoreThanTxt</w:t>
       </w:r>
-      <w:proofErr w:type="spellEnd"/>
       <w:r>
         <w:rPr>
           <w:rFonts w:ascii="Arial" w:hAnsi="Arial" w:cs="Arial"/>
@@ -3160,23 +2933,7 @@
           <w:rFonts w:ascii="Arial" w:hAnsi="Arial" w:cs="Arial"/>
           <w:bCs/>
         </w:rPr>
-        <w:t xml:space="preserve">signed by the witness and dated. If a witness is unable to read the </w:t>
-      </w:r>
-      <w:proofErr w:type="gramStart"/>
-      <w:r>
-        <w:rPr>
-          <w:rFonts w:ascii="Arial" w:hAnsi="Arial" w:cs="Arial"/>
-          <w:bCs/>
-        </w:rPr>
-        <w:t>statement</w:t>
-      </w:r>
-      <w:proofErr w:type="gramEnd"/>
-      <w:r>
-        <w:rPr>
-          <w:rFonts w:ascii="Arial" w:hAnsi="Arial" w:cs="Arial"/>
-          <w:bCs/>
-        </w:rPr>
-        <w:t xml:space="preserve"> there must be a certificate that it has been read or interpreted to the witness by a suitably qualified person and at the final hearing there must be an independent interpreter who will not be provided by the Court</w:t>
+        <w:t>signed by the witness and dated. If a witness is unable to read the statement there must be a certificate that it has been read or interpreted to the witness by a suitably qualified person and at the final hearing there must be an independent interpreter who will not be provided by the Court</w:t>
       </w:r>
       <w:r>
         <w:rPr>
@@ -3255,7 +3012,6 @@
         </w:rPr>
         <w:t>&lt;&lt;cs_{</w:t>
       </w:r>
-      <w:proofErr w:type="spellStart"/>
       <w:r>
         <w:rPr>
           <w:rFonts w:ascii="Arial" w:hAnsi="Arial" w:cs="Arial"/>
@@ -3263,7 +3019,6 @@
         </w:rPr>
         <w:t>hasUploadDocToggle</w:t>
       </w:r>
-      <w:proofErr w:type="spellEnd"/>
       <w:r>
         <w:rPr>
           <w:rFonts w:ascii="Arial" w:hAnsi="Arial" w:cs="Arial"/>
@@ -3368,7 +3123,6 @@
         </w:rPr>
         <w:t>&lt;&lt;cs_{</w:t>
       </w:r>
-      <w:proofErr w:type="spellStart"/>
       <w:r>
         <w:rPr>
           <w:rFonts w:ascii="Arial" w:hAnsi="Arial" w:cs="Arial"/>
@@ -3383,7 +3137,6 @@
         </w:rPr>
         <w:t>s</w:t>
       </w:r>
-      <w:proofErr w:type="spellEnd"/>
       <w:r>
         <w:rPr>
           <w:rFonts w:ascii="Arial" w:hAnsi="Arial" w:cs="Arial"/>
@@ -3479,14 +3232,12 @@
         </w:rPr>
         <w:t>&lt;&lt;</w:t>
       </w:r>
-      <w:proofErr w:type="gramStart"/>
       <w:r>
         <w:rPr>
           <w:rFonts w:ascii="Arial" w:hAnsi="Arial" w:cs="Arial"/>
         </w:rPr>
         <w:t>value.</w:t>
       </w:r>
-      <w:proofErr w:type="spellStart"/>
       <w:r>
         <w:rPr>
           <w:rFonts w:ascii="Arial" w:hAnsi="Arial" w:cs="Arial"/>
@@ -3494,8 +3245,6 @@
         </w:rPr>
         <w:t>directionComment</w:t>
       </w:r>
-      <w:proofErr w:type="spellEnd"/>
-      <w:proofErr w:type="gramEnd"/>
       <w:r>
         <w:rPr>
           <w:rFonts w:ascii="Arial" w:hAnsi="Arial" w:cs="Arial"/>
@@ -3573,7 +3322,6 @@
         </w:rPr>
         <w:t>&lt;&lt;cs_{</w:t>
       </w:r>
-      <w:proofErr w:type="spellStart"/>
       <w:r>
         <w:rPr>
           <w:rFonts w:ascii="Arial" w:hAnsi="Arial" w:cs="Arial"/>
@@ -3588,7 +3336,6 @@
         </w:rPr>
         <w:t>Toggle</w:t>
       </w:r>
-      <w:proofErr w:type="spellEnd"/>
       <w:r>
         <w:rPr>
           <w:rFonts w:ascii="Arial" w:hAnsi="Arial" w:cs="Arial"/>
@@ -3632,18 +3379,8 @@
           <w:bCs/>
           <w:lang w:val="en-US"/>
         </w:rPr>
-        <w:t>&lt;&lt;cs</w:t>
-      </w:r>
-      <w:proofErr w:type="gramStart"/>
-      <w:r>
-        <w:rPr>
-          <w:rFonts w:ascii="Arial" w:hAnsi="Arial" w:cs="Arial"/>
-          <w:bCs/>
-          <w:lang w:val="en-US"/>
-        </w:rPr>
-        <w:t>_{</w:t>
-      </w:r>
-      <w:proofErr w:type="gramEnd"/>
+        <w:t>&lt;&lt;cs_{</w:t>
+      </w:r>
       <w:r>
         <w:rPr>
           <w:rFonts w:ascii="Arial" w:hAnsi="Arial" w:cs="Arial"/>
@@ -3684,6 +3421,7 @@
           <w:ilvl w:val="0"/>
           <w:numId w:val="22"/>
         </w:numPr>
+        <w:ind w:left="714" w:hanging="357"/>
         <w:rPr>
           <w:rFonts w:ascii="Arial" w:hAnsi="Arial" w:cs="Arial"/>
           <w:bCs/>
@@ -3731,40 +3469,14 @@
           <w:bCs/>
           <w:lang w:val="en-US"/>
         </w:rPr>
-        <w:t>&lt;</w:t>
-      </w:r>
-      <w:proofErr w:type="gramStart"/>
-      <w:r>
-        <w:rPr>
-          <w:rFonts w:ascii="Arial" w:hAnsi="Arial" w:cs="Arial"/>
-          <w:bCs/>
-          <w:lang w:val="en-US"/>
-        </w:rPr>
-        <w:t>&lt;</w:t>
-      </w:r>
-      <w:r>
-        <w:rPr>
-          <w:rFonts w:ascii="Arial" w:hAnsi="Arial" w:cs="Arial"/>
-          <w:bCs/>
-        </w:rPr>
-        <w:t>{</w:t>
-      </w:r>
-      <w:proofErr w:type="spellStart"/>
-      <w:proofErr w:type="gramEnd"/>
-      <w:r>
-        <w:rPr>
-          <w:rFonts w:ascii="Arial" w:hAnsi="Arial" w:cs="Arial"/>
-          <w:bCs/>
-        </w:rPr>
-        <w:t>dateFormat</w:t>
-      </w:r>
-      <w:proofErr w:type="spellEnd"/>
-      <w:r>
-        <w:rPr>
-          <w:rFonts w:ascii="Arial" w:hAnsi="Arial" w:cs="Arial"/>
-          <w:bCs/>
-        </w:rPr>
-        <w:t>(</w:t>
+        <w:t>&lt;&lt;</w:t>
+      </w:r>
+      <w:r>
+        <w:rPr>
+          <w:rFonts w:ascii="Arial" w:hAnsi="Arial" w:cs="Arial"/>
+          <w:bCs/>
+        </w:rPr>
+        <w:t>{dateFormat(</w:t>
       </w:r>
       <w:r>
         <w:rPr>
@@ -3835,39 +3547,7 @@
           <w:rFonts w:ascii="Arial" w:hAnsi="Arial" w:cs="Arial"/>
           <w:bCs/>
         </w:rPr>
-        <w:t xml:space="preserve">, ‘dd MMMM </w:t>
-      </w:r>
-      <w:proofErr w:type="spellStart"/>
-      <w:r>
-        <w:rPr>
-          <w:rFonts w:ascii="Arial" w:hAnsi="Arial" w:cs="Arial"/>
-          <w:bCs/>
-        </w:rPr>
-        <w:t>yyyy</w:t>
-      </w:r>
-      <w:proofErr w:type="spellEnd"/>
-      <w:r>
-        <w:rPr>
-          <w:rFonts w:ascii="Arial" w:hAnsi="Arial" w:cs="Arial"/>
-          <w:bCs/>
-        </w:rPr>
-        <w:t>’, ‘</w:t>
-      </w:r>
-      <w:proofErr w:type="spellStart"/>
-      <w:r>
-        <w:rPr>
-          <w:rFonts w:ascii="Arial" w:hAnsi="Arial" w:cs="Arial"/>
-          <w:bCs/>
-        </w:rPr>
-        <w:t>yyyy</w:t>
-      </w:r>
-      <w:proofErr w:type="spellEnd"/>
-      <w:r>
-        <w:rPr>
-          <w:rFonts w:ascii="Arial" w:hAnsi="Arial" w:cs="Arial"/>
-          <w:bCs/>
-        </w:rPr>
-        <w:t>-MM-dd’)}</w:t>
+        <w:t>, ‘dd MMMM yyyy’, ‘yyyy-MM-dd’)}</w:t>
       </w:r>
       <w:r>
         <w:rPr>
@@ -3913,25 +3593,7 @@
           <w:bCs/>
           <w:lang w:val="en-US"/>
         </w:rPr>
-        <w:t>&lt;&lt;cs</w:t>
-      </w:r>
-      <w:proofErr w:type="gramStart"/>
-      <w:r>
-        <w:rPr>
-          <w:rFonts w:ascii="Arial" w:hAnsi="Arial" w:cs="Arial"/>
-          <w:bCs/>
-          <w:lang w:val="en-US"/>
-        </w:rPr>
-        <w:t>_{</w:t>
-      </w:r>
-      <w:proofErr w:type="gramEnd"/>
-      <w:r>
-        <w:rPr>
-          <w:rFonts w:ascii="Arial" w:hAnsi="Arial" w:cs="Arial"/>
-          <w:bCs/>
-          <w:lang w:val="en-US"/>
-        </w:rPr>
-        <w:t>hasSdoR2</w:t>
+        <w:t>&lt;&lt;cs_{hasSdoR2</w:t>
       </w:r>
       <w:r>
         <w:rPr>
@@ -4027,40 +3689,14 @@
           <w:bCs/>
           <w:lang w:val="en-US"/>
         </w:rPr>
-        <w:t>&lt;</w:t>
-      </w:r>
-      <w:proofErr w:type="gramStart"/>
-      <w:r>
-        <w:rPr>
-          <w:rFonts w:ascii="Arial" w:hAnsi="Arial" w:cs="Arial"/>
-          <w:bCs/>
-          <w:lang w:val="en-US"/>
-        </w:rPr>
-        <w:t>&lt;</w:t>
-      </w:r>
-      <w:r>
-        <w:rPr>
-          <w:rFonts w:ascii="Arial" w:hAnsi="Arial" w:cs="Arial"/>
-          <w:bCs/>
-        </w:rPr>
-        <w:t>{</w:t>
-      </w:r>
-      <w:proofErr w:type="spellStart"/>
-      <w:proofErr w:type="gramEnd"/>
-      <w:r>
-        <w:rPr>
-          <w:rFonts w:ascii="Arial" w:hAnsi="Arial" w:cs="Arial"/>
-          <w:bCs/>
-        </w:rPr>
-        <w:t>dateFormat</w:t>
-      </w:r>
-      <w:proofErr w:type="spellEnd"/>
-      <w:r>
-        <w:rPr>
-          <w:rFonts w:ascii="Arial" w:hAnsi="Arial" w:cs="Arial"/>
-          <w:bCs/>
-        </w:rPr>
-        <w:t>(</w:t>
+        <w:t>&lt;&lt;</w:t>
+      </w:r>
+      <w:r>
+        <w:rPr>
+          <w:rFonts w:ascii="Arial" w:hAnsi="Arial" w:cs="Arial"/>
+          <w:bCs/>
+        </w:rPr>
+        <w:t>{dateFormat(</w:t>
       </w:r>
       <w:r>
         <w:rPr>
@@ -4139,55 +3775,7 @@
           <w:rFonts w:ascii="Arial" w:hAnsi="Arial" w:cs="Arial"/>
           <w:bCs/>
         </w:rPr>
-        <w:t xml:space="preserve">, ‘dd MMMM </w:t>
-      </w:r>
-      <w:proofErr w:type="spellStart"/>
-      <w:r>
-        <w:rPr>
-          <w:rFonts w:ascii="Arial" w:hAnsi="Arial" w:cs="Arial"/>
-          <w:bCs/>
-        </w:rPr>
-        <w:t>yyyy</w:t>
-      </w:r>
-      <w:proofErr w:type="spellEnd"/>
-      <w:r>
-        <w:rPr>
-          <w:rFonts w:ascii="Arial" w:hAnsi="Arial" w:cs="Arial"/>
-          <w:bCs/>
-        </w:rPr>
-        <w:t>’, ‘</w:t>
-      </w:r>
-      <w:proofErr w:type="spellStart"/>
-      <w:r>
-        <w:rPr>
-          <w:rFonts w:ascii="Arial" w:hAnsi="Arial" w:cs="Arial"/>
-          <w:bCs/>
-        </w:rPr>
-        <w:t>yyyy</w:t>
-      </w:r>
-      <w:proofErr w:type="spellEnd"/>
-      <w:r>
-        <w:rPr>
-          <w:rFonts w:ascii="Arial" w:hAnsi="Arial" w:cs="Arial"/>
-          <w:bCs/>
-        </w:rPr>
-        <w:t>-MM-dd’)}&gt;&gt; and &lt;&lt;{</w:t>
-      </w:r>
-      <w:proofErr w:type="spellStart"/>
-      <w:r>
-        <w:rPr>
-          <w:rFonts w:ascii="Arial" w:hAnsi="Arial" w:cs="Arial"/>
-          <w:bCs/>
-        </w:rPr>
-        <w:t>dateFormat</w:t>
-      </w:r>
-      <w:proofErr w:type="spellEnd"/>
-      <w:r>
-        <w:rPr>
-          <w:rFonts w:ascii="Arial" w:hAnsi="Arial" w:cs="Arial"/>
-          <w:bCs/>
-        </w:rPr>
-        <w:t>(</w:t>
+        <w:t>, ‘dd MMMM yyyy’, ‘yyyy-MM-dd’)}&gt;&gt; and &lt;&lt;{dateFormat(</w:t>
       </w:r>
       <w:r>
         <w:rPr>
@@ -4202,55 +3790,7 @@
           <w:rFonts w:ascii="Arial" w:hAnsi="Arial" w:cs="Arial"/>
           <w:bCs/>
         </w:rPr>
-        <w:t>.</w:t>
-      </w:r>
-      <w:proofErr w:type="spellStart"/>
-      <w:r>
-        <w:rPr>
-          <w:rFonts w:ascii="Arial" w:hAnsi="Arial" w:cs="Arial"/>
-          <w:bCs/>
-        </w:rPr>
-        <w:t>dateTo</w:t>
-      </w:r>
-      <w:proofErr w:type="spellEnd"/>
-      <w:r>
-        <w:rPr>
-          <w:rFonts w:ascii="Arial" w:hAnsi="Arial" w:cs="Arial"/>
-          <w:bCs/>
-        </w:rPr>
-        <w:t xml:space="preserve">, ‘dd MMMM </w:t>
-      </w:r>
-      <w:proofErr w:type="spellStart"/>
-      <w:r>
-        <w:rPr>
-          <w:rFonts w:ascii="Arial" w:hAnsi="Arial" w:cs="Arial"/>
-          <w:bCs/>
-        </w:rPr>
-        <w:t>yyyy</w:t>
-      </w:r>
-      <w:proofErr w:type="spellEnd"/>
-      <w:r>
-        <w:rPr>
-          <w:rFonts w:ascii="Arial" w:hAnsi="Arial" w:cs="Arial"/>
-          <w:bCs/>
-        </w:rPr>
-        <w:t>’, ‘</w:t>
-      </w:r>
-      <w:proofErr w:type="spellStart"/>
-      <w:r>
-        <w:rPr>
-          <w:rFonts w:ascii="Arial" w:hAnsi="Arial" w:cs="Arial"/>
-          <w:bCs/>
-        </w:rPr>
-        <w:t>yyyy</w:t>
-      </w:r>
-      <w:proofErr w:type="spellEnd"/>
-      <w:r>
-        <w:rPr>
-          <w:rFonts w:ascii="Arial" w:hAnsi="Arial" w:cs="Arial"/>
-          <w:bCs/>
-        </w:rPr>
-        <w:t>-MM-dd’)}&gt;&gt;.</w:t>
+        <w:t>.dateTo, ‘dd MMMM yyyy’, ‘yyyy-MM-dd’)}&gt;&gt;.</w:t>
       </w:r>
     </w:p>
     <w:p>
@@ -4291,21 +3831,12 @@
         </w:rPr>
         <w:t>&lt;&lt;</w:t>
       </w:r>
-      <w:proofErr w:type="spellStart"/>
-      <w:r>
-        <w:rPr>
-          <w:rFonts w:ascii="Arial" w:hAnsi="Arial" w:cs="Arial"/>
-          <w:lang w:val="en-US"/>
-        </w:rPr>
-        <w:t>hearingTime</w:t>
-      </w:r>
-      <w:proofErr w:type="spellEnd"/>
-      <w:r>
-        <w:rPr>
-          <w:rFonts w:ascii="Arial" w:hAnsi="Arial" w:cs="Arial"/>
-          <w:lang w:val="en-US"/>
-        </w:rPr>
-        <w:t>&gt;&gt;</w:t>
+      <w:r>
+        <w:rPr>
+          <w:rFonts w:ascii="Arial" w:hAnsi="Arial" w:cs="Arial"/>
+          <w:lang w:val="en-US"/>
+        </w:rPr>
+        <w:t>hearingTime&gt;&gt;</w:t>
       </w:r>
       <w:r>
         <w:rPr>
@@ -4348,9 +3879,8 @@
           <w:bCs/>
           <w:lang w:eastAsia="en-GB"/>
         </w:rPr>
-        <w:t>&lt;&lt;</w:t>
-      </w:r>
-      <w:proofErr w:type="spellStart"/>
+        <w:t>&lt;&lt;smallClaimsMethod&gt;&gt;</w:t>
+      </w:r>
       <w:r>
         <w:rPr>
           <w:rFonts w:ascii="Arial" w:eastAsia="Times New Roman" w:hAnsi="Arial" w:cs="Arial"/>
@@ -4358,25 +3888,6 @@
           <w:bCs/>
           <w:lang w:eastAsia="en-GB"/>
         </w:rPr>
-        <w:t>smallClaimsMethod</w:t>
-      </w:r>
-      <w:proofErr w:type="spellEnd"/>
-      <w:r>
-        <w:rPr>
-          <w:rFonts w:ascii="Arial" w:eastAsia="Times New Roman" w:hAnsi="Arial" w:cs="Arial"/>
-          <w:b/>
-          <w:bCs/>
-          <w:lang w:eastAsia="en-GB"/>
-        </w:rPr>
-        <w:t>&gt;&gt;</w:t>
-      </w:r>
-      <w:r>
-        <w:rPr>
-          <w:rFonts w:ascii="Arial" w:eastAsia="Times New Roman" w:hAnsi="Arial" w:cs="Arial"/>
-          <w:b/>
-          <w:bCs/>
-          <w:lang w:eastAsia="en-GB"/>
-        </w:rPr>
         <w:t xml:space="preserve"> </w:t>
       </w:r>
       <w:r>
@@ -4398,69 +3909,21 @@
           <w:rFonts w:ascii="Arial" w:eastAsia="Times New Roman" w:hAnsi="Arial" w:cs="Arial"/>
           <w:lang w:eastAsia="en-GB"/>
         </w:rPr>
-        <w:t>&lt;&lt;</w:t>
-      </w:r>
-      <w:proofErr w:type="spellStart"/>
+        <w:t>&lt;&lt;hearingLocation.site_name&gt;&gt;, &lt;&lt;hearingLocation.court_address&gt;&gt;</w:t>
+      </w:r>
       <w:r>
         <w:rPr>
           <w:rFonts w:ascii="Arial" w:eastAsia="Times New Roman" w:hAnsi="Arial" w:cs="Arial"/>
           <w:lang w:eastAsia="en-GB"/>
         </w:rPr>
-        <w:t>hearingLocation.site_name</w:t>
-      </w:r>
-      <w:proofErr w:type="spellEnd"/>
+        <w:t>,</w:t>
+      </w:r>
       <w:r>
         <w:rPr>
           <w:rFonts w:ascii="Arial" w:eastAsia="Times New Roman" w:hAnsi="Arial" w:cs="Arial"/>
           <w:lang w:eastAsia="en-GB"/>
         </w:rPr>
-        <w:t>&gt;&gt;, &lt;&lt;</w:t>
-      </w:r>
-      <w:proofErr w:type="spellStart"/>
-      <w:r>
-        <w:rPr>
-          <w:rFonts w:ascii="Arial" w:eastAsia="Times New Roman" w:hAnsi="Arial" w:cs="Arial"/>
-          <w:lang w:eastAsia="en-GB"/>
-        </w:rPr>
-        <w:t>hearingLocation.court_address</w:t>
-      </w:r>
-      <w:proofErr w:type="spellEnd"/>
-      <w:r>
-        <w:rPr>
-          <w:rFonts w:ascii="Arial" w:eastAsia="Times New Roman" w:hAnsi="Arial" w:cs="Arial"/>
-          <w:lang w:eastAsia="en-GB"/>
-        </w:rPr>
-        <w:t>&gt;&gt;</w:t>
-      </w:r>
-      <w:r>
-        <w:rPr>
-          <w:rFonts w:ascii="Arial" w:eastAsia="Times New Roman" w:hAnsi="Arial" w:cs="Arial"/>
-          <w:lang w:eastAsia="en-GB"/>
-        </w:rPr>
-        <w:t>,</w:t>
-      </w:r>
-      <w:r>
-        <w:rPr>
-          <w:rFonts w:ascii="Arial" w:eastAsia="Times New Roman" w:hAnsi="Arial" w:cs="Arial"/>
-          <w:lang w:eastAsia="en-GB"/>
-        </w:rPr>
-        <w:t xml:space="preserve"> &lt;&lt;</w:t>
-      </w:r>
-      <w:proofErr w:type="spellStart"/>
-      <w:r>
-        <w:rPr>
-          <w:rFonts w:ascii="Arial" w:eastAsia="Times New Roman" w:hAnsi="Arial" w:cs="Arial"/>
-          <w:lang w:eastAsia="en-GB"/>
-        </w:rPr>
-        <w:t>hearingLocation.postcode</w:t>
-      </w:r>
-      <w:proofErr w:type="spellEnd"/>
-      <w:r>
-        <w:rPr>
-          <w:rFonts w:ascii="Arial" w:eastAsia="Times New Roman" w:hAnsi="Arial" w:cs="Arial"/>
-          <w:lang w:eastAsia="en-GB"/>
-        </w:rPr>
-        <w:t>&gt;&gt;</w:t>
+        <w:t xml:space="preserve"> &lt;&lt;hearingLocation.postcode&gt;&gt;</w:t>
       </w:r>
       <w:r>
         <w:rPr>
@@ -4496,31 +3959,14 @@
           <w:bCs/>
           <w:lang w:val="en-US"/>
         </w:rPr>
-        <w:t>&lt;&lt;cs</w:t>
-      </w:r>
-      <w:proofErr w:type="gramStart"/>
-      <w:r>
-        <w:rPr>
-          <w:rFonts w:ascii="Arial" w:hAnsi="Arial" w:cs="Arial"/>
-          <w:bCs/>
-          <w:lang w:val="en-US"/>
-        </w:rPr>
-        <w:t>_{</w:t>
-      </w:r>
-      <w:r>
-        <w:rPr>
-          <w:rFonts w:ascii="Arial" w:hAnsi="Arial" w:cs="Arial"/>
-          <w:lang w:val="en-US"/>
-        </w:rPr>
-        <w:t xml:space="preserve"> sdoR</w:t>
-      </w:r>
-      <w:proofErr w:type="gramEnd"/>
-      <w:r>
-        <w:rPr>
-          <w:rFonts w:ascii="Arial" w:hAnsi="Arial" w:cs="Arial"/>
-          <w:lang w:val="en-US"/>
-        </w:rPr>
-        <w:t>2SmallClaimsPhysicalTrialBundleTxt</w:t>
+        <w:t>&lt;&lt;cs_{</w:t>
+      </w:r>
+      <w:r>
+        <w:rPr>
+          <w:rFonts w:ascii="Arial" w:hAnsi="Arial" w:cs="Arial"/>
+          <w:lang w:val="en-US"/>
+        </w:rPr>
+        <w:t xml:space="preserve"> sdoR2SmallClaimsPhysicalTrialBundleTxt</w:t>
       </w:r>
       <w:r>
         <w:rPr>
@@ -4539,21 +3985,13 @@
           <w:bCs/>
         </w:rPr>
       </w:pPr>
-    </w:p>
-    <w:p>
-      <w:pPr>
+      <w:r>
         <w:rPr>
           <w:rFonts w:ascii="Arial" w:hAnsi="Arial" w:cs="Arial"/>
           <w:b/>
           <w:bCs/>
         </w:rPr>
-      </w:pPr>
-      <w:r>
-        <w:rPr>
-          <w:rFonts w:ascii="Arial" w:hAnsi="Arial" w:cs="Arial"/>
-          <w:b/>
-          <w:bCs/>
-        </w:rPr>
+        <w:lastRenderedPageBreak/>
         <w:t>Physical trial bundle</w:t>
       </w:r>
     </w:p>
@@ -4635,7 +4073,6 @@
         </w:rPr>
         <w:t>&lt;&lt;cs_{</w:t>
       </w:r>
-      <w:proofErr w:type="spellStart"/>
       <w:r>
         <w:rPr>
           <w:rFonts w:ascii="Arial" w:hAnsi="Arial" w:cs="Arial"/>
@@ -4643,7 +4080,6 @@
         </w:rPr>
         <w:t>hasDRHWelshLangToggle</w:t>
       </w:r>
-      <w:proofErr w:type="spellEnd"/>
       <w:r>
         <w:rPr>
           <w:rFonts w:ascii="Arial" w:hAnsi="Arial" w:cs="Arial"/>
@@ -4695,23 +4131,7 @@
           <w:rFonts w:ascii="Arial" w:hAnsi="Arial" w:cs="Arial"/>
           <w:lang w:val="en-US"/>
         </w:rPr>
-        <w:t>&lt;&lt;</w:t>
-      </w:r>
-      <w:proofErr w:type="spellStart"/>
-      <w:r>
-        <w:rPr>
-          <w:rFonts w:ascii="Arial" w:hAnsi="Arial" w:cs="Arial"/>
-          <w:lang w:val="en-US"/>
-        </w:rPr>
-        <w:t>welshLanguageDescription</w:t>
-      </w:r>
-      <w:proofErr w:type="spellEnd"/>
-      <w:r>
-        <w:rPr>
-          <w:rFonts w:ascii="Arial" w:hAnsi="Arial" w:cs="Arial"/>
-          <w:lang w:val="en-US"/>
-        </w:rPr>
-        <w:t>&gt;&gt;</w:t>
+        <w:t>&lt;&lt;welshLanguageDescription&gt;&gt;</w:t>
       </w:r>
     </w:p>
     <w:p>
@@ -4880,32 +4300,7 @@
           <w:rFonts w:ascii="Arial" w:hAnsi="Arial" w:cs="Arial"/>
           <w:bCs/>
         </w:rPr>
-        <w:t>&lt;</w:t>
-      </w:r>
-      <w:proofErr w:type="gramStart"/>
-      <w:r>
-        <w:rPr>
-          <w:rFonts w:ascii="Arial" w:hAnsi="Arial" w:cs="Arial"/>
-          <w:bCs/>
-        </w:rPr>
-        <w:t>&lt;{</w:t>
-      </w:r>
-      <w:proofErr w:type="spellStart"/>
-      <w:proofErr w:type="gramEnd"/>
-      <w:r>
-        <w:rPr>
-          <w:rFonts w:ascii="Arial" w:hAnsi="Arial" w:cs="Arial"/>
-          <w:bCs/>
-        </w:rPr>
-        <w:t>dateFormat</w:t>
-      </w:r>
-      <w:proofErr w:type="spellEnd"/>
-      <w:r>
-        <w:rPr>
-          <w:rFonts w:ascii="Arial" w:hAnsi="Arial" w:cs="Arial"/>
-          <w:bCs/>
-        </w:rPr>
-        <w:t>(</w:t>
+        <w:t>&lt;&lt;{dateFormat(</w:t>
       </w:r>
       <w:r>
         <w:rPr>
@@ -4919,39 +4314,7 @@
           <w:rFonts w:ascii="Arial" w:hAnsi="Arial" w:cs="Arial"/>
           <w:bCs/>
         </w:rPr>
-        <w:t xml:space="preserve">date, ‘dd MMMM </w:t>
-      </w:r>
-      <w:proofErr w:type="spellStart"/>
-      <w:r>
-        <w:rPr>
-          <w:rFonts w:ascii="Arial" w:hAnsi="Arial" w:cs="Arial"/>
-          <w:bCs/>
-        </w:rPr>
-        <w:t>yyyy</w:t>
-      </w:r>
-      <w:proofErr w:type="spellEnd"/>
-      <w:r>
-        <w:rPr>
-          <w:rFonts w:ascii="Arial" w:hAnsi="Arial" w:cs="Arial"/>
-          <w:bCs/>
-        </w:rPr>
-        <w:t>’, ‘</w:t>
-      </w:r>
-      <w:proofErr w:type="spellStart"/>
-      <w:r>
-        <w:rPr>
-          <w:rFonts w:ascii="Arial" w:hAnsi="Arial" w:cs="Arial"/>
-          <w:bCs/>
-        </w:rPr>
-        <w:t>yyyy</w:t>
-      </w:r>
-      <w:proofErr w:type="spellEnd"/>
-      <w:r>
-        <w:rPr>
-          <w:rFonts w:ascii="Arial" w:hAnsi="Arial" w:cs="Arial"/>
-          <w:bCs/>
-        </w:rPr>
-        <w:t>-MM-dd’)}&gt;&gt;</w:t>
+        <w:t>date, ‘dd MMMM yyyy’, ‘yyyy-MM-dd’)}&gt;&gt;</w:t>
       </w:r>
       <w:r>
         <w:rPr>
@@ -4973,7 +4336,7 @@
 </file>
 
 <file path=word/endnotes.xml><?xml version="1.0" encoding="utf-8"?>
-<w:endnotes xmlns:wpc="http://schemas.microsoft.com/office/word/2010/wordprocessingCanvas" xmlns:cx="http://schemas.microsoft.com/office/drawing/2014/chartex" xmlns:cx1="http://schemas.microsoft.com/office/drawing/2015/9/8/chartex" xmlns:cx2="http://schemas.microsoft.com/office/drawing/2015/10/21/chartex" xmlns:cx3="http://schemas.microsoft.com/office/drawing/2016/5/9/chartex" xmlns:cx4="http://schemas.microsoft.com/office/drawing/2016/5/10/chartex" xmlns:cx5="http://schemas.microsoft.com/office/drawing/2016/5/11/chartex" xmlns:cx6="http://schemas.microsoft.com/office/drawing/2016/5/12/chartex" xmlns:cx7="http://schemas.microsoft.com/office/drawing/2016/5/13/chartex" xmlns:cx8="http://schemas.microsoft.com/office/drawing/2016/5/14/chartex" xmlns:mc="http://schemas.openxmlformats.org/markup-compatibility/2006" xmlns:aink="http://schemas.microsoft.com/office/drawing/2016/ink" xmlns:am3d="http://schemas.microsoft.com/office/drawing/2017/model3d" xmlns:o="urn:schemas-microsoft-com:office:office" xmlns:oel="http://schemas.microsoft.com/office/2019/extlst" xmlns:r="http://schemas.openxmlformats.org/officeDocument/2006/relationships" xmlns:m="http://schemas.openxmlformats.org/officeDocument/2006/math" xmlns:v="urn:schemas-microsoft-com:vml" xmlns:wp14="http://schemas.microsoft.com/office/word/2010/wordprocessingDrawing" xmlns:wp="http://schemas.openxmlformats.org/drawingml/2006/wordprocessingDrawing" xmlns:w10="urn:schemas-microsoft-com:office:word" xmlns:w="http://schemas.openxmlformats.org/wordprocessingml/2006/main" xmlns:w14="http://schemas.microsoft.com/office/word/2010/wordml" xmlns:w15="http://schemas.microsoft.com/office/word/2012/wordml" xmlns:w16cex="http://schemas.microsoft.com/office/word/2018/wordml/cex" xmlns:w16cid="http://schemas.microsoft.com/office/word/2016/wordml/cid" xmlns:w16="http://schemas.microsoft.com/office/word/2018/wordml" xmlns:w16sdtdh="http://schemas.microsoft.com/office/word/2020/wordml/sdtdatahash" xmlns:w16se="http://schemas.microsoft.com/office/word/2015/wordml/symex" xmlns:wpg="http://schemas.microsoft.com/office/word/2010/wordprocessingGroup" xmlns:wpi="http://schemas.microsoft.com/office/word/2010/wordprocessingInk" xmlns:wne="http://schemas.microsoft.com/office/word/2006/wordml" xmlns:wps="http://schemas.microsoft.com/office/word/2010/wordprocessingShape" mc:Ignorable="w14 w15 w16se w16cid w16 w16cex w16sdtdh wp14">
+<w:endnotes xmlns:wpc="http://schemas.microsoft.com/office/word/2010/wordprocessingCanvas" xmlns:cx="http://schemas.microsoft.com/office/drawing/2014/chartex" xmlns:cx1="http://schemas.microsoft.com/office/drawing/2015/9/8/chartex" xmlns:cx2="http://schemas.microsoft.com/office/drawing/2015/10/21/chartex" xmlns:cx3="http://schemas.microsoft.com/office/drawing/2016/5/9/chartex" xmlns:cx4="http://schemas.microsoft.com/office/drawing/2016/5/10/chartex" xmlns:cx5="http://schemas.microsoft.com/office/drawing/2016/5/11/chartex" xmlns:cx6="http://schemas.microsoft.com/office/drawing/2016/5/12/chartex" xmlns:cx7="http://schemas.microsoft.com/office/drawing/2016/5/13/chartex" xmlns:cx8="http://schemas.microsoft.com/office/drawing/2016/5/14/chartex" xmlns:mc="http://schemas.openxmlformats.org/markup-compatibility/2006" xmlns:aink="http://schemas.microsoft.com/office/drawing/2016/ink" xmlns:am3d="http://schemas.microsoft.com/office/drawing/2017/model3d" xmlns:o="urn:schemas-microsoft-com:office:office" xmlns:oel="http://schemas.microsoft.com/office/2019/extlst" xmlns:r="http://schemas.openxmlformats.org/officeDocument/2006/relationships" xmlns:m="http://schemas.openxmlformats.org/officeDocument/2006/math" xmlns:v="urn:schemas-microsoft-com:vml" xmlns:wp14="http://schemas.microsoft.com/office/word/2010/wordprocessingDrawing" xmlns:wp="http://schemas.openxmlformats.org/drawingml/2006/wordprocessingDrawing" xmlns:w10="urn:schemas-microsoft-com:office:word" xmlns:w="http://schemas.openxmlformats.org/wordprocessingml/2006/main" xmlns:w14="http://schemas.microsoft.com/office/word/2010/wordml" xmlns:w15="http://schemas.microsoft.com/office/word/2012/wordml" xmlns:w16cex="http://schemas.microsoft.com/office/word/2018/wordml/cex" xmlns:w16cid="http://schemas.microsoft.com/office/word/2016/wordml/cid" xmlns:w16="http://schemas.microsoft.com/office/word/2018/wordml" xmlns:w16du="http://schemas.microsoft.com/office/word/2023/wordml/word16du" xmlns:w16sdtdh="http://schemas.microsoft.com/office/word/2020/wordml/sdtdatahash" xmlns:w16se="http://schemas.microsoft.com/office/word/2015/wordml/symex" xmlns:wpg="http://schemas.microsoft.com/office/word/2010/wordprocessingGroup" xmlns:wpi="http://schemas.microsoft.com/office/word/2010/wordprocessingInk" xmlns:wne="http://schemas.microsoft.com/office/word/2006/wordml" xmlns:wps="http://schemas.microsoft.com/office/word/2010/wordprocessingShape" mc:Ignorable="w14 w15 w16se w16cid w16 w16cex w16sdtdh w16du wp14">
   <w:endnote w:type="separator" w:id="-1">
     <w:p>
       <w:pPr>
@@ -4998,7 +4361,7 @@
 </file>
 
 <file path=word/footnotes.xml><?xml version="1.0" encoding="utf-8"?>
-<w:footnotes xmlns:wpc="http://schemas.microsoft.com/office/word/2010/wordprocessingCanvas" xmlns:cx="http://schemas.microsoft.com/office/drawing/2014/chartex" xmlns:cx1="http://schemas.microsoft.com/office/drawing/2015/9/8/chartex" xmlns:cx2="http://schemas.microsoft.com/office/drawing/2015/10/21/chartex" xmlns:cx3="http://schemas.microsoft.com/office/drawing/2016/5/9/chartex" xmlns:cx4="http://schemas.microsoft.com/office/drawing/2016/5/10/chartex" xmlns:cx5="http://schemas.microsoft.com/office/drawing/2016/5/11/chartex" xmlns:cx6="http://schemas.microsoft.com/office/drawing/2016/5/12/chartex" xmlns:cx7="http://schemas.microsoft.com/office/drawing/2016/5/13/chartex" xmlns:cx8="http://schemas.microsoft.com/office/drawing/2016/5/14/chartex" xmlns:mc="http://schemas.openxmlformats.org/markup-compatibility/2006" xmlns:aink="http://schemas.microsoft.com/office/drawing/2016/ink" xmlns:am3d="http://schemas.microsoft.com/office/drawing/2017/model3d" xmlns:o="urn:schemas-microsoft-com:office:office" xmlns:oel="http://schemas.microsoft.com/office/2019/extlst" xmlns:r="http://schemas.openxmlformats.org/officeDocument/2006/relationships" xmlns:m="http://schemas.openxmlformats.org/officeDocument/2006/math" xmlns:v="urn:schemas-microsoft-com:vml" xmlns:wp14="http://schemas.microsoft.com/office/word/2010/wordprocessingDrawing" xmlns:wp="http://schemas.openxmlformats.org/drawingml/2006/wordprocessingDrawing" xmlns:w10="urn:schemas-microsoft-com:office:word" xmlns:w="http://schemas.openxmlformats.org/wordprocessingml/2006/main" xmlns:w14="http://schemas.microsoft.com/office/word/2010/wordml" xmlns:w15="http://schemas.microsoft.com/office/word/2012/wordml" xmlns:w16cex="http://schemas.microsoft.com/office/word/2018/wordml/cex" xmlns:w16cid="http://schemas.microsoft.com/office/word/2016/wordml/cid" xmlns:w16="http://schemas.microsoft.com/office/word/2018/wordml" xmlns:w16sdtdh="http://schemas.microsoft.com/office/word/2020/wordml/sdtdatahash" xmlns:w16se="http://schemas.microsoft.com/office/word/2015/wordml/symex" xmlns:wpg="http://schemas.microsoft.com/office/word/2010/wordprocessingGroup" xmlns:wpi="http://schemas.microsoft.com/office/word/2010/wordprocessingInk" xmlns:wne="http://schemas.microsoft.com/office/word/2006/wordml" xmlns:wps="http://schemas.microsoft.com/office/word/2010/wordprocessingShape" mc:Ignorable="w14 w15 w16se w16cid w16 w16cex w16sdtdh wp14">
+<w:footnotes xmlns:wpc="http://schemas.microsoft.com/office/word/2010/wordprocessingCanvas" xmlns:cx="http://schemas.microsoft.com/office/drawing/2014/chartex" xmlns:cx1="http://schemas.microsoft.com/office/drawing/2015/9/8/chartex" xmlns:cx2="http://schemas.microsoft.com/office/drawing/2015/10/21/chartex" xmlns:cx3="http://schemas.microsoft.com/office/drawing/2016/5/9/chartex" xmlns:cx4="http://schemas.microsoft.com/office/drawing/2016/5/10/chartex" xmlns:cx5="http://schemas.microsoft.com/office/drawing/2016/5/11/chartex" xmlns:cx6="http://schemas.microsoft.com/office/drawing/2016/5/12/chartex" xmlns:cx7="http://schemas.microsoft.com/office/drawing/2016/5/13/chartex" xmlns:cx8="http://schemas.microsoft.com/office/drawing/2016/5/14/chartex" xmlns:mc="http://schemas.openxmlformats.org/markup-compatibility/2006" xmlns:aink="http://schemas.microsoft.com/office/drawing/2016/ink" xmlns:am3d="http://schemas.microsoft.com/office/drawing/2017/model3d" xmlns:o="urn:schemas-microsoft-com:office:office" xmlns:oel="http://schemas.microsoft.com/office/2019/extlst" xmlns:r="http://schemas.openxmlformats.org/officeDocument/2006/relationships" xmlns:m="http://schemas.openxmlformats.org/officeDocument/2006/math" xmlns:v="urn:schemas-microsoft-com:vml" xmlns:wp14="http://schemas.microsoft.com/office/word/2010/wordprocessingDrawing" xmlns:wp="http://schemas.openxmlformats.org/drawingml/2006/wordprocessingDrawing" xmlns:w10="urn:schemas-microsoft-com:office:word" xmlns:w="http://schemas.openxmlformats.org/wordprocessingml/2006/main" xmlns:w14="http://schemas.microsoft.com/office/word/2010/wordml" xmlns:w15="http://schemas.microsoft.com/office/word/2012/wordml" xmlns:w16cex="http://schemas.microsoft.com/office/word/2018/wordml/cex" xmlns:w16cid="http://schemas.microsoft.com/office/word/2016/wordml/cid" xmlns:w16="http://schemas.microsoft.com/office/word/2018/wordml" xmlns:w16du="http://schemas.microsoft.com/office/word/2023/wordml/word16du" xmlns:w16sdtdh="http://schemas.microsoft.com/office/word/2020/wordml/sdtdatahash" xmlns:w16se="http://schemas.microsoft.com/office/word/2015/wordml/symex" xmlns:wpg="http://schemas.microsoft.com/office/word/2010/wordprocessingGroup" xmlns:wpi="http://schemas.microsoft.com/office/word/2010/wordprocessingInk" xmlns:wne="http://schemas.microsoft.com/office/word/2006/wordml" xmlns:wps="http://schemas.microsoft.com/office/word/2010/wordprocessingShape" mc:Ignorable="w14 w15 w16se w16cid w16 w16cex w16sdtdh w16du wp14">
   <w:footnote w:type="separator" w:id="-1">
     <w:p>
       <w:pPr>
@@ -5023,7 +4386,7 @@
 </file>
 
 <file path=word/numbering.xml><?xml version="1.0" encoding="utf-8"?>
-<w:numbering xmlns:wpc="http://schemas.microsoft.com/office/word/2010/wordprocessingCanvas" xmlns:cx="http://schemas.microsoft.com/office/drawing/2014/chartex" xmlns:cx1="http://schemas.microsoft.com/office/drawing/2015/9/8/chartex" xmlns:cx2="http://schemas.microsoft.com/office/drawing/2015/10/21/chartex" xmlns:cx3="http://schemas.microsoft.com/office/drawing/2016/5/9/chartex" xmlns:cx4="http://schemas.microsoft.com/office/drawing/2016/5/10/chartex" xmlns:cx5="http://schemas.microsoft.com/office/drawing/2016/5/11/chartex" xmlns:cx6="http://schemas.microsoft.com/office/drawing/2016/5/12/chartex" xmlns:cx7="http://schemas.microsoft.com/office/drawing/2016/5/13/chartex" xmlns:cx8="http://schemas.microsoft.com/office/drawing/2016/5/14/chartex" xmlns:mc="http://schemas.openxmlformats.org/markup-compatibility/2006" xmlns:aink="http://schemas.microsoft.com/office/drawing/2016/ink" xmlns:am3d="http://schemas.microsoft.com/office/drawing/2017/model3d" xmlns:o="urn:schemas-microsoft-com:office:office" xmlns:oel="http://schemas.microsoft.com/office/2019/extlst" xmlns:r="http://schemas.openxmlformats.org/officeDocument/2006/relationships" xmlns:m="http://schemas.openxmlformats.org/officeDocument/2006/math" xmlns:v="urn:schemas-microsoft-com:vml" xmlns:wp14="http://schemas.microsoft.com/office/word/2010/wordprocessingDrawing" xmlns:wp="http://schemas.openxmlformats.org/drawingml/2006/wordprocessingDrawing" xmlns:w10="urn:schemas-microsoft-com:office:word" xmlns:w="http://schemas.openxmlformats.org/wordprocessingml/2006/main" xmlns:w14="http://schemas.microsoft.com/office/word/2010/wordml" xmlns:w15="http://schemas.microsoft.com/office/word/2012/wordml" xmlns:w16cex="http://schemas.microsoft.com/office/word/2018/wordml/cex" xmlns:w16cid="http://schemas.microsoft.com/office/word/2016/wordml/cid" xmlns:w16="http://schemas.microsoft.com/office/word/2018/wordml" xmlns:w16sdtdh="http://schemas.microsoft.com/office/word/2020/wordml/sdtdatahash" xmlns:w16se="http://schemas.microsoft.com/office/word/2015/wordml/symex" xmlns:wpg="http://schemas.microsoft.com/office/word/2010/wordprocessingGroup" xmlns:wpi="http://schemas.microsoft.com/office/word/2010/wordprocessingInk" xmlns:wne="http://schemas.microsoft.com/office/word/2006/wordml" xmlns:wps="http://schemas.microsoft.com/office/word/2010/wordprocessingShape" mc:Ignorable="w14 w15 w16se w16cid w16 w16cex w16sdtdh wp14">
+<w:numbering xmlns:wpc="http://schemas.microsoft.com/office/word/2010/wordprocessingCanvas" xmlns:cx="http://schemas.microsoft.com/office/drawing/2014/chartex" xmlns:cx1="http://schemas.microsoft.com/office/drawing/2015/9/8/chartex" xmlns:cx2="http://schemas.microsoft.com/office/drawing/2015/10/21/chartex" xmlns:cx3="http://schemas.microsoft.com/office/drawing/2016/5/9/chartex" xmlns:cx4="http://schemas.microsoft.com/office/drawing/2016/5/10/chartex" xmlns:cx5="http://schemas.microsoft.com/office/drawing/2016/5/11/chartex" xmlns:cx6="http://schemas.microsoft.com/office/drawing/2016/5/12/chartex" xmlns:cx7="http://schemas.microsoft.com/office/drawing/2016/5/13/chartex" xmlns:cx8="http://schemas.microsoft.com/office/drawing/2016/5/14/chartex" xmlns:mc="http://schemas.openxmlformats.org/markup-compatibility/2006" xmlns:aink="http://schemas.microsoft.com/office/drawing/2016/ink" xmlns:am3d="http://schemas.microsoft.com/office/drawing/2017/model3d" xmlns:o="urn:schemas-microsoft-com:office:office" xmlns:oel="http://schemas.microsoft.com/office/2019/extlst" xmlns:r="http://schemas.openxmlformats.org/officeDocument/2006/relationships" xmlns:m="http://schemas.openxmlformats.org/officeDocument/2006/math" xmlns:v="urn:schemas-microsoft-com:vml" xmlns:wp14="http://schemas.microsoft.com/office/word/2010/wordprocessingDrawing" xmlns:wp="http://schemas.openxmlformats.org/drawingml/2006/wordprocessingDrawing" xmlns:w10="urn:schemas-microsoft-com:office:word" xmlns:w="http://schemas.openxmlformats.org/wordprocessingml/2006/main" xmlns:w14="http://schemas.microsoft.com/office/word/2010/wordml" xmlns:w15="http://schemas.microsoft.com/office/word/2012/wordml" xmlns:w16cex="http://schemas.microsoft.com/office/word/2018/wordml/cex" xmlns:w16cid="http://schemas.microsoft.com/office/word/2016/wordml/cid" xmlns:w16="http://schemas.microsoft.com/office/word/2018/wordml" xmlns:w16du="http://schemas.microsoft.com/office/word/2023/wordml/word16du" xmlns:w16sdtdh="http://schemas.microsoft.com/office/word/2020/wordml/sdtdatahash" xmlns:w16se="http://schemas.microsoft.com/office/word/2015/wordml/symex" xmlns:wpg="http://schemas.microsoft.com/office/word/2010/wordprocessingGroup" xmlns:wpi="http://schemas.microsoft.com/office/word/2010/wordprocessingInk" xmlns:wne="http://schemas.microsoft.com/office/word/2006/wordml" xmlns:wps="http://schemas.microsoft.com/office/word/2010/wordprocessingShape" mc:Ignorable="w14 w15 w16se w16cid w16 w16cex w16sdtdh w16du wp14">
   <w:abstractNum w:abstractNumId="0" w15:restartNumberingAfterBreak="0">
     <w:nsid w:val="040152F9"/>
     <w:multiLevelType w:val="hybridMultilevel"/>
@@ -5926,15 +5289,17 @@
   <w:abstractNum w:abstractNumId="10" w15:restartNumberingAfterBreak="0">
     <w:nsid w:val="18CB677C"/>
     <w:multiLevelType w:val="hybridMultilevel"/>
-    <w:tmpl w:val="2CD40D38"/>
-    <w:lvl w:ilvl="0" w:tplc="524A461A">
-      <w:start w:val="1"/>
-      <w:numFmt w:val="decimal"/>
-      <w:suff w:val="space"/>
+    <w:tmpl w:val="9E70CF1A"/>
+    <w:lvl w:ilvl="0" w:tplc="9184E848">
+      <w:start w:val="1"/>
+      <w:numFmt w:val="decimal"/>
       <w:lvlText w:val="%1."/>
       <w:lvlJc w:val="left"/>
       <w:pPr>
-        <w:ind w:left="720" w:hanging="360"/>
+        <w:tabs>
+          <w:tab w:val="num" w:pos="737"/>
+        </w:tabs>
+        <w:ind w:left="737" w:hanging="377"/>
       </w:pPr>
       <w:rPr>
         <w:rFonts w:hint="default"/>
@@ -10146,11 +9511,14 @@
   <w:num w:numId="53" w16cid:durableId="708575598">
     <w:abstractNumId w:val="35"/>
   </w:num>
+  <w:num w:numId="54" w16cid:durableId="1620841366">
+    <w:abstractNumId w:val="43"/>
+  </w:num>
 </w:numbering>
 </file>
 
 <file path=word/styles.xml><?xml version="1.0" encoding="utf-8"?>
-<w:styles xmlns:mc="http://schemas.openxmlformats.org/markup-compatibility/2006" xmlns:r="http://schemas.openxmlformats.org/officeDocument/2006/relationships" xmlns:w="http://schemas.openxmlformats.org/wordprocessingml/2006/main" xmlns:w14="http://schemas.microsoft.com/office/word/2010/wordml" xmlns:w15="http://schemas.microsoft.com/office/word/2012/wordml" xmlns:w16cex="http://schemas.microsoft.com/office/word/2018/wordml/cex" xmlns:w16cid="http://schemas.microsoft.com/office/word/2016/wordml/cid" xmlns:w16="http://schemas.microsoft.com/office/word/2018/wordml" xmlns:w16sdtdh="http://schemas.microsoft.com/office/word/2020/wordml/sdtdatahash" xmlns:w16se="http://schemas.microsoft.com/office/word/2015/wordml/symex" mc:Ignorable="w14 w15 w16se w16cid w16 w16cex w16sdtdh">
+<w:styles xmlns:mc="http://schemas.openxmlformats.org/markup-compatibility/2006" xmlns:r="http://schemas.openxmlformats.org/officeDocument/2006/relationships" xmlns:w="http://schemas.openxmlformats.org/wordprocessingml/2006/main" xmlns:w14="http://schemas.microsoft.com/office/word/2010/wordml" xmlns:w15="http://schemas.microsoft.com/office/word/2012/wordml" xmlns:w16cex="http://schemas.microsoft.com/office/word/2018/wordml/cex" xmlns:w16cid="http://schemas.microsoft.com/office/word/2016/wordml/cid" xmlns:w16="http://schemas.microsoft.com/office/word/2018/wordml" xmlns:w16du="http://schemas.microsoft.com/office/word/2023/wordml/word16du" xmlns:w16sdtdh="http://schemas.microsoft.com/office/word/2020/wordml/sdtdatahash" xmlns:w16se="http://schemas.microsoft.com/office/word/2015/wordml/symex" mc:Ignorable="w14 w15 w16se w16cid w16 w16cex w16sdtdh w16du">
   <w:docDefaults>
     <w:rPrDefault>
       <w:rPr>
@@ -11109,40 +10477,6 @@
 </file>
 
 <file path=customXml/item1.xml><?xml version="1.0" encoding="utf-8"?>
-<p:properties xmlns:p="http://schemas.microsoft.com/office/2006/metadata/properties" xmlns:xsi="http://www.w3.org/2001/XMLSchema-instance" xmlns:pc="http://schemas.microsoft.com/office/infopath/2007/PartnerControls">
-  <documentManagement>
-    <Stage xmlns="f336f4fe-8719-4ea2-b5d6-29b3a580aeb4">In Approval</Stage>
-    <Next_x0020_Stage xmlns="f336f4fe-8719-4ea2-b5d6-29b3a580aeb4">ApproveOrReject</Next_x0020_Stage>
-    <Admin_x0020_Action xmlns="f336f4fe-8719-4ea2-b5d6-29b3a580aeb4" xsi:nil="true"/>
-    <Template_x0020_Category xmlns="f336f4fe-8719-4ea2-b5d6-29b3a580aeb4">Standard Direction - STD</Template_x0020_Category>
-    <Action xmlns="f336f4fe-8719-4ea2-b5d6-29b3a580aeb4" xsi:nil="true"/>
-    <Purpose1 xmlns="f336f4fe-8719-4ea2-b5d6-29b3a580aeb4">SDO</Purpose1>
-    <Template_x0020_Language xmlns="f336f4fe-8719-4ea2-b5d6-29b3a580aeb4">English - ENG</Template_x0020_Language>
-    <Rename xmlns="f336f4fe-8719-4ea2-b5d6-29b3a580aeb4">true</Rename>
-    <Tornado_x0020_Filename xmlns="f336f4fe-8719-4ea2-b5d6-29b3a580aeb4" xsi:nil="true"/>
-    <Approval_x0020_Request_x0020_Comment xmlns="f336f4fe-8719-4ea2-b5d6-29b3a580aeb4">Requesting approval for CIV-10335</Approval_x0020_Request_x0020_Comment>
-    <Publication_x0020_Date xmlns="f336f4fe-8719-4ea2-b5d6-29b3a580aeb4">2023-01-23T00:00:00+00:00</Publication_x0020_Date>
-    <SharedWithUsers xmlns="f336f4fe-8719-4ea2-b5d6-29b3a580aeb4">
-      <UserInfo>
-        <DisplayName>Robert Allright</DisplayName>
-        <AccountId>23</AccountId>
-        <AccountType/>
-      </UserInfo>
-    </SharedWithUsers>
-  </documentManagement>
-</p:properties>
-</file>
-
-<file path=customXml/item2.xml><?xml version="1.0" encoding="utf-8"?>
-<?mso-contentType ?>
-<FormTemplates xmlns="http://schemas.microsoft.com/sharepoint/v3/contenttype/forms">
-  <Display>DocumentLibraryForm</Display>
-  <Edit>DocumentLibraryForm</Edit>
-  <New>DocumentLibraryForm</New>
-</FormTemplates>
-</file>
-
-<file path=customXml/item3.xml><?xml version="1.0" encoding="utf-8"?>
 <ct:contentTypeSchema xmlns:ct="http://schemas.microsoft.com/office/2006/metadata/contentType" xmlns:ma="http://schemas.microsoft.com/office/2006/metadata/properties/metaAttributes" ct:_="" ma:_="" ma:contentTypeName="_CtTemplate" ma:contentTypeID="0x01010064A5FDCCFB03F540B94405305D7DE14F00A4F8B82F7CEF57469A8FE5CEAB7A0EE0" ma:contentTypeVersion="55" ma:contentTypeDescription="Part of Template Management with Site Columns representing custom attributes." ma:contentTypeScope="" ma:versionID="e48abcd8da7fe05ec90dabdfbb8c2749">
   <xsd:schema xmlns:xsd="http://www.w3.org/2001/XMLSchema" xmlns:xs="http://www.w3.org/2001/XMLSchema" xmlns:p="http://schemas.microsoft.com/office/2006/metadata/properties" xmlns:ns2="f336f4fe-8719-4ea2-b5d6-29b3a580aeb4" xmlns:ns3="b57b892a-dd61-4bba-b372-a8d93da2c7e6" targetNamespace="http://schemas.microsoft.com/office/2006/metadata/properties" ma:root="true" ma:fieldsID="4c733adc908683170864ffc34cec60fa" ns2:_="" ns3:_="">
     <xsd:import namespace="f336f4fe-8719-4ea2-b5d6-29b3a580aeb4"/>
@@ -11464,25 +10798,45 @@
 </ct:contentTypeSchema>
 </file>
 
-<file path=customXml/itemProps1.xml><?xml version="1.0" encoding="utf-8"?>
-<ds:datastoreItem xmlns:ds="http://schemas.openxmlformats.org/officeDocument/2006/customXml" ds:itemID="{465BA454-9CB8-4FFC-A2E1-57E06FB538DD}">
-  <ds:schemaRefs>
-    <ds:schemaRef ds:uri="http://schemas.microsoft.com/office/2006/metadata/properties"/>
-    <ds:schemaRef ds:uri="http://schemas.microsoft.com/office/infopath/2007/PartnerControls"/>
-    <ds:schemaRef ds:uri="f336f4fe-8719-4ea2-b5d6-29b3a580aeb4"/>
-  </ds:schemaRefs>
-</ds:datastoreItem>
+<file path=customXml/item2.xml><?xml version="1.0" encoding="utf-8"?>
+<?mso-contentType ?>
+<FormTemplates xmlns="http://schemas.microsoft.com/sharepoint/v3/contenttype/forms">
+  <Display>DocumentLibraryForm</Display>
+  <Edit>DocumentLibraryForm</Edit>
+  <New>DocumentLibraryForm</New>
+</FormTemplates>
 </file>
 
-<file path=customXml/itemProps2.xml><?xml version="1.0" encoding="utf-8"?>
-<ds:datastoreItem xmlns:ds="http://schemas.openxmlformats.org/officeDocument/2006/customXml" ds:itemID="{B583B4CC-35D2-469F-8442-D174E33954A3}">
-  <ds:schemaRefs>
-    <ds:schemaRef ds:uri="http://schemas.microsoft.com/sharepoint/v3/contenttype/forms"/>
-  </ds:schemaRefs>
-</ds:datastoreItem>
+<file path=customXml/item3.xml><?xml version="1.0" encoding="utf-8"?>
+<p:properties xmlns:p="http://schemas.microsoft.com/office/2006/metadata/properties" xmlns:xsi="http://www.w3.org/2001/XMLSchema-instance" xmlns:pc="http://schemas.microsoft.com/office/infopath/2007/PartnerControls">
+  <documentManagement>
+    <Stage xmlns="f336f4fe-8719-4ea2-b5d6-29b3a580aeb4">In Approval</Stage>
+    <Next_x0020_Stage xmlns="f336f4fe-8719-4ea2-b5d6-29b3a580aeb4">ApproveOrReject</Next_x0020_Stage>
+    <Admin_x0020_Action xmlns="f336f4fe-8719-4ea2-b5d6-29b3a580aeb4" xsi:nil="true"/>
+    <Template_x0020_Category xmlns="f336f4fe-8719-4ea2-b5d6-29b3a580aeb4">Standard Direction - STD</Template_x0020_Category>
+    <Action xmlns="f336f4fe-8719-4ea2-b5d6-29b3a580aeb4" xsi:nil="true"/>
+    <Purpose1 xmlns="f336f4fe-8719-4ea2-b5d6-29b3a580aeb4">SDO</Purpose1>
+    <Template_x0020_Language xmlns="f336f4fe-8719-4ea2-b5d6-29b3a580aeb4">English - ENG</Template_x0020_Language>
+    <Rename xmlns="f336f4fe-8719-4ea2-b5d6-29b3a580aeb4">true</Rename>
+    <Tornado_x0020_Filename xmlns="f336f4fe-8719-4ea2-b5d6-29b3a580aeb4" xsi:nil="true"/>
+    <Approval_x0020_Request_x0020_Comment xmlns="f336f4fe-8719-4ea2-b5d6-29b3a580aeb4">Requesting approval for CIV-10335</Approval_x0020_Request_x0020_Comment>
+    <Publication_x0020_Date xmlns="f336f4fe-8719-4ea2-b5d6-29b3a580aeb4">2023-01-23T00:00:00+00:00</Publication_x0020_Date>
+    <SharedWithUsers xmlns="f336f4fe-8719-4ea2-b5d6-29b3a580aeb4">
+      <UserInfo>
+        <DisplayName>Robert Allright</DisplayName>
+        <AccountId>23</AccountId>
+        <AccountType/>
+      </UserInfo>
+    </SharedWithUsers>
+  </documentManagement>
+</p:properties>
 </file>
 
-<file path=customXml/itemProps3.xml><?xml version="1.0" encoding="utf-8"?>
+<file path=customXml/item4.xml><?xml version="1.0" encoding="utf-8"?>
+<b:Sources xmlns:b="http://schemas.openxmlformats.org/officeDocument/2006/bibliography" xmlns="http://schemas.openxmlformats.org/officeDocument/2006/bibliography" SelectedStyle="\APASixthEditionOfficeOnline.xsl" StyleName="APA" Version="6"/>
+</file>
+
+<file path=customXml/itemProps1.xml><?xml version="1.0" encoding="utf-8"?>
 <ds:datastoreItem xmlns:ds="http://schemas.openxmlformats.org/officeDocument/2006/customXml" ds:itemID="{E1CB654C-2BA0-4A66-935D-E034A090D8A0}">
   <ds:schemaRefs>
     <ds:schemaRef ds:uri="http://schemas.microsoft.com/office/2006/metadata/contentType"/>
@@ -11501,6 +10855,32 @@
 </ds:datastoreItem>
 </file>
 
+<file path=customXml/itemProps2.xml><?xml version="1.0" encoding="utf-8"?>
+<ds:datastoreItem xmlns:ds="http://schemas.openxmlformats.org/officeDocument/2006/customXml" ds:itemID="{B583B4CC-35D2-469F-8442-D174E33954A3}">
+  <ds:schemaRefs>
+    <ds:schemaRef ds:uri="http://schemas.microsoft.com/sharepoint/v3/contenttype/forms"/>
+  </ds:schemaRefs>
+</ds:datastoreItem>
+</file>
+
+<file path=customXml/itemProps3.xml><?xml version="1.0" encoding="utf-8"?>
+<ds:datastoreItem xmlns:ds="http://schemas.openxmlformats.org/officeDocument/2006/customXml" ds:itemID="{465BA454-9CB8-4FFC-A2E1-57E06FB538DD}">
+  <ds:schemaRefs>
+    <ds:schemaRef ds:uri="http://schemas.microsoft.com/office/2006/metadata/properties"/>
+    <ds:schemaRef ds:uri="http://schemas.microsoft.com/office/infopath/2007/PartnerControls"/>
+    <ds:schemaRef ds:uri="f336f4fe-8719-4ea2-b5d6-29b3a580aeb4"/>
+  </ds:schemaRefs>
+</ds:datastoreItem>
+</file>
+
+<file path=customXml/itemProps4.xml><?xml version="1.0" encoding="utf-8"?>
+<ds:datastoreItem xmlns:ds="http://schemas.openxmlformats.org/officeDocument/2006/customXml" ds:itemID="{27AF249D-EFE9-472E-B7D7-95E16F224AD4}">
+  <ds:schemaRefs>
+    <ds:schemaRef ds:uri="http://schemas.openxmlformats.org/officeDocument/2006/bibliography"/>
+  </ds:schemaRefs>
+</ds:datastoreItem>
+</file>
+
 <file path=docMetadata/LabelInfo.xml><?xml version="1.0" encoding="utf-8"?>
 <clbl:labelList xmlns:clbl="http://schemas.microsoft.com/office/2020/mipLabelMetadata">
   <clbl:label id="{fa22dce2-39a9-4bf4-a557-7a50b593b56a}" enabled="1" method="Privileged" siteId="{3e0088dc-0629-4ae6-aa8c-813e7a296f50}" contentBits="0" removed="0"/>

</xml_diff>

<commit_message>
CIV-14204 Fix issues in DRH template
</commit_message>
<xml_diff>
--- a/docker/docmosis/templates/CV-UNS-STD-ENG-01389.docx
+++ b/docker/docmosis/templates/CV-UNS-STD-ENG-01389.docx
@@ -20,13 +20,63 @@
         <w:rPr>
           <w:rFonts w:ascii="Arial" w:hAnsi="Arial" w:cs="Arial"/>
         </w:rPr>
-        <w:t xml:space="preserve">&lt;&lt;{dateFormat($nowUTC </w:t>
+        <w:t>&lt;</w:t>
+      </w:r>
+      <w:proofErr w:type="gramStart"/>
+      <w:r>
+        <w:rPr>
+          <w:rFonts w:ascii="Arial" w:hAnsi="Arial" w:cs="Arial"/>
+        </w:rPr>
+        <w:t>&lt;{</w:t>
+      </w:r>
+      <w:proofErr w:type="spellStart"/>
+      <w:proofErr w:type="gramEnd"/>
+      <w:r>
+        <w:rPr>
+          <w:rFonts w:ascii="Arial" w:hAnsi="Arial" w:cs="Arial"/>
+        </w:rPr>
+        <w:t>dateFormat</w:t>
+      </w:r>
+      <w:proofErr w:type="spellEnd"/>
+      <w:r>
+        <w:rPr>
+          <w:rFonts w:ascii="Arial" w:hAnsi="Arial" w:cs="Arial"/>
+        </w:rPr>
+        <w:t>($</w:t>
+      </w:r>
+      <w:proofErr w:type="spellStart"/>
+      <w:r>
+        <w:rPr>
+          <w:rFonts w:ascii="Arial" w:hAnsi="Arial" w:cs="Arial"/>
+        </w:rPr>
+        <w:t>nowUTC</w:t>
+      </w:r>
+      <w:proofErr w:type="spellEnd"/>
+      <w:r>
+        <w:rPr>
+          <w:rFonts w:ascii="Arial" w:hAnsi="Arial" w:cs="Arial"/>
+        </w:rPr>
+        <w:t xml:space="preserve"> </w:t>
       </w:r>
       <w:r>
         <w:rPr>
           <w:rFonts w:ascii="Arial" w:eastAsia="Times New Roman" w:hAnsi="Arial" w:cs="Arial"/>
         </w:rPr>
-        <w:t xml:space="preserve">,‘d MMMM yyyy’)} </w:t>
+        <w:t xml:space="preserve">,‘d MMMM </w:t>
+      </w:r>
+      <w:proofErr w:type="spellStart"/>
+      <w:r>
+        <w:rPr>
+          <w:rFonts w:ascii="Arial" w:eastAsia="Times New Roman" w:hAnsi="Arial" w:cs="Arial"/>
+        </w:rPr>
+        <w:t>yyyy</w:t>
+      </w:r>
+      <w:proofErr w:type="spellEnd"/>
+      <w:r>
+        <w:rPr>
+          <w:rFonts w:ascii="Arial" w:eastAsia="Times New Roman" w:hAnsi="Arial" w:cs="Arial"/>
+        </w:rPr>
+        <w:t xml:space="preserve">’)} </w:t>
       </w:r>
       <w:r>
         <w:rPr>
@@ -149,12 +199,10 @@
           <w:sz w:val="28"/>
           <w:szCs w:val="28"/>
         </w:rPr>
-        <w:t>&lt;&lt;judgeName&gt;&gt;</w:t>
-      </w:r>
-    </w:p>
-    <w:p>
-      <w:pPr>
-        <w:jc w:val="center"/>
+        <w:t>&lt;&lt;</w:t>
+      </w:r>
+      <w:proofErr w:type="spellStart"/>
+      <w:r>
         <w:rPr>
           <w:rFonts w:ascii="Arial" w:hAnsi="Arial" w:cs="Arial"/>
           <w:b/>
@@ -162,6 +210,30 @@
           <w:sz w:val="28"/>
           <w:szCs w:val="28"/>
         </w:rPr>
+        <w:t>judgeName</w:t>
+      </w:r>
+      <w:proofErr w:type="spellEnd"/>
+      <w:r>
+        <w:rPr>
+          <w:rFonts w:ascii="Arial" w:hAnsi="Arial" w:cs="Arial"/>
+          <w:b/>
+          <w:color w:val="000000" w:themeColor="text1"/>
+          <w:sz w:val="28"/>
+          <w:szCs w:val="28"/>
+        </w:rPr>
+        <w:t>&gt;&gt;</w:t>
+      </w:r>
+    </w:p>
+    <w:p>
+      <w:pPr>
+        <w:jc w:val="center"/>
+        <w:rPr>
+          <w:rFonts w:ascii="Arial" w:hAnsi="Arial" w:cs="Arial"/>
+          <w:b/>
+          <w:color w:val="000000" w:themeColor="text1"/>
+          <w:sz w:val="28"/>
+          <w:szCs w:val="28"/>
+        </w:rPr>
       </w:pPr>
       <w:r>
         <w:rPr>
@@ -173,7 +245,21 @@
         <w:rPr>
           <w:rFonts w:ascii="Arial" w:hAnsi="Arial" w:cs="Arial"/>
         </w:rPr>
-        <w:t>&lt;&lt; caseNumber&gt;&gt;</w:t>
+        <w:t xml:space="preserve">&lt;&lt; </w:t>
+      </w:r>
+      <w:proofErr w:type="spellStart"/>
+      <w:r>
+        <w:rPr>
+          <w:rFonts w:ascii="Arial" w:hAnsi="Arial" w:cs="Arial"/>
+        </w:rPr>
+        <w:t>caseNumber</w:t>
+      </w:r>
+      <w:proofErr w:type="spellEnd"/>
+      <w:r>
+        <w:rPr>
+          <w:rFonts w:ascii="Arial" w:hAnsi="Arial" w:cs="Arial"/>
+        </w:rPr>
+        <w:t>&gt;&gt;</w:t>
       </w:r>
     </w:p>
     <w:p>
@@ -365,7 +451,7 @@
               </wp:inline>
             </w:drawing>
           </mc:Choice>
-          <mc:Fallback xmlns:pic="http://schemas.openxmlformats.org/drawingml/2006/picture" xmlns:a="http://schemas.openxmlformats.org/drawingml/2006/main">
+          <mc:Fallback xmlns:a="http://schemas.openxmlformats.org/drawingml/2006/main" xmlns:pic="http://schemas.openxmlformats.org/drawingml/2006/picture">
             <w:pict w14:anchorId="02525EF3">
               <v:group id="Group 2791" style="width:467.95pt;height:68.75pt;mso-position-horizontal-relative:char;mso-position-vertical-relative:line" coordsize="59429,8731" o:spid="_x0000_s1026" w14:anchorId="6D56B9AB" o:gfxdata="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">
                 <v:shapetype id="_x0000_t75" coordsize="21600,21600" filled="f" stroked="f" o:spt="75" o:preferrelative="t" path="m@4@5l@4@11@9@11@9@5xe">
@@ -970,7 +1056,7 @@
               </wp:inline>
             </w:drawing>
           </mc:Choice>
-          <mc:Fallback xmlns:pic="http://schemas.openxmlformats.org/drawingml/2006/picture" xmlns:a="http://schemas.openxmlformats.org/drawingml/2006/main">
+          <mc:Fallback xmlns:a="http://schemas.openxmlformats.org/drawingml/2006/main" xmlns:pic="http://schemas.openxmlformats.org/drawingml/2006/picture">
             <w:pict w14:anchorId="47815A15">
               <v:group id="Group 2792" style="width:467.95pt;height:.75pt;mso-position-horizontal-relative:char;mso-position-vertical-relative:line" coordsize="59429,95" o:spid="_x0000_s1026" w14:anchorId="0BA703C9" o:gfxdata="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">
                 <v:shape id="Shape 91" style="position:absolute;width:59429;height:0;visibility:visible;mso-wrap-style:square;v-text-anchor:top" coordsize="5942965,0" o:spid="_x0000_s1027" filled="f" path="m5942965,l,e" o:gfxdata="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">
@@ -1047,8 +1133,9 @@
           <w:szCs w:val="20"/>
           <w:lang w:val="en-US"/>
         </w:rPr>
-        <w:t>rder otherwise your claim or the defence of it is liable to be struck out or some other sanction imposed. If you cannot comply, you are expected to make</w:t>
-      </w:r>
+        <w:t xml:space="preserve">rder otherwise your claim or the </w:t>
+      </w:r>
+      <w:proofErr w:type="spellStart"/>
       <w:r>
         <w:rPr>
           <w:rFonts w:ascii="Arial" w:hAnsi="Arial" w:cs="Arial"/>
@@ -1057,8 +1144,9 @@
           <w:szCs w:val="20"/>
           <w:lang w:val="en-US"/>
         </w:rPr>
-        <w:t xml:space="preserve"> a</w:t>
-      </w:r>
+        <w:t>defence</w:t>
+      </w:r>
+      <w:proofErr w:type="spellEnd"/>
       <w:r>
         <w:rPr>
           <w:rFonts w:ascii="Arial" w:hAnsi="Arial" w:cs="Arial"/>
@@ -1067,7 +1155,7 @@
           <w:szCs w:val="20"/>
           <w:lang w:val="en-US"/>
         </w:rPr>
-        <w:t xml:space="preserve"> formal application to the </w:t>
+        <w:t xml:space="preserve"> of it is liable to be struck out or some other sanction imposed. If you cannot comply, you are expected to make</w:t>
       </w:r>
       <w:r>
         <w:rPr>
@@ -1077,7 +1165,7 @@
           <w:szCs w:val="20"/>
           <w:lang w:val="en-US"/>
         </w:rPr>
-        <w:t>C</w:t>
+        <w:t xml:space="preserve"> a</w:t>
       </w:r>
       <w:r>
         <w:rPr>
@@ -1087,27 +1175,78 @@
           <w:szCs w:val="20"/>
           <w:lang w:val="en-US"/>
         </w:rPr>
-        <w:t>ourt before any deadline imposed upon you expires.</w:t>
-      </w:r>
-    </w:p>
-    <w:p>
-      <w:pPr>
-        <w:widowControl w:val="0"/>
+        <w:t xml:space="preserve"> formal application to the </w:t>
+      </w:r>
+      <w:r>
         <w:rPr>
           <w:rFonts w:ascii="Arial" w:hAnsi="Arial" w:cs="Arial"/>
           <w:bCs/>
           <w:snapToGrid w:val="0"/>
           <w:szCs w:val="20"/>
-        </w:rPr>
-      </w:pPr>
+          <w:lang w:val="en-US"/>
+        </w:rPr>
+        <w:t>C</w:t>
+      </w:r>
       <w:r>
         <w:rPr>
           <w:rFonts w:ascii="Arial" w:hAnsi="Arial" w:cs="Arial"/>
           <w:bCs/>
           <w:snapToGrid w:val="0"/>
           <w:szCs w:val="20"/>
-        </w:rPr>
-        <w:t>&lt;&lt;cs_{carmEnabled!=true}&gt;&gt;</w:t>
+          <w:lang w:val="en-US"/>
+        </w:rPr>
+        <w:t>ourt before any deadline imposed upon you expires.</w:t>
+      </w:r>
+    </w:p>
+    <w:p>
+      <w:pPr>
+        <w:widowControl w:val="0"/>
+        <w:rPr>
+          <w:rFonts w:ascii="Arial" w:hAnsi="Arial" w:cs="Arial"/>
+          <w:bCs/>
+          <w:snapToGrid w:val="0"/>
+          <w:szCs w:val="20"/>
+        </w:rPr>
+      </w:pPr>
+      <w:r>
+        <w:rPr>
+          <w:rFonts w:ascii="Arial" w:hAnsi="Arial" w:cs="Arial"/>
+          <w:bCs/>
+          <w:snapToGrid w:val="0"/>
+          <w:szCs w:val="20"/>
+        </w:rPr>
+        <w:t>&lt;&lt;cs_{</w:t>
+      </w:r>
+      <w:proofErr w:type="spellStart"/>
+      <w:proofErr w:type="gramStart"/>
+      <w:r>
+        <w:rPr>
+          <w:rFonts w:ascii="Arial" w:hAnsi="Arial" w:cs="Arial"/>
+          <w:bCs/>
+          <w:snapToGrid w:val="0"/>
+          <w:szCs w:val="20"/>
+        </w:rPr>
+        <w:t>carmEnabled</w:t>
+      </w:r>
+      <w:proofErr w:type="spellEnd"/>
+      <w:r>
+        <w:rPr>
+          <w:rFonts w:ascii="Arial" w:hAnsi="Arial" w:cs="Arial"/>
+          <w:bCs/>
+          <w:snapToGrid w:val="0"/>
+          <w:szCs w:val="20"/>
+        </w:rPr>
+        <w:t>!=</w:t>
+      </w:r>
+      <w:proofErr w:type="gramEnd"/>
+      <w:r>
+        <w:rPr>
+          <w:rFonts w:ascii="Arial" w:hAnsi="Arial" w:cs="Arial"/>
+          <w:bCs/>
+          <w:snapToGrid w:val="0"/>
+          <w:szCs w:val="20"/>
+        </w:rPr>
+        <w:t>true}&gt;&gt;</w:t>
       </w:r>
     </w:p>
     <w:p>
@@ -1252,14 +1391,6 @@
     </w:p>
     <w:p>
       <w:pPr>
-        <w:ind w:left="360"/>
-        <w:rPr>
-          <w:rFonts w:ascii="Arial" w:hAnsi="Arial" w:cs="Arial"/>
-        </w:rPr>
-      </w:pPr>
-    </w:p>
-    <w:p>
-      <w:pPr>
         <w:rPr>
           <w:rFonts w:ascii="Arial" w:hAnsi="Arial" w:cs="Arial"/>
           <w:b/>
@@ -1272,6 +1403,7 @@
           <w:b/>
           <w:bCs/>
         </w:rPr>
+        <w:lastRenderedPageBreak/>
         <w:t>Dispute Resolution Hearing</w:t>
       </w:r>
     </w:p>
@@ -1543,7 +1675,23 @@
           <w:rFonts w:ascii="Arial" w:hAnsi="Arial" w:cs="Arial"/>
           <w:lang w:val="en-US"/>
         </w:rPr>
-        <w:t>&lt;&lt;cs_{hasPaymentProtectionInsurance=true}&gt;&gt;</w:t>
+        <w:t>&lt;&lt;cs_{</w:t>
+      </w:r>
+      <w:proofErr w:type="spellStart"/>
+      <w:r>
+        <w:rPr>
+          <w:rFonts w:ascii="Arial" w:hAnsi="Arial" w:cs="Arial"/>
+          <w:lang w:val="en-US"/>
+        </w:rPr>
+        <w:t>hasPaymentProtectionInsurance</w:t>
+      </w:r>
+      <w:proofErr w:type="spellEnd"/>
+      <w:r>
+        <w:rPr>
+          <w:rFonts w:ascii="Arial" w:hAnsi="Arial" w:cs="Arial"/>
+          <w:lang w:val="en-US"/>
+        </w:rPr>
+        <w:t>=true}&gt;&gt;</w:t>
       </w:r>
     </w:p>
     <w:p>
@@ -1587,11 +1735,27 @@
         </w:rPr>
         <w:t>&lt;</w:t>
       </w:r>
-      <w:r>
-        <w:rPr>
-          <w:rFonts w:ascii="Arial" w:hAnsi="Arial" w:cs="Arial"/>
-        </w:rPr>
-        <w:t>&lt;{dateFormat(</w:t>
+      <w:proofErr w:type="gramStart"/>
+      <w:r>
+        <w:rPr>
+          <w:rFonts w:ascii="Arial" w:hAnsi="Arial" w:cs="Arial"/>
+        </w:rPr>
+        <w:t>&lt;{</w:t>
+      </w:r>
+      <w:proofErr w:type="spellStart"/>
+      <w:proofErr w:type="gramEnd"/>
+      <w:r>
+        <w:rPr>
+          <w:rFonts w:ascii="Arial" w:hAnsi="Arial" w:cs="Arial"/>
+        </w:rPr>
+        <w:t>dateFormat</w:t>
+      </w:r>
+      <w:proofErr w:type="spellEnd"/>
+      <w:r>
+        <w:rPr>
+          <w:rFonts w:ascii="Arial" w:hAnsi="Arial" w:cs="Arial"/>
+        </w:rPr>
+        <w:t>(</w:t>
       </w:r>
       <w:r>
         <w:rPr>
@@ -1603,7 +1767,35 @@
         <w:rPr>
           <w:rFonts w:ascii="Arial" w:hAnsi="Arial" w:cs="Arial"/>
         </w:rPr>
-        <w:t>.ppiDate, ‘dd MMMM yyyy’, ‘yyyy-MM-dd’)}&gt;&gt;</w:t>
+        <w:t xml:space="preserve">.ppiDate, ‘dd MMMM </w:t>
+      </w:r>
+      <w:proofErr w:type="spellStart"/>
+      <w:r>
+        <w:rPr>
+          <w:rFonts w:ascii="Arial" w:hAnsi="Arial" w:cs="Arial"/>
+        </w:rPr>
+        <w:t>yyyy</w:t>
+      </w:r>
+      <w:proofErr w:type="spellEnd"/>
+      <w:r>
+        <w:rPr>
+          <w:rFonts w:ascii="Arial" w:hAnsi="Arial" w:cs="Arial"/>
+        </w:rPr>
+        <w:t>’, ‘</w:t>
+      </w:r>
+      <w:proofErr w:type="spellStart"/>
+      <w:r>
+        <w:rPr>
+          <w:rFonts w:ascii="Arial" w:hAnsi="Arial" w:cs="Arial"/>
+        </w:rPr>
+        <w:t>yyyy</w:t>
+      </w:r>
+      <w:proofErr w:type="spellEnd"/>
+      <w:r>
+        <w:rPr>
+          <w:rFonts w:ascii="Arial" w:hAnsi="Arial" w:cs="Arial"/>
+        </w:rPr>
+        <w:t>-MM-dd’)}&gt;&gt;</w:t>
       </w:r>
       <w:r>
         <w:rPr>
@@ -1626,6 +1818,7 @@
           <w:numId w:val="26"/>
         </w:numPr>
         <w:spacing w:line="256" w:lineRule="auto"/>
+        <w:ind w:left="1080"/>
         <w:rPr>
           <w:rFonts w:ascii="Arial" w:hAnsi="Arial" w:cs="Arial"/>
         </w:rPr>
@@ -1645,6 +1838,7 @@
           <w:numId w:val="27"/>
         </w:numPr>
         <w:spacing w:line="256" w:lineRule="auto"/>
+        <w:ind w:left="1800"/>
         <w:rPr>
           <w:rFonts w:ascii="Arial" w:hAnsi="Arial" w:cs="Arial"/>
         </w:rPr>
@@ -1664,6 +1858,7 @@
           <w:numId w:val="27"/>
         </w:numPr>
         <w:spacing w:line="256" w:lineRule="auto"/>
+        <w:ind w:left="1800"/>
         <w:rPr>
           <w:rFonts w:ascii="Arial" w:hAnsi="Arial" w:cs="Arial"/>
         </w:rPr>
@@ -1683,6 +1878,7 @@
           <w:numId w:val="27"/>
         </w:numPr>
         <w:spacing w:line="256" w:lineRule="auto"/>
+        <w:ind w:left="1800"/>
         <w:rPr>
           <w:rFonts w:ascii="Arial" w:hAnsi="Arial" w:cs="Arial"/>
         </w:rPr>
@@ -1702,6 +1898,7 @@
           <w:numId w:val="27"/>
         </w:numPr>
         <w:spacing w:line="256" w:lineRule="auto"/>
+        <w:ind w:left="1800"/>
         <w:rPr>
           <w:rFonts w:ascii="Arial" w:hAnsi="Arial" w:cs="Arial"/>
         </w:rPr>
@@ -1721,6 +1918,7 @@
           <w:numId w:val="27"/>
         </w:numPr>
         <w:spacing w:line="256" w:lineRule="auto"/>
+        <w:ind w:left="1800"/>
         <w:rPr>
           <w:rFonts w:ascii="Arial" w:hAnsi="Arial" w:cs="Arial"/>
         </w:rPr>
@@ -1746,6 +1944,7 @@
           <w:numId w:val="26"/>
         </w:numPr>
         <w:spacing w:line="256" w:lineRule="auto"/>
+        <w:ind w:left="1080"/>
         <w:rPr>
           <w:rFonts w:ascii="Arial" w:hAnsi="Arial" w:cs="Arial"/>
         </w:rPr>
@@ -1765,6 +1964,7 @@
           <w:numId w:val="26"/>
         </w:numPr>
         <w:spacing w:line="256" w:lineRule="auto"/>
+        <w:ind w:left="1080"/>
         <w:rPr>
           <w:rFonts w:ascii="Arial" w:hAnsi="Arial" w:cs="Arial"/>
         </w:rPr>
@@ -1784,6 +1984,7 @@
           <w:numId w:val="26"/>
         </w:numPr>
         <w:spacing w:line="256" w:lineRule="auto"/>
+        <w:ind w:left="1080"/>
         <w:rPr>
           <w:rFonts w:ascii="Arial" w:hAnsi="Arial" w:cs="Arial"/>
         </w:rPr>
@@ -1803,6 +2004,7 @@
           <w:numId w:val="26"/>
         </w:numPr>
         <w:spacing w:line="256" w:lineRule="auto"/>
+        <w:ind w:left="1080"/>
         <w:rPr>
           <w:rFonts w:ascii="Arial" w:hAnsi="Arial" w:cs="Arial"/>
         </w:rPr>
@@ -1846,6 +2048,7 @@
           <w:numId w:val="26"/>
         </w:numPr>
         <w:spacing w:line="256" w:lineRule="auto"/>
+        <w:ind w:left="1080"/>
         <w:rPr>
           <w:rFonts w:ascii="Arial" w:hAnsi="Arial" w:cs="Arial"/>
         </w:rPr>
@@ -1865,6 +2068,7 @@
           <w:numId w:val="26"/>
         </w:numPr>
         <w:spacing w:line="256" w:lineRule="auto"/>
+        <w:ind w:left="1080"/>
         <w:rPr>
           <w:rFonts w:ascii="Arial" w:hAnsi="Arial" w:cs="Arial"/>
         </w:rPr>
@@ -1921,7 +2125,21 @@
         <w:rPr>
           <w:rFonts w:ascii="Arial" w:hAnsi="Arial" w:cs="Arial"/>
         </w:rPr>
-        <w:t>The principle sum claimed.</w:t>
+        <w:t xml:space="preserve">The </w:t>
+      </w:r>
+      <w:proofErr w:type="gramStart"/>
+      <w:r>
+        <w:rPr>
+          <w:rFonts w:ascii="Arial" w:hAnsi="Arial" w:cs="Arial"/>
+        </w:rPr>
+        <w:t>principle</w:t>
+      </w:r>
+      <w:proofErr w:type="gramEnd"/>
+      <w:r>
+        <w:rPr>
+          <w:rFonts w:ascii="Arial" w:hAnsi="Arial" w:cs="Arial"/>
+        </w:rPr>
+        <w:t xml:space="preserve"> sum claimed.</w:t>
       </w:r>
     </w:p>
     <w:p>
@@ -1989,7 +2207,23 @@
           <w:rFonts w:ascii="Arial" w:hAnsi="Arial" w:cs="Arial"/>
           <w:lang w:val="en-US"/>
         </w:rPr>
-        <w:t>&lt;&lt;cs_{hasWitnessStatement=true}&gt;&gt;</w:t>
+        <w:t>&lt;&lt;cs_{</w:t>
+      </w:r>
+      <w:proofErr w:type="spellStart"/>
+      <w:r>
+        <w:rPr>
+          <w:rFonts w:ascii="Arial" w:hAnsi="Arial" w:cs="Arial"/>
+          <w:lang w:val="en-US"/>
+        </w:rPr>
+        <w:t>hasWitnessStatement</w:t>
+      </w:r>
+      <w:proofErr w:type="spellEnd"/>
+      <w:r>
+        <w:rPr>
+          <w:rFonts w:ascii="Arial" w:hAnsi="Arial" w:cs="Arial"/>
+          <w:lang w:val="en-US"/>
+        </w:rPr>
+        <w:t>=true}&gt;&gt;</w:t>
       </w:r>
     </w:p>
     <w:p>
@@ -2004,8 +2238,17 @@
           <w:rFonts w:ascii="Arial" w:hAnsi="Arial" w:cs="Arial"/>
           <w:b/>
         </w:rPr>
-        <w:t>Witness statements</w:t>
-      </w:r>
+        <w:t xml:space="preserve">Witness </w:t>
+      </w:r>
+      <w:proofErr w:type="gramStart"/>
+      <w:r>
+        <w:rPr>
+          <w:rFonts w:ascii="Arial" w:hAnsi="Arial" w:cs="Arial"/>
+          <w:b/>
+        </w:rPr>
+        <w:t>statements</w:t>
+      </w:r>
+      <w:proofErr w:type="gramEnd"/>
     </w:p>
     <w:p>
       <w:pPr>
@@ -2031,6 +2274,7 @@
         </w:rPr>
         <w:t>sdoR2</w:t>
       </w:r>
+      <w:proofErr w:type="spellStart"/>
       <w:r>
         <w:rPr>
           <w:rFonts w:ascii="Arial" w:hAnsi="Arial" w:cs="Arial"/>
@@ -2059,6 +2303,7 @@
         </w:rPr>
         <w:t>sdoStatementOfWitness</w:t>
       </w:r>
+      <w:proofErr w:type="spellEnd"/>
       <w:r>
         <w:rPr>
           <w:rFonts w:ascii="Arial" w:hAnsi="Arial" w:cs="Arial"/>
@@ -2086,6 +2331,7 @@
         </w:rPr>
         <w:t>sdoR2</w:t>
       </w:r>
+      <w:proofErr w:type="spellStart"/>
       <w:r>
         <w:rPr>
           <w:rFonts w:ascii="Arial" w:hAnsi="Arial" w:cs="Arial"/>
@@ -2121,6 +2367,7 @@
         </w:rPr>
         <w:t>Witness</w:t>
       </w:r>
+      <w:proofErr w:type="spellEnd"/>
       <w:r>
         <w:rPr>
           <w:rFonts w:ascii="Arial" w:hAnsi="Arial" w:cs="Arial"/>
@@ -2505,6 +2752,7 @@
         </w:rPr>
         <w:t>sdoR2</w:t>
       </w:r>
+      <w:proofErr w:type="spellStart"/>
       <w:r>
         <w:rPr>
           <w:rFonts w:ascii="Arial" w:hAnsi="Arial" w:cs="Arial"/>
@@ -2538,7 +2786,15 @@
           <w:rFonts w:ascii="Arial" w:hAnsi="Arial" w:cs="Arial"/>
           <w:lang w:val="en-US"/>
         </w:rPr>
-        <w:t>Pages=’Yes’</w:t>
+        <w:t>Pages</w:t>
+      </w:r>
+      <w:proofErr w:type="spellEnd"/>
+      <w:r>
+        <w:rPr>
+          <w:rFonts w:ascii="Arial" w:hAnsi="Arial" w:cs="Arial"/>
+          <w:lang w:val="en-US"/>
+        </w:rPr>
+        <w:t>=’Yes’</w:t>
       </w:r>
       <w:r>
         <w:rPr>
@@ -2615,12 +2871,14 @@
         </w:rPr>
         <w:t>.</w:t>
       </w:r>
+      <w:proofErr w:type="spellStart"/>
       <w:r>
         <w:rPr>
           <w:rFonts w:ascii="Arial" w:hAnsi="Arial" w:cs="Arial"/>
         </w:rPr>
         <w:t>witnessShouldNotMoreThanTxt</w:t>
       </w:r>
+      <w:proofErr w:type="spellEnd"/>
       <w:r>
         <w:rPr>
           <w:rFonts w:ascii="Arial" w:hAnsi="Arial" w:cs="Arial"/>
@@ -2933,7 +3191,23 @@
           <w:rFonts w:ascii="Arial" w:hAnsi="Arial" w:cs="Arial"/>
           <w:bCs/>
         </w:rPr>
-        <w:t>signed by the witness and dated. If a witness is unable to read the statement there must be a certificate that it has been read or interpreted to the witness by a suitably qualified person and at the final hearing there must be an independent interpreter who will not be provided by the Court</w:t>
+        <w:t xml:space="preserve">signed by the witness and dated. If a witness is unable to read the </w:t>
+      </w:r>
+      <w:proofErr w:type="gramStart"/>
+      <w:r>
+        <w:rPr>
+          <w:rFonts w:ascii="Arial" w:hAnsi="Arial" w:cs="Arial"/>
+          <w:bCs/>
+        </w:rPr>
+        <w:t>statement</w:t>
+      </w:r>
+      <w:proofErr w:type="gramEnd"/>
+      <w:r>
+        <w:rPr>
+          <w:rFonts w:ascii="Arial" w:hAnsi="Arial" w:cs="Arial"/>
+          <w:bCs/>
+        </w:rPr>
+        <w:t xml:space="preserve"> there must be a certificate that it has been read or interpreted to the witness by a suitably qualified person and at the final hearing there must be an independent interpreter who will not be provided by the Court</w:t>
       </w:r>
       <w:r>
         <w:rPr>
@@ -3012,6 +3286,7 @@
         </w:rPr>
         <w:t>&lt;&lt;cs_{</w:t>
       </w:r>
+      <w:proofErr w:type="spellStart"/>
       <w:r>
         <w:rPr>
           <w:rFonts w:ascii="Arial" w:hAnsi="Arial" w:cs="Arial"/>
@@ -3019,6 +3294,7 @@
         </w:rPr>
         <w:t>hasUploadDocToggle</w:t>
       </w:r>
+      <w:proofErr w:type="spellEnd"/>
       <w:r>
         <w:rPr>
           <w:rFonts w:ascii="Arial" w:hAnsi="Arial" w:cs="Arial"/>
@@ -3123,6 +3399,7 @@
         </w:rPr>
         <w:t>&lt;&lt;cs_{</w:t>
       </w:r>
+      <w:proofErr w:type="spellStart"/>
       <w:r>
         <w:rPr>
           <w:rFonts w:ascii="Arial" w:hAnsi="Arial" w:cs="Arial"/>
@@ -3137,6 +3414,7 @@
         </w:rPr>
         <w:t>s</w:t>
       </w:r>
+      <w:proofErr w:type="spellEnd"/>
       <w:r>
         <w:rPr>
           <w:rFonts w:ascii="Arial" w:hAnsi="Arial" w:cs="Arial"/>
@@ -3232,12 +3510,14 @@
         </w:rPr>
         <w:t>&lt;&lt;</w:t>
       </w:r>
+      <w:proofErr w:type="gramStart"/>
       <w:r>
         <w:rPr>
           <w:rFonts w:ascii="Arial" w:hAnsi="Arial" w:cs="Arial"/>
         </w:rPr>
         <w:t>value.</w:t>
       </w:r>
+      <w:proofErr w:type="spellStart"/>
       <w:r>
         <w:rPr>
           <w:rFonts w:ascii="Arial" w:hAnsi="Arial" w:cs="Arial"/>
@@ -3245,6 +3525,8 @@
         </w:rPr>
         <w:t>directionComment</w:t>
       </w:r>
+      <w:proofErr w:type="spellEnd"/>
+      <w:proofErr w:type="gramEnd"/>
       <w:r>
         <w:rPr>
           <w:rFonts w:ascii="Arial" w:hAnsi="Arial" w:cs="Arial"/>
@@ -3322,6 +3604,7 @@
         </w:rPr>
         <w:t>&lt;&lt;cs_{</w:t>
       </w:r>
+      <w:proofErr w:type="spellStart"/>
       <w:r>
         <w:rPr>
           <w:rFonts w:ascii="Arial" w:hAnsi="Arial" w:cs="Arial"/>
@@ -3336,6 +3619,7 @@
         </w:rPr>
         <w:t>Toggle</w:t>
       </w:r>
+      <w:proofErr w:type="spellEnd"/>
       <w:r>
         <w:rPr>
           <w:rFonts w:ascii="Arial" w:hAnsi="Arial" w:cs="Arial"/>
@@ -3379,8 +3663,18 @@
           <w:bCs/>
           <w:lang w:val="en-US"/>
         </w:rPr>
-        <w:t>&lt;&lt;cs_{</w:t>
-      </w:r>
+        <w:t>&lt;&lt;cs</w:t>
+      </w:r>
+      <w:proofErr w:type="gramStart"/>
+      <w:r>
+        <w:rPr>
+          <w:rFonts w:ascii="Arial" w:hAnsi="Arial" w:cs="Arial"/>
+          <w:bCs/>
+          <w:lang w:val="en-US"/>
+        </w:rPr>
+        <w:t>_{</w:t>
+      </w:r>
+      <w:proofErr w:type="gramEnd"/>
       <w:r>
         <w:rPr>
           <w:rFonts w:ascii="Arial" w:hAnsi="Arial" w:cs="Arial"/>
@@ -3469,14 +3763,40 @@
           <w:bCs/>
           <w:lang w:val="en-US"/>
         </w:rPr>
-        <w:t>&lt;&lt;</w:t>
-      </w:r>
-      <w:r>
-        <w:rPr>
-          <w:rFonts w:ascii="Arial" w:hAnsi="Arial" w:cs="Arial"/>
-          <w:bCs/>
-        </w:rPr>
-        <w:t>{dateFormat(</w:t>
+        <w:t>&lt;</w:t>
+      </w:r>
+      <w:proofErr w:type="gramStart"/>
+      <w:r>
+        <w:rPr>
+          <w:rFonts w:ascii="Arial" w:hAnsi="Arial" w:cs="Arial"/>
+          <w:bCs/>
+          <w:lang w:val="en-US"/>
+        </w:rPr>
+        <w:t>&lt;</w:t>
+      </w:r>
+      <w:r>
+        <w:rPr>
+          <w:rFonts w:ascii="Arial" w:hAnsi="Arial" w:cs="Arial"/>
+          <w:bCs/>
+        </w:rPr>
+        <w:t>{</w:t>
+      </w:r>
+      <w:proofErr w:type="spellStart"/>
+      <w:proofErr w:type="gramEnd"/>
+      <w:r>
+        <w:rPr>
+          <w:rFonts w:ascii="Arial" w:hAnsi="Arial" w:cs="Arial"/>
+          <w:bCs/>
+        </w:rPr>
+        <w:t>dateFormat</w:t>
+      </w:r>
+      <w:proofErr w:type="spellEnd"/>
+      <w:r>
+        <w:rPr>
+          <w:rFonts w:ascii="Arial" w:hAnsi="Arial" w:cs="Arial"/>
+          <w:bCs/>
+        </w:rPr>
+        <w:t>(</w:t>
       </w:r>
       <w:r>
         <w:rPr>
@@ -3547,7 +3867,39 @@
           <w:rFonts w:ascii="Arial" w:hAnsi="Arial" w:cs="Arial"/>
           <w:bCs/>
         </w:rPr>
-        <w:t>, ‘dd MMMM yyyy’, ‘yyyy-MM-dd’)}</w:t>
+        <w:t xml:space="preserve">, ‘dd MMMM </w:t>
+      </w:r>
+      <w:proofErr w:type="spellStart"/>
+      <w:r>
+        <w:rPr>
+          <w:rFonts w:ascii="Arial" w:hAnsi="Arial" w:cs="Arial"/>
+          <w:bCs/>
+        </w:rPr>
+        <w:t>yyyy</w:t>
+      </w:r>
+      <w:proofErr w:type="spellEnd"/>
+      <w:r>
+        <w:rPr>
+          <w:rFonts w:ascii="Arial" w:hAnsi="Arial" w:cs="Arial"/>
+          <w:bCs/>
+        </w:rPr>
+        <w:t>’, ‘</w:t>
+      </w:r>
+      <w:proofErr w:type="spellStart"/>
+      <w:r>
+        <w:rPr>
+          <w:rFonts w:ascii="Arial" w:hAnsi="Arial" w:cs="Arial"/>
+          <w:bCs/>
+        </w:rPr>
+        <w:t>yyyy</w:t>
+      </w:r>
+      <w:proofErr w:type="spellEnd"/>
+      <w:r>
+        <w:rPr>
+          <w:rFonts w:ascii="Arial" w:hAnsi="Arial" w:cs="Arial"/>
+          <w:bCs/>
+        </w:rPr>
+        <w:t>-MM-dd’)}</w:t>
       </w:r>
       <w:r>
         <w:rPr>
@@ -3593,7 +3945,25 @@
           <w:bCs/>
           <w:lang w:val="en-US"/>
         </w:rPr>
-        <w:t>&lt;&lt;cs_{hasSdoR2</w:t>
+        <w:t>&lt;&lt;cs</w:t>
+      </w:r>
+      <w:proofErr w:type="gramStart"/>
+      <w:r>
+        <w:rPr>
+          <w:rFonts w:ascii="Arial" w:hAnsi="Arial" w:cs="Arial"/>
+          <w:bCs/>
+          <w:lang w:val="en-US"/>
+        </w:rPr>
+        <w:t>_{</w:t>
+      </w:r>
+      <w:proofErr w:type="gramEnd"/>
+      <w:r>
+        <w:rPr>
+          <w:rFonts w:ascii="Arial" w:hAnsi="Arial" w:cs="Arial"/>
+          <w:bCs/>
+          <w:lang w:val="en-US"/>
+        </w:rPr>
+        <w:t>hasSdoR2</w:t>
       </w:r>
       <w:r>
         <w:rPr>
@@ -3689,14 +4059,40 @@
           <w:bCs/>
           <w:lang w:val="en-US"/>
         </w:rPr>
-        <w:t>&lt;&lt;</w:t>
-      </w:r>
-      <w:r>
-        <w:rPr>
-          <w:rFonts w:ascii="Arial" w:hAnsi="Arial" w:cs="Arial"/>
-          <w:bCs/>
-        </w:rPr>
-        <w:t>{dateFormat(</w:t>
+        <w:t>&lt;</w:t>
+      </w:r>
+      <w:proofErr w:type="gramStart"/>
+      <w:r>
+        <w:rPr>
+          <w:rFonts w:ascii="Arial" w:hAnsi="Arial" w:cs="Arial"/>
+          <w:bCs/>
+          <w:lang w:val="en-US"/>
+        </w:rPr>
+        <w:t>&lt;</w:t>
+      </w:r>
+      <w:r>
+        <w:rPr>
+          <w:rFonts w:ascii="Arial" w:hAnsi="Arial" w:cs="Arial"/>
+          <w:bCs/>
+        </w:rPr>
+        <w:t>{</w:t>
+      </w:r>
+      <w:proofErr w:type="spellStart"/>
+      <w:proofErr w:type="gramEnd"/>
+      <w:r>
+        <w:rPr>
+          <w:rFonts w:ascii="Arial" w:hAnsi="Arial" w:cs="Arial"/>
+          <w:bCs/>
+        </w:rPr>
+        <w:t>dateFormat</w:t>
+      </w:r>
+      <w:proofErr w:type="spellEnd"/>
+      <w:r>
+        <w:rPr>
+          <w:rFonts w:ascii="Arial" w:hAnsi="Arial" w:cs="Arial"/>
+          <w:bCs/>
+        </w:rPr>
+        <w:t>(</w:t>
       </w:r>
       <w:r>
         <w:rPr>
@@ -3775,7 +4171,55 @@
           <w:rFonts w:ascii="Arial" w:hAnsi="Arial" w:cs="Arial"/>
           <w:bCs/>
         </w:rPr>
-        <w:t>, ‘dd MMMM yyyy’, ‘yyyy-MM-dd’)}&gt;&gt; and &lt;&lt;{dateFormat(</w:t>
+        <w:t xml:space="preserve">, ‘dd MMMM </w:t>
+      </w:r>
+      <w:proofErr w:type="spellStart"/>
+      <w:r>
+        <w:rPr>
+          <w:rFonts w:ascii="Arial" w:hAnsi="Arial" w:cs="Arial"/>
+          <w:bCs/>
+        </w:rPr>
+        <w:t>yyyy</w:t>
+      </w:r>
+      <w:proofErr w:type="spellEnd"/>
+      <w:r>
+        <w:rPr>
+          <w:rFonts w:ascii="Arial" w:hAnsi="Arial" w:cs="Arial"/>
+          <w:bCs/>
+        </w:rPr>
+        <w:t>’, ‘</w:t>
+      </w:r>
+      <w:proofErr w:type="spellStart"/>
+      <w:r>
+        <w:rPr>
+          <w:rFonts w:ascii="Arial" w:hAnsi="Arial" w:cs="Arial"/>
+          <w:bCs/>
+        </w:rPr>
+        <w:t>yyyy</w:t>
+      </w:r>
+      <w:proofErr w:type="spellEnd"/>
+      <w:r>
+        <w:rPr>
+          <w:rFonts w:ascii="Arial" w:hAnsi="Arial" w:cs="Arial"/>
+          <w:bCs/>
+        </w:rPr>
+        <w:t>-MM-dd’)}&gt;&gt; and &lt;&lt;{</w:t>
+      </w:r>
+      <w:proofErr w:type="spellStart"/>
+      <w:r>
+        <w:rPr>
+          <w:rFonts w:ascii="Arial" w:hAnsi="Arial" w:cs="Arial"/>
+          <w:bCs/>
+        </w:rPr>
+        <w:t>dateFormat</w:t>
+      </w:r>
+      <w:proofErr w:type="spellEnd"/>
+      <w:r>
+        <w:rPr>
+          <w:rFonts w:ascii="Arial" w:hAnsi="Arial" w:cs="Arial"/>
+          <w:bCs/>
+        </w:rPr>
+        <w:t>(</w:t>
       </w:r>
       <w:r>
         <w:rPr>
@@ -3790,7 +4234,55 @@
           <w:rFonts w:ascii="Arial" w:hAnsi="Arial" w:cs="Arial"/>
           <w:bCs/>
         </w:rPr>
-        <w:t>.dateTo, ‘dd MMMM yyyy’, ‘yyyy-MM-dd’)}&gt;&gt;.</w:t>
+        <w:t>.</w:t>
+      </w:r>
+      <w:proofErr w:type="spellStart"/>
+      <w:r>
+        <w:rPr>
+          <w:rFonts w:ascii="Arial" w:hAnsi="Arial" w:cs="Arial"/>
+          <w:bCs/>
+        </w:rPr>
+        <w:t>dateTo</w:t>
+      </w:r>
+      <w:proofErr w:type="spellEnd"/>
+      <w:r>
+        <w:rPr>
+          <w:rFonts w:ascii="Arial" w:hAnsi="Arial" w:cs="Arial"/>
+          <w:bCs/>
+        </w:rPr>
+        <w:t xml:space="preserve">, ‘dd MMMM </w:t>
+      </w:r>
+      <w:proofErr w:type="spellStart"/>
+      <w:r>
+        <w:rPr>
+          <w:rFonts w:ascii="Arial" w:hAnsi="Arial" w:cs="Arial"/>
+          <w:bCs/>
+        </w:rPr>
+        <w:t>yyyy</w:t>
+      </w:r>
+      <w:proofErr w:type="spellEnd"/>
+      <w:r>
+        <w:rPr>
+          <w:rFonts w:ascii="Arial" w:hAnsi="Arial" w:cs="Arial"/>
+          <w:bCs/>
+        </w:rPr>
+        <w:t>’, ‘</w:t>
+      </w:r>
+      <w:proofErr w:type="spellStart"/>
+      <w:r>
+        <w:rPr>
+          <w:rFonts w:ascii="Arial" w:hAnsi="Arial" w:cs="Arial"/>
+          <w:bCs/>
+        </w:rPr>
+        <w:t>yyyy</w:t>
+      </w:r>
+      <w:proofErr w:type="spellEnd"/>
+      <w:r>
+        <w:rPr>
+          <w:rFonts w:ascii="Arial" w:hAnsi="Arial" w:cs="Arial"/>
+          <w:bCs/>
+        </w:rPr>
+        <w:t>-MM-dd’)}&gt;&gt;.</w:t>
       </w:r>
     </w:p>
     <w:p>
@@ -3831,12 +4323,21 @@
         </w:rPr>
         <w:t>&lt;&lt;</w:t>
       </w:r>
-      <w:r>
-        <w:rPr>
-          <w:rFonts w:ascii="Arial" w:hAnsi="Arial" w:cs="Arial"/>
-          <w:lang w:val="en-US"/>
-        </w:rPr>
-        <w:t>hearingTime&gt;&gt;</w:t>
+      <w:proofErr w:type="spellStart"/>
+      <w:r>
+        <w:rPr>
+          <w:rFonts w:ascii="Arial" w:hAnsi="Arial" w:cs="Arial"/>
+          <w:lang w:val="en-US"/>
+        </w:rPr>
+        <w:t>hearingTime</w:t>
+      </w:r>
+      <w:proofErr w:type="spellEnd"/>
+      <w:r>
+        <w:rPr>
+          <w:rFonts w:ascii="Arial" w:hAnsi="Arial" w:cs="Arial"/>
+          <w:lang w:val="en-US"/>
+        </w:rPr>
+        <w:t>&gt;&gt;</w:t>
       </w:r>
       <w:r>
         <w:rPr>
@@ -3879,8 +4380,9 @@
           <w:bCs/>
           <w:lang w:eastAsia="en-GB"/>
         </w:rPr>
-        <w:t>&lt;&lt;smallClaimsMethod&gt;&gt;</w:t>
-      </w:r>
+        <w:t>&lt;&lt;</w:t>
+      </w:r>
+      <w:proofErr w:type="spellStart"/>
       <w:r>
         <w:rPr>
           <w:rFonts w:ascii="Arial" w:eastAsia="Times New Roman" w:hAnsi="Arial" w:cs="Arial"/>
@@ -3888,6 +4390,25 @@
           <w:bCs/>
           <w:lang w:eastAsia="en-GB"/>
         </w:rPr>
+        <w:t>smallClaimsMethod</w:t>
+      </w:r>
+      <w:proofErr w:type="spellEnd"/>
+      <w:r>
+        <w:rPr>
+          <w:rFonts w:ascii="Arial" w:eastAsia="Times New Roman" w:hAnsi="Arial" w:cs="Arial"/>
+          <w:b/>
+          <w:bCs/>
+          <w:lang w:eastAsia="en-GB"/>
+        </w:rPr>
+        <w:t>&gt;&gt;</w:t>
+      </w:r>
+      <w:r>
+        <w:rPr>
+          <w:rFonts w:ascii="Arial" w:eastAsia="Times New Roman" w:hAnsi="Arial" w:cs="Arial"/>
+          <w:b/>
+          <w:bCs/>
+          <w:lang w:eastAsia="en-GB"/>
+        </w:rPr>
         <w:t xml:space="preserve"> </w:t>
       </w:r>
       <w:r>
@@ -3909,21 +4430,69 @@
           <w:rFonts w:ascii="Arial" w:eastAsia="Times New Roman" w:hAnsi="Arial" w:cs="Arial"/>
           <w:lang w:eastAsia="en-GB"/>
         </w:rPr>
-        <w:t>&lt;&lt;hearingLocation.site_name&gt;&gt;, &lt;&lt;hearingLocation.court_address&gt;&gt;</w:t>
-      </w:r>
+        <w:t>&lt;&lt;</w:t>
+      </w:r>
+      <w:proofErr w:type="spellStart"/>
       <w:r>
         <w:rPr>
           <w:rFonts w:ascii="Arial" w:eastAsia="Times New Roman" w:hAnsi="Arial" w:cs="Arial"/>
           <w:lang w:eastAsia="en-GB"/>
         </w:rPr>
-        <w:t>,</w:t>
-      </w:r>
+        <w:t>hearingLocation.site_name</w:t>
+      </w:r>
+      <w:proofErr w:type="spellEnd"/>
       <w:r>
         <w:rPr>
           <w:rFonts w:ascii="Arial" w:eastAsia="Times New Roman" w:hAnsi="Arial" w:cs="Arial"/>
           <w:lang w:eastAsia="en-GB"/>
         </w:rPr>
-        <w:t xml:space="preserve"> &lt;&lt;hearingLocation.postcode&gt;&gt;</w:t>
+        <w:t>&gt;&gt;, &lt;&lt;</w:t>
+      </w:r>
+      <w:proofErr w:type="spellStart"/>
+      <w:r>
+        <w:rPr>
+          <w:rFonts w:ascii="Arial" w:eastAsia="Times New Roman" w:hAnsi="Arial" w:cs="Arial"/>
+          <w:lang w:eastAsia="en-GB"/>
+        </w:rPr>
+        <w:t>hearingLocation.court_address</w:t>
+      </w:r>
+      <w:proofErr w:type="spellEnd"/>
+      <w:r>
+        <w:rPr>
+          <w:rFonts w:ascii="Arial" w:eastAsia="Times New Roman" w:hAnsi="Arial" w:cs="Arial"/>
+          <w:lang w:eastAsia="en-GB"/>
+        </w:rPr>
+        <w:t>&gt;&gt;</w:t>
+      </w:r>
+      <w:r>
+        <w:rPr>
+          <w:rFonts w:ascii="Arial" w:eastAsia="Times New Roman" w:hAnsi="Arial" w:cs="Arial"/>
+          <w:lang w:eastAsia="en-GB"/>
+        </w:rPr>
+        <w:t>,</w:t>
+      </w:r>
+      <w:r>
+        <w:rPr>
+          <w:rFonts w:ascii="Arial" w:eastAsia="Times New Roman" w:hAnsi="Arial" w:cs="Arial"/>
+          <w:lang w:eastAsia="en-GB"/>
+        </w:rPr>
+        <w:t xml:space="preserve"> &lt;&lt;</w:t>
+      </w:r>
+      <w:proofErr w:type="spellStart"/>
+      <w:r>
+        <w:rPr>
+          <w:rFonts w:ascii="Arial" w:eastAsia="Times New Roman" w:hAnsi="Arial" w:cs="Arial"/>
+          <w:lang w:eastAsia="en-GB"/>
+        </w:rPr>
+        <w:t>hearingLocation.postcode</w:t>
+      </w:r>
+      <w:proofErr w:type="spellEnd"/>
+      <w:r>
+        <w:rPr>
+          <w:rFonts w:ascii="Arial" w:eastAsia="Times New Roman" w:hAnsi="Arial" w:cs="Arial"/>
+          <w:lang w:eastAsia="en-GB"/>
+        </w:rPr>
+        <w:t>&gt;&gt;</w:t>
       </w:r>
       <w:r>
         <w:rPr>
@@ -3959,14 +4528,31 @@
           <w:bCs/>
           <w:lang w:val="en-US"/>
         </w:rPr>
-        <w:t>&lt;&lt;cs_{</w:t>
-      </w:r>
-      <w:r>
-        <w:rPr>
-          <w:rFonts w:ascii="Arial" w:hAnsi="Arial" w:cs="Arial"/>
-          <w:lang w:val="en-US"/>
-        </w:rPr>
-        <w:t xml:space="preserve"> sdoR2SmallClaimsPhysicalTrialBundleTxt</w:t>
+        <w:t>&lt;&lt;cs</w:t>
+      </w:r>
+      <w:proofErr w:type="gramStart"/>
+      <w:r>
+        <w:rPr>
+          <w:rFonts w:ascii="Arial" w:hAnsi="Arial" w:cs="Arial"/>
+          <w:bCs/>
+          <w:lang w:val="en-US"/>
+        </w:rPr>
+        <w:t>_{</w:t>
+      </w:r>
+      <w:r>
+        <w:rPr>
+          <w:rFonts w:ascii="Arial" w:hAnsi="Arial" w:cs="Arial"/>
+          <w:lang w:val="en-US"/>
+        </w:rPr>
+        <w:t xml:space="preserve"> sdoR</w:t>
+      </w:r>
+      <w:proofErr w:type="gramEnd"/>
+      <w:r>
+        <w:rPr>
+          <w:rFonts w:ascii="Arial" w:hAnsi="Arial" w:cs="Arial"/>
+          <w:lang w:val="en-US"/>
+        </w:rPr>
+        <w:t>2SmallClaimsPhysicalTrialBundleTxt</w:t>
       </w:r>
       <w:r>
         <w:rPr>
@@ -4073,6 +4659,7 @@
         </w:rPr>
         <w:t>&lt;&lt;cs_{</w:t>
       </w:r>
+      <w:proofErr w:type="spellStart"/>
       <w:r>
         <w:rPr>
           <w:rFonts w:ascii="Arial" w:hAnsi="Arial" w:cs="Arial"/>
@@ -4080,6 +4667,7 @@
         </w:rPr>
         <w:t>hasDRHWelshLangToggle</w:t>
       </w:r>
+      <w:proofErr w:type="spellEnd"/>
       <w:r>
         <w:rPr>
           <w:rFonts w:ascii="Arial" w:hAnsi="Arial" w:cs="Arial"/>
@@ -4131,7 +4719,23 @@
           <w:rFonts w:ascii="Arial" w:hAnsi="Arial" w:cs="Arial"/>
           <w:lang w:val="en-US"/>
         </w:rPr>
-        <w:t>&lt;&lt;welshLanguageDescription&gt;&gt;</w:t>
+        <w:t>&lt;&lt;</w:t>
+      </w:r>
+      <w:proofErr w:type="spellStart"/>
+      <w:r>
+        <w:rPr>
+          <w:rFonts w:ascii="Arial" w:hAnsi="Arial" w:cs="Arial"/>
+          <w:lang w:val="en-US"/>
+        </w:rPr>
+        <w:t>welshLanguageDescription</w:t>
+      </w:r>
+      <w:proofErr w:type="spellEnd"/>
+      <w:r>
+        <w:rPr>
+          <w:rFonts w:ascii="Arial" w:hAnsi="Arial" w:cs="Arial"/>
+          <w:lang w:val="en-US"/>
+        </w:rPr>
+        <w:t>&gt;&gt;</w:t>
       </w:r>
     </w:p>
     <w:p>
@@ -4300,7 +4904,32 @@
           <w:rFonts w:ascii="Arial" w:hAnsi="Arial" w:cs="Arial"/>
           <w:bCs/>
         </w:rPr>
-        <w:t>&lt;&lt;{dateFormat(</w:t>
+        <w:t>&lt;</w:t>
+      </w:r>
+      <w:proofErr w:type="gramStart"/>
+      <w:r>
+        <w:rPr>
+          <w:rFonts w:ascii="Arial" w:hAnsi="Arial" w:cs="Arial"/>
+          <w:bCs/>
+        </w:rPr>
+        <w:t>&lt;{</w:t>
+      </w:r>
+      <w:proofErr w:type="spellStart"/>
+      <w:proofErr w:type="gramEnd"/>
+      <w:r>
+        <w:rPr>
+          <w:rFonts w:ascii="Arial" w:hAnsi="Arial" w:cs="Arial"/>
+          <w:bCs/>
+        </w:rPr>
+        <w:t>dateFormat</w:t>
+      </w:r>
+      <w:proofErr w:type="spellEnd"/>
+      <w:r>
+        <w:rPr>
+          <w:rFonts w:ascii="Arial" w:hAnsi="Arial" w:cs="Arial"/>
+          <w:bCs/>
+        </w:rPr>
+        <w:t>(</w:t>
       </w:r>
       <w:r>
         <w:rPr>
@@ -4314,7 +4943,39 @@
           <w:rFonts w:ascii="Arial" w:hAnsi="Arial" w:cs="Arial"/>
           <w:bCs/>
         </w:rPr>
-        <w:t>date, ‘dd MMMM yyyy’, ‘yyyy-MM-dd’)}&gt;&gt;</w:t>
+        <w:t xml:space="preserve">date, ‘dd MMMM </w:t>
+      </w:r>
+      <w:proofErr w:type="spellStart"/>
+      <w:r>
+        <w:rPr>
+          <w:rFonts w:ascii="Arial" w:hAnsi="Arial" w:cs="Arial"/>
+          <w:bCs/>
+        </w:rPr>
+        <w:t>yyyy</w:t>
+      </w:r>
+      <w:proofErr w:type="spellEnd"/>
+      <w:r>
+        <w:rPr>
+          <w:rFonts w:ascii="Arial" w:hAnsi="Arial" w:cs="Arial"/>
+          <w:bCs/>
+        </w:rPr>
+        <w:t>’, ‘</w:t>
+      </w:r>
+      <w:proofErr w:type="spellStart"/>
+      <w:r>
+        <w:rPr>
+          <w:rFonts w:ascii="Arial" w:hAnsi="Arial" w:cs="Arial"/>
+          <w:bCs/>
+        </w:rPr>
+        <w:t>yyyy</w:t>
+      </w:r>
+      <w:proofErr w:type="spellEnd"/>
+      <w:r>
+        <w:rPr>
+          <w:rFonts w:ascii="Arial" w:hAnsi="Arial" w:cs="Arial"/>
+          <w:bCs/>
+        </w:rPr>
+        <w:t>-MM-dd’)}&gt;&gt;</w:t>
       </w:r>
       <w:r>
         <w:rPr>
@@ -4939,7 +5600,7 @@
       <w:lvlText w:val="%1)"/>
       <w:lvlJc w:val="left"/>
       <w:pPr>
-        <w:ind w:left="720" w:hanging="360"/>
+        <w:ind w:left="1080" w:hanging="360"/>
       </w:pPr>
     </w:lvl>
     <w:lvl w:ilvl="1" w:tplc="08090019">
@@ -4948,7 +5609,7 @@
       <w:lvlText w:val="%2."/>
       <w:lvlJc w:val="left"/>
       <w:pPr>
-        <w:ind w:left="1440" w:hanging="360"/>
+        <w:ind w:left="1800" w:hanging="360"/>
       </w:pPr>
     </w:lvl>
     <w:lvl w:ilvl="2" w:tplc="0809001B">
@@ -4957,7 +5618,7 @@
       <w:lvlText w:val="%3."/>
       <w:lvlJc w:val="right"/>
       <w:pPr>
-        <w:ind w:left="2160" w:hanging="180"/>
+        <w:ind w:left="2520" w:hanging="180"/>
       </w:pPr>
     </w:lvl>
     <w:lvl w:ilvl="3" w:tplc="0809000F">
@@ -4966,7 +5627,7 @@
       <w:lvlText w:val="%4."/>
       <w:lvlJc w:val="left"/>
       <w:pPr>
-        <w:ind w:left="2880" w:hanging="360"/>
+        <w:ind w:left="3240" w:hanging="360"/>
       </w:pPr>
     </w:lvl>
     <w:lvl w:ilvl="4" w:tplc="08090019">
@@ -4975,7 +5636,7 @@
       <w:lvlText w:val="%5."/>
       <w:lvlJc w:val="left"/>
       <w:pPr>
-        <w:ind w:left="3600" w:hanging="360"/>
+        <w:ind w:left="3960" w:hanging="360"/>
       </w:pPr>
     </w:lvl>
     <w:lvl w:ilvl="5" w:tplc="0809001B">
@@ -4984,7 +5645,7 @@
       <w:lvlText w:val="%6."/>
       <w:lvlJc w:val="right"/>
       <w:pPr>
-        <w:ind w:left="4320" w:hanging="180"/>
+        <w:ind w:left="4680" w:hanging="180"/>
       </w:pPr>
     </w:lvl>
     <w:lvl w:ilvl="6" w:tplc="0809000F">
@@ -4993,7 +5654,7 @@
       <w:lvlText w:val="%7."/>
       <w:lvlJc w:val="left"/>
       <w:pPr>
-        <w:ind w:left="5040" w:hanging="360"/>
+        <w:ind w:left="5400" w:hanging="360"/>
       </w:pPr>
     </w:lvl>
     <w:lvl w:ilvl="7" w:tplc="08090019">
@@ -5002,7 +5663,7 @@
       <w:lvlText w:val="%8."/>
       <w:lvlJc w:val="left"/>
       <w:pPr>
-        <w:ind w:left="5760" w:hanging="360"/>
+        <w:ind w:left="6120" w:hanging="360"/>
       </w:pPr>
     </w:lvl>
     <w:lvl w:ilvl="8" w:tplc="0809001B">
@@ -5011,7 +5672,7 @@
       <w:lvlText w:val="%9."/>
       <w:lvlJc w:val="right"/>
       <w:pPr>
-        <w:ind w:left="6480" w:hanging="180"/>
+        <w:ind w:left="6840" w:hanging="180"/>
       </w:pPr>
     </w:lvl>
   </w:abstractNum>
@@ -6365,7 +7026,7 @@
       <w:lvlText w:val="%1)"/>
       <w:lvlJc w:val="left"/>
       <w:pPr>
-        <w:ind w:left="720" w:hanging="360"/>
+        <w:ind w:left="1080" w:hanging="360"/>
       </w:pPr>
     </w:lvl>
     <w:lvl w:ilvl="1" w:tplc="08090019">
@@ -6374,7 +7035,7 @@
       <w:lvlText w:val="%2."/>
       <w:lvlJc w:val="left"/>
       <w:pPr>
-        <w:ind w:left="1440" w:hanging="360"/>
+        <w:ind w:left="1800" w:hanging="360"/>
       </w:pPr>
     </w:lvl>
     <w:lvl w:ilvl="2" w:tplc="0809001B">
@@ -6383,7 +7044,7 @@
       <w:lvlText w:val="%3."/>
       <w:lvlJc w:val="right"/>
       <w:pPr>
-        <w:ind w:left="2160" w:hanging="180"/>
+        <w:ind w:left="2520" w:hanging="180"/>
       </w:pPr>
     </w:lvl>
     <w:lvl w:ilvl="3" w:tplc="0809000F">
@@ -6392,7 +7053,7 @@
       <w:lvlText w:val="%4."/>
       <w:lvlJc w:val="left"/>
       <w:pPr>
-        <w:ind w:left="2880" w:hanging="360"/>
+        <w:ind w:left="3240" w:hanging="360"/>
       </w:pPr>
     </w:lvl>
     <w:lvl w:ilvl="4" w:tplc="08090019">
@@ -6401,7 +7062,7 @@
       <w:lvlText w:val="%5."/>
       <w:lvlJc w:val="left"/>
       <w:pPr>
-        <w:ind w:left="3600" w:hanging="360"/>
+        <w:ind w:left="3960" w:hanging="360"/>
       </w:pPr>
     </w:lvl>
     <w:lvl w:ilvl="5" w:tplc="0809001B">
@@ -6410,7 +7071,7 @@
       <w:lvlText w:val="%6."/>
       <w:lvlJc w:val="right"/>
       <w:pPr>
-        <w:ind w:left="4320" w:hanging="180"/>
+        <w:ind w:left="4680" w:hanging="180"/>
       </w:pPr>
     </w:lvl>
     <w:lvl w:ilvl="6" w:tplc="0809000F">
@@ -6419,7 +7080,7 @@
       <w:lvlText w:val="%7."/>
       <w:lvlJc w:val="left"/>
       <w:pPr>
-        <w:ind w:left="5040" w:hanging="360"/>
+        <w:ind w:left="5400" w:hanging="360"/>
       </w:pPr>
     </w:lvl>
     <w:lvl w:ilvl="7" w:tplc="08090019">
@@ -6428,7 +7089,7 @@
       <w:lvlText w:val="%8."/>
       <w:lvlJc w:val="left"/>
       <w:pPr>
-        <w:ind w:left="5760" w:hanging="360"/>
+        <w:ind w:left="6120" w:hanging="360"/>
       </w:pPr>
     </w:lvl>
     <w:lvl w:ilvl="8" w:tplc="0809001B">
@@ -6437,7 +7098,7 @@
       <w:lvlText w:val="%9."/>
       <w:lvlJc w:val="right"/>
       <w:pPr>
-        <w:ind w:left="6480" w:hanging="180"/>
+        <w:ind w:left="6840" w:hanging="180"/>
       </w:pPr>
     </w:lvl>
   </w:abstractNum>
@@ -8399,7 +9060,7 @@
       <w:lvlText w:val="%1)"/>
       <w:lvlJc w:val="left"/>
       <w:pPr>
-        <w:ind w:left="1080" w:hanging="720"/>
+        <w:ind w:left="1440" w:hanging="720"/>
       </w:pPr>
     </w:lvl>
     <w:lvl w:ilvl="1" w:tplc="08090019">
@@ -8408,7 +9069,7 @@
       <w:lvlText w:val="%2."/>
       <w:lvlJc w:val="left"/>
       <w:pPr>
-        <w:ind w:left="1440" w:hanging="360"/>
+        <w:ind w:left="1800" w:hanging="360"/>
       </w:pPr>
     </w:lvl>
     <w:lvl w:ilvl="2" w:tplc="0809001B">
@@ -8417,7 +9078,7 @@
       <w:lvlText w:val="%3."/>
       <w:lvlJc w:val="right"/>
       <w:pPr>
-        <w:ind w:left="2160" w:hanging="180"/>
+        <w:ind w:left="2520" w:hanging="180"/>
       </w:pPr>
     </w:lvl>
     <w:lvl w:ilvl="3" w:tplc="0809000F">
@@ -8426,7 +9087,7 @@
       <w:lvlText w:val="%4."/>
       <w:lvlJc w:val="left"/>
       <w:pPr>
-        <w:ind w:left="2880" w:hanging="360"/>
+        <w:ind w:left="3240" w:hanging="360"/>
       </w:pPr>
     </w:lvl>
     <w:lvl w:ilvl="4" w:tplc="08090019">
@@ -8435,7 +9096,7 @@
       <w:lvlText w:val="%5."/>
       <w:lvlJc w:val="left"/>
       <w:pPr>
-        <w:ind w:left="3600" w:hanging="360"/>
+        <w:ind w:left="3960" w:hanging="360"/>
       </w:pPr>
     </w:lvl>
     <w:lvl w:ilvl="5" w:tplc="0809001B">
@@ -8444,7 +9105,7 @@
       <w:lvlText w:val="%6."/>
       <w:lvlJc w:val="right"/>
       <w:pPr>
-        <w:ind w:left="4320" w:hanging="180"/>
+        <w:ind w:left="4680" w:hanging="180"/>
       </w:pPr>
     </w:lvl>
     <w:lvl w:ilvl="6" w:tplc="0809000F">
@@ -8453,7 +9114,7 @@
       <w:lvlText w:val="%7."/>
       <w:lvlJc w:val="left"/>
       <w:pPr>
-        <w:ind w:left="5040" w:hanging="360"/>
+        <w:ind w:left="5400" w:hanging="360"/>
       </w:pPr>
     </w:lvl>
     <w:lvl w:ilvl="7" w:tplc="08090019">
@@ -8462,7 +9123,7 @@
       <w:lvlText w:val="%8."/>
       <w:lvlJc w:val="left"/>
       <w:pPr>
-        <w:ind w:left="5760" w:hanging="360"/>
+        <w:ind w:left="6120" w:hanging="360"/>
       </w:pPr>
     </w:lvl>
     <w:lvl w:ilvl="8" w:tplc="0809001B">
@@ -8471,7 +9132,7 @@
       <w:lvlText w:val="%9."/>
       <w:lvlJc w:val="right"/>
       <w:pPr>
-        <w:ind w:left="6480" w:hanging="180"/>
+        <w:ind w:left="6840" w:hanging="180"/>
       </w:pPr>
     </w:lvl>
   </w:abstractNum>
@@ -10477,6 +11138,44 @@
 </file>
 
 <file path=customXml/item1.xml><?xml version="1.0" encoding="utf-8"?>
+<b:Sources xmlns:b="http://schemas.openxmlformats.org/officeDocument/2006/bibliography" xmlns="http://schemas.openxmlformats.org/officeDocument/2006/bibliography" SelectedStyle="\APASixthEditionOfficeOnline.xsl" StyleName="APA" Version="6"/>
+</file>
+
+<file path=customXml/item2.xml><?xml version="1.0" encoding="utf-8"?>
+<p:properties xmlns:p="http://schemas.microsoft.com/office/2006/metadata/properties" xmlns:xsi="http://www.w3.org/2001/XMLSchema-instance" xmlns:pc="http://schemas.microsoft.com/office/infopath/2007/PartnerControls">
+  <documentManagement>
+    <Stage xmlns="f336f4fe-8719-4ea2-b5d6-29b3a580aeb4">In Approval</Stage>
+    <Next_x0020_Stage xmlns="f336f4fe-8719-4ea2-b5d6-29b3a580aeb4">ApproveOrReject</Next_x0020_Stage>
+    <Admin_x0020_Action xmlns="f336f4fe-8719-4ea2-b5d6-29b3a580aeb4" xsi:nil="true"/>
+    <Template_x0020_Category xmlns="f336f4fe-8719-4ea2-b5d6-29b3a580aeb4">Standard Direction - STD</Template_x0020_Category>
+    <Action xmlns="f336f4fe-8719-4ea2-b5d6-29b3a580aeb4" xsi:nil="true"/>
+    <Purpose1 xmlns="f336f4fe-8719-4ea2-b5d6-29b3a580aeb4">SDO</Purpose1>
+    <Template_x0020_Language xmlns="f336f4fe-8719-4ea2-b5d6-29b3a580aeb4">English - ENG</Template_x0020_Language>
+    <Rename xmlns="f336f4fe-8719-4ea2-b5d6-29b3a580aeb4">true</Rename>
+    <Tornado_x0020_Filename xmlns="f336f4fe-8719-4ea2-b5d6-29b3a580aeb4" xsi:nil="true"/>
+    <Approval_x0020_Request_x0020_Comment xmlns="f336f4fe-8719-4ea2-b5d6-29b3a580aeb4">Requesting approval for CIV-10335</Approval_x0020_Request_x0020_Comment>
+    <Publication_x0020_Date xmlns="f336f4fe-8719-4ea2-b5d6-29b3a580aeb4">2023-01-23T00:00:00+00:00</Publication_x0020_Date>
+    <SharedWithUsers xmlns="f336f4fe-8719-4ea2-b5d6-29b3a580aeb4">
+      <UserInfo>
+        <DisplayName>Robert Allright</DisplayName>
+        <AccountId>23</AccountId>
+        <AccountType/>
+      </UserInfo>
+    </SharedWithUsers>
+  </documentManagement>
+</p:properties>
+</file>
+
+<file path=customXml/item3.xml><?xml version="1.0" encoding="utf-8"?>
+<?mso-contentType ?>
+<FormTemplates xmlns="http://schemas.microsoft.com/sharepoint/v3/contenttype/forms">
+  <Display>DocumentLibraryForm</Display>
+  <Edit>DocumentLibraryForm</Edit>
+  <New>DocumentLibraryForm</New>
+</FormTemplates>
+</file>
+
+<file path=customXml/item4.xml><?xml version="1.0" encoding="utf-8"?>
 <ct:contentTypeSchema xmlns:ct="http://schemas.microsoft.com/office/2006/metadata/contentType" xmlns:ma="http://schemas.microsoft.com/office/2006/metadata/properties/metaAttributes" ct:_="" ma:_="" ma:contentTypeName="_CtTemplate" ma:contentTypeID="0x01010064A5FDCCFB03F540B94405305D7DE14F00A4F8B82F7CEF57469A8FE5CEAB7A0EE0" ma:contentTypeVersion="55" ma:contentTypeDescription="Part of Template Management with Site Columns representing custom attributes." ma:contentTypeScope="" ma:versionID="e48abcd8da7fe05ec90dabdfbb8c2749">
   <xsd:schema xmlns:xsd="http://www.w3.org/2001/XMLSchema" xmlns:xs="http://www.w3.org/2001/XMLSchema" xmlns:p="http://schemas.microsoft.com/office/2006/metadata/properties" xmlns:ns2="f336f4fe-8719-4ea2-b5d6-29b3a580aeb4" xmlns:ns3="b57b892a-dd61-4bba-b372-a8d93da2c7e6" targetNamespace="http://schemas.microsoft.com/office/2006/metadata/properties" ma:root="true" ma:fieldsID="4c733adc908683170864ffc34cec60fa" ns2:_="" ns3:_="">
     <xsd:import namespace="f336f4fe-8719-4ea2-b5d6-29b3a580aeb4"/>
@@ -10798,45 +11497,33 @@
 </ct:contentTypeSchema>
 </file>
 
-<file path=customXml/item2.xml><?xml version="1.0" encoding="utf-8"?>
-<?mso-contentType ?>
-<FormTemplates xmlns="http://schemas.microsoft.com/sharepoint/v3/contenttype/forms">
-  <Display>DocumentLibraryForm</Display>
-  <Edit>DocumentLibraryForm</Edit>
-  <New>DocumentLibraryForm</New>
-</FormTemplates>
+<file path=customXml/itemProps1.xml><?xml version="1.0" encoding="utf-8"?>
+<ds:datastoreItem xmlns:ds="http://schemas.openxmlformats.org/officeDocument/2006/customXml" ds:itemID="{27AF249D-EFE9-472E-B7D7-95E16F224AD4}">
+  <ds:schemaRefs>
+    <ds:schemaRef ds:uri="http://schemas.openxmlformats.org/officeDocument/2006/bibliography"/>
+  </ds:schemaRefs>
+</ds:datastoreItem>
 </file>
 
-<file path=customXml/item3.xml><?xml version="1.0" encoding="utf-8"?>
-<p:properties xmlns:p="http://schemas.microsoft.com/office/2006/metadata/properties" xmlns:xsi="http://www.w3.org/2001/XMLSchema-instance" xmlns:pc="http://schemas.microsoft.com/office/infopath/2007/PartnerControls">
-  <documentManagement>
-    <Stage xmlns="f336f4fe-8719-4ea2-b5d6-29b3a580aeb4">In Approval</Stage>
-    <Next_x0020_Stage xmlns="f336f4fe-8719-4ea2-b5d6-29b3a580aeb4">ApproveOrReject</Next_x0020_Stage>
-    <Admin_x0020_Action xmlns="f336f4fe-8719-4ea2-b5d6-29b3a580aeb4" xsi:nil="true"/>
-    <Template_x0020_Category xmlns="f336f4fe-8719-4ea2-b5d6-29b3a580aeb4">Standard Direction - STD</Template_x0020_Category>
-    <Action xmlns="f336f4fe-8719-4ea2-b5d6-29b3a580aeb4" xsi:nil="true"/>
-    <Purpose1 xmlns="f336f4fe-8719-4ea2-b5d6-29b3a580aeb4">SDO</Purpose1>
-    <Template_x0020_Language xmlns="f336f4fe-8719-4ea2-b5d6-29b3a580aeb4">English - ENG</Template_x0020_Language>
-    <Rename xmlns="f336f4fe-8719-4ea2-b5d6-29b3a580aeb4">true</Rename>
-    <Tornado_x0020_Filename xmlns="f336f4fe-8719-4ea2-b5d6-29b3a580aeb4" xsi:nil="true"/>
-    <Approval_x0020_Request_x0020_Comment xmlns="f336f4fe-8719-4ea2-b5d6-29b3a580aeb4">Requesting approval for CIV-10335</Approval_x0020_Request_x0020_Comment>
-    <Publication_x0020_Date xmlns="f336f4fe-8719-4ea2-b5d6-29b3a580aeb4">2023-01-23T00:00:00+00:00</Publication_x0020_Date>
-    <SharedWithUsers xmlns="f336f4fe-8719-4ea2-b5d6-29b3a580aeb4">
-      <UserInfo>
-        <DisplayName>Robert Allright</DisplayName>
-        <AccountId>23</AccountId>
-        <AccountType/>
-      </UserInfo>
-    </SharedWithUsers>
-  </documentManagement>
-</p:properties>
+<file path=customXml/itemProps2.xml><?xml version="1.0" encoding="utf-8"?>
+<ds:datastoreItem xmlns:ds="http://schemas.openxmlformats.org/officeDocument/2006/customXml" ds:itemID="{465BA454-9CB8-4FFC-A2E1-57E06FB538DD}">
+  <ds:schemaRefs>
+    <ds:schemaRef ds:uri="http://schemas.microsoft.com/office/2006/metadata/properties"/>
+    <ds:schemaRef ds:uri="http://schemas.microsoft.com/office/infopath/2007/PartnerControls"/>
+    <ds:schemaRef ds:uri="f336f4fe-8719-4ea2-b5d6-29b3a580aeb4"/>
+  </ds:schemaRefs>
+</ds:datastoreItem>
 </file>
 
-<file path=customXml/item4.xml><?xml version="1.0" encoding="utf-8"?>
-<b:Sources xmlns:b="http://schemas.openxmlformats.org/officeDocument/2006/bibliography" xmlns="http://schemas.openxmlformats.org/officeDocument/2006/bibliography" SelectedStyle="\APASixthEditionOfficeOnline.xsl" StyleName="APA" Version="6"/>
+<file path=customXml/itemProps3.xml><?xml version="1.0" encoding="utf-8"?>
+<ds:datastoreItem xmlns:ds="http://schemas.openxmlformats.org/officeDocument/2006/customXml" ds:itemID="{B583B4CC-35D2-469F-8442-D174E33954A3}">
+  <ds:schemaRefs>
+    <ds:schemaRef ds:uri="http://schemas.microsoft.com/sharepoint/v3/contenttype/forms"/>
+  </ds:schemaRefs>
+</ds:datastoreItem>
 </file>
 
-<file path=customXml/itemProps1.xml><?xml version="1.0" encoding="utf-8"?>
+<file path=customXml/itemProps4.xml><?xml version="1.0" encoding="utf-8"?>
 <ds:datastoreItem xmlns:ds="http://schemas.openxmlformats.org/officeDocument/2006/customXml" ds:itemID="{E1CB654C-2BA0-4A66-935D-E034A090D8A0}">
   <ds:schemaRefs>
     <ds:schemaRef ds:uri="http://schemas.microsoft.com/office/2006/metadata/contentType"/>
@@ -10855,32 +11542,6 @@
 </ds:datastoreItem>
 </file>
 
-<file path=customXml/itemProps2.xml><?xml version="1.0" encoding="utf-8"?>
-<ds:datastoreItem xmlns:ds="http://schemas.openxmlformats.org/officeDocument/2006/customXml" ds:itemID="{B583B4CC-35D2-469F-8442-D174E33954A3}">
-  <ds:schemaRefs>
-    <ds:schemaRef ds:uri="http://schemas.microsoft.com/sharepoint/v3/contenttype/forms"/>
-  </ds:schemaRefs>
-</ds:datastoreItem>
-</file>
-
-<file path=customXml/itemProps3.xml><?xml version="1.0" encoding="utf-8"?>
-<ds:datastoreItem xmlns:ds="http://schemas.openxmlformats.org/officeDocument/2006/customXml" ds:itemID="{465BA454-9CB8-4FFC-A2E1-57E06FB538DD}">
-  <ds:schemaRefs>
-    <ds:schemaRef ds:uri="http://schemas.microsoft.com/office/2006/metadata/properties"/>
-    <ds:schemaRef ds:uri="http://schemas.microsoft.com/office/infopath/2007/PartnerControls"/>
-    <ds:schemaRef ds:uri="f336f4fe-8719-4ea2-b5d6-29b3a580aeb4"/>
-  </ds:schemaRefs>
-</ds:datastoreItem>
-</file>
-
-<file path=customXml/itemProps4.xml><?xml version="1.0" encoding="utf-8"?>
-<ds:datastoreItem xmlns:ds="http://schemas.openxmlformats.org/officeDocument/2006/customXml" ds:itemID="{27AF249D-EFE9-472E-B7D7-95E16F224AD4}">
-  <ds:schemaRefs>
-    <ds:schemaRef ds:uri="http://schemas.openxmlformats.org/officeDocument/2006/bibliography"/>
-  </ds:schemaRefs>
-</ds:datastoreItem>
-</file>
-
 <file path=docMetadata/LabelInfo.xml><?xml version="1.0" encoding="utf-8"?>
 <clbl:labelList xmlns:clbl="http://schemas.microsoft.com/office/2020/mipLabelMetadata">
   <clbl:label id="{fa22dce2-39a9-4bf4-a557-7a50b593b56a}" enabled="1" method="Privileged" siteId="{3e0088dc-0629-4ae6-aa8c-813e7a296f50}" contentBits="0" removed="0"/>

</xml_diff>